<commit_message>
added construction section to report, only 600 words but not sure what else to add
</commit_message>
<xml_diff>
--- a/Final Report/CS993 Time Booking System Report.docx
+++ b/Final Report/CS993 Time Booking System Report.docx
@@ -1,37 +1,25 @@
 
 <file path=word/document.xml><?xml version="1.0" encoding="utf-8"?>
-<w:document xmlns:wpc="http://schemas.microsoft.com/office/word/2010/wordprocessingCanvas" xmlns:mo="http://schemas.microsoft.com/office/mac/office/2008/main" xmlns:mc="http://schemas.openxmlformats.org/markup-compatibility/2006" xmlns:mv="urn:schemas-microsoft-com:mac:vml" xmlns:o="urn:schemas-microsoft-com:office:office" xmlns:r="http://schemas.openxmlformats.org/officeDocument/2006/relationships" xmlns:m="http://schemas.openxmlformats.org/officeDocument/2006/math" xmlns:v="urn:schemas-microsoft-com:vml" xmlns:wp14="http://schemas.microsoft.com/office/word/2010/wordprocessingDrawing" xmlns:wp="http://schemas.openxmlformats.org/drawingml/2006/wordprocessingDrawing" xmlns:w10="urn:schemas-microsoft-com:office:word" xmlns:w="http://schemas.openxmlformats.org/wordprocessingml/2006/main" xmlns:w14="http://schemas.microsoft.com/office/word/2010/wordml" xmlns:w15="http://schemas.microsoft.com/office/word/2012/wordml" xmlns:wpg="http://schemas.microsoft.com/office/word/2010/wordprocessingGroup" xmlns:wpi="http://schemas.microsoft.com/office/word/2010/wordprocessingInk" xmlns:wne="http://schemas.microsoft.com/office/word/2006/wordml" xmlns:wps="http://schemas.microsoft.com/office/word/2010/wordprocessingShape" mc:Ignorable="w14 w15 wp14">
+<w:document xmlns:o="urn:schemas-microsoft-com:office:office" xmlns:r="http://schemas.openxmlformats.org/officeDocument/2006/relationships" xmlns:v="urn:schemas-microsoft-com:vml" xmlns:w="http://schemas.openxmlformats.org/wordprocessingml/2006/main" xmlns:w10="urn:schemas-microsoft-com:office:word" xmlns:wp="http://schemas.openxmlformats.org/drawingml/2006/wordprocessingDrawing" xmlns:wps="http://schemas.microsoft.com/office/word/2010/wordprocessingShape" xmlns:wpg="http://schemas.microsoft.com/office/word/2010/wordprocessingGroup" xmlns:mc="http://schemas.openxmlformats.org/markup-compatibility/2006" xmlns:wp14="http://schemas.microsoft.com/office/word/2010/wordprocessingDrawing" xmlns:w14="http://schemas.microsoft.com/office/word/2010/wordml" mc:Ignorable="w14 wp14">
   <w:body>
     <w:p>
       <w:pPr>
         <w:pStyle w:val="Title"/>
-      </w:pPr>
-      <w:r>
+        <w:rPr/>
+      </w:pPr>
+      <w:r>
+        <w:rPr/>
         <w:t>CS993 – Time Booking System</w:t>
       </w:r>
     </w:p>
     <w:p>
       <w:pPr>
         <w:pStyle w:val="Subtitle"/>
-      </w:pPr>
-      <w:r>
-        <w:t xml:space="preserve">Team Lewis – Jonathan Bowen, </w:t>
-      </w:r>
-      <w:proofErr w:type="spellStart"/>
-      <w:r>
-        <w:t>Boakya</w:t>
-      </w:r>
-      <w:proofErr w:type="spellEnd"/>
-      <w:r>
-        <w:t xml:space="preserve"> </w:t>
-      </w:r>
-      <w:proofErr w:type="spellStart"/>
-      <w:r>
-        <w:t>Dankwa</w:t>
-      </w:r>
-      <w:proofErr w:type="spellEnd"/>
-      <w:r>
-        <w:t>, Alistair Hill, Jane Howell, Calum Mortimer</w:t>
+        <w:rPr/>
+      </w:pPr>
+      <w:r>
+        <w:rPr/>
+        <w:t>Team Lewis – Jonathan Bowen, Boakya Dankwa, Alistair Hill, Jane Howell, Calum Mortimer</w:t>
       </w:r>
     </w:p>
     <w:p>
@@ -41,13 +29,20 @@
           <w:ilvl w:val="0"/>
           <w:numId w:val="1"/>
         </w:numPr>
-      </w:pPr>
-      <w:r>
+        <w:rPr/>
+      </w:pPr>
+      <w:r>
+        <w:rPr/>
         <w:t>Introduction and Background</w:t>
       </w:r>
     </w:p>
     <w:p>
-      <w:r>
+      <w:pPr>
+        <w:pStyle w:val="Normal"/>
+        <w:rPr/>
+      </w:pPr>
+      <w:r>
+        <w:rPr/>
         <w:t>Target – 300 words</w:t>
       </w:r>
     </w:p>
@@ -58,292 +53,241 @@
           <w:ilvl w:val="0"/>
           <w:numId w:val="1"/>
         </w:numPr>
-      </w:pPr>
-      <w:r>
+        <w:rPr/>
+      </w:pPr>
+      <w:r>
+        <w:rPr/>
         <w:t>Requirements</w:t>
       </w:r>
     </w:p>
     <w:p>
-      <w:r>
+      <w:pPr>
+        <w:pStyle w:val="Normal"/>
+        <w:rPr/>
+      </w:pPr>
+      <w:r>
+        <w:rPr/>
         <w:t>Target – 1000 words</w:t>
       </w:r>
     </w:p>
     <w:p>
       <w:pPr>
+        <w:pStyle w:val="Normal"/>
         <w:jc w:val="both"/>
-      </w:pPr>
-      <w:r>
-        <w:t xml:space="preserve">For the successful development </w:t>
-      </w:r>
-      <w:r>
-        <w:t xml:space="preserve">of the proposed software </w:t>
-      </w:r>
-      <w:proofErr w:type="gramStart"/>
-      <w:r>
-        <w:t>according to</w:t>
-      </w:r>
-      <w:proofErr w:type="gramEnd"/>
-      <w:r>
-        <w:t xml:space="preserve"> the client’s needs, it was critical that from the offset the requirements of the software were clearly understood and documented. This </w:t>
-      </w:r>
-      <w:r>
-        <w:t>offer</w:t>
-      </w:r>
-      <w:r>
-        <w:t>s</w:t>
-      </w:r>
-      <w:r>
-        <w:t xml:space="preserve"> certainty to both parties. For us, the developers, t</w:t>
-      </w:r>
-      <w:r>
-        <w:t>his means that the product</w:t>
-      </w:r>
-      <w:r>
-        <w:t xml:space="preserve"> we are designing would be clearly understood. For the client, </w:t>
-      </w:r>
-      <w:r>
-        <w:t>they would understand what product was going to be delivered</w:t>
-      </w:r>
-      <w:r>
-        <w:t xml:space="preserve"> at the end of the project</w:t>
-      </w:r>
-      <w:r>
-        <w:t xml:space="preserve">. </w:t>
-      </w:r>
-    </w:p>
-    <w:p>
-      <w:pPr>
+        <w:rPr/>
+      </w:pPr>
+      <w:r>
+        <w:rPr/>
+        <w:t xml:space="preserve">For the successful development of the proposed software according to the client’s needs, it was critical that from the offset the requirements of the software were clearly understood and documented. This offers certainty to both parties. For us, the developers, this means that the product we are designing would be clearly understood. For the client, they would understand what product was going to be delivered at the end of the project. </w:t>
+      </w:r>
+    </w:p>
+    <w:p>
+      <w:pPr>
+        <w:pStyle w:val="Normal"/>
         <w:jc w:val="both"/>
-      </w:pPr>
-      <w:r>
-        <w:t xml:space="preserve">A good, clear set of requirements would remove ambiguity </w:t>
-      </w:r>
-      <w:r>
-        <w:t>and minimise the risk of conflict</w:t>
-      </w:r>
-      <w:r>
-        <w:t xml:space="preserve"> between both parties</w:t>
-      </w:r>
-      <w:r>
-        <w:t xml:space="preserve">. </w:t>
-      </w:r>
-      <w:r>
-        <w:t xml:space="preserve">It </w:t>
-      </w:r>
-      <w:r>
-        <w:t>should be obvious t</w:t>
-      </w:r>
-      <w:r>
-        <w:t xml:space="preserve">o both the software engineering team and the client what represents a contractual change which requires </w:t>
-      </w:r>
-      <w:r>
-        <w:t xml:space="preserve">further scope and what simply represents the software engineering team abiding by the previously agreed scope. </w:t>
-      </w:r>
-    </w:p>
-    <w:p>
-      <w:pPr>
+        <w:rPr/>
+      </w:pPr>
+      <w:r>
+        <w:rPr/>
+        <w:t xml:space="preserve">A good, clear set of requirements would remove ambiguity and minimise the risk of conflict between both parties. It should be obvious to both the software engineering team and the client what represents a contractual change which requires further scope and what simply represents the software engineering team abiding by the previously agreed scope. </w:t>
+      </w:r>
+    </w:p>
+    <w:p>
+      <w:pPr>
+        <w:pStyle w:val="Normal"/>
         <w:jc w:val="both"/>
-      </w:pPr>
-      <w:r>
-        <w:t xml:space="preserve">The project team’s approach to formalising the requirements </w:t>
-      </w:r>
-      <w:r>
-        <w:t>with the client consisted of the following process:</w:t>
-      </w:r>
-    </w:p>
-    <w:p>
-      <w:pPr>
-        <w:ind w:left="720"/>
+        <w:rPr/>
+      </w:pPr>
+      <w:r>
+        <w:rPr/>
+        <w:t>The project team’s approach to formalising the requirements with the client consisted of the following process:</w:t>
+      </w:r>
+    </w:p>
+    <w:p>
+      <w:pPr>
+        <w:pStyle w:val="Normal"/>
+        <w:ind w:left="720" w:hanging="0"/>
         <w:jc w:val="both"/>
-      </w:pPr>
-      <w:r>
-        <w:t xml:space="preserve">1. </w:t>
-      </w:r>
-      <w:r>
-        <w:t xml:space="preserve">The client produced a user requirements specification (Appendix </w:t>
-      </w:r>
-      <w:r>
+        <w:rPr/>
+      </w:pPr>
+      <w:r>
+        <w:rPr/>
+        <w:t xml:space="preserve">1. The client produced a user requirements specification (Appendix </w:t>
+      </w:r>
+      <w:r>
+        <w:rPr/>
         <w:fldChar w:fldCharType="begin"/>
       </w:r>
       <w:r>
-        <w:instrText xml:space="preserve"> REF _Ref35610326 \r \h </w:instrText>
-      </w:r>
-      <w:r>
+        <w:rPr/>
+        <w:instrText> REF _Ref35610326 \r \h </w:instrText>
+      </w:r>
+      <w:r>
+        <w:rPr/>
         <w:fldChar w:fldCharType="separate"/>
       </w:r>
       <w:r>
-        <w:t>A.1</w:t>
-      </w:r>
-      <w:r>
+        <w:rPr/>
+        <w:t>A.1.</w:t>
+      </w:r>
+      <w:r>
+        <w:rPr/>
         <w:fldChar w:fldCharType="end"/>
       </w:r>
       <w:r>
-        <w:t xml:space="preserve">) which detailed </w:t>
-      </w:r>
-      <w:r>
-        <w:t xml:space="preserve">the requirements of the software system </w:t>
-      </w:r>
-    </w:p>
-    <w:p>
-      <w:pPr>
-        <w:ind w:left="720"/>
+        <w:rPr/>
+        <w:t xml:space="preserve">) which detailed the requirements of the software system </w:t>
+      </w:r>
+    </w:p>
+    <w:p>
+      <w:pPr>
+        <w:pStyle w:val="Normal"/>
+        <w:ind w:left="720" w:hanging="0"/>
         <w:jc w:val="both"/>
-      </w:pPr>
-      <w:r>
+        <w:rPr/>
+      </w:pPr>
+      <w:r>
+        <w:rPr/>
         <w:t xml:space="preserve">2. A formal meeting was held with the client and the software development team to discuss the initial requirements and follow up with any questions in-person. </w:t>
       </w:r>
     </w:p>
     <w:p>
       <w:pPr>
-        <w:ind w:left="720"/>
+        <w:pStyle w:val="Normal"/>
+        <w:ind w:left="720" w:hanging="0"/>
         <w:jc w:val="both"/>
-      </w:pPr>
-      <w:r>
-        <w:t xml:space="preserve">3. A </w:t>
-      </w:r>
-      <w:r>
-        <w:t xml:space="preserve">numerated </w:t>
-      </w:r>
-      <w:r>
-        <w:t xml:space="preserve">requirements list was </w:t>
-      </w:r>
-      <w:r>
-        <w:t xml:space="preserve">developed by the software team from </w:t>
-      </w:r>
-      <w:proofErr w:type="gramStart"/>
-      <w:r>
-        <w:t>all of</w:t>
-      </w:r>
-      <w:proofErr w:type="gramEnd"/>
-      <w:r>
-        <w:t xml:space="preserve"> the available information (Appendix </w:t>
-      </w:r>
-      <w:r>
+        <w:rPr/>
+      </w:pPr>
+      <w:r>
+        <w:rPr/>
+        <w:t xml:space="preserve">3. A numerated requirements list was developed by the software team from all of the available information (Appendix </w:t>
+      </w:r>
+      <w:r>
+        <w:rPr/>
         <w:fldChar w:fldCharType="begin"/>
       </w:r>
       <w:r>
-        <w:instrText xml:space="preserve"> REF _Ref35610451 \r \h </w:instrText>
-      </w:r>
-      <w:r>
+        <w:rPr/>
+        <w:instrText> REF _Ref35610451 \r \h </w:instrText>
+      </w:r>
+      <w:r>
+        <w:rPr/>
         <w:fldChar w:fldCharType="separate"/>
       </w:r>
       <w:r>
-        <w:t>A.2</w:t>
-      </w:r>
-      <w:r>
+        <w:rPr/>
+        <w:t>A.2.</w:t>
+      </w:r>
+      <w:r>
+        <w:rPr/>
         <w:fldChar w:fldCharType="end"/>
       </w:r>
       <w:r>
+        <w:rPr/>
         <w:t xml:space="preserve">) which served as the initial set of requirements. </w:t>
       </w:r>
     </w:p>
     <w:p>
       <w:pPr>
-        <w:ind w:left="720"/>
+        <w:pStyle w:val="Normal"/>
+        <w:ind w:left="720" w:hanging="0"/>
         <w:jc w:val="both"/>
-      </w:pPr>
-      <w:r>
-        <w:t xml:space="preserve">4. </w:t>
-      </w:r>
-      <w:r>
-        <w:t xml:space="preserve">A numerated set of assumptions (Appendix </w:t>
-      </w:r>
-      <w:r>
+        <w:rPr/>
+      </w:pPr>
+      <w:r>
+        <w:rPr/>
+        <w:t xml:space="preserve">4. A numerated set of assumptions (Appendix </w:t>
+      </w:r>
+      <w:r>
+        <w:rPr/>
         <w:fldChar w:fldCharType="begin"/>
       </w:r>
       <w:r>
-        <w:instrText xml:space="preserve"> REF _Ref35610528 \r \h </w:instrText>
-      </w:r>
-      <w:r>
+        <w:rPr/>
+        <w:instrText> REF _Ref35610528 \r \h </w:instrText>
+      </w:r>
+      <w:r>
+        <w:rPr/>
         <w:fldChar w:fldCharType="separate"/>
       </w:r>
       <w:r>
-        <w:t>A.3</w:t>
-      </w:r>
-      <w:r>
+        <w:rPr/>
+        <w:t>A.3.</w:t>
+      </w:r>
+      <w:r>
+        <w:rPr/>
         <w:fldChar w:fldCharType="end"/>
       </w:r>
       <w:r>
+        <w:rPr/>
         <w:t>) was developed by the software team and sent to the client for clarification.</w:t>
       </w:r>
     </w:p>
     <w:p>
       <w:pPr>
-        <w:spacing w:before="240"/>
+        <w:pStyle w:val="Normal"/>
+        <w:spacing w:before="240" w:after="160"/>
         <w:jc w:val="both"/>
-      </w:pPr>
-      <w:r>
-        <w:t xml:space="preserve">Following step 4, no further communication was received </w:t>
-      </w:r>
-      <w:r>
-        <w:t xml:space="preserve">from the client </w:t>
-      </w:r>
-      <w:r>
-        <w:t>to</w:t>
-      </w:r>
-      <w:r>
-        <w:t xml:space="preserve"> the software team. Had the team </w:t>
-      </w:r>
-      <w:r>
-        <w:t>managed to clarify the assumptions with the client and formalise the requirements list, t</w:t>
-      </w:r>
-      <w:r>
-        <w:t>his</w:t>
-      </w:r>
-      <w:r>
-        <w:t xml:space="preserve"> </w:t>
-      </w:r>
-      <w:r>
-        <w:t xml:space="preserve">would </w:t>
-      </w:r>
-      <w:r>
-        <w:t xml:space="preserve">have potentially allowed us to </w:t>
-      </w:r>
-      <w:r>
-        <w:t xml:space="preserve">produce a formal quotation </w:t>
-      </w:r>
-      <w:r>
-        <w:t>for the works</w:t>
-      </w:r>
-      <w:r>
-        <w:t xml:space="preserve"> required. </w:t>
-      </w:r>
-    </w:p>
-    <w:p>
-      <w:pPr>
-        <w:spacing w:before="240"/>
+        <w:rPr/>
+      </w:pPr>
+      <w:r>
+        <w:rPr/>
+        <w:t xml:space="preserve">Following step 4, no further communication was received from the client to the software team. Had the team managed to clarify the assumptions with the client and formalise the requirements list, this would have potentially allowed us to produce a formal quotation for the works required. </w:t>
+      </w:r>
+    </w:p>
+    <w:p>
+      <w:pPr>
+        <w:pStyle w:val="Normal"/>
+        <w:spacing w:before="240" w:after="160"/>
         <w:jc w:val="both"/>
-      </w:pPr>
-      <w:r>
-        <w:t>The following section</w:t>
-      </w:r>
-      <w:r>
-        <w:t xml:space="preserve">s detail the workflow we pursued for requirements capture, the information which we obtained, and the steps we would take in the future to bring the project to eventual completion. </w:t>
-      </w:r>
-    </w:p>
-    <w:p>
-      <w:pPr>
-        <w:spacing w:before="240"/>
+        <w:rPr/>
+      </w:pPr>
+      <w:r>
+        <w:rPr/>
+        <w:t xml:space="preserve">The following sections detail the workflow we pursued for requirements capture, the information which we obtained, and the steps we would take in the future to bring the project to eventual completion. </w:t>
+      </w:r>
+    </w:p>
+    <w:p>
+      <w:pPr>
+        <w:pStyle w:val="Normal"/>
+        <w:spacing w:before="240" w:after="160"/>
         <w:jc w:val="both"/>
-      </w:pPr>
-      <w:r>
+        <w:rPr/>
+      </w:pPr>
+      <w:r>
+        <w:rPr/>
         <w:br/>
       </w:r>
     </w:p>
     <w:p>
       <w:pPr>
+        <w:pStyle w:val="Normal"/>
         <w:jc w:val="both"/>
-      </w:pPr>
-    </w:p>
-    <w:p>
-      <w:pPr>
+        <w:rPr/>
+      </w:pPr>
+      <w:r>
+        <w:rPr/>
+      </w:r>
+    </w:p>
+    <w:p>
+      <w:pPr>
+        <w:pStyle w:val="Normal"/>
         <w:jc w:val="both"/>
-      </w:pPr>
-    </w:p>
-    <w:p>
-      <w:pPr>
+        <w:rPr/>
+      </w:pPr>
+      <w:r>
+        <w:rPr/>
+      </w:r>
+    </w:p>
+    <w:p>
+      <w:pPr>
+        <w:pStyle w:val="Normal"/>
         <w:jc w:val="both"/>
-      </w:pPr>
+        <w:rPr/>
+      </w:pPr>
+      <w:r>
+        <w:rPr/>
+      </w:r>
     </w:p>
     <w:p>
       <w:pPr>
@@ -352,39 +296,41 @@
           <w:ilvl w:val="0"/>
           <w:numId w:val="1"/>
         </w:numPr>
-      </w:pPr>
-      <w:r>
+        <w:rPr/>
+      </w:pPr>
+      <w:r>
+        <w:rPr/>
         <w:t>Design</w:t>
       </w:r>
     </w:p>
     <w:p>
-      <w:r>
+      <w:pPr>
+        <w:pStyle w:val="Normal"/>
+        <w:rPr/>
+      </w:pPr>
+      <w:r>
+        <w:rPr/>
         <w:t>Target – 1000 words</w:t>
       </w:r>
     </w:p>
     <w:p>
-      <w:r>
+      <w:pPr>
+        <w:pStyle w:val="Normal"/>
+        <w:rPr/>
+      </w:pPr>
+      <w:r>
+        <w:rPr/>
         <w:t>V1.</w:t>
       </w:r>
     </w:p>
     <w:p>
-      <w:r>
-        <w:t>The team made use of</w:t>
-      </w:r>
-      <w:r>
-        <w:t xml:space="preserve"> </w:t>
-      </w:r>
-      <w:r>
-        <w:t>a design technique called (</w:t>
-      </w:r>
-      <w:r>
-        <w:t>physical</w:t>
-      </w:r>
-      <w:r>
-        <w:t>)</w:t>
-      </w:r>
-      <w:r>
-        <w:t xml:space="preserve"> </w:t>
+      <w:pPr>
+        <w:pStyle w:val="Normal"/>
+        <w:rPr/>
+      </w:pPr>
+      <w:r>
+        <w:rPr/>
+        <w:t xml:space="preserve">The team made use of a design technique called (physical) </w:t>
       </w:r>
       <w:r>
         <w:rPr>
@@ -393,16 +339,8 @@
         <w:t>class-responsibility-collaboration</w:t>
       </w:r>
       <w:r>
-        <w:t xml:space="preserve"> (CRC) cards as a method of visualising and realising the application’s architecture. This brainstorming method is useful for establishing the classes and data that would be neces</w:t>
-      </w:r>
-      <w:r>
-        <w:t>sary to develop the application, before starting to code.</w:t>
-      </w:r>
-      <w:r>
-        <w:t xml:space="preserve"> </w:t>
-      </w:r>
-      <w:r>
-        <w:t xml:space="preserve">Each </w:t>
+        <w:rPr/>
+        <w:t xml:space="preserve"> (CRC) cards as a method of visualising and realising the application’s architecture. This brainstorming method is useful for establishing the classes and data that would be necessary to develop the application, before starting to code. Each </w:t>
       </w:r>
       <w:r>
         <w:rPr>
@@ -411,6 +349,7 @@
         <w:t>data structure</w:t>
       </w:r>
       <w:r>
+        <w:rPr/>
         <w:t xml:space="preserve"> we designate as a </w:t>
       </w:r>
       <w:r>
@@ -420,10 +359,8 @@
         <w:t>class</w:t>
       </w:r>
       <w:r>
-        <w:t xml:space="preserve"> is written on an index card,</w:t>
-      </w:r>
-      <w:r>
-        <w:t xml:space="preserve"> then it’s </w:t>
+        <w:rPr/>
+        <w:t xml:space="preserve"> is written on an index card, then it’s </w:t>
       </w:r>
       <w:r>
         <w:rPr>
@@ -432,16 +369,8 @@
         <w:t>responsibilities</w:t>
       </w:r>
       <w:r>
-        <w:t xml:space="preserve"> </w:t>
-      </w:r>
-      <w:r>
-        <w:t>(</w:t>
-      </w:r>
-      <w:r>
-        <w:t>i.e. the things it can do</w:t>
-      </w:r>
-      <w:r>
-        <w:t xml:space="preserve">) are listed. From this we can complete by inference the final section, by listing the other classes that we could consider each class’ </w:t>
+        <w:rPr/>
+        <w:t xml:space="preserve"> (i.e. the things it can do) are listed. From this we can complete by inference the final section, by listing the other classes that we could consider each class’ </w:t>
       </w:r>
       <w:r>
         <w:rPr>
@@ -451,35 +380,46 @@
       </w:r>
     </w:p>
     <w:p>
-      <w:r>
-        <w:t xml:space="preserve">Other advantages </w:t>
-      </w:r>
-      <w:r>
-        <w:t>of this high-</w:t>
-      </w:r>
-      <w:r>
-        <w:t>level design</w:t>
-      </w:r>
-      <w:r>
-        <w:t xml:space="preserve"> </w:t>
-      </w:r>
-      <w:r>
-        <w:t>include that it is easily communicable to the client, regardless of their technological knowledge. Being able to communicate effectively with the client at this crucial, early stage can prevent setbacks later in the development process. Furthermore, the CRC cards serve a dual-purpose, providing an unambiguous, strong springboard from which the development team can begin to code the system.</w:t>
-      </w:r>
-    </w:p>
-    <w:p>
-      <w:r>
+      <w:pPr>
+        <w:pStyle w:val="Normal"/>
+        <w:rPr/>
+      </w:pPr>
+      <w:r>
+        <w:rPr/>
+        <w:t>Other advantages of this high-level design include that it is easily communicable to the client, regardless of their technological knowledge. Being able to communicate effectively with the client at this crucial, early stage can prevent setbacks later in the development process. Furthermore, the CRC cards serve a dual-purpose, providing an unambiguous, strong springboard from which the development team can begin to code the system.</w:t>
+      </w:r>
+    </w:p>
+    <w:p>
+      <w:pPr>
+        <w:pStyle w:val="Normal"/>
+        <w:rPr/>
+      </w:pPr>
+      <w:r>
+        <w:rPr/>
         <w:t>The use of CRC cards uncovered design challenges that we had not foreseen until that point.</w:t>
       </w:r>
     </w:p>
     <w:p>
-      <w:r>
+      <w:pPr>
+        <w:pStyle w:val="Normal"/>
+        <w:rPr/>
+      </w:pPr>
+      <w:r>
+        <w:rPr/>
         <w:t>Using this information, a class diagram was created (Appendix A.4) which listed each class we intended to create, the data it would handle, and the methods contained in that class.</w:t>
       </w:r>
       <w:bookmarkStart w:id="0" w:name="_GoBack"/>
       <w:bookmarkEnd w:id="0"/>
     </w:p>
-    <w:p/>
+    <w:p>
+      <w:pPr>
+        <w:pStyle w:val="Normal"/>
+        <w:rPr/>
+      </w:pPr>
+      <w:r>
+        <w:rPr/>
+      </w:r>
+    </w:p>
     <w:p>
       <w:pPr>
         <w:pStyle w:val="Heading1"/>
@@ -487,14 +427,114 @@
           <w:ilvl w:val="0"/>
           <w:numId w:val="1"/>
         </w:numPr>
-      </w:pPr>
-      <w:r>
+        <w:rPr/>
+      </w:pPr>
+      <w:r>
+        <w:rPr/>
         <w:t>Construction</w:t>
       </w:r>
     </w:p>
     <w:p>
-      <w:r>
-        <w:t>Target – 800 words</w:t>
+      <w:pPr>
+        <w:pStyle w:val="Normal"/>
+        <w:rPr/>
+      </w:pPr>
+      <w:r>
+        <w:rPr/>
+      </w:r>
+    </w:p>
+    <w:p>
+      <w:pPr>
+        <w:pStyle w:val="Normal"/>
+        <w:rPr/>
+      </w:pPr>
+      <w:r>
+        <w:rPr/>
+        <w:t>In order to construct the program, the team elected to use Java to construct the business logic. Java is comprehensive enough to cover all of the use-cases and commonly used for this kind of application. Most importantly, the team already has experience with programming in Java.</w:t>
+      </w:r>
+    </w:p>
+    <w:p>
+      <w:pPr>
+        <w:pStyle w:val="Normal"/>
+        <w:rPr/>
+      </w:pPr>
+      <w:r>
+        <w:rPr/>
+        <w:t xml:space="preserve">    </w:t>
+      </w:r>
+      <w:r>
+        <w:rPr/>
+        <w:t>Starting from the classes and methods identified during design, we set out method signatures and unit tests (using JUnit) to drive development. We use test-driven development like this in order to ensure that our code meets the API specifications necessary to integrate it with other systems and code generated by other team members and, more generally, in order to ensure that we generate working code to begin with. These unit tests generated for development can also be used as unit tests for the specific functions for testing and maintenance.</w:t>
+      </w:r>
+    </w:p>
+    <w:p>
+      <w:pPr>
+        <w:pStyle w:val="Normal"/>
+        <w:rPr/>
+      </w:pPr>
+      <w:r>
+        <w:rPr/>
+        <w:t xml:space="preserve">    </w:t>
+      </w:r>
+      <w:r>
+        <w:rPr/>
+        <w:t>Another aspect that's important for integrating code from different team members is code standards. Choosing and adhering to a code style saves time and effort spent reading and working with other people's code. It also helps to prevent errors being introduced from misunderstanding how code functions when attempting to extend it. Since the team is primarily trained in Java, for that part of the program we didn't introduce any conventions other than the standard Oracle Java conventions*.</w:t>
+      </w:r>
+    </w:p>
+    <w:p>
+      <w:pPr>
+        <w:pStyle w:val="Normal"/>
+        <w:rPr/>
+      </w:pPr>
+      <w:r>
+        <w:rPr/>
+        <w:t xml:space="preserve">    </w:t>
+      </w:r>
+      <w:r>
+        <w:rPr/>
+        <w:t>Since the design calls for at least three differenct systems co-operating (the front-end, business logic layer and database), one of the first goals for construction is to build a spike or single feature that uses all layers. Rather than developing all of the business logic first, choosing one feature to develop through every layer allows us to do any necessary experimentation with unfamiliar systems up-front and develop the necessary interfaces for the layers to interact that will be used for other features. If there turns out to be a problem with the design, working on a spike like this will allow us to go back and revise the design quickly rather than developing an entire layer and then having to redevelop or discard it because it can't be integrated with the others.</w:t>
+      </w:r>
+    </w:p>
+    <w:p>
+      <w:pPr>
+        <w:pStyle w:val="Normal"/>
+        <w:rPr/>
+      </w:pPr>
+      <w:r>
+        <w:rPr/>
+        <w:t xml:space="preserve">    </w:t>
+      </w:r>
+      <w:r>
+        <w:rPr/>
+        <w:t>Having a functional piece of software quickly is helpful for showing clients what the development team is doing and ensuring it meets the requirements, or finding if some piece of the design or implementation needs to be changed. This is the strength of Agile methodology and rapid prototyping. Even if this isn't necessary, having a piece of software that works to build from can be good for team morale, which is a factor in any team activity including software development.</w:t>
+      </w:r>
+    </w:p>
+    <w:p>
+      <w:pPr>
+        <w:pStyle w:val="Normal"/>
+        <w:rPr/>
+      </w:pPr>
+      <w:r>
+        <w:rPr/>
+        <w:t xml:space="preserve">    </w:t>
+      </w:r>
+      <w:r>
+        <w:rPr/>
+        <w:t>In order to create a deployable web application prototype, the team elected to develop for the Heroku platform. Heroku provides a platform for small-scale web applications that can be used for deployment or testing and, importantly for a student development group, provides a (limited) free service. Even if the application would ultimately be run from a server owned by the client, using Heroku allows for prototyping and demonstration of the application in a web context and without the development group setting up a server (which could be a barrier for student teams in particular).</w:t>
+      </w:r>
+    </w:p>
+    <w:p>
+      <w:pPr>
+        <w:pStyle w:val="Normal"/>
+        <w:rPr/>
+      </w:pPr>
+      <w:r>
+        <w:rPr/>
+        <w:t xml:space="preserve">    </w:t>
+      </w:r>
+      <w:r>
+        <w:rPr/>
+        <w:t>Heroku deployments come with a small Postgresql database, so the initial prototypes of the application would be set up using this kind of database. Postgresql is open-source, making it convenient for use in a student project. If the client has their own database that they want the application to interact with (possibly Oracle or Microsoft Server SQL), provided the database interface classes are written sensibly, it should be straightforward to redeploy it using that database.</w:t>
       </w:r>
     </w:p>
     <w:p>
@@ -504,13 +544,20 @@
           <w:ilvl w:val="0"/>
           <w:numId w:val="1"/>
         </w:numPr>
-      </w:pPr>
-      <w:r>
+        <w:rPr/>
+      </w:pPr>
+      <w:r>
+        <w:rPr/>
         <w:t>Testing</w:t>
       </w:r>
     </w:p>
     <w:p>
-      <w:r>
+      <w:pPr>
+        <w:pStyle w:val="Normal"/>
+        <w:rPr/>
+      </w:pPr>
+      <w:r>
+        <w:rPr/>
         <w:t>Target – 1000 words</w:t>
       </w:r>
     </w:p>
@@ -521,13 +568,20 @@
           <w:ilvl w:val="0"/>
           <w:numId w:val="1"/>
         </w:numPr>
-      </w:pPr>
-      <w:r>
+        <w:rPr/>
+      </w:pPr>
+      <w:r>
+        <w:rPr/>
         <w:t>Methodologies and Tools for the Software Development Lifecycle</w:t>
       </w:r>
     </w:p>
     <w:p>
-      <w:r>
+      <w:pPr>
+        <w:pStyle w:val="Normal"/>
+        <w:rPr/>
+      </w:pPr>
+      <w:r>
+        <w:rPr/>
         <w:t>Target – 800 words</w:t>
       </w:r>
     </w:p>
@@ -538,17 +592,31 @@
           <w:ilvl w:val="0"/>
           <w:numId w:val="1"/>
         </w:numPr>
-      </w:pPr>
-      <w:r>
+        <w:rPr/>
+      </w:pPr>
+      <w:r>
+        <w:rPr/>
         <w:t>Concluding Remarks</w:t>
       </w:r>
     </w:p>
     <w:p>
-      <w:r>
+      <w:pPr>
+        <w:pStyle w:val="Normal"/>
+        <w:rPr/>
+      </w:pPr>
+      <w:r>
+        <w:rPr/>
         <w:t>Target – few words</w:t>
       </w:r>
     </w:p>
     <w:p>
+      <w:pPr>
+        <w:pStyle w:val="Normal"/>
+        <w:rPr/>
+      </w:pPr>
+      <w:r>
+        <w:rPr/>
+      </w:r>
       <w:r>
         <w:br w:type="page"/>
       </w:r>
@@ -560,9 +628,10 @@
           <w:ilvl w:val="0"/>
           <w:numId w:val="2"/>
         </w:numPr>
-      </w:pPr>
-      <w:r>
-        <w:lastRenderedPageBreak/>
+        <w:rPr/>
+      </w:pPr>
+      <w:r>
+        <w:rPr/>
         <w:t>Appendices</w:t>
       </w:r>
     </w:p>
@@ -573,9 +642,11 @@
           <w:ilvl w:val="0"/>
           <w:numId w:val="3"/>
         </w:numPr>
+        <w:rPr/>
       </w:pPr>
       <w:bookmarkStart w:id="1" w:name="_Ref35610326"/>
       <w:r>
+        <w:rPr/>
         <w:t>Client Requirements Document</w:t>
       </w:r>
       <w:bookmarkEnd w:id="1"/>
@@ -583,17 +654,15 @@
     <w:p>
       <w:pPr>
         <w:pStyle w:val="Heading1"/>
-      </w:pPr>
-      <w:r>
-        <w:rPr>
-          <w:noProof/>
-          <w:lang w:eastAsia="en-GB"/>
-        </w:rPr>
+        <w:rPr/>
+      </w:pPr>
+      <w:r>
+        <w:rPr/>
         <w:drawing>
-          <wp:inline distT="0" distB="0" distL="0" distR="0" wp14:anchorId="105A4891" wp14:editId="4A174603">
+          <wp:inline distT="0" distB="635" distL="0" distR="2540">
             <wp:extent cx="5731510" cy="3390265"/>
-            <wp:effectExtent l="0" t="0" r="2540" b="635"/>
-            <wp:docPr id="1" name="Picture 1"/>
+            <wp:effectExtent l="0" t="0" r="0" b="0"/>
+            <wp:docPr id="1" name="Picture 1" descr=""/>
             <wp:cNvGraphicFramePr>
               <a:graphicFrameLocks xmlns:a="http://schemas.openxmlformats.org/drawingml/2006/main" noChangeAspect="1"/>
             </wp:cNvGraphicFramePr>
@@ -601,16 +670,18 @@
               <a:graphicData uri="http://schemas.openxmlformats.org/drawingml/2006/picture">
                 <pic:pic xmlns:pic="http://schemas.openxmlformats.org/drawingml/2006/picture">
                   <pic:nvPicPr>
-                    <pic:cNvPr id="1" name=""/>
-                    <pic:cNvPicPr/>
+                    <pic:cNvPr id="1" name="Picture 1" descr=""/>
+                    <pic:cNvPicPr>
+                      <a:picLocks noChangeAspect="1" noChangeArrowheads="1"/>
+                    </pic:cNvPicPr>
                   </pic:nvPicPr>
                   <pic:blipFill>
-                    <a:blip r:embed="rId6"/>
+                    <a:blip r:embed="rId2"/>
                     <a:stretch>
                       <a:fillRect/>
                     </a:stretch>
                   </pic:blipFill>
-                  <pic:spPr>
+                  <pic:spPr bwMode="auto">
                     <a:xfrm>
                       <a:off x="0" y="0"/>
                       <a:ext cx="5731510" cy="3390265"/>
@@ -627,6 +698,13 @@
       </w:r>
     </w:p>
     <w:p>
+      <w:pPr>
+        <w:pStyle w:val="Normal"/>
+        <w:rPr/>
+      </w:pPr>
+      <w:r>
+        <w:rPr/>
+      </w:r>
       <w:r>
         <w:br w:type="page"/>
       </w:r>
@@ -638,127 +716,144 @@
           <w:ilvl w:val="0"/>
           <w:numId w:val="2"/>
         </w:numPr>
+        <w:rPr/>
       </w:pPr>
       <w:bookmarkStart w:id="2" w:name="_Ref35610451"/>
       <w:r>
-        <w:lastRenderedPageBreak/>
+        <w:rPr/>
         <w:t>Project Requirements List</w:t>
       </w:r>
       <w:bookmarkEnd w:id="2"/>
     </w:p>
     <w:p>
       <w:pPr>
-        <w:spacing w:before="240"/>
-      </w:pPr>
-      <w:r>
+        <w:pStyle w:val="Normal"/>
+        <w:spacing w:before="240" w:after="160"/>
+        <w:rPr/>
+      </w:pPr>
+      <w:r>
+        <w:rPr/>
         <w:t>1. As a 'user', I need to 'log in', so that 'I am given appropriate information from the system.'</w:t>
       </w:r>
     </w:p>
     <w:p>
       <w:pPr>
-        <w:spacing w:before="240"/>
-      </w:pPr>
-      <w:r>
+        <w:pStyle w:val="Normal"/>
+        <w:spacing w:before="240" w:after="160"/>
+        <w:rPr/>
+      </w:pPr>
+      <w:r>
+        <w:rPr/>
         <w:t>2. As a 'user', I need 'to be restricted to my own projects/tasks' so that I cannot interfere with irrelevant projects/tasks</w:t>
       </w:r>
     </w:p>
     <w:p>
       <w:pPr>
-        <w:spacing w:before="240"/>
-      </w:pPr>
-      <w:r>
+        <w:pStyle w:val="Normal"/>
+        <w:spacing w:before="240" w:after="160"/>
+        <w:rPr/>
+      </w:pPr>
+      <w:r>
+        <w:rPr/>
         <w:t>3. As an 'administrator', I need to make new tasks/projects, so that users can book time against them.</w:t>
       </w:r>
     </w:p>
     <w:p>
       <w:pPr>
-        <w:spacing w:before="240"/>
-      </w:pPr>
-      <w:r>
+        <w:pStyle w:val="Normal"/>
+        <w:spacing w:before="240" w:after="160"/>
+        <w:rPr/>
+      </w:pPr>
+      <w:r>
+        <w:rPr/>
         <w:t>4. As an administrator, I need elevated system privileges, so that I can administer the system.</w:t>
       </w:r>
     </w:p>
     <w:p>
       <w:pPr>
-        <w:spacing w:before="240"/>
-      </w:pPr>
-      <w:r>
+        <w:pStyle w:val="Normal"/>
+        <w:spacing w:before="240" w:after="160"/>
+        <w:rPr/>
+      </w:pPr>
+      <w:r>
+        <w:rPr/>
         <w:t>5. As an administrator, I need to assign users to projects, so that the users have access/can use the system</w:t>
       </w:r>
     </w:p>
     <w:p>
       <w:pPr>
-        <w:spacing w:before="240"/>
-      </w:pPr>
-      <w:r>
+        <w:pStyle w:val="Normal"/>
+        <w:spacing w:before="240" w:after="160"/>
+        <w:rPr/>
+      </w:pPr>
+      <w:r>
+        <w:rPr/>
         <w:t>6. As an administrator, I need projects to be composed of tasks, so that tasks can be easily organised and users can be assigned more flexibly.</w:t>
       </w:r>
     </w:p>
     <w:p>
       <w:pPr>
-        <w:spacing w:before="240"/>
-      </w:pPr>
-      <w:r>
+        <w:pStyle w:val="Normal"/>
+        <w:spacing w:before="240" w:after="160"/>
+        <w:rPr/>
+      </w:pPr>
+      <w:r>
+        <w:rPr/>
         <w:t>7. As an administrator, I need the ability to assign users to specific tasks within a project, so that I can have control over what users may book time towards.</w:t>
       </w:r>
     </w:p>
     <w:p>
       <w:pPr>
-        <w:spacing w:before="240"/>
-      </w:pPr>
-      <w:r>
-        <w:t xml:space="preserve">8. As a 'user', I need to submit </w:t>
-      </w:r>
-      <w:proofErr w:type="spellStart"/>
-      <w:r>
-        <w:t>project_code</w:t>
-      </w:r>
-      <w:proofErr w:type="spellEnd"/>
-      <w:r>
-        <w:t xml:space="preserve">, </w:t>
-      </w:r>
-      <w:proofErr w:type="spellStart"/>
-      <w:r>
-        <w:t>task_code</w:t>
-      </w:r>
-      <w:proofErr w:type="spellEnd"/>
-      <w:r>
-        <w:t xml:space="preserve">, time details &amp; comments when booking time against a task. </w:t>
-      </w:r>
-      <w:proofErr w:type="gramStart"/>
-      <w:r>
-        <w:t>So</w:t>
-      </w:r>
-      <w:proofErr w:type="gramEnd"/>
-      <w:r>
-        <w:t xml:space="preserve"> that my work can be accurately tracked.</w:t>
-      </w:r>
-    </w:p>
-    <w:p>
-      <w:pPr>
-        <w:spacing w:before="240"/>
-      </w:pPr>
-      <w:r>
+        <w:pStyle w:val="Normal"/>
+        <w:spacing w:before="240" w:after="160"/>
+        <w:rPr/>
+      </w:pPr>
+      <w:r>
+        <w:rPr/>
+        <w:t>8. As a 'user', I need to submit project_code, task_code, time details &amp; comments when booking time against a task. So that my work can be accurately tracked.</w:t>
+      </w:r>
+    </w:p>
+    <w:p>
+      <w:pPr>
+        <w:pStyle w:val="Normal"/>
+        <w:spacing w:before="240" w:after="160"/>
+        <w:rPr/>
+      </w:pPr>
+      <w:r>
+        <w:rPr/>
         <w:t>9. As a user, I need to be locked to one task at a time, so that there can be no time conflicts between tasks.</w:t>
       </w:r>
     </w:p>
     <w:p>
       <w:pPr>
-        <w:spacing w:before="240"/>
-      </w:pPr>
-      <w:r>
+        <w:pStyle w:val="Normal"/>
+        <w:spacing w:before="240" w:after="160"/>
+        <w:rPr/>
+      </w:pPr>
+      <w:r>
+        <w:rPr/>
         <w:t>10. As a 'user', I need to be able to edit/recover/reset my account details, so that I am not prevented from logging in.</w:t>
       </w:r>
     </w:p>
     <w:p>
       <w:pPr>
-        <w:spacing w:before="240"/>
-      </w:pPr>
-      <w:r>
+        <w:pStyle w:val="Normal"/>
+        <w:spacing w:before="240" w:after="160"/>
+        <w:rPr/>
+      </w:pPr>
+      <w:r>
+        <w:rPr/>
         <w:t>11. As an 'administrator', I need to be able to delete user accounts, so that old users can be removed from the system.</w:t>
       </w:r>
     </w:p>
     <w:p>
+      <w:pPr>
+        <w:pStyle w:val="Normal"/>
+        <w:rPr/>
+      </w:pPr>
+      <w:r>
+        <w:rPr/>
+      </w:r>
       <w:r>
         <w:br w:type="page"/>
       </w:r>
@@ -770,90 +865,122 @@
           <w:ilvl w:val="0"/>
           <w:numId w:val="2"/>
         </w:numPr>
+        <w:rPr/>
       </w:pPr>
       <w:bookmarkStart w:id="3" w:name="_Ref35610528"/>
       <w:r>
-        <w:lastRenderedPageBreak/>
+        <w:rPr/>
         <w:t>Project Assumptions List</w:t>
       </w:r>
       <w:bookmarkEnd w:id="3"/>
     </w:p>
     <w:p>
       <w:pPr>
-        <w:spacing w:before="240"/>
-      </w:pPr>
-      <w:r>
+        <w:pStyle w:val="Normal"/>
+        <w:spacing w:before="240" w:after="160"/>
+        <w:rPr/>
+      </w:pPr>
+      <w:r>
+        <w:rPr/>
         <w:t>1. An admin can create projects and tasks - a regular user (time booker) cannot.</w:t>
       </w:r>
     </w:p>
     <w:p>
       <w:pPr>
-        <w:spacing w:before="240"/>
-      </w:pPr>
-      <w:r>
+        <w:pStyle w:val="Normal"/>
+        <w:spacing w:before="240" w:after="160"/>
+        <w:rPr/>
+      </w:pPr>
+      <w:r>
+        <w:rPr/>
         <w:t>2. A task code is a sub-code of a project code.</w:t>
       </w:r>
     </w:p>
     <w:p>
       <w:pPr>
-        <w:spacing w:before="240"/>
-      </w:pPr>
-      <w:r>
+        <w:pStyle w:val="Normal"/>
+        <w:spacing w:before="240" w:after="160"/>
+        <w:rPr/>
+      </w:pPr>
+      <w:r>
+        <w:rPr/>
         <w:t>3. A time booker can be assigned to entire projects or specific task codes within a project.</w:t>
       </w:r>
     </w:p>
     <w:p>
       <w:pPr>
-        <w:spacing w:before="240"/>
-      </w:pPr>
-      <w:r>
+        <w:pStyle w:val="Normal"/>
+        <w:spacing w:before="240" w:after="160"/>
+        <w:rPr/>
+      </w:pPr>
+      <w:r>
+        <w:rPr/>
         <w:t>4. Admins are also time bookers.</w:t>
       </w:r>
     </w:p>
     <w:p>
       <w:pPr>
-        <w:spacing w:before="240"/>
-      </w:pPr>
-      <w:r>
+        <w:pStyle w:val="Normal"/>
+        <w:spacing w:before="240" w:after="160"/>
+        <w:rPr/>
+      </w:pPr>
+      <w:r>
+        <w:rPr/>
         <w:t>5. A time booker cannot book time which conflicts with another of their time bookings (booking the same time twice).</w:t>
       </w:r>
     </w:p>
     <w:p>
       <w:pPr>
-        <w:spacing w:before="240"/>
-      </w:pPr>
-      <w:r>
+        <w:pStyle w:val="Normal"/>
+        <w:spacing w:before="240" w:after="160"/>
+        <w:rPr/>
+      </w:pPr>
+      <w:r>
+        <w:rPr/>
         <w:t>6. An administrator has administrative access to all projects and time bookings - not a subset of projects which they administrate.</w:t>
       </w:r>
     </w:p>
     <w:p>
       <w:pPr>
-        <w:spacing w:before="240"/>
-      </w:pPr>
-      <w:r>
+        <w:pStyle w:val="Normal"/>
+        <w:spacing w:before="240" w:after="160"/>
+        <w:rPr/>
+      </w:pPr>
+      <w:r>
+        <w:rPr/>
         <w:t>7. If the application is disconnected within the mobile version, how should login authentication work without a connection to the server?</w:t>
       </w:r>
     </w:p>
     <w:p>
       <w:pPr>
-        <w:spacing w:before="240"/>
-      </w:pPr>
-      <w:r>
+        <w:pStyle w:val="Normal"/>
+        <w:spacing w:before="240" w:after="160"/>
+        <w:rPr/>
+      </w:pPr>
+      <w:r>
+        <w:rPr/>
         <w:t>8. An administrator can add and remove user accounts.</w:t>
       </w:r>
     </w:p>
     <w:p>
       <w:pPr>
-        <w:spacing w:before="240"/>
-      </w:pPr>
-      <w:r>
-        <w:t xml:space="preserve">9. </w:t>
-      </w:r>
-      <w:r>
-        <w:t>What is the hosting preference for the application? Cloud-computing or a standalone server? We will assume a Heroku cloud-based solution as deployment will be quick and require few man-hours to complete. However, this could be more expensive than other cloud based solutions at scale.</w:t>
-      </w:r>
-    </w:p>
-    <w:p>
+        <w:pStyle w:val="Normal"/>
+        <w:spacing w:before="240" w:after="160"/>
+        <w:rPr/>
+      </w:pPr>
+      <w:r>
+        <w:rPr/>
+        <w:t>9. What is the hosting preference for the application? Cloud-computing or a standalone server? We will assume a Heroku cloud-based solution as deployment will be quick and require few man-hours to complete. However, this could be more expensive than other cloud based solutions at scale.</w:t>
+      </w:r>
+    </w:p>
+    <w:p>
+      <w:pPr>
+        <w:pStyle w:val="Normal"/>
+        <w:rPr/>
+      </w:pPr>
+      <w:r>
+        <w:rPr/>
+      </w:r>
       <w:r>
         <w:br w:type="page"/>
       </w:r>
@@ -865,23 +992,32 @@
           <w:ilvl w:val="0"/>
           <w:numId w:val="2"/>
         </w:numPr>
-      </w:pPr>
-      <w:r>
-        <w:lastRenderedPageBreak/>
+        <w:rPr/>
+      </w:pPr>
+      <w:r>
+        <w:rPr/>
         <w:t>Class Diagram</w:t>
       </w:r>
     </w:p>
-    <w:p/>
-    <w:p>
-      <w:r>
-        <w:rPr>
-          <w:rFonts w:asciiTheme="majorHAnsi" w:hAnsiTheme="majorHAnsi"/>
-          <w:noProof/>
-          <w:lang w:eastAsia="en-GB"/>
-        </w:rPr>
+    <w:p>
+      <w:pPr>
+        <w:pStyle w:val="Normal"/>
+        <w:rPr/>
+      </w:pPr>
+      <w:r>
+        <w:rPr/>
+      </w:r>
+    </w:p>
+    <w:p>
+      <w:pPr>
+        <w:pStyle w:val="Normal"/>
+        <w:rPr/>
+      </w:pPr>
+      <w:r>
+        <w:rPr/>
         <w:drawing>
-          <wp:inline distT="0" distB="0" distL="0" distR="0" wp14:anchorId="09CF274A" wp14:editId="602A6A09">
-            <wp:extent cx="5473045" cy="7729220"/>
+          <wp:inline distT="0" distB="0" distL="0" distR="0">
+            <wp:extent cx="5473065" cy="7729220"/>
             <wp:effectExtent l="0" t="0" r="0" b="0"/>
             <wp:docPr id="2" name="Picture 2" descr="../Booking%20System%20Class%20Diagram.pdf"/>
             <wp:cNvGraphicFramePr>
@@ -891,20 +1027,13 @@
               <a:graphicData uri="http://schemas.openxmlformats.org/drawingml/2006/picture">
                 <pic:pic xmlns:pic="http://schemas.openxmlformats.org/drawingml/2006/picture">
                   <pic:nvPicPr>
-                    <pic:cNvPr id="0" name="Picture 1" descr="../Booking%20System%20Class%20Diagram.pdf"/>
+                    <pic:cNvPr id="2" name="Picture 2" descr="../Booking%20System%20Class%20Diagram.pdf"/>
                     <pic:cNvPicPr>
                       <a:picLocks noChangeAspect="1" noChangeArrowheads="1"/>
                     </pic:cNvPicPr>
                   </pic:nvPicPr>
                   <pic:blipFill>
-                    <a:blip r:embed="rId7">
-                      <a:extLst>
-                        <a:ext uri="{28A0092B-C50C-407E-A947-70E740481C1C}">
-                          <a14:useLocalDpi xmlns:a14="http://schemas.microsoft.com/office/drawing/2010/main" val="0"/>
-                        </a:ext>
-                      </a:extLst>
-                    </a:blip>
-                    <a:srcRect/>
+                    <a:blip r:embed="rId3"/>
                     <a:stretch>
                       <a:fillRect/>
                     </a:stretch>
@@ -912,15 +1041,11 @@
                   <pic:spPr bwMode="auto">
                     <a:xfrm>
                       <a:off x="0" y="0"/>
-                      <a:ext cx="5486650" cy="7748433"/>
+                      <a:ext cx="5473065" cy="7729220"/>
                     </a:xfrm>
                     <a:prstGeom prst="rect">
                       <a:avLst/>
                     </a:prstGeom>
-                    <a:noFill/>
-                    <a:ln>
-                      <a:noFill/>
-                    </a:ln>
                   </pic:spPr>
                 </pic:pic>
               </a:graphicData>
@@ -930,52 +1055,62 @@
       </w:r>
     </w:p>
     <w:p>
+      <w:pPr>
+        <w:pStyle w:val="Normal"/>
+        <w:rPr/>
+      </w:pPr>
+      <w:r>
+        <w:rPr/>
+      </w:r>
       <w:r>
         <w:br w:type="page"/>
       </w:r>
     </w:p>
-    <w:p/>
+    <w:p>
+      <w:pPr>
+        <w:pStyle w:val="Normal"/>
+        <w:spacing w:before="0" w:after="160"/>
+        <w:rPr/>
+      </w:pPr>
+      <w:r>
+        <w:rPr/>
+      </w:r>
+    </w:p>
     <w:sectPr>
+      <w:type w:val="nextPage"/>
       <w:pgSz w:w="11906" w:h="16838"/>
-      <w:pgMar w:top="1440" w:right="1440" w:bottom="1440" w:left="1440" w:header="708" w:footer="708" w:gutter="0"/>
-      <w:cols w:space="708"/>
-      <w:docGrid w:linePitch="360"/>
+      <w:pgMar w:left="1440" w:right="1440" w:header="0" w:top="1440" w:footer="0" w:bottom="1440" w:gutter="0"/>
+      <w:pgNumType w:fmt="decimal"/>
+      <w:formProt w:val="false"/>
+      <w:textDirection w:val="lrTb"/>
+      <w:docGrid w:type="default" w:linePitch="360" w:charSpace="4096"/>
     </w:sectPr>
   </w:body>
 </w:document>
 </file>
 
 <file path=word/numbering.xml><?xml version="1.0" encoding="utf-8"?>
-<w:numbering xmlns:wpc="http://schemas.microsoft.com/office/word/2010/wordprocessingCanvas" xmlns:mo="http://schemas.microsoft.com/office/mac/office/2008/main" xmlns:mc="http://schemas.openxmlformats.org/markup-compatibility/2006" xmlns:mv="urn:schemas-microsoft-com:mac:vml" xmlns:o="urn:schemas-microsoft-com:office:office" xmlns:r="http://schemas.openxmlformats.org/officeDocument/2006/relationships" xmlns:m="http://schemas.openxmlformats.org/officeDocument/2006/math" xmlns:v="urn:schemas-microsoft-com:vml" xmlns:wp14="http://schemas.microsoft.com/office/word/2010/wordprocessingDrawing" xmlns:wp="http://schemas.openxmlformats.org/drawingml/2006/wordprocessingDrawing" xmlns:w10="urn:schemas-microsoft-com:office:word" xmlns:w="http://schemas.openxmlformats.org/wordprocessingml/2006/main" xmlns:w14="http://schemas.microsoft.com/office/word/2010/wordml" xmlns:w15="http://schemas.microsoft.com/office/word/2012/wordml" xmlns:wpg="http://schemas.microsoft.com/office/word/2010/wordprocessingGroup" xmlns:wpi="http://schemas.microsoft.com/office/word/2010/wordprocessingInk" xmlns:wne="http://schemas.microsoft.com/office/word/2006/wordml" xmlns:wps="http://schemas.microsoft.com/office/word/2010/wordprocessingShape" mc:Ignorable="w14 w15 wp14">
-  <w:abstractNum w:abstractNumId="0">
-    <w:nsid w:val="020360F0"/>
-    <w:multiLevelType w:val="hybridMultilevel"/>
-    <w:tmpl w:val="188AB21A"/>
-    <w:lvl w:ilvl="0" w:tplc="CABC1D2A">
+<w:numbering xmlns:w="http://schemas.openxmlformats.org/wordprocessingml/2006/main" xmlns:o="urn:schemas-microsoft-com:office:office" xmlns:r="http://schemas.openxmlformats.org/officeDocument/2006/relationships" xmlns:v="urn:schemas-microsoft-com:vml">
+  <w:abstractNum w:abstractNumId="1">
+    <w:lvl w:ilvl="0">
       <w:start w:val="1"/>
       <w:numFmt w:val="decimal"/>
-      <w:lvlText w:val="A.%1."/>
+      <w:lvlText w:val="%1."/>
       <w:lvlJc w:val="left"/>
       <w:pPr>
         <w:ind w:left="720" w:hanging="360"/>
       </w:pPr>
-      <w:rPr>
-        <w:rFonts w:hint="default"/>
-      </w:rPr>
-    </w:lvl>
-    <w:lvl w:ilvl="1" w:tplc="1222EABE">
-      <w:start w:val="1"/>
-      <w:numFmt w:val="decimal"/>
-      <w:lvlText w:val="A.%2"/>
+    </w:lvl>
+    <w:lvl w:ilvl="1">
+      <w:start w:val="1"/>
+      <w:numFmt w:val="lowerLetter"/>
+      <w:lvlText w:val="%2."/>
       <w:lvlJc w:val="left"/>
       <w:pPr>
         <w:ind w:left="1440" w:hanging="360"/>
       </w:pPr>
-      <w:rPr>
-        <w:rFonts w:hint="default"/>
-      </w:rPr>
-    </w:lvl>
-    <w:lvl w:ilvl="2" w:tplc="0809001B" w:tentative="1">
+    </w:lvl>
+    <w:lvl w:ilvl="2">
       <w:start w:val="1"/>
       <w:numFmt w:val="lowerRoman"/>
       <w:lvlText w:val="%3."/>
@@ -984,7 +1119,7 @@
         <w:ind w:left="2160" w:hanging="180"/>
       </w:pPr>
     </w:lvl>
-    <w:lvl w:ilvl="3" w:tplc="0809000F" w:tentative="1">
+    <w:lvl w:ilvl="3">
       <w:start w:val="1"/>
       <w:numFmt w:val="decimal"/>
       <w:lvlText w:val="%4."/>
@@ -993,7 +1128,7 @@
         <w:ind w:left="2880" w:hanging="360"/>
       </w:pPr>
     </w:lvl>
-    <w:lvl w:ilvl="4" w:tplc="08090019" w:tentative="1">
+    <w:lvl w:ilvl="4">
       <w:start w:val="1"/>
       <w:numFmt w:val="lowerLetter"/>
       <w:lvlText w:val="%5."/>
@@ -1002,7 +1137,7 @@
         <w:ind w:left="3600" w:hanging="360"/>
       </w:pPr>
     </w:lvl>
-    <w:lvl w:ilvl="5" w:tplc="0809001B" w:tentative="1">
+    <w:lvl w:ilvl="5">
       <w:start w:val="1"/>
       <w:numFmt w:val="lowerRoman"/>
       <w:lvlText w:val="%6."/>
@@ -1011,7 +1146,7 @@
         <w:ind w:left="4320" w:hanging="180"/>
       </w:pPr>
     </w:lvl>
-    <w:lvl w:ilvl="6" w:tplc="0809000F" w:tentative="1">
+    <w:lvl w:ilvl="6">
       <w:start w:val="1"/>
       <w:numFmt w:val="decimal"/>
       <w:lvlText w:val="%7."/>
@@ -1020,7 +1155,7 @@
         <w:ind w:left="5040" w:hanging="360"/>
       </w:pPr>
     </w:lvl>
-    <w:lvl w:ilvl="7" w:tplc="08090019" w:tentative="1">
+    <w:lvl w:ilvl="7">
       <w:start w:val="1"/>
       <w:numFmt w:val="lowerLetter"/>
       <w:lvlText w:val="%8."/>
@@ -1029,7 +1164,7 @@
         <w:ind w:left="5760" w:hanging="360"/>
       </w:pPr>
     </w:lvl>
-    <w:lvl w:ilvl="8" w:tplc="0809001B" w:tentative="1">
+    <w:lvl w:ilvl="8">
       <w:start w:val="1"/>
       <w:numFmt w:val="lowerRoman"/>
       <w:lvlText w:val="%9."/>
@@ -1039,11 +1174,8 @@
       </w:pPr>
     </w:lvl>
   </w:abstractNum>
-  <w:abstractNum w:abstractNumId="1">
-    <w:nsid w:val="10251DB2"/>
-    <w:multiLevelType w:val="hybridMultilevel"/>
-    <w:tmpl w:val="03AAF358"/>
-    <w:lvl w:ilvl="0" w:tplc="05748FC6">
+  <w:abstractNum w:abstractNumId="2">
+    <w:lvl w:ilvl="0">
       <w:start w:val="1"/>
       <w:numFmt w:val="decimal"/>
       <w:lvlText w:val="A.%1."/>
@@ -1051,11 +1183,8 @@
       <w:pPr>
         <w:ind w:left="720" w:hanging="360"/>
       </w:pPr>
-      <w:rPr>
-        <w:rFonts w:hint="default"/>
-      </w:rPr>
-    </w:lvl>
-    <w:lvl w:ilvl="1" w:tplc="1222EABE">
+    </w:lvl>
+    <w:lvl w:ilvl="1">
       <w:start w:val="1"/>
       <w:numFmt w:val="decimal"/>
       <w:lvlText w:val="A.%2"/>
@@ -1063,11 +1192,8 @@
       <w:pPr>
         <w:ind w:left="1440" w:hanging="360"/>
       </w:pPr>
-      <w:rPr>
-        <w:rFonts w:hint="default"/>
-      </w:rPr>
-    </w:lvl>
-    <w:lvl w:ilvl="2" w:tplc="0809001B" w:tentative="1">
+    </w:lvl>
+    <w:lvl w:ilvl="2">
       <w:start w:val="1"/>
       <w:numFmt w:val="lowerRoman"/>
       <w:lvlText w:val="%3."/>
@@ -1076,7 +1202,7 @@
         <w:ind w:left="2160" w:hanging="180"/>
       </w:pPr>
     </w:lvl>
-    <w:lvl w:ilvl="3" w:tplc="0809000F" w:tentative="1">
+    <w:lvl w:ilvl="3">
       <w:start w:val="1"/>
       <w:numFmt w:val="decimal"/>
       <w:lvlText w:val="%4."/>
@@ -1085,7 +1211,7 @@
         <w:ind w:left="2880" w:hanging="360"/>
       </w:pPr>
     </w:lvl>
-    <w:lvl w:ilvl="4" w:tplc="08090019" w:tentative="1">
+    <w:lvl w:ilvl="4">
       <w:start w:val="1"/>
       <w:numFmt w:val="lowerLetter"/>
       <w:lvlText w:val="%5."/>
@@ -1094,7 +1220,7 @@
         <w:ind w:left="3600" w:hanging="360"/>
       </w:pPr>
     </w:lvl>
-    <w:lvl w:ilvl="5" w:tplc="0809001B" w:tentative="1">
+    <w:lvl w:ilvl="5">
       <w:start w:val="1"/>
       <w:numFmt w:val="lowerRoman"/>
       <w:lvlText w:val="%6."/>
@@ -1103,7 +1229,7 @@
         <w:ind w:left="4320" w:hanging="180"/>
       </w:pPr>
     </w:lvl>
-    <w:lvl w:ilvl="6" w:tplc="0809000F" w:tentative="1">
+    <w:lvl w:ilvl="6">
       <w:start w:val="1"/>
       <w:numFmt w:val="decimal"/>
       <w:lvlText w:val="%7."/>
@@ -1112,7 +1238,7 @@
         <w:ind w:left="5040" w:hanging="360"/>
       </w:pPr>
     </w:lvl>
-    <w:lvl w:ilvl="7" w:tplc="08090019" w:tentative="1">
+    <w:lvl w:ilvl="7">
       <w:start w:val="1"/>
       <w:numFmt w:val="lowerLetter"/>
       <w:lvlText w:val="%8."/>
@@ -1121,7 +1247,7 @@
         <w:ind w:left="5760" w:hanging="360"/>
       </w:pPr>
     </w:lvl>
-    <w:lvl w:ilvl="8" w:tplc="0809001B" w:tentative="1">
+    <w:lvl w:ilvl="8">
       <w:start w:val="1"/>
       <w:numFmt w:val="lowerRoman"/>
       <w:lvlText w:val="%9."/>
@@ -1131,29 +1257,26 @@
       </w:pPr>
     </w:lvl>
   </w:abstractNum>
-  <w:abstractNum w:abstractNumId="2">
-    <w:nsid w:val="3CBB08C7"/>
-    <w:multiLevelType w:val="hybridMultilevel"/>
-    <w:tmpl w:val="213A2712"/>
-    <w:lvl w:ilvl="0" w:tplc="0809000F">
+  <w:abstractNum w:abstractNumId="3">
+    <w:lvl w:ilvl="0">
       <w:start w:val="1"/>
       <w:numFmt w:val="decimal"/>
-      <w:lvlText w:val="%1."/>
+      <w:lvlText w:val="A.%1."/>
       <w:lvlJc w:val="left"/>
       <w:pPr>
         <w:ind w:left="720" w:hanging="360"/>
       </w:pPr>
     </w:lvl>
-    <w:lvl w:ilvl="1" w:tplc="08090019" w:tentative="1">
-      <w:start w:val="1"/>
-      <w:numFmt w:val="lowerLetter"/>
-      <w:lvlText w:val="%2."/>
+    <w:lvl w:ilvl="1">
+      <w:start w:val="1"/>
+      <w:numFmt w:val="decimal"/>
+      <w:lvlText w:val="A.%2"/>
       <w:lvlJc w:val="left"/>
       <w:pPr>
         <w:ind w:left="1440" w:hanging="360"/>
       </w:pPr>
     </w:lvl>
-    <w:lvl w:ilvl="2" w:tplc="0809001B" w:tentative="1">
+    <w:lvl w:ilvl="2">
       <w:start w:val="1"/>
       <w:numFmt w:val="lowerRoman"/>
       <w:lvlText w:val="%3."/>
@@ -1162,7 +1285,7 @@
         <w:ind w:left="2160" w:hanging="180"/>
       </w:pPr>
     </w:lvl>
-    <w:lvl w:ilvl="3" w:tplc="0809000F" w:tentative="1">
+    <w:lvl w:ilvl="3">
       <w:start w:val="1"/>
       <w:numFmt w:val="decimal"/>
       <w:lvlText w:val="%4."/>
@@ -1171,7 +1294,7 @@
         <w:ind w:left="2880" w:hanging="360"/>
       </w:pPr>
     </w:lvl>
-    <w:lvl w:ilvl="4" w:tplc="08090019" w:tentative="1">
+    <w:lvl w:ilvl="4">
       <w:start w:val="1"/>
       <w:numFmt w:val="lowerLetter"/>
       <w:lvlText w:val="%5."/>
@@ -1180,7 +1303,7 @@
         <w:ind w:left="3600" w:hanging="360"/>
       </w:pPr>
     </w:lvl>
-    <w:lvl w:ilvl="5" w:tplc="0809001B" w:tentative="1">
+    <w:lvl w:ilvl="5">
       <w:start w:val="1"/>
       <w:numFmt w:val="lowerRoman"/>
       <w:lvlText w:val="%6."/>
@@ -1189,7 +1312,7 @@
         <w:ind w:left="4320" w:hanging="180"/>
       </w:pPr>
     </w:lvl>
-    <w:lvl w:ilvl="6" w:tplc="0809000F" w:tentative="1">
+    <w:lvl w:ilvl="6">
       <w:start w:val="1"/>
       <w:numFmt w:val="decimal"/>
       <w:lvlText w:val="%7."/>
@@ -1198,7 +1321,7 @@
         <w:ind w:left="5040" w:hanging="360"/>
       </w:pPr>
     </w:lvl>
-    <w:lvl w:ilvl="7" w:tplc="08090019" w:tentative="1">
+    <w:lvl w:ilvl="7">
       <w:start w:val="1"/>
       <w:numFmt w:val="lowerLetter"/>
       <w:lvlText w:val="%8."/>
@@ -1207,7 +1330,7 @@
         <w:ind w:left="5760" w:hanging="360"/>
       </w:pPr>
     </w:lvl>
-    <w:lvl w:ilvl="8" w:tplc="0809001B" w:tentative="1">
+    <w:lvl w:ilvl="8">
       <w:start w:val="1"/>
       <w:numFmt w:val="lowerRoman"/>
       <w:lvlText w:val="%9."/>
@@ -1217,236 +1340,139 @@
       </w:pPr>
     </w:lvl>
   </w:abstractNum>
-  <w:abstractNum w:abstractNumId="3">
-    <w:nsid w:val="5E3F5754"/>
-    <w:multiLevelType w:val="hybridMultilevel"/>
-    <w:tmpl w:val="F24629EE"/>
-    <w:lvl w:ilvl="0" w:tplc="05748FC6">
-      <w:start w:val="1"/>
-      <w:numFmt w:val="decimal"/>
-      <w:lvlText w:val="A.%1."/>
-      <w:lvlJc w:val="left"/>
-      <w:pPr>
-        <w:ind w:left="720" w:hanging="360"/>
-      </w:pPr>
-      <w:rPr>
-        <w:rFonts w:hint="default"/>
-      </w:rPr>
-    </w:lvl>
-    <w:lvl w:ilvl="1" w:tplc="1222EABE">
-      <w:start w:val="1"/>
-      <w:numFmt w:val="decimal"/>
-      <w:lvlText w:val="A.%2"/>
-      <w:lvlJc w:val="left"/>
-      <w:pPr>
-        <w:ind w:left="1440" w:hanging="360"/>
-      </w:pPr>
-      <w:rPr>
-        <w:rFonts w:hint="default"/>
-      </w:rPr>
-    </w:lvl>
-    <w:lvl w:ilvl="2" w:tplc="0809001B" w:tentative="1">
-      <w:start w:val="1"/>
-      <w:numFmt w:val="lowerRoman"/>
-      <w:lvlText w:val="%3."/>
-      <w:lvlJc w:val="right"/>
-      <w:pPr>
-        <w:ind w:left="2160" w:hanging="180"/>
-      </w:pPr>
-    </w:lvl>
-    <w:lvl w:ilvl="3" w:tplc="0809000F" w:tentative="1">
-      <w:start w:val="1"/>
-      <w:numFmt w:val="decimal"/>
-      <w:lvlText w:val="%4."/>
-      <w:lvlJc w:val="left"/>
-      <w:pPr>
-        <w:ind w:left="2880" w:hanging="360"/>
-      </w:pPr>
-    </w:lvl>
-    <w:lvl w:ilvl="4" w:tplc="08090019" w:tentative="1">
-      <w:start w:val="1"/>
-      <w:numFmt w:val="lowerLetter"/>
-      <w:lvlText w:val="%5."/>
-      <w:lvlJc w:val="left"/>
-      <w:pPr>
-        <w:ind w:left="3600" w:hanging="360"/>
-      </w:pPr>
-    </w:lvl>
-    <w:lvl w:ilvl="5" w:tplc="0809001B" w:tentative="1">
-      <w:start w:val="1"/>
-      <w:numFmt w:val="lowerRoman"/>
-      <w:lvlText w:val="%6."/>
-      <w:lvlJc w:val="right"/>
-      <w:pPr>
-        <w:ind w:left="4320" w:hanging="180"/>
-      </w:pPr>
-    </w:lvl>
-    <w:lvl w:ilvl="6" w:tplc="0809000F" w:tentative="1">
-      <w:start w:val="1"/>
-      <w:numFmt w:val="decimal"/>
-      <w:lvlText w:val="%7."/>
-      <w:lvlJc w:val="left"/>
-      <w:pPr>
-        <w:ind w:left="5040" w:hanging="360"/>
-      </w:pPr>
-    </w:lvl>
-    <w:lvl w:ilvl="7" w:tplc="08090019" w:tentative="1">
-      <w:start w:val="1"/>
-      <w:numFmt w:val="lowerLetter"/>
-      <w:lvlText w:val="%8."/>
-      <w:lvlJc w:val="left"/>
-      <w:pPr>
-        <w:ind w:left="5760" w:hanging="360"/>
-      </w:pPr>
-    </w:lvl>
-    <w:lvl w:ilvl="8" w:tplc="0809001B" w:tentative="1">
-      <w:start w:val="1"/>
-      <w:numFmt w:val="lowerRoman"/>
-      <w:lvlText w:val="%9."/>
-      <w:lvlJc w:val="right"/>
-      <w:pPr>
-        <w:ind w:left="6480" w:hanging="180"/>
-      </w:pPr>
-    </w:lvl>
-  </w:abstractNum>
   <w:abstractNum w:abstractNumId="4">
-    <w:nsid w:val="77E27964"/>
-    <w:multiLevelType w:val="hybridMultilevel"/>
-    <w:tmpl w:val="F24629EE"/>
-    <w:lvl w:ilvl="0" w:tplc="05748FC6">
-      <w:start w:val="1"/>
-      <w:numFmt w:val="decimal"/>
-      <w:lvlText w:val="A.%1."/>
-      <w:lvlJc w:val="left"/>
-      <w:pPr>
-        <w:ind w:left="720" w:hanging="360"/>
-      </w:pPr>
-      <w:rPr>
-        <w:rFonts w:hint="default"/>
-      </w:rPr>
-    </w:lvl>
-    <w:lvl w:ilvl="1" w:tplc="1222EABE">
-      <w:start w:val="1"/>
-      <w:numFmt w:val="decimal"/>
-      <w:lvlText w:val="A.%2"/>
-      <w:lvlJc w:val="left"/>
-      <w:pPr>
-        <w:ind w:left="1440" w:hanging="360"/>
-      </w:pPr>
-      <w:rPr>
-        <w:rFonts w:hint="default"/>
-      </w:rPr>
-    </w:lvl>
-    <w:lvl w:ilvl="2" w:tplc="0809001B" w:tentative="1">
-      <w:start w:val="1"/>
-      <w:numFmt w:val="lowerRoman"/>
-      <w:lvlText w:val="%3."/>
-      <w:lvlJc w:val="right"/>
-      <w:pPr>
-        <w:ind w:left="2160" w:hanging="180"/>
-      </w:pPr>
-    </w:lvl>
-    <w:lvl w:ilvl="3" w:tplc="0809000F" w:tentative="1">
-      <w:start w:val="1"/>
-      <w:numFmt w:val="decimal"/>
-      <w:lvlText w:val="%4."/>
-      <w:lvlJc w:val="left"/>
-      <w:pPr>
-        <w:ind w:left="2880" w:hanging="360"/>
-      </w:pPr>
-    </w:lvl>
-    <w:lvl w:ilvl="4" w:tplc="08090019" w:tentative="1">
-      <w:start w:val="1"/>
-      <w:numFmt w:val="lowerLetter"/>
-      <w:lvlText w:val="%5."/>
-      <w:lvlJc w:val="left"/>
-      <w:pPr>
-        <w:ind w:left="3600" w:hanging="360"/>
-      </w:pPr>
-    </w:lvl>
-    <w:lvl w:ilvl="5" w:tplc="0809001B" w:tentative="1">
-      <w:start w:val="1"/>
-      <w:numFmt w:val="lowerRoman"/>
-      <w:lvlText w:val="%6."/>
-      <w:lvlJc w:val="right"/>
-      <w:pPr>
-        <w:ind w:left="4320" w:hanging="180"/>
-      </w:pPr>
-    </w:lvl>
-    <w:lvl w:ilvl="6" w:tplc="0809000F" w:tentative="1">
-      <w:start w:val="1"/>
-      <w:numFmt w:val="decimal"/>
-      <w:lvlText w:val="%7."/>
-      <w:lvlJc w:val="left"/>
-      <w:pPr>
-        <w:ind w:left="5040" w:hanging="360"/>
-      </w:pPr>
-    </w:lvl>
-    <w:lvl w:ilvl="7" w:tplc="08090019" w:tentative="1">
-      <w:start w:val="1"/>
-      <w:numFmt w:val="lowerLetter"/>
-      <w:lvlText w:val="%8."/>
-      <w:lvlJc w:val="left"/>
-      <w:pPr>
-        <w:ind w:left="5760" w:hanging="360"/>
-      </w:pPr>
-    </w:lvl>
-    <w:lvl w:ilvl="8" w:tplc="0809001B" w:tentative="1">
-      <w:start w:val="1"/>
-      <w:numFmt w:val="lowerRoman"/>
-      <w:lvlText w:val="%9."/>
-      <w:lvlJc w:val="right"/>
-      <w:pPr>
-        <w:ind w:left="6480" w:hanging="180"/>
+    <w:lvl w:ilvl="0">
+      <w:start w:val="1"/>
+      <w:numFmt w:val="none"/>
+      <w:suff w:val="nothing"/>
+      <w:lvlText w:val=""/>
+      <w:lvlJc w:val="left"/>
+      <w:pPr>
+        <w:ind w:left="0" w:hanging="0"/>
+      </w:pPr>
+    </w:lvl>
+    <w:lvl w:ilvl="1">
+      <w:start w:val="1"/>
+      <w:numFmt w:val="none"/>
+      <w:suff w:val="nothing"/>
+      <w:lvlText w:val=""/>
+      <w:lvlJc w:val="left"/>
+      <w:pPr>
+        <w:ind w:left="0" w:hanging="0"/>
+      </w:pPr>
+    </w:lvl>
+    <w:lvl w:ilvl="2">
+      <w:start w:val="1"/>
+      <w:numFmt w:val="none"/>
+      <w:suff w:val="nothing"/>
+      <w:lvlText w:val=""/>
+      <w:lvlJc w:val="left"/>
+      <w:pPr>
+        <w:ind w:left="0" w:hanging="0"/>
+      </w:pPr>
+    </w:lvl>
+    <w:lvl w:ilvl="3">
+      <w:start w:val="1"/>
+      <w:numFmt w:val="none"/>
+      <w:suff w:val="nothing"/>
+      <w:lvlText w:val=""/>
+      <w:lvlJc w:val="left"/>
+      <w:pPr>
+        <w:ind w:left="0" w:hanging="0"/>
+      </w:pPr>
+    </w:lvl>
+    <w:lvl w:ilvl="4">
+      <w:start w:val="1"/>
+      <w:numFmt w:val="none"/>
+      <w:suff w:val="nothing"/>
+      <w:lvlText w:val=""/>
+      <w:lvlJc w:val="left"/>
+      <w:pPr>
+        <w:ind w:left="0" w:hanging="0"/>
+      </w:pPr>
+    </w:lvl>
+    <w:lvl w:ilvl="5">
+      <w:start w:val="1"/>
+      <w:numFmt w:val="none"/>
+      <w:suff w:val="nothing"/>
+      <w:lvlText w:val=""/>
+      <w:lvlJc w:val="left"/>
+      <w:pPr>
+        <w:ind w:left="0" w:hanging="0"/>
+      </w:pPr>
+    </w:lvl>
+    <w:lvl w:ilvl="6">
+      <w:start w:val="1"/>
+      <w:numFmt w:val="none"/>
+      <w:suff w:val="nothing"/>
+      <w:lvlText w:val=""/>
+      <w:lvlJc w:val="left"/>
+      <w:pPr>
+        <w:ind w:left="0" w:hanging="0"/>
+      </w:pPr>
+    </w:lvl>
+    <w:lvl w:ilvl="7">
+      <w:start w:val="1"/>
+      <w:numFmt w:val="none"/>
+      <w:suff w:val="nothing"/>
+      <w:lvlText w:val=""/>
+      <w:lvlJc w:val="left"/>
+      <w:pPr>
+        <w:ind w:left="0" w:hanging="0"/>
+      </w:pPr>
+    </w:lvl>
+    <w:lvl w:ilvl="8">
+      <w:start w:val="1"/>
+      <w:numFmt w:val="none"/>
+      <w:suff w:val="nothing"/>
+      <w:lvlText w:val=""/>
+      <w:lvlJc w:val="left"/>
+      <w:pPr>
+        <w:ind w:left="0" w:hanging="0"/>
       </w:pPr>
     </w:lvl>
   </w:abstractNum>
   <w:num w:numId="1">
+    <w:abstractNumId w:val="1"/>
+  </w:num>
+  <w:num w:numId="2">
     <w:abstractNumId w:val="2"/>
   </w:num>
-  <w:num w:numId="2">
-    <w:abstractNumId w:val="4"/>
-  </w:num>
   <w:num w:numId="3">
-    <w:abstractNumId w:val="0"/>
+    <w:abstractNumId w:val="3"/>
   </w:num>
   <w:num w:numId="4">
-    <w:abstractNumId w:val="1"/>
-  </w:num>
-  <w:num w:numId="5">
-    <w:abstractNumId w:val="3"/>
+    <w:abstractNumId w:val="4"/>
   </w:num>
 </w:numbering>
 </file>
 
 <file path=word/styles.xml><?xml version="1.0" encoding="utf-8"?>
-<w:styles xmlns:mc="http://schemas.openxmlformats.org/markup-compatibility/2006" xmlns:r="http://schemas.openxmlformats.org/officeDocument/2006/relationships" xmlns:w="http://schemas.openxmlformats.org/wordprocessingml/2006/main" xmlns:w14="http://schemas.microsoft.com/office/word/2010/wordml" xmlns:w15="http://schemas.microsoft.com/office/word/2012/wordml" mc:Ignorable="w14 w15">
+<w:styles xmlns:w="http://schemas.openxmlformats.org/wordprocessingml/2006/main" xmlns:w14="http://schemas.microsoft.com/office/word/2010/wordml" xmlns:mc="http://schemas.openxmlformats.org/markup-compatibility/2006" mc:Ignorable="w14">
   <w:docDefaults>
     <w:rPrDefault>
       <w:rPr>
-        <w:rFonts w:asciiTheme="minorHAnsi" w:eastAsiaTheme="minorHAnsi" w:hAnsiTheme="minorHAnsi" w:cstheme="minorBidi"/>
+        <w:rFonts w:ascii="Calibri" w:hAnsi="Calibri" w:eastAsia="Calibri" w:cs="" w:asciiTheme="minorHAnsi" w:cstheme="minorBidi" w:eastAsiaTheme="minorHAnsi" w:hAnsiTheme="minorHAnsi"/>
         <w:sz w:val="22"/>
         <w:szCs w:val="22"/>
         <w:lang w:val="en-GB" w:eastAsia="en-US" w:bidi="ar-SA"/>
       </w:rPr>
     </w:rPrDefault>
     <w:pPrDefault>
-      <w:pPr>
-        <w:spacing w:after="160" w:line="259" w:lineRule="auto"/>
-      </w:pPr>
+      <w:pPr/>
     </w:pPrDefault>
   </w:docDefaults>
   <w:latentStyles w:defLockedState="0" w:defUIPriority="99" w:defSemiHidden="0" w:defUnhideWhenUsed="0" w:defQFormat="0" w:count="382">
     <w:lsdException w:name="Normal" w:uiPriority="0" w:qFormat="1"/>
     <w:lsdException w:name="heading 1" w:uiPriority="9" w:qFormat="1"/>
-    <w:lsdException w:name="heading 2" w:semiHidden="1" w:uiPriority="9" w:unhideWhenUsed="1" w:qFormat="1"/>
-    <w:lsdException w:name="heading 3" w:semiHidden="1" w:uiPriority="9" w:unhideWhenUsed="1" w:qFormat="1"/>
-    <w:lsdException w:name="heading 4" w:semiHidden="1" w:uiPriority="9" w:unhideWhenUsed="1" w:qFormat="1"/>
-    <w:lsdException w:name="heading 5" w:semiHidden="1" w:uiPriority="9" w:unhideWhenUsed="1" w:qFormat="1"/>
-    <w:lsdException w:name="heading 6" w:semiHidden="1" w:uiPriority="9" w:unhideWhenUsed="1" w:qFormat="1"/>
-    <w:lsdException w:name="heading 7" w:semiHidden="1" w:uiPriority="9" w:unhideWhenUsed="1" w:qFormat="1"/>
-    <w:lsdException w:name="heading 8" w:semiHidden="1" w:uiPriority="9" w:unhideWhenUsed="1" w:qFormat="1"/>
-    <w:lsdException w:name="heading 9" w:semiHidden="1" w:uiPriority="9" w:unhideWhenUsed="1" w:qFormat="1"/>
+    <w:lsdException w:name="heading 2" w:uiPriority="9" w:semiHidden="1" w:unhideWhenUsed="1" w:qFormat="1"/>
+    <w:lsdException w:name="heading 3" w:uiPriority="9" w:semiHidden="1" w:unhideWhenUsed="1" w:qFormat="1"/>
+    <w:lsdException w:name="heading 4" w:uiPriority="9" w:semiHidden="1" w:unhideWhenUsed="1" w:qFormat="1"/>
+    <w:lsdException w:name="heading 5" w:uiPriority="9" w:semiHidden="1" w:unhideWhenUsed="1" w:qFormat="1"/>
+    <w:lsdException w:name="heading 6" w:uiPriority="9" w:semiHidden="1" w:unhideWhenUsed="1" w:qFormat="1"/>
+    <w:lsdException w:name="heading 7" w:uiPriority="9" w:semiHidden="1" w:unhideWhenUsed="1" w:qFormat="1"/>
+    <w:lsdException w:name="heading 8" w:uiPriority="9" w:semiHidden="1" w:unhideWhenUsed="1" w:qFormat="1"/>
+    <w:lsdException w:name="heading 9" w:uiPriority="9" w:semiHidden="1" w:unhideWhenUsed="1" w:qFormat="1"/>
     <w:lsdException w:name="index 1" w:semiHidden="1" w:unhideWhenUsed="1"/>
     <w:lsdException w:name="index 2" w:semiHidden="1" w:unhideWhenUsed="1"/>
     <w:lsdException w:name="index 3" w:semiHidden="1" w:unhideWhenUsed="1"/>
@@ -1456,22 +1482,22 @@
     <w:lsdException w:name="index 7" w:semiHidden="1" w:unhideWhenUsed="1"/>
     <w:lsdException w:name="index 8" w:semiHidden="1" w:unhideWhenUsed="1"/>
     <w:lsdException w:name="index 9" w:semiHidden="1" w:unhideWhenUsed="1"/>
-    <w:lsdException w:name="toc 1" w:semiHidden="1" w:uiPriority="39" w:unhideWhenUsed="1"/>
-    <w:lsdException w:name="toc 2" w:semiHidden="1" w:uiPriority="39" w:unhideWhenUsed="1"/>
-    <w:lsdException w:name="toc 3" w:semiHidden="1" w:uiPriority="39" w:unhideWhenUsed="1"/>
-    <w:lsdException w:name="toc 4" w:semiHidden="1" w:uiPriority="39" w:unhideWhenUsed="1"/>
-    <w:lsdException w:name="toc 5" w:semiHidden="1" w:uiPriority="39" w:unhideWhenUsed="1"/>
-    <w:lsdException w:name="toc 6" w:semiHidden="1" w:uiPriority="39" w:unhideWhenUsed="1"/>
-    <w:lsdException w:name="toc 7" w:semiHidden="1" w:uiPriority="39" w:unhideWhenUsed="1"/>
-    <w:lsdException w:name="toc 8" w:semiHidden="1" w:uiPriority="39" w:unhideWhenUsed="1"/>
-    <w:lsdException w:name="toc 9" w:semiHidden="1" w:uiPriority="39" w:unhideWhenUsed="1"/>
+    <w:lsdException w:name="toc 1" w:uiPriority="39" w:semiHidden="1" w:unhideWhenUsed="1"/>
+    <w:lsdException w:name="toc 2" w:uiPriority="39" w:semiHidden="1" w:unhideWhenUsed="1"/>
+    <w:lsdException w:name="toc 3" w:uiPriority="39" w:semiHidden="1" w:unhideWhenUsed="1"/>
+    <w:lsdException w:name="toc 4" w:uiPriority="39" w:semiHidden="1" w:unhideWhenUsed="1"/>
+    <w:lsdException w:name="toc 5" w:uiPriority="39" w:semiHidden="1" w:unhideWhenUsed="1"/>
+    <w:lsdException w:name="toc 6" w:uiPriority="39" w:semiHidden="1" w:unhideWhenUsed="1"/>
+    <w:lsdException w:name="toc 7" w:uiPriority="39" w:semiHidden="1" w:unhideWhenUsed="1"/>
+    <w:lsdException w:name="toc 8" w:uiPriority="39" w:semiHidden="1" w:unhideWhenUsed="1"/>
+    <w:lsdException w:name="toc 9" w:uiPriority="39" w:semiHidden="1" w:unhideWhenUsed="1"/>
     <w:lsdException w:name="Normal Indent" w:semiHidden="1" w:unhideWhenUsed="1"/>
     <w:lsdException w:name="footnote text" w:semiHidden="1" w:unhideWhenUsed="1"/>
     <w:lsdException w:name="annotation text" w:semiHidden="1" w:unhideWhenUsed="1"/>
     <w:lsdException w:name="header" w:semiHidden="1" w:unhideWhenUsed="1"/>
     <w:lsdException w:name="footer" w:semiHidden="1" w:unhideWhenUsed="1"/>
     <w:lsdException w:name="index heading" w:semiHidden="1" w:unhideWhenUsed="1"/>
-    <w:lsdException w:name="caption" w:semiHidden="1" w:uiPriority="35" w:unhideWhenUsed="1" w:qFormat="1"/>
+    <w:lsdException w:name="caption" w:uiPriority="35" w:semiHidden="1" w:unhideWhenUsed="1" w:qFormat="1"/>
     <w:lsdException w:name="table of figures" w:semiHidden="1" w:unhideWhenUsed="1"/>
     <w:lsdException w:name="envelope address" w:semiHidden="1" w:unhideWhenUsed="1"/>
     <w:lsdException w:name="envelope return" w:semiHidden="1" w:unhideWhenUsed="1"/>
@@ -1502,7 +1528,7 @@
     <w:lsdException w:name="Title" w:uiPriority="10" w:qFormat="1"/>
     <w:lsdException w:name="Closing" w:semiHidden="1" w:unhideWhenUsed="1"/>
     <w:lsdException w:name="Signature" w:semiHidden="1" w:unhideWhenUsed="1"/>
-    <w:lsdException w:name="Default Paragraph Font" w:semiHidden="1" w:uiPriority="1" w:unhideWhenUsed="1"/>
+    <w:lsdException w:name="Default Paragraph Font" w:uiPriority="1" w:semiHidden="1" w:unhideWhenUsed="1"/>
     <w:lsdException w:name="Body Text" w:semiHidden="1" w:unhideWhenUsed="1"/>
     <w:lsdException w:name="Body Text Indent" w:semiHidden="1" w:unhideWhenUsed="1"/>
     <w:lsdException w:name="List Continue" w:semiHidden="1" w:unhideWhenUsed="1"/>
@@ -1702,8 +1728,8 @@
     <w:lsdException w:name="Subtle Reference" w:uiPriority="31" w:qFormat="1"/>
     <w:lsdException w:name="Intense Reference" w:uiPriority="32" w:qFormat="1"/>
     <w:lsdException w:name="Book Title" w:uiPriority="33" w:qFormat="1"/>
-    <w:lsdException w:name="Bibliography" w:semiHidden="1" w:uiPriority="37" w:unhideWhenUsed="1"/>
-    <w:lsdException w:name="TOC Heading" w:semiHidden="1" w:uiPriority="39" w:unhideWhenUsed="1" w:qFormat="1"/>
+    <w:lsdException w:name="Bibliography" w:uiPriority="37" w:semiHidden="1" w:unhideWhenUsed="1"/>
+    <w:lsdException w:name="TOC Heading" w:uiPriority="39" w:semiHidden="1" w:unhideWhenUsed="1" w:qFormat="1"/>
     <w:lsdException w:name="Plain Table 1" w:uiPriority="41"/>
     <w:lsdException w:name="Plain Table 2" w:uiPriority="42"/>
     <w:lsdException w:name="Plain Table 3" w:uiPriority="43"/>
@@ -1811,58 +1837,243 @@
     <w:lsdException w:name="Mention" w:semiHidden="1" w:unhideWhenUsed="1"/>
     <w:lsdException w:name="Smart Hyperlink" w:semiHidden="1" w:unhideWhenUsed="1"/>
   </w:latentStyles>
-  <w:style w:type="paragraph" w:default="1" w:styleId="Normal">
+  <w:style w:type="paragraph" w:styleId="Normal" w:default="1">
     <w:name w:val="Normal"/>
     <w:qFormat/>
+    <w:pPr>
+      <w:widowControl/>
+      <w:bidi w:val="0"/>
+      <w:spacing w:lineRule="auto" w:line="259" w:before="0" w:after="160"/>
+      <w:jc w:val="left"/>
+    </w:pPr>
+    <w:rPr>
+      <w:rFonts w:ascii="Calibri" w:hAnsi="Calibri" w:eastAsia="Calibri" w:cs="" w:asciiTheme="minorHAnsi" w:cstheme="minorBidi" w:eastAsiaTheme="minorHAnsi" w:hAnsiTheme="minorHAnsi"/>
+      <w:color w:val="auto"/>
+      <w:kern w:val="0"/>
+      <w:sz w:val="22"/>
+      <w:szCs w:val="22"/>
+      <w:lang w:val="en-GB" w:eastAsia="en-US" w:bidi="ar-SA"/>
+    </w:rPr>
   </w:style>
   <w:style w:type="paragraph" w:styleId="Heading1">
-    <w:name w:val="heading 1"/>
+    <w:name w:val="Heading 1"/>
     <w:basedOn w:val="Normal"/>
     <w:next w:val="Normal"/>
     <w:link w:val="Heading1Char"/>
     <w:uiPriority w:val="9"/>
     <w:qFormat/>
-    <w:rsid w:val="006A7C8E"/>
+    <w:rsid w:val="006a7c8e"/>
     <w:pPr>
-      <w:keepNext/>
+      <w:keepNext w:val="true"/>
       <w:keepLines/>
       <w:spacing w:before="240" w:after="0"/>
       <w:outlineLvl w:val="0"/>
     </w:pPr>
     <w:rPr>
-      <w:rFonts w:asciiTheme="majorHAnsi" w:eastAsiaTheme="majorEastAsia" w:hAnsiTheme="majorHAnsi" w:cstheme="majorBidi"/>
-      <w:color w:val="2F5496" w:themeColor="accent1" w:themeShade="BF"/>
+      <w:rFonts w:ascii="Calibri Light" w:hAnsi="Calibri Light" w:eastAsia="" w:cs="" w:asciiTheme="majorHAnsi" w:cstheme="majorBidi" w:eastAsiaTheme="majorEastAsia" w:hAnsiTheme="majorHAnsi"/>
+      <w:color w:val="2F5496" w:themeColor="accent1" w:themeShade="bf"/>
       <w:sz w:val="32"/>
       <w:szCs w:val="32"/>
     </w:rPr>
   </w:style>
   <w:style w:type="paragraph" w:styleId="Heading2">
-    <w:name w:val="heading 2"/>
+    <w:name w:val="Heading 2"/>
     <w:basedOn w:val="Normal"/>
     <w:next w:val="Normal"/>
     <w:link w:val="Heading2Char"/>
     <w:uiPriority w:val="9"/>
     <w:unhideWhenUsed/>
     <w:qFormat/>
-    <w:rsid w:val="003947F2"/>
+    <w:rsid w:val="003947f2"/>
     <w:pPr>
-      <w:keepNext/>
+      <w:keepNext w:val="true"/>
       <w:keepLines/>
       <w:spacing w:before="40" w:after="0"/>
       <w:outlineLvl w:val="1"/>
     </w:pPr>
     <w:rPr>
-      <w:rFonts w:asciiTheme="majorHAnsi" w:eastAsiaTheme="majorEastAsia" w:hAnsiTheme="majorHAnsi" w:cstheme="majorBidi"/>
-      <w:color w:val="2F5496" w:themeColor="accent1" w:themeShade="BF"/>
+      <w:rFonts w:ascii="Calibri Light" w:hAnsi="Calibri Light" w:eastAsia="" w:cs="" w:asciiTheme="majorHAnsi" w:cstheme="majorBidi" w:eastAsiaTheme="majorEastAsia" w:hAnsiTheme="majorHAnsi"/>
+      <w:color w:val="2F5496" w:themeColor="accent1" w:themeShade="bf"/>
       <w:sz w:val="26"/>
       <w:szCs w:val="26"/>
     </w:rPr>
   </w:style>
-  <w:style w:type="character" w:default="1" w:styleId="DefaultParagraphFont">
+  <w:style w:type="character" w:styleId="DefaultParagraphFont" w:default="1">
     <w:name w:val="Default Paragraph Font"/>
     <w:uiPriority w:val="1"/>
     <w:semiHidden/>
     <w:unhideWhenUsed/>
+    <w:qFormat/>
+    <w:rPr/>
+  </w:style>
+  <w:style w:type="character" w:styleId="Heading1Char" w:customStyle="1">
+    <w:name w:val="Heading 1 Char"/>
+    <w:basedOn w:val="DefaultParagraphFont"/>
+    <w:link w:val="Heading1"/>
+    <w:uiPriority w:val="9"/>
+    <w:qFormat/>
+    <w:rsid w:val="006a7c8e"/>
+    <w:rPr>
+      <w:rFonts w:ascii="Calibri Light" w:hAnsi="Calibri Light" w:eastAsia="" w:cs="" w:asciiTheme="majorHAnsi" w:cstheme="majorBidi" w:eastAsiaTheme="majorEastAsia" w:hAnsiTheme="majorHAnsi"/>
+      <w:color w:val="2F5496" w:themeColor="accent1" w:themeShade="bf"/>
+      <w:sz w:val="32"/>
+      <w:szCs w:val="32"/>
+    </w:rPr>
+  </w:style>
+  <w:style w:type="character" w:styleId="TitleChar" w:customStyle="1">
+    <w:name w:val="Title Char"/>
+    <w:basedOn w:val="DefaultParagraphFont"/>
+    <w:link w:val="Title"/>
+    <w:uiPriority w:val="10"/>
+    <w:qFormat/>
+    <w:rsid w:val="006a7c8e"/>
+    <w:rPr>
+      <w:rFonts w:ascii="Calibri Light" w:hAnsi="Calibri Light" w:eastAsia="" w:cs="" w:asciiTheme="majorHAnsi" w:cstheme="majorBidi" w:eastAsiaTheme="majorEastAsia" w:hAnsiTheme="majorHAnsi"/>
+      <w:spacing w:val="-10"/>
+      <w:kern w:val="2"/>
+      <w:sz w:val="56"/>
+      <w:szCs w:val="56"/>
+    </w:rPr>
+  </w:style>
+  <w:style w:type="character" w:styleId="SubtitleChar" w:customStyle="1">
+    <w:name w:val="Subtitle Char"/>
+    <w:basedOn w:val="DefaultParagraphFont"/>
+    <w:link w:val="Subtitle"/>
+    <w:uiPriority w:val="11"/>
+    <w:qFormat/>
+    <w:rsid w:val="006a7c8e"/>
+    <w:rPr>
+      <w:rFonts w:eastAsia="" w:eastAsiaTheme="minorEastAsia"/>
+      <w:color w:val="5A5A5A" w:themeColor="text1" w:themeTint="a5"/>
+      <w:spacing w:val="15"/>
+    </w:rPr>
+  </w:style>
+  <w:style w:type="character" w:styleId="Heading2Char" w:customStyle="1">
+    <w:name w:val="Heading 2 Char"/>
+    <w:basedOn w:val="DefaultParagraphFont"/>
+    <w:link w:val="Heading2"/>
+    <w:uiPriority w:val="9"/>
+    <w:qFormat/>
+    <w:rsid w:val="003947f2"/>
+    <w:rPr>
+      <w:rFonts w:ascii="Calibri Light" w:hAnsi="Calibri Light" w:eastAsia="" w:cs="" w:asciiTheme="majorHAnsi" w:cstheme="majorBidi" w:eastAsiaTheme="majorEastAsia" w:hAnsiTheme="majorHAnsi"/>
+      <w:color w:val="2F5496" w:themeColor="accent1" w:themeShade="bf"/>
+      <w:sz w:val="26"/>
+      <w:szCs w:val="26"/>
+    </w:rPr>
+  </w:style>
+  <w:style w:type="paragraph" w:styleId="Heading">
+    <w:name w:val="Heading"/>
+    <w:basedOn w:val="Normal"/>
+    <w:next w:val="TextBody"/>
+    <w:qFormat/>
+    <w:pPr>
+      <w:keepNext w:val="true"/>
+      <w:spacing w:before="240" w:after="120"/>
+    </w:pPr>
+    <w:rPr>
+      <w:rFonts w:ascii="Liberation Sans" w:hAnsi="Liberation Sans" w:eastAsia="Noto Sans CJK SC" w:cs="Lohit Devanagari"/>
+      <w:sz w:val="28"/>
+      <w:szCs w:val="28"/>
+    </w:rPr>
+  </w:style>
+  <w:style w:type="paragraph" w:styleId="TextBody">
+    <w:name w:val="Body Text"/>
+    <w:basedOn w:val="Normal"/>
+    <w:pPr>
+      <w:spacing w:lineRule="auto" w:line="276" w:before="0" w:after="140"/>
+    </w:pPr>
+    <w:rPr/>
+  </w:style>
+  <w:style w:type="paragraph" w:styleId="List">
+    <w:name w:val="List"/>
+    <w:basedOn w:val="TextBody"/>
+    <w:pPr/>
+    <w:rPr>
+      <w:rFonts w:cs="Lohit Devanagari"/>
+    </w:rPr>
+  </w:style>
+  <w:style w:type="paragraph" w:styleId="Caption">
+    <w:name w:val="Caption"/>
+    <w:basedOn w:val="Normal"/>
+    <w:qFormat/>
+    <w:pPr>
+      <w:suppressLineNumbers/>
+      <w:spacing w:before="120" w:after="120"/>
+    </w:pPr>
+    <w:rPr>
+      <w:rFonts w:cs="Lohit Devanagari"/>
+      <w:i/>
+      <w:iCs/>
+      <w:sz w:val="24"/>
+      <w:szCs w:val="24"/>
+    </w:rPr>
+  </w:style>
+  <w:style w:type="paragraph" w:styleId="Index">
+    <w:name w:val="Index"/>
+    <w:basedOn w:val="Normal"/>
+    <w:qFormat/>
+    <w:pPr>
+      <w:suppressLineNumbers/>
+    </w:pPr>
+    <w:rPr>
+      <w:rFonts w:cs="Lohit Devanagari"/>
+    </w:rPr>
+  </w:style>
+  <w:style w:type="paragraph" w:styleId="Title">
+    <w:name w:val="Title"/>
+    <w:basedOn w:val="Normal"/>
+    <w:next w:val="Normal"/>
+    <w:link w:val="TitleChar"/>
+    <w:uiPriority w:val="10"/>
+    <w:qFormat/>
+    <w:rsid w:val="006a7c8e"/>
+    <w:pPr>
+      <w:spacing w:lineRule="auto" w:line="240" w:before="0" w:after="0"/>
+      <w:contextualSpacing/>
+    </w:pPr>
+    <w:rPr>
+      <w:rFonts w:ascii="Calibri Light" w:hAnsi="Calibri Light" w:eastAsia="" w:cs="" w:asciiTheme="majorHAnsi" w:cstheme="majorBidi" w:eastAsiaTheme="majorEastAsia" w:hAnsiTheme="majorHAnsi"/>
+      <w:spacing w:val="-10"/>
+      <w:kern w:val="2"/>
+      <w:sz w:val="56"/>
+      <w:szCs w:val="56"/>
+    </w:rPr>
+  </w:style>
+  <w:style w:type="paragraph" w:styleId="Subtitle">
+    <w:name w:val="Subtitle"/>
+    <w:basedOn w:val="Normal"/>
+    <w:next w:val="Normal"/>
+    <w:link w:val="SubtitleChar"/>
+    <w:uiPriority w:val="11"/>
+    <w:qFormat/>
+    <w:rsid w:val="006a7c8e"/>
+    <w:pPr/>
+    <w:rPr>
+      <w:rFonts w:eastAsia="" w:eastAsiaTheme="minorEastAsia"/>
+      <w:color w:val="5A5A5A" w:themeColor="text1" w:themeTint="a5"/>
+      <w:spacing w:val="15"/>
+    </w:rPr>
+  </w:style>
+  <w:style w:type="paragraph" w:styleId="ListParagraph">
+    <w:name w:val="List Paragraph"/>
+    <w:basedOn w:val="Normal"/>
+    <w:uiPriority w:val="34"/>
+    <w:qFormat/>
+    <w:rsid w:val="00384e12"/>
+    <w:pPr>
+      <w:spacing w:before="0" w:after="160"/>
+      <w:ind w:left="720" w:hanging="0"/>
+      <w:contextualSpacing/>
+    </w:pPr>
+    <w:rPr/>
+  </w:style>
+  <w:style w:type="numbering" w:styleId="NoList" w:default="1">
+    <w:name w:val="No List"/>
+    <w:uiPriority w:val="99"/>
+    <w:semiHidden/>
+    <w:unhideWhenUsed/>
+    <w:qFormat/>
   </w:style>
   <w:style w:type="table" w:default="1" w:styleId="TableNormal">
     <w:name w:val="Normal Table"/>
@@ -1878,114 +2089,6 @@
         <w:right w:w="108" w:type="dxa"/>
       </w:tblCellMar>
     </w:tblPr>
-  </w:style>
-  <w:style w:type="numbering" w:default="1" w:styleId="NoList">
-    <w:name w:val="No List"/>
-    <w:uiPriority w:val="99"/>
-    <w:semiHidden/>
-    <w:unhideWhenUsed/>
-  </w:style>
-  <w:style w:type="character" w:customStyle="1" w:styleId="Heading1Char">
-    <w:name w:val="Heading 1 Char"/>
-    <w:basedOn w:val="DefaultParagraphFont"/>
-    <w:link w:val="Heading1"/>
-    <w:uiPriority w:val="9"/>
-    <w:rsid w:val="006A7C8E"/>
-    <w:rPr>
-      <w:rFonts w:asciiTheme="majorHAnsi" w:eastAsiaTheme="majorEastAsia" w:hAnsiTheme="majorHAnsi" w:cstheme="majorBidi"/>
-      <w:color w:val="2F5496" w:themeColor="accent1" w:themeShade="BF"/>
-      <w:sz w:val="32"/>
-      <w:szCs w:val="32"/>
-    </w:rPr>
-  </w:style>
-  <w:style w:type="paragraph" w:styleId="Title">
-    <w:name w:val="Title"/>
-    <w:basedOn w:val="Normal"/>
-    <w:next w:val="Normal"/>
-    <w:link w:val="TitleChar"/>
-    <w:uiPriority w:val="10"/>
-    <w:qFormat/>
-    <w:rsid w:val="006A7C8E"/>
-    <w:pPr>
-      <w:spacing w:after="0" w:line="240" w:lineRule="auto"/>
-      <w:contextualSpacing/>
-    </w:pPr>
-    <w:rPr>
-      <w:rFonts w:asciiTheme="majorHAnsi" w:eastAsiaTheme="majorEastAsia" w:hAnsiTheme="majorHAnsi" w:cstheme="majorBidi"/>
-      <w:spacing w:val="-10"/>
-      <w:kern w:val="28"/>
-      <w:sz w:val="56"/>
-      <w:szCs w:val="56"/>
-    </w:rPr>
-  </w:style>
-  <w:style w:type="character" w:customStyle="1" w:styleId="TitleChar">
-    <w:name w:val="Title Char"/>
-    <w:basedOn w:val="DefaultParagraphFont"/>
-    <w:link w:val="Title"/>
-    <w:uiPriority w:val="10"/>
-    <w:rsid w:val="006A7C8E"/>
-    <w:rPr>
-      <w:rFonts w:asciiTheme="majorHAnsi" w:eastAsiaTheme="majorEastAsia" w:hAnsiTheme="majorHAnsi" w:cstheme="majorBidi"/>
-      <w:spacing w:val="-10"/>
-      <w:kern w:val="28"/>
-      <w:sz w:val="56"/>
-      <w:szCs w:val="56"/>
-    </w:rPr>
-  </w:style>
-  <w:style w:type="paragraph" w:styleId="Subtitle">
-    <w:name w:val="Subtitle"/>
-    <w:basedOn w:val="Normal"/>
-    <w:next w:val="Normal"/>
-    <w:link w:val="SubtitleChar"/>
-    <w:uiPriority w:val="11"/>
-    <w:qFormat/>
-    <w:rsid w:val="006A7C8E"/>
-    <w:pPr>
-      <w:numPr>
-        <w:ilvl w:val="1"/>
-      </w:numPr>
-    </w:pPr>
-    <w:rPr>
-      <w:rFonts w:eastAsiaTheme="minorEastAsia"/>
-      <w:color w:val="5A5A5A" w:themeColor="text1" w:themeTint="A5"/>
-      <w:spacing w:val="15"/>
-    </w:rPr>
-  </w:style>
-  <w:style w:type="character" w:customStyle="1" w:styleId="SubtitleChar">
-    <w:name w:val="Subtitle Char"/>
-    <w:basedOn w:val="DefaultParagraphFont"/>
-    <w:link w:val="Subtitle"/>
-    <w:uiPriority w:val="11"/>
-    <w:rsid w:val="006A7C8E"/>
-    <w:rPr>
-      <w:rFonts w:eastAsiaTheme="minorEastAsia"/>
-      <w:color w:val="5A5A5A" w:themeColor="text1" w:themeTint="A5"/>
-      <w:spacing w:val="15"/>
-    </w:rPr>
-  </w:style>
-  <w:style w:type="character" w:customStyle="1" w:styleId="Heading2Char">
-    <w:name w:val="Heading 2 Char"/>
-    <w:basedOn w:val="DefaultParagraphFont"/>
-    <w:link w:val="Heading2"/>
-    <w:uiPriority w:val="9"/>
-    <w:rsid w:val="003947F2"/>
-    <w:rPr>
-      <w:rFonts w:asciiTheme="majorHAnsi" w:eastAsiaTheme="majorEastAsia" w:hAnsiTheme="majorHAnsi" w:cstheme="majorBidi"/>
-      <w:color w:val="2F5496" w:themeColor="accent1" w:themeShade="BF"/>
-      <w:sz w:val="26"/>
-      <w:szCs w:val="26"/>
-    </w:rPr>
-  </w:style>
-  <w:style w:type="paragraph" w:styleId="ListParagraph">
-    <w:name w:val="List Paragraph"/>
-    <w:basedOn w:val="Normal"/>
-    <w:uiPriority w:val="34"/>
-    <w:qFormat/>
-    <w:rsid w:val="00384E12"/>
-    <w:pPr>
-      <w:ind w:left="720"/>
-      <w:contextualSpacing/>
-    </w:pPr>
   </w:style>
 </w:styles>
 </file>

</xml_diff>

<commit_message>
Update CS993 Time Booking System Report.docx
</commit_message>
<xml_diff>
--- a/Final Report/CS993 Time Booking System Report.docx
+++ b/Final Report/CS993 Time Booking System Report.docx
@@ -1,6 +1,6 @@
 
 <file path=word/document.xml><?xml version="1.0" encoding="utf-8"?>
-<w:document xmlns:wpc="http://schemas.microsoft.com/office/word/2010/wordprocessingCanvas" xmlns:mo="http://schemas.microsoft.com/office/mac/office/2008/main" xmlns:mc="http://schemas.openxmlformats.org/markup-compatibility/2006" xmlns:mv="urn:schemas-microsoft-com:mac:vml" xmlns:o="urn:schemas-microsoft-com:office:office" xmlns:r="http://schemas.openxmlformats.org/officeDocument/2006/relationships" xmlns:m="http://schemas.openxmlformats.org/officeDocument/2006/math" xmlns:v="urn:schemas-microsoft-com:vml" xmlns:wp14="http://schemas.microsoft.com/office/word/2010/wordprocessingDrawing" xmlns:wp="http://schemas.openxmlformats.org/drawingml/2006/wordprocessingDrawing" xmlns:w10="urn:schemas-microsoft-com:office:word" xmlns:w="http://schemas.openxmlformats.org/wordprocessingml/2006/main" xmlns:w14="http://schemas.microsoft.com/office/word/2010/wordml" xmlns:w15="http://schemas.microsoft.com/office/word/2012/wordml" xmlns:wpg="http://schemas.microsoft.com/office/word/2010/wordprocessingGroup" xmlns:wpi="http://schemas.microsoft.com/office/word/2010/wordprocessingInk" xmlns:wne="http://schemas.microsoft.com/office/word/2006/wordml" xmlns:wps="http://schemas.microsoft.com/office/word/2010/wordprocessingShape" mc:Ignorable="w14 w15 wp14">
+<w:document xmlns:wpc="http://schemas.microsoft.com/office/word/2010/wordprocessingCanvas" xmlns:cx="http://schemas.microsoft.com/office/drawing/2014/chartex" xmlns:cx1="http://schemas.microsoft.com/office/drawing/2015/9/8/chartex" xmlns:cx2="http://schemas.microsoft.com/office/drawing/2015/10/21/chartex" xmlns:cx3="http://schemas.microsoft.com/office/drawing/2016/5/9/chartex" xmlns:cx4="http://schemas.microsoft.com/office/drawing/2016/5/10/chartex" xmlns:cx5="http://schemas.microsoft.com/office/drawing/2016/5/11/chartex" xmlns:cx6="http://schemas.microsoft.com/office/drawing/2016/5/12/chartex" xmlns:cx7="http://schemas.microsoft.com/office/drawing/2016/5/13/chartex" xmlns:cx8="http://schemas.microsoft.com/office/drawing/2016/5/14/chartex" xmlns:mc="http://schemas.openxmlformats.org/markup-compatibility/2006" xmlns:aink="http://schemas.microsoft.com/office/drawing/2016/ink" xmlns:am3d="http://schemas.microsoft.com/office/drawing/2017/model3d" xmlns:o="urn:schemas-microsoft-com:office:office" xmlns:r="http://schemas.openxmlformats.org/officeDocument/2006/relationships" xmlns:m="http://schemas.openxmlformats.org/officeDocument/2006/math" xmlns:v="urn:schemas-microsoft-com:vml" xmlns:wp14="http://schemas.microsoft.com/office/word/2010/wordprocessingDrawing" xmlns:wp="http://schemas.openxmlformats.org/drawingml/2006/wordprocessingDrawing" xmlns:w10="urn:schemas-microsoft-com:office:word" xmlns:w="http://schemas.openxmlformats.org/wordprocessingml/2006/main" xmlns:w14="http://schemas.microsoft.com/office/word/2010/wordml" xmlns:w15="http://schemas.microsoft.com/office/word/2012/wordml" xmlns:w16cex="http://schemas.microsoft.com/office/word/2018/wordml/cex" xmlns:w16cid="http://schemas.microsoft.com/office/word/2016/wordml/cid" xmlns:w16="http://schemas.microsoft.com/office/word/2018/wordml" xmlns:w16se="http://schemas.microsoft.com/office/word/2015/wordml/symex" xmlns:wpg="http://schemas.microsoft.com/office/word/2010/wordprocessingGroup" xmlns:wpi="http://schemas.microsoft.com/office/word/2010/wordprocessingInk" xmlns:wne="http://schemas.microsoft.com/office/word/2006/wordml" xmlns:wps="http://schemas.microsoft.com/office/word/2010/wordprocessingShape" mc:Ignorable="w14 w15 w16se w16cid w16 w16cex wp14">
   <w:body>
     <w:p>
       <w:pPr>
@@ -23,15 +23,7 @@
       </w:r>
       <w:proofErr w:type="spellEnd"/>
       <w:r>
-        <w:t xml:space="preserve"> </w:t>
-      </w:r>
-      <w:proofErr w:type="spellStart"/>
-      <w:r>
-        <w:t>Dankwa</w:t>
-      </w:r>
-      <w:proofErr w:type="spellEnd"/>
-      <w:r>
-        <w:t>, Alistair Hill, Jane Howell, Calum Mortimer</w:t>
+        <w:t xml:space="preserve"> Dankwa, Alistair Hill, Jane Howell, Calum Mortimer</w:t>
       </w:r>
     </w:p>
     <w:p>
@@ -134,15 +126,7 @@
         <w:jc w:val="both"/>
       </w:pPr>
       <w:r>
-        <w:t xml:space="preserve">3. A numerated requirements list was developed by the software team from </w:t>
-      </w:r>
-      <w:proofErr w:type="gramStart"/>
-      <w:r>
-        <w:t>all of</w:t>
-      </w:r>
-      <w:proofErr w:type="gramEnd"/>
-      <w:r>
-        <w:t xml:space="preserve"> the available information (Appendix </w:t>
+        <w:t xml:space="preserve">3. A numerated requirements list was developed by the software team from all of the available information (Appendix </w:t>
       </w:r>
       <w:r>
         <w:fldChar w:fldCharType="begin"/>
@@ -381,8 +365,6 @@
       <w:r>
         <w:t>The use of CRC cards uncovered design challenges that we had not foreseen until that point.</w:t>
       </w:r>
-      <w:bookmarkStart w:id="0" w:name="_GoBack"/>
-      <w:bookmarkEnd w:id="0"/>
     </w:p>
     <w:p>
       <w:r>
@@ -421,15 +403,7 @@
     <w:p/>
     <w:p>
       <w:r>
-        <w:t xml:space="preserve">In order to construct the program, the team elected to use Java to construct the business logic. Java is comprehensive enough to cover </w:t>
-      </w:r>
-      <w:proofErr w:type="gramStart"/>
-      <w:r>
-        <w:t>all of</w:t>
-      </w:r>
-      <w:proofErr w:type="gramEnd"/>
-      <w:r>
-        <w:t xml:space="preserve"> the use-cases and commonly used for this kind of application. Most importantly, the team already has experience with programming in Java.</w:t>
+        <w:t>In order to construct the program, the team elected to use Java to construct the business logic. Java is comprehensive enough to cover all of the use-cases and commonly used for this kind of application. Most importantly, the team already has experience with programming in Java.</w:t>
       </w:r>
     </w:p>
     <w:p>
@@ -456,15 +430,7 @@
       </w:r>
       <w:r>
         <w:lastRenderedPageBreak/>
-        <w:t xml:space="preserve">that uses all layers. Rather than developing </w:t>
-      </w:r>
-      <w:proofErr w:type="gramStart"/>
-      <w:r>
-        <w:t>all of</w:t>
-      </w:r>
-      <w:proofErr w:type="gramEnd"/>
-      <w:r>
-        <w:t xml:space="preserve"> the business logic first, choosing one feature to develop through every layer allows us to do any necessary experimentation with unfamiliar systems up-front and develop the necessary interfaces for the layers to interact that will be used for other features. If there turns out to be a problem with the design, working on a spike like this will allow us to go back and revise the design quickly rather than developing an entire layer and then having to redevelop or discard it because it can't be integrated with the others.</w:t>
+        <w:t>that uses all layers. Rather than developing all of the business logic first, choosing one feature to develop through every layer allows us to do any necessary experimentation with unfamiliar systems up-front and develop the necessary interfaces for the layers to interact that will be used for other features. If there turns out to be a problem with the design, working on a spike like this will allow us to go back and revise the design quickly rather than developing an entire layer and then having to redevelop or discard it because it can't be integrated with the others.</w:t>
       </w:r>
     </w:p>
     <w:p>
@@ -498,6 +464,7 @@
         <w:t xml:space="preserve"> is open-source, making it convenient for use in a student project. If the client has their own database that they want the application to interact with (possibly Oracle or Microsoft Server SQL), provided the database interface classes are written sensibly, it should be straightforward to redeploy it using that database.</w:t>
       </w:r>
     </w:p>
+    <w:p/>
     <w:p>
       <w:pPr>
         <w:pStyle w:val="Heading1"/>
@@ -510,11 +477,42 @@
         <w:t>Testing</w:t>
       </w:r>
     </w:p>
-    <w:p>
-      <w:r>
-        <w:t>Target – 1000 words</w:t>
-      </w:r>
-    </w:p>
+    <w:p/>
+    <w:p>
+      <w:r>
+        <w:t>Towards the goal of designing and implementing valuable tests on the application, it was necessary for the team to fully understand the requirements of the system being tested. Hence, on achieving a User Acceptance Testing (UAT) methodology, evaluation techniques were applied right after requirement gathering and continued through all stages of the development process.</w:t>
+      </w:r>
+    </w:p>
+    <w:p>
+      <w:r>
+        <w:t xml:space="preserve">This section discusses verification and validation techniques as well </w:t>
+      </w:r>
+      <w:proofErr w:type="gramStart"/>
+      <w:r>
+        <w:t>as  unit</w:t>
+      </w:r>
+      <w:proofErr w:type="gramEnd"/>
+      <w:r>
+        <w:t xml:space="preserve"> testing t and the integration of testing frameworks that were applied. These </w:t>
+      </w:r>
+      <w:proofErr w:type="gramStart"/>
+      <w:r>
+        <w:t>ensured  Software</w:t>
+      </w:r>
+      <w:proofErr w:type="gramEnd"/>
+      <w:r>
+        <w:t xml:space="preserve"> Quality Control within the stages of the development process and effect, ensured that the applications being developed meets the functionality and specifications outlined in the user requirements.</w:t>
+      </w:r>
+    </w:p>
+    <w:p/>
+    <w:p/>
+    <w:p/>
+    <w:p/>
+    <w:p/>
+    <w:p/>
+    <w:p/>
+    <w:p/>
+    <w:p/>
     <w:p>
       <w:pPr>
         <w:pStyle w:val="Heading1"/>
@@ -575,16 +573,16 @@
           <w:numId w:val="3"/>
         </w:numPr>
       </w:pPr>
-      <w:bookmarkStart w:id="1" w:name="_Ref35610326"/>
-      <w:bookmarkStart w:id="2" w:name="_Ref36303638"/>
+      <w:bookmarkStart w:id="0" w:name="_Ref35610326"/>
+      <w:bookmarkStart w:id="1" w:name="_Ref36303638"/>
       <w:r>
         <w:t xml:space="preserve">Client </w:t>
       </w:r>
+      <w:bookmarkEnd w:id="0"/>
+      <w:r>
+        <w:t>User Requirements Specification</w:t>
+      </w:r>
       <w:bookmarkEnd w:id="1"/>
-      <w:r>
-        <w:t>User Requirements Specification</w:t>
-      </w:r>
-      <w:bookmarkEnd w:id="2"/>
     </w:p>
     <w:p>
       <w:pPr>
@@ -647,12 +645,12 @@
           <w:numId w:val="2"/>
         </w:numPr>
       </w:pPr>
-      <w:bookmarkStart w:id="3" w:name="_Ref35610451"/>
+      <w:bookmarkStart w:id="2" w:name="_Ref35610451"/>
       <w:r>
         <w:lastRenderedPageBreak/>
         <w:t>Project Requirements List</w:t>
       </w:r>
-      <w:bookmarkEnd w:id="3"/>
+      <w:bookmarkEnd w:id="2"/>
     </w:p>
     <w:p>
       <w:pPr>
@@ -771,12 +769,12 @@
           <w:numId w:val="2"/>
         </w:numPr>
       </w:pPr>
-      <w:bookmarkStart w:id="4" w:name="_Ref35610528"/>
+      <w:bookmarkStart w:id="3" w:name="_Ref35610528"/>
       <w:r>
         <w:lastRenderedPageBreak/>
         <w:t>Project Assumptions List</w:t>
       </w:r>
-      <w:bookmarkEnd w:id="4"/>
+      <w:bookmarkEnd w:id="3"/>
     </w:p>
     <w:p>
       <w:pPr>
@@ -932,8 +930,8 @@
 </file>
 
 <file path=word/numbering.xml><?xml version="1.0" encoding="utf-8"?>
-<w:numbering xmlns:wpc="http://schemas.microsoft.com/office/word/2010/wordprocessingCanvas" xmlns:mo="http://schemas.microsoft.com/office/mac/office/2008/main" xmlns:mc="http://schemas.openxmlformats.org/markup-compatibility/2006" xmlns:mv="urn:schemas-microsoft-com:mac:vml" xmlns:o="urn:schemas-microsoft-com:office:office" xmlns:r="http://schemas.openxmlformats.org/officeDocument/2006/relationships" xmlns:m="http://schemas.openxmlformats.org/officeDocument/2006/math" xmlns:v="urn:schemas-microsoft-com:vml" xmlns:wp14="http://schemas.microsoft.com/office/word/2010/wordprocessingDrawing" xmlns:wp="http://schemas.openxmlformats.org/drawingml/2006/wordprocessingDrawing" xmlns:w10="urn:schemas-microsoft-com:office:word" xmlns:w="http://schemas.openxmlformats.org/wordprocessingml/2006/main" xmlns:w14="http://schemas.microsoft.com/office/word/2010/wordml" xmlns:w15="http://schemas.microsoft.com/office/word/2012/wordml" xmlns:wpg="http://schemas.microsoft.com/office/word/2010/wordprocessingGroup" xmlns:wpi="http://schemas.microsoft.com/office/word/2010/wordprocessingInk" xmlns:wne="http://schemas.microsoft.com/office/word/2006/wordml" xmlns:wps="http://schemas.microsoft.com/office/word/2010/wordprocessingShape" mc:Ignorable="w14 w15 wp14">
-  <w:abstractNum w:abstractNumId="0">
+<w:numbering xmlns:wpc="http://schemas.microsoft.com/office/word/2010/wordprocessingCanvas" xmlns:cx="http://schemas.microsoft.com/office/drawing/2014/chartex" xmlns:cx1="http://schemas.microsoft.com/office/drawing/2015/9/8/chartex" xmlns:cx2="http://schemas.microsoft.com/office/drawing/2015/10/21/chartex" xmlns:cx3="http://schemas.microsoft.com/office/drawing/2016/5/9/chartex" xmlns:cx4="http://schemas.microsoft.com/office/drawing/2016/5/10/chartex" xmlns:cx5="http://schemas.microsoft.com/office/drawing/2016/5/11/chartex" xmlns:cx6="http://schemas.microsoft.com/office/drawing/2016/5/12/chartex" xmlns:cx7="http://schemas.microsoft.com/office/drawing/2016/5/13/chartex" xmlns:cx8="http://schemas.microsoft.com/office/drawing/2016/5/14/chartex" xmlns:mc="http://schemas.openxmlformats.org/markup-compatibility/2006" xmlns:aink="http://schemas.microsoft.com/office/drawing/2016/ink" xmlns:am3d="http://schemas.microsoft.com/office/drawing/2017/model3d" xmlns:o="urn:schemas-microsoft-com:office:office" xmlns:r="http://schemas.openxmlformats.org/officeDocument/2006/relationships" xmlns:m="http://schemas.openxmlformats.org/officeDocument/2006/math" xmlns:v="urn:schemas-microsoft-com:vml" xmlns:wp14="http://schemas.microsoft.com/office/word/2010/wordprocessingDrawing" xmlns:wp="http://schemas.openxmlformats.org/drawingml/2006/wordprocessingDrawing" xmlns:w10="urn:schemas-microsoft-com:office:word" xmlns:w="http://schemas.openxmlformats.org/wordprocessingml/2006/main" xmlns:w14="http://schemas.microsoft.com/office/word/2010/wordml" xmlns:w15="http://schemas.microsoft.com/office/word/2012/wordml" xmlns:w16cex="http://schemas.microsoft.com/office/word/2018/wordml/cex" xmlns:w16cid="http://schemas.microsoft.com/office/word/2016/wordml/cid" xmlns:w16="http://schemas.microsoft.com/office/word/2018/wordml" xmlns:w16se="http://schemas.microsoft.com/office/word/2015/wordml/symex" xmlns:wpg="http://schemas.microsoft.com/office/word/2010/wordprocessingGroup" xmlns:wpi="http://schemas.microsoft.com/office/word/2010/wordprocessingInk" xmlns:wne="http://schemas.microsoft.com/office/word/2006/wordml" xmlns:wps="http://schemas.microsoft.com/office/word/2010/wordprocessingShape" mc:Ignorable="w14 w15 w16se w16cid w16 w16cex wp14">
+  <w:abstractNum w:abstractNumId="0" w15:restartNumberingAfterBreak="0">
     <w:nsid w:val="06521880"/>
     <w:multiLevelType w:val="multilevel"/>
     <w:tmpl w:val="5310DD84"/>
@@ -1028,7 +1026,7 @@
       </w:pPr>
     </w:lvl>
   </w:abstractNum>
-  <w:abstractNum w:abstractNumId="1">
+  <w:abstractNum w:abstractNumId="1" w15:restartNumberingAfterBreak="0">
     <w:nsid w:val="0AE1138B"/>
     <w:multiLevelType w:val="multilevel"/>
     <w:tmpl w:val="B6CE78C6"/>
@@ -1141,7 +1139,7 @@
       </w:rPr>
     </w:lvl>
   </w:abstractNum>
-  <w:abstractNum w:abstractNumId="2">
+  <w:abstractNum w:abstractNumId="2" w15:restartNumberingAfterBreak="0">
     <w:nsid w:val="2D927BF7"/>
     <w:multiLevelType w:val="multilevel"/>
     <w:tmpl w:val="2E72543A"/>
@@ -1227,7 +1225,7 @@
       </w:pPr>
     </w:lvl>
   </w:abstractNum>
-  <w:abstractNum w:abstractNumId="3">
+  <w:abstractNum w:abstractNumId="3" w15:restartNumberingAfterBreak="0">
     <w:nsid w:val="4FBE7015"/>
     <w:multiLevelType w:val="hybridMultilevel"/>
     <w:tmpl w:val="5D24A3CE"/>
@@ -1313,7 +1311,7 @@
       </w:pPr>
     </w:lvl>
   </w:abstractNum>
-  <w:abstractNum w:abstractNumId="4">
+  <w:abstractNum w:abstractNumId="4" w15:restartNumberingAfterBreak="0">
     <w:nsid w:val="68014BD9"/>
     <w:multiLevelType w:val="multilevel"/>
     <w:tmpl w:val="2398E008"/>
@@ -1418,7 +1416,7 @@
 </file>
 
 <file path=word/styles.xml><?xml version="1.0" encoding="utf-8"?>
-<w:styles xmlns:mc="http://schemas.openxmlformats.org/markup-compatibility/2006" xmlns:r="http://schemas.openxmlformats.org/officeDocument/2006/relationships" xmlns:w="http://schemas.openxmlformats.org/wordprocessingml/2006/main" xmlns:w14="http://schemas.microsoft.com/office/word/2010/wordml" xmlns:w15="http://schemas.microsoft.com/office/word/2012/wordml" mc:Ignorable="w14 w15">
+<w:styles xmlns:mc="http://schemas.openxmlformats.org/markup-compatibility/2006" xmlns:r="http://schemas.openxmlformats.org/officeDocument/2006/relationships" xmlns:w="http://schemas.openxmlformats.org/wordprocessingml/2006/main" xmlns:w14="http://schemas.microsoft.com/office/word/2010/wordml" xmlns:w15="http://schemas.microsoft.com/office/word/2012/wordml" xmlns:w16cex="http://schemas.microsoft.com/office/word/2018/wordml/cex" xmlns:w16cid="http://schemas.microsoft.com/office/word/2016/wordml/cid" xmlns:w16="http://schemas.microsoft.com/office/word/2018/wordml" xmlns:w16se="http://schemas.microsoft.com/office/word/2015/wordml/symex" mc:Ignorable="w14 w15 w16se w16cid w16 w16cex">
   <w:docDefaults>
     <w:rPrDefault>
       <w:rPr>
@@ -1430,7 +1428,7 @@
     </w:rPrDefault>
     <w:pPrDefault/>
   </w:docDefaults>
-  <w:latentStyles w:defLockedState="0" w:defUIPriority="99" w:defSemiHidden="0" w:defUnhideWhenUsed="0" w:defQFormat="0" w:count="382">
+  <w:latentStyles w:defLockedState="0" w:defUIPriority="99" w:defSemiHidden="0" w:defUnhideWhenUsed="0" w:defQFormat="0" w:count="376">
     <w:lsdException w:name="Normal" w:uiPriority="0" w:qFormat="1"/>
     <w:lsdException w:name="heading 1" w:uiPriority="9" w:qFormat="1"/>
     <w:lsdException w:name="heading 2" w:semiHidden="1" w:uiPriority="9" w:unhideWhenUsed="1" w:qFormat="1"/>
@@ -2342,7 +2340,7 @@
 </file>
 
 <file path=customXml/itemProps1.xml><?xml version="1.0" encoding="utf-8"?>
-<ds:datastoreItem xmlns:ds="http://schemas.openxmlformats.org/officeDocument/2006/customXml" ds:itemID="{37E0E719-6CB8-CC4F-BAC1-377BFB62F581}">
+<ds:datastoreItem xmlns:ds="http://schemas.openxmlformats.org/officeDocument/2006/customXml" ds:itemID="{ADB0CD18-DCEE-8D40-986D-86FCA5DD0660}">
   <ds:schemaRefs>
     <ds:schemaRef ds:uri="http://schemas.openxmlformats.org/officeDocument/2006/bibliography"/>
   </ds:schemaRefs>

</xml_diff>

<commit_message>
Design Complete - Intro started
Completed the desgin section of group report. Made a start on the introduction. Feel free to edit or remove as necessary
</commit_message>
<xml_diff>
--- a/Final Report/CS993 Time Booking System Report.docx
+++ b/Final Report/CS993 Time Booking System Report.docx
@@ -1,6 +1,6 @@
 
 <file path=word/document.xml><?xml version="1.0" encoding="utf-8"?>
-<w:document xmlns:wpc="http://schemas.microsoft.com/office/word/2010/wordprocessingCanvas" xmlns:cx="http://schemas.microsoft.com/office/drawing/2014/chartex" xmlns:cx1="http://schemas.microsoft.com/office/drawing/2015/9/8/chartex" xmlns:cx2="http://schemas.microsoft.com/office/drawing/2015/10/21/chartex" xmlns:cx3="http://schemas.microsoft.com/office/drawing/2016/5/9/chartex" xmlns:cx4="http://schemas.microsoft.com/office/drawing/2016/5/10/chartex" xmlns:cx5="http://schemas.microsoft.com/office/drawing/2016/5/11/chartex" xmlns:cx6="http://schemas.microsoft.com/office/drawing/2016/5/12/chartex" xmlns:cx7="http://schemas.microsoft.com/office/drawing/2016/5/13/chartex" xmlns:cx8="http://schemas.microsoft.com/office/drawing/2016/5/14/chartex" xmlns:mc="http://schemas.openxmlformats.org/markup-compatibility/2006" xmlns:aink="http://schemas.microsoft.com/office/drawing/2016/ink" xmlns:am3d="http://schemas.microsoft.com/office/drawing/2017/model3d" xmlns:o="urn:schemas-microsoft-com:office:office" xmlns:r="http://schemas.openxmlformats.org/officeDocument/2006/relationships" xmlns:m="http://schemas.openxmlformats.org/officeDocument/2006/math" xmlns:v="urn:schemas-microsoft-com:vml" xmlns:wp14="http://schemas.microsoft.com/office/word/2010/wordprocessingDrawing" xmlns:wp="http://schemas.openxmlformats.org/drawingml/2006/wordprocessingDrawing" xmlns:w10="urn:schemas-microsoft-com:office:word" xmlns:w="http://schemas.openxmlformats.org/wordprocessingml/2006/main" xmlns:w14="http://schemas.microsoft.com/office/word/2010/wordml" xmlns:w15="http://schemas.microsoft.com/office/word/2012/wordml" xmlns:w16cex="http://schemas.microsoft.com/office/word/2018/wordml/cex" xmlns:w16cid="http://schemas.microsoft.com/office/word/2016/wordml/cid" xmlns:w16="http://schemas.microsoft.com/office/word/2018/wordml" xmlns:w16se="http://schemas.microsoft.com/office/word/2015/wordml/symex" xmlns:wpg="http://schemas.microsoft.com/office/word/2010/wordprocessingGroup" xmlns:wpi="http://schemas.microsoft.com/office/word/2010/wordprocessingInk" xmlns:wne="http://schemas.microsoft.com/office/word/2006/wordml" xmlns:wps="http://schemas.microsoft.com/office/word/2010/wordprocessingShape" mc:Ignorable="w14 w15 w16se w16cid w16 w16cex wp14">
+<w:document xmlns:wpc="http://schemas.microsoft.com/office/word/2010/wordprocessingCanvas" xmlns:mo="http://schemas.microsoft.com/office/mac/office/2008/main" xmlns:mc="http://schemas.openxmlformats.org/markup-compatibility/2006" xmlns:mv="urn:schemas-microsoft-com:mac:vml" xmlns:o="urn:schemas-microsoft-com:office:office" xmlns:r="http://schemas.openxmlformats.org/officeDocument/2006/relationships" xmlns:m="http://schemas.openxmlformats.org/officeDocument/2006/math" xmlns:v="urn:schemas-microsoft-com:vml" xmlns:wp14="http://schemas.microsoft.com/office/word/2010/wordprocessingDrawing" xmlns:wp="http://schemas.openxmlformats.org/drawingml/2006/wordprocessingDrawing" xmlns:w10="urn:schemas-microsoft-com:office:word" xmlns:w="http://schemas.openxmlformats.org/wordprocessingml/2006/main" xmlns:w14="http://schemas.microsoft.com/office/word/2010/wordml" xmlns:w15="http://schemas.microsoft.com/office/word/2012/wordml" xmlns:wpg="http://schemas.microsoft.com/office/word/2010/wordprocessingGroup" xmlns:wpi="http://schemas.microsoft.com/office/word/2010/wordprocessingInk" xmlns:wne="http://schemas.microsoft.com/office/word/2006/wordml" xmlns:wps="http://schemas.microsoft.com/office/word/2010/wordprocessingShape" mc:Ignorable="w14 w15 wp14">
   <w:body>
     <w:p>
       <w:pPr>
@@ -23,7 +23,15 @@
       </w:r>
       <w:proofErr w:type="spellEnd"/>
       <w:r>
-        <w:t xml:space="preserve"> Dankwa, Alistair Hill, Jane Howell, Calum Mortimer</w:t>
+        <w:t xml:space="preserve"> </w:t>
+      </w:r>
+      <w:proofErr w:type="spellStart"/>
+      <w:r>
+        <w:t>Dankwa</w:t>
+      </w:r>
+      <w:proofErr w:type="spellEnd"/>
+      <w:r>
+        <w:t>, Alistair Hill, Jane Howell, Calum Mortimer</w:t>
       </w:r>
     </w:p>
     <w:p>
@@ -45,6 +53,78 @@
     </w:p>
     <w:p>
       <w:pPr>
+        <w:spacing w:after="0" w:line="240" w:lineRule="auto"/>
+        <w:rPr>
+          <w:rFonts w:eastAsia="Times New Roman" w:cs="Times New Roman"/>
+          <w:lang w:eastAsia="en-GB"/>
+        </w:rPr>
+      </w:pPr>
+      <w:r>
+        <w:t xml:space="preserve">This report details the software development cycle </w:t>
+      </w:r>
+      <w:r>
+        <w:t>of a Time Booking System</w:t>
+      </w:r>
+      <w:r>
+        <w:t xml:space="preserve"> requested by the client</w:t>
+      </w:r>
+      <w:r>
+        <w:t>:</w:t>
+      </w:r>
+      <w:r>
+        <w:t xml:space="preserve"> </w:t>
+      </w:r>
+      <w:r>
+        <w:rPr>
+          <w:rFonts w:eastAsia="Times New Roman" w:cs="Arial"/>
+          <w:shd w:val="clear" w:color="auto" w:fill="FFFFFF"/>
+          <w:lang w:eastAsia="en-GB"/>
+        </w:rPr>
+        <w:t>John McGuire, owner of </w:t>
+      </w:r>
+      <w:hyperlink r:id="rId6" w:tgtFrame="_blank" w:history="1">
+        <w:proofErr w:type="spellStart"/>
+        <w:r>
+          <w:rPr>
+            <w:rFonts w:eastAsia="Times New Roman" w:cs="Arial"/>
+            <w:lang w:eastAsia="en-GB"/>
+          </w:rPr>
+          <w:t>Pulsion</w:t>
+        </w:r>
+        <w:proofErr w:type="spellEnd"/>
+        <w:r>
+          <w:rPr>
+            <w:rFonts w:eastAsia="Times New Roman" w:cs="Arial"/>
+            <w:lang w:eastAsia="en-GB"/>
+          </w:rPr>
+          <w:t xml:space="preserve"> Technology Ltd</w:t>
+        </w:r>
+      </w:hyperlink>
+      <w:r>
+        <w:rPr>
+          <w:rFonts w:eastAsia="Times New Roman" w:cs="Times New Roman"/>
+          <w:lang w:eastAsia="en-GB"/>
+        </w:rPr>
+        <w:t>.</w:t>
+      </w:r>
+      <w:r>
+        <w:rPr>
+          <w:rFonts w:eastAsia="Times New Roman" w:cs="Times New Roman"/>
+          <w:lang w:eastAsia="en-GB"/>
+        </w:rPr>
+        <w:t xml:space="preserve"> The client addressed the class with his requirements for the project in late January of this year and gave a broad outline of the software he envisioned for us to create. We were given a short opportunity to clarify any of the initial requirements or ask about additional ones, with an additional follow-up opportunity to clarify requirements some weeks later via e-mail.</w:t>
+      </w:r>
+    </w:p>
+    <w:p/>
+    <w:p>
+      <w:r>
+        <w:t>This report will guide the reader through the various stages of the software development cycle that our team undertook to produce a system that would meet the client’s requirements.</w:t>
+      </w:r>
+      <w:bookmarkStart w:id="0" w:name="_GoBack"/>
+      <w:bookmarkEnd w:id="0"/>
+    </w:p>
+    <w:p>
+      <w:pPr>
         <w:pStyle w:val="Heading1"/>
         <w:numPr>
           <w:ilvl w:val="0"/>
@@ -126,7 +206,15 @@
         <w:jc w:val="both"/>
       </w:pPr>
       <w:r>
-        <w:t xml:space="preserve">3. A numerated requirements list was developed by the software team from all of the available information (Appendix </w:t>
+        <w:t xml:space="preserve">3. A numerated requirements list was developed by the software team from </w:t>
+      </w:r>
+      <w:proofErr w:type="gramStart"/>
+      <w:r>
+        <w:t>all of</w:t>
+      </w:r>
+      <w:proofErr w:type="gramEnd"/>
+      <w:r>
+        <w:t xml:space="preserve"> the available information (Appendix </w:t>
       </w:r>
       <w:r>
         <w:fldChar w:fldCharType="begin"/>
@@ -189,6 +277,7 @@
         <w:jc w:val="both"/>
       </w:pPr>
       <w:r>
+        <w:lastRenderedPageBreak/>
         <w:t xml:space="preserve">The following sections detail the workflow we pursued for requirements capture, the information which we obtained, and the steps we would take in the future to bring the project to eventual completion. </w:t>
       </w:r>
     </w:p>
@@ -237,7 +326,6 @@
         <w:jc w:val="both"/>
       </w:pPr>
       <w:r>
-        <w:lastRenderedPageBreak/>
         <w:t>Following review of the URS, the team concluded that the client was describing a standard</w:t>
       </w:r>
       <w:r>
@@ -339,12 +427,36 @@
     </w:p>
     <w:p>
       <w:r>
-        <w:t>Using the requirements that were gathered in the previous design stage, …</w:t>
-      </w:r>
-    </w:p>
-    <w:p>
-      <w:r>
-        <w:t xml:space="preserve">The team made use of a design technique called (physical) class-responsibility-collaboration (CRC) cards as a method of visualising and realising the application’s architecture. This brainstorming method is useful for establishing the classes and data that would be necessary to develop the application before starting to code. Each </w:t>
+        <w:t>Using the requirements that were gathered</w:t>
+      </w:r>
+      <w:r>
+        <w:t xml:space="preserve"> in the previous design stage, the team began to think about the code we would have to write to fulfil the client’s requirements. The first approach the team employed was to make</w:t>
+      </w:r>
+      <w:r>
+        <w:t xml:space="preserve"> use of a desi</w:t>
+      </w:r>
+      <w:r>
+        <w:t>gn technique called (physical) Class-Responsibility-C</w:t>
+      </w:r>
+      <w:r>
+        <w:t xml:space="preserve">ollaboration (CRC) cards as a </w:t>
+      </w:r>
+      <w:r>
+        <w:t>method</w:t>
+      </w:r>
+      <w:r>
+        <w:t xml:space="preserve"> of visualising and realising the application’s architecture</w:t>
+      </w:r>
+      <w:r>
+        <w:t xml:space="preserve"> and infrastructure</w:t>
+      </w:r>
+      <w:r>
+        <w:t>.</w:t>
+      </w:r>
+    </w:p>
+    <w:p>
+      <w:r>
+        <w:t xml:space="preserve">This brainstorming method is useful for establishing the classes and data that would be necessary to develop the application before starting to code. Each </w:t>
       </w:r>
       <w:r>
         <w:rPr>
@@ -353,38 +465,145 @@
         <w:t>data structure</w:t>
       </w:r>
       <w:r>
-        <w:t xml:space="preserve"> we designate as a class is written on an index card, then it’s responsibilities (i.e. the things it can do) are listed. From this we can complete by inference the final section, by listing the other classes that we could consider each class’ collaborator.</w:t>
-      </w:r>
-    </w:p>
-    <w:p>
-      <w:r>
-        <w:t>Other advantages of this high-level design include that it is easily communicable to the client, regardless of their technological knowledge. Being able to communicate effectively with the client at this crucial, early stage can prevent setbacks later in the development process. Furthermore, the CRC cards serve a dual-purpose, providing an unambiguous, strong springboard from which the development team can begin to code the system.</w:t>
+        <w:t xml:space="preserve"> we designate as a class is written on an index card, then it’s responsibilities (i.e. the things it can do) are li</w:t>
+      </w:r>
+      <w:r>
+        <w:t xml:space="preserve">sted. From this we </w:t>
+      </w:r>
+      <w:r>
+        <w:lastRenderedPageBreak/>
+        <w:t>can complete-by-</w:t>
+      </w:r>
+      <w:r>
+        <w:t>inference the final section, by listing the other classes that we could consider each class’ collaborator.</w:t>
+      </w:r>
+    </w:p>
+    <w:p>
+      <w:r>
+        <w:t xml:space="preserve">Other advantages of this high-level design include that it is easily communicable to the client, regardless of their technological knowledge. Being able to communicate effectively with the client at this crucial, early stage can prevent </w:t>
+      </w:r>
+      <w:r>
+        <w:t xml:space="preserve">costly </w:t>
+      </w:r>
+      <w:r>
+        <w:t>setbacks later in the development process. Furthermore, the CRC cards serve a dual-purpose,</w:t>
+      </w:r>
+      <w:r>
+        <w:t xml:space="preserve"> by also</w:t>
+      </w:r>
+      <w:r>
+        <w:t xml:space="preserve"> providing an unambiguous, strong springboard from which the development team can begin to code the system.</w:t>
       </w:r>
     </w:p>
     <w:p>
       <w:r>
         <w:t>The use of CRC cards uncovered design challenges that we had not foreseen until that point.</w:t>
       </w:r>
+      <w:r>
+        <w:t xml:space="preserve"> Our newfound ability to more easily visualise the intricacies of interactions between various ‘objects’ within the software led to many of the assumptions listed in Appendix A.3.</w:t>
+      </w:r>
+      <w:r>
+        <w:t xml:space="preserve"> Moreover, </w:t>
+      </w:r>
+    </w:p>
+    <w:p>
+      <w:r>
+        <w:t xml:space="preserve">The team also made use of another conceptual modelling process that is </w:t>
+      </w:r>
+      <w:proofErr w:type="gramStart"/>
+      <w:r>
+        <w:t>similar to</w:t>
+      </w:r>
+      <w:proofErr w:type="gramEnd"/>
+      <w:r>
+        <w:t xml:space="preserve"> CRC cards - a class diagram. The main purpose of such diagrams is to describe the architecture of our software in terms of its classes, data, and functions. </w:t>
+      </w:r>
+      <w:r>
+        <w:t>Using information</w:t>
+      </w:r>
+      <w:r>
+        <w:t xml:space="preserve"> gathered in the requirements phase</w:t>
+      </w:r>
+      <w:r>
+        <w:t>, a class diagram was created</w:t>
+      </w:r>
+      <w:r>
+        <w:t xml:space="preserve"> using UML (Unified Modelling Language)</w:t>
+      </w:r>
+      <w:r>
+        <w:t xml:space="preserve"> (Appendix A.4) which listed each class we intended to create, the data it would </w:t>
+      </w:r>
+      <w:r>
+        <w:t>manipulate</w:t>
+      </w:r>
+      <w:r>
+        <w:t xml:space="preserve">, and the methods contained in </w:t>
+      </w:r>
+      <w:r>
+        <w:t>each</w:t>
+      </w:r>
+      <w:r>
+        <w:t xml:space="preserve"> class.</w:t>
+      </w:r>
+    </w:p>
+    <w:p>
+      <w:r>
+        <w:t>Another design method we employed in this stage was the use of design patterns. which bring a plethora of benefits to the project by providing reliable, known solutions to common problems encountered in any software design stage. Not only are time and money saved by not having to write and test the software/procedure anew, but time is also saved in the design stage by not having to create, from scratch, a certain procedure nor do we have to consider too deeply the implications of its implementation. Only a relatively small amount of effort will be needed to integrate any relevant frameworks with our code.</w:t>
+      </w:r>
+    </w:p>
+    <w:p>
+      <w:r>
+        <w:t>The team identified at least one design pattern that would prove useful in our design - the singleton - which ensures that only one instance of a class can exist. In this case, our system would only want one ‘master’ timetable to exist to prevent the time-booking conflicts that would very quickly occur if multiple timetables where instantiated. Furthermore, it was discussed that a singleton could be beneficial in instantiating only one database connection that could be shared my multiple users, as each user opening a new connection could result in excessive server loads – dependent on the number of users.</w:t>
+      </w:r>
+    </w:p>
+    <w:p>
+      <w:r>
+        <w:t>A further use of design patterns that we intended to use was an ‘Observer’. This pattern allows an object (the subject) – in our case, the timetable, a slot within the timetable, or an activity booked in a slot – to maintain a list of dependent objects (the observers). When a change is detected in the subject, the observers are notified of that change. As an example, this pattern would be especially useful to communicate booking changes to all users (observers) that have been invited to the meeting (subject).</w:t>
+      </w:r>
+    </w:p>
+    <w:p>
+      <w:proofErr w:type="gramStart"/>
+      <w:r>
+        <w:t>Similar to</w:t>
+      </w:r>
+      <w:proofErr w:type="gramEnd"/>
+      <w:r>
+        <w:t xml:space="preserve"> design patterns, the team also considered various</w:t>
+      </w:r>
+      <w:r>
+        <w:t xml:space="preserve"> Java</w:t>
+      </w:r>
+      <w:r>
+        <w:t xml:space="preserve"> frameworks and common architectures.</w:t>
+      </w:r>
+      <w:r>
+        <w:t xml:space="preserve"> </w:t>
+      </w:r>
+      <w:r>
+        <w:t>Such frameworks can range from pre-designed code ‘skeletons’ that solve a common design problem, with space left to add your own code, to virtually complete applications that require very little customisation. As established in section 2.1 of this report, the client’s requirements (at face value) can be met by several off-the-shelf solutions. Indeed, this could be to our advantage as it suggests that frameworks already exist for this kind of application. Should the client still require a custom solution, such frameworks could save much development time and lead to a more timeous delivery of the product to the client.</w:t>
+      </w:r>
     </w:p>
     <w:p>
       <w:r>
         <w:lastRenderedPageBreak/>
-        <w:t>Using this information, a class diagram was created (Appendix A.4) which listed each class we intended to create, the data it would handle, and the methods contained in that class.</w:t>
-      </w:r>
-    </w:p>
-    <w:p>
-      <w:r>
-        <w:t>Another design method we employed in this stage was the use of design patterns. which bring a plethora of benefits to the project by providing reliable, known solutions to common problems encountered in any software design stage. Not only are time and money saved by not having to write and test the software/procedure anew, but time is also saved in the design stage by not having to create, from scratch, a certain procedure nor do we have to consider too deeply the implications of its implementation. Only a relatively small amount of effort will be needed to integrate any relevant frameworks with our code.</w:t>
-      </w:r>
-    </w:p>
-    <w:p>
-      <w:r>
-        <w:t>The team identified at least one design pattern that would prove useful in our design - the singleton - which ensures that only one instance of a class can exist. In this case, our system would only want one ‘master’ timetable to exist to prevent the time-booking conflicts that would very quickly occur if multiple timetables where instantiated. Furthermore, it was discussed that a singleton could be beneficial in instantiating only one database connection that could be shared my multiple users, as each user opening a new connection could result in excessive server loads – dependent on the number of users.</w:t>
-      </w:r>
-    </w:p>
-    <w:p>
-      <w:r>
-        <w:t>A further use of design patterns that we intended to use was an ‘Observer’. This pattern allows an object (the subject) – in our case, the timetable, a slot within the timetable, or an activity booked in a slot – to maintain a list of dependent objects (the observers). When a change is detected in the subject, the observers are notified of that change. As an example, this pattern would be especially useful to communicate booking changes to all users (observers) that have been invited to the meeting (subject).</w:t>
+        <w:t xml:space="preserve">The common architecture that we would likely employ is the client/server architecture. The server controls clients’ access to the timetable and provides easy maintenance of a single timetable that is updated by many client requests. Linking this architecture with a relevant framework would give us a very strong foundation from which we can customise until </w:t>
+      </w:r>
+      <w:proofErr w:type="gramStart"/>
+      <w:r>
+        <w:t>all of</w:t>
+      </w:r>
+      <w:proofErr w:type="gramEnd"/>
+      <w:r>
+        <w:t xml:space="preserve"> the client’s requirements are met. </w:t>
+      </w:r>
+      <w:r>
+        <w:t xml:space="preserve">One example of a framework we considered was Spring. Initially introduced to us </w:t>
+      </w:r>
+      <w:r>
+        <w:t>during</w:t>
+      </w:r>
+      <w:r>
+        <w:t xml:space="preserve"> our laboratory sessions, the spring framework was found to be especially advantageous for java and web application development.</w:t>
       </w:r>
     </w:p>
     <w:p/>
@@ -426,21 +645,21 @@
       </w:r>
       <w:proofErr w:type="spellEnd"/>
       <w:r>
-        <w:t xml:space="preserve"> systems co-operating (the front-end, business logic layer and database), one of the first goals for construction is to build a spike or single feature </w:t>
+        <w:t xml:space="preserve"> systems co-operating (the front-end, business logic layer and database), one of the first goals for construction is to build a spike or single feature that uses all layers. Rather than developing all of the business logic first, choosing one feature to develop through every layer allows us to do any necessary experimentation with unfamiliar systems up-front and develop the necessary interfaces for the layers to interact that will be used for other features. If there turns out to be a problem with the design, working on a spike like this will allow us to go back and revise the design quickly rather than developing an entire layer and then having to redevelop or discard it because it can't be integrated with the others.</w:t>
+      </w:r>
+    </w:p>
+    <w:p>
+      <w:r>
+        <w:t xml:space="preserve">    Having a functional piece of software quickly is helpful for showing clients what the development team is doing and ensuring it meets the requirements, or finding if some piece of the design or implementation needs to be changed. This is the strength of Agile methodology and rapid prototyping. Even if this isn't necessary, having a piece of software that works to build from can be good for team morale, which is a factor in any team activity including software development.</w:t>
+      </w:r>
+    </w:p>
+    <w:p>
+      <w:r>
+        <w:t xml:space="preserve">    In order to create a deployable web application prototype, the team elected to develop for the Heroku platform. Heroku provides a platform for small-scale web applications that can be used for deployment or testing and, importantly for a student development group, provides a (limited) free service. Even if the application would ultimately be run from a server owned by the client, using </w:t>
       </w:r>
       <w:r>
         <w:lastRenderedPageBreak/>
-        <w:t>that uses all layers. Rather than developing all of the business logic first, choosing one feature to develop through every layer allows us to do any necessary experimentation with unfamiliar systems up-front and develop the necessary interfaces for the layers to interact that will be used for other features. If there turns out to be a problem with the design, working on a spike like this will allow us to go back and revise the design quickly rather than developing an entire layer and then having to redevelop or discard it because it can't be integrated with the others.</w:t>
-      </w:r>
-    </w:p>
-    <w:p>
-      <w:r>
-        <w:t xml:space="preserve">    Having a functional piece of software quickly is helpful for showing clients what the development team is doing and ensuring it meets the requirements, or finding if some piece of the design or implementation needs to be changed. This is the strength of Agile methodology and rapid prototyping. Even if this isn't necessary, having a piece of software that works to build from can be good for team morale, which is a factor in any team activity including software development.</w:t>
-      </w:r>
-    </w:p>
-    <w:p>
-      <w:r>
-        <w:t xml:space="preserve">    In order to create a deployable web application prototype, the team elected to develop for the Heroku platform. Heroku provides a platform for small-scale web applications that can be used for deployment or testing and, importantly for a student development group, provides a (limited) free service. Even if the application would ultimately be run from a server owned by the client, using Heroku allows for prototyping and demonstration of the application in a web context and without the development group setting up a server (which could be a barrier for student teams in particular).</w:t>
+        <w:t>Heroku allows for prototyping and demonstration of the application in a web context and without the development group setting up a server (which could be a barrier for student teams in particular).</w:t>
       </w:r>
     </w:p>
     <w:p>
@@ -573,16 +792,16 @@
           <w:numId w:val="3"/>
         </w:numPr>
       </w:pPr>
-      <w:bookmarkStart w:id="0" w:name="_Ref35610326"/>
-      <w:bookmarkStart w:id="1" w:name="_Ref36303638"/>
+      <w:bookmarkStart w:id="1" w:name="_Ref35610326"/>
+      <w:bookmarkStart w:id="2" w:name="_Ref36303638"/>
       <w:r>
         <w:t xml:space="preserve">Client </w:t>
       </w:r>
-      <w:bookmarkEnd w:id="0"/>
+      <w:bookmarkEnd w:id="1"/>
       <w:r>
         <w:t>User Requirements Specification</w:t>
       </w:r>
-      <w:bookmarkEnd w:id="1"/>
+      <w:bookmarkEnd w:id="2"/>
     </w:p>
     <w:p>
       <w:pPr>
@@ -611,7 +830,7 @@
                     </pic:cNvPicPr>
                   </pic:nvPicPr>
                   <pic:blipFill>
-                    <a:blip r:embed="rId6"/>
+                    <a:blip r:embed="rId7"/>
                     <a:stretch>
                       <a:fillRect/>
                     </a:stretch>
@@ -645,12 +864,12 @@
           <w:numId w:val="2"/>
         </w:numPr>
       </w:pPr>
-      <w:bookmarkStart w:id="2" w:name="_Ref35610451"/>
+      <w:bookmarkStart w:id="3" w:name="_Ref35610451"/>
       <w:r>
         <w:lastRenderedPageBreak/>
         <w:t>Project Requirements List</w:t>
       </w:r>
-      <w:bookmarkEnd w:id="2"/>
+      <w:bookmarkEnd w:id="3"/>
     </w:p>
     <w:p>
       <w:pPr>
@@ -769,12 +988,12 @@
           <w:numId w:val="2"/>
         </w:numPr>
       </w:pPr>
-      <w:bookmarkStart w:id="3" w:name="_Ref35610528"/>
+      <w:bookmarkStart w:id="4" w:name="_Ref35610528"/>
       <w:r>
         <w:lastRenderedPageBreak/>
         <w:t>Project Assumptions List</w:t>
       </w:r>
-      <w:bookmarkEnd w:id="3"/>
+      <w:bookmarkEnd w:id="4"/>
     </w:p>
     <w:p>
       <w:pPr>
@@ -891,7 +1110,7 @@
                     </pic:cNvPicPr>
                   </pic:nvPicPr>
                   <pic:blipFill>
-                    <a:blip r:embed="rId7"/>
+                    <a:blip r:embed="rId8"/>
                     <a:stretch>
                       <a:fillRect/>
                     </a:stretch>
@@ -930,8 +1149,8 @@
 </file>
 
 <file path=word/numbering.xml><?xml version="1.0" encoding="utf-8"?>
-<w:numbering xmlns:wpc="http://schemas.microsoft.com/office/word/2010/wordprocessingCanvas" xmlns:cx="http://schemas.microsoft.com/office/drawing/2014/chartex" xmlns:cx1="http://schemas.microsoft.com/office/drawing/2015/9/8/chartex" xmlns:cx2="http://schemas.microsoft.com/office/drawing/2015/10/21/chartex" xmlns:cx3="http://schemas.microsoft.com/office/drawing/2016/5/9/chartex" xmlns:cx4="http://schemas.microsoft.com/office/drawing/2016/5/10/chartex" xmlns:cx5="http://schemas.microsoft.com/office/drawing/2016/5/11/chartex" xmlns:cx6="http://schemas.microsoft.com/office/drawing/2016/5/12/chartex" xmlns:cx7="http://schemas.microsoft.com/office/drawing/2016/5/13/chartex" xmlns:cx8="http://schemas.microsoft.com/office/drawing/2016/5/14/chartex" xmlns:mc="http://schemas.openxmlformats.org/markup-compatibility/2006" xmlns:aink="http://schemas.microsoft.com/office/drawing/2016/ink" xmlns:am3d="http://schemas.microsoft.com/office/drawing/2017/model3d" xmlns:o="urn:schemas-microsoft-com:office:office" xmlns:r="http://schemas.openxmlformats.org/officeDocument/2006/relationships" xmlns:m="http://schemas.openxmlformats.org/officeDocument/2006/math" xmlns:v="urn:schemas-microsoft-com:vml" xmlns:wp14="http://schemas.microsoft.com/office/word/2010/wordprocessingDrawing" xmlns:wp="http://schemas.openxmlformats.org/drawingml/2006/wordprocessingDrawing" xmlns:w10="urn:schemas-microsoft-com:office:word" xmlns:w="http://schemas.openxmlformats.org/wordprocessingml/2006/main" xmlns:w14="http://schemas.microsoft.com/office/word/2010/wordml" xmlns:w15="http://schemas.microsoft.com/office/word/2012/wordml" xmlns:w16cex="http://schemas.microsoft.com/office/word/2018/wordml/cex" xmlns:w16cid="http://schemas.microsoft.com/office/word/2016/wordml/cid" xmlns:w16="http://schemas.microsoft.com/office/word/2018/wordml" xmlns:w16se="http://schemas.microsoft.com/office/word/2015/wordml/symex" xmlns:wpg="http://schemas.microsoft.com/office/word/2010/wordprocessingGroup" xmlns:wpi="http://schemas.microsoft.com/office/word/2010/wordprocessingInk" xmlns:wne="http://schemas.microsoft.com/office/word/2006/wordml" xmlns:wps="http://schemas.microsoft.com/office/word/2010/wordprocessingShape" mc:Ignorable="w14 w15 w16se w16cid w16 w16cex wp14">
-  <w:abstractNum w:abstractNumId="0" w15:restartNumberingAfterBreak="0">
+<w:numbering xmlns:wpc="http://schemas.microsoft.com/office/word/2010/wordprocessingCanvas" xmlns:mo="http://schemas.microsoft.com/office/mac/office/2008/main" xmlns:mc="http://schemas.openxmlformats.org/markup-compatibility/2006" xmlns:mv="urn:schemas-microsoft-com:mac:vml" xmlns:o="urn:schemas-microsoft-com:office:office" xmlns:r="http://schemas.openxmlformats.org/officeDocument/2006/relationships" xmlns:m="http://schemas.openxmlformats.org/officeDocument/2006/math" xmlns:v="urn:schemas-microsoft-com:vml" xmlns:wp14="http://schemas.microsoft.com/office/word/2010/wordprocessingDrawing" xmlns:wp="http://schemas.openxmlformats.org/drawingml/2006/wordprocessingDrawing" xmlns:w10="urn:schemas-microsoft-com:office:word" xmlns:w="http://schemas.openxmlformats.org/wordprocessingml/2006/main" xmlns:w14="http://schemas.microsoft.com/office/word/2010/wordml" xmlns:w15="http://schemas.microsoft.com/office/word/2012/wordml" xmlns:wpg="http://schemas.microsoft.com/office/word/2010/wordprocessingGroup" xmlns:wpi="http://schemas.microsoft.com/office/word/2010/wordprocessingInk" xmlns:wne="http://schemas.microsoft.com/office/word/2006/wordml" xmlns:wps="http://schemas.microsoft.com/office/word/2010/wordprocessingShape" mc:Ignorable="w14 w15 wp14">
+  <w:abstractNum w:abstractNumId="0">
     <w:nsid w:val="06521880"/>
     <w:multiLevelType w:val="multilevel"/>
     <w:tmpl w:val="5310DD84"/>
@@ -1026,7 +1245,7 @@
       </w:pPr>
     </w:lvl>
   </w:abstractNum>
-  <w:abstractNum w:abstractNumId="1" w15:restartNumberingAfterBreak="0">
+  <w:abstractNum w:abstractNumId="1">
     <w:nsid w:val="0AE1138B"/>
     <w:multiLevelType w:val="multilevel"/>
     <w:tmpl w:val="B6CE78C6"/>
@@ -1139,7 +1358,7 @@
       </w:rPr>
     </w:lvl>
   </w:abstractNum>
-  <w:abstractNum w:abstractNumId="2" w15:restartNumberingAfterBreak="0">
+  <w:abstractNum w:abstractNumId="2">
     <w:nsid w:val="2D927BF7"/>
     <w:multiLevelType w:val="multilevel"/>
     <w:tmpl w:val="2E72543A"/>
@@ -1225,7 +1444,7 @@
       </w:pPr>
     </w:lvl>
   </w:abstractNum>
-  <w:abstractNum w:abstractNumId="3" w15:restartNumberingAfterBreak="0">
+  <w:abstractNum w:abstractNumId="3">
     <w:nsid w:val="4FBE7015"/>
     <w:multiLevelType w:val="hybridMultilevel"/>
     <w:tmpl w:val="5D24A3CE"/>
@@ -1311,7 +1530,7 @@
       </w:pPr>
     </w:lvl>
   </w:abstractNum>
-  <w:abstractNum w:abstractNumId="4" w15:restartNumberingAfterBreak="0">
+  <w:abstractNum w:abstractNumId="4">
     <w:nsid w:val="68014BD9"/>
     <w:multiLevelType w:val="multilevel"/>
     <w:tmpl w:val="2398E008"/>
@@ -1416,7 +1635,7 @@
 </file>
 
 <file path=word/styles.xml><?xml version="1.0" encoding="utf-8"?>
-<w:styles xmlns:mc="http://schemas.openxmlformats.org/markup-compatibility/2006" xmlns:r="http://schemas.openxmlformats.org/officeDocument/2006/relationships" xmlns:w="http://schemas.openxmlformats.org/wordprocessingml/2006/main" xmlns:w14="http://schemas.microsoft.com/office/word/2010/wordml" xmlns:w15="http://schemas.microsoft.com/office/word/2012/wordml" xmlns:w16cex="http://schemas.microsoft.com/office/word/2018/wordml/cex" xmlns:w16cid="http://schemas.microsoft.com/office/word/2016/wordml/cid" xmlns:w16="http://schemas.microsoft.com/office/word/2018/wordml" xmlns:w16se="http://schemas.microsoft.com/office/word/2015/wordml/symex" mc:Ignorable="w14 w15 w16se w16cid w16 w16cex">
+<w:styles xmlns:mc="http://schemas.openxmlformats.org/markup-compatibility/2006" xmlns:r="http://schemas.openxmlformats.org/officeDocument/2006/relationships" xmlns:w="http://schemas.openxmlformats.org/wordprocessingml/2006/main" xmlns:w14="http://schemas.microsoft.com/office/word/2010/wordml" xmlns:w15="http://schemas.microsoft.com/office/word/2012/wordml" mc:Ignorable="w14 w15">
   <w:docDefaults>
     <w:rPrDefault>
       <w:rPr>
@@ -1428,7 +1647,7 @@
     </w:rPrDefault>
     <w:pPrDefault/>
   </w:docDefaults>
-  <w:latentStyles w:defLockedState="0" w:defUIPriority="99" w:defSemiHidden="0" w:defUnhideWhenUsed="0" w:defQFormat="0" w:count="376">
+  <w:latentStyles w:defLockedState="0" w:defUIPriority="99" w:defSemiHidden="0" w:defUnhideWhenUsed="0" w:defQFormat="0" w:count="382">
     <w:lsdException w:name="Normal" w:uiPriority="0" w:qFormat="1"/>
     <w:lsdException w:name="heading 1" w:uiPriority="9" w:qFormat="1"/>
     <w:lsdException w:name="heading 2" w:semiHidden="1" w:uiPriority="9" w:unhideWhenUsed="1" w:qFormat="1"/>
@@ -2037,6 +2256,23 @@
       <w:contextualSpacing/>
     </w:pPr>
   </w:style>
+  <w:style w:type="character" w:customStyle="1" w:styleId="apple-converted-space">
+    <w:name w:val="apple-converted-space"/>
+    <w:basedOn w:val="DefaultParagraphFont"/>
+    <w:rsid w:val="002A3E8F"/>
+  </w:style>
+  <w:style w:type="character" w:styleId="Hyperlink">
+    <w:name w:val="Hyperlink"/>
+    <w:basedOn w:val="DefaultParagraphFont"/>
+    <w:uiPriority w:val="99"/>
+    <w:semiHidden/>
+    <w:unhideWhenUsed/>
+    <w:rsid w:val="002A3E8F"/>
+    <w:rPr>
+      <w:color w:val="0000FF"/>
+      <w:u w:val="single"/>
+    </w:rPr>
+  </w:style>
 </w:styles>
 </file>
 
@@ -2340,7 +2576,7 @@
 </file>
 
 <file path=customXml/itemProps1.xml><?xml version="1.0" encoding="utf-8"?>
-<ds:datastoreItem xmlns:ds="http://schemas.openxmlformats.org/officeDocument/2006/customXml" ds:itemID="{ADB0CD18-DCEE-8D40-986D-86FCA5DD0660}">
+<ds:datastoreItem xmlns:ds="http://schemas.openxmlformats.org/officeDocument/2006/customXml" ds:itemID="{40B7D96E-1912-704E-B5A6-94B1F9278703}">
   <ds:schemaRefs>
     <ds:schemaRef ds:uri="http://schemas.openxmlformats.org/officeDocument/2006/bibliography"/>
   </ds:schemaRefs>

</xml_diff>

<commit_message>
requirements capture section added
</commit_message>
<xml_diff>
--- a/Final Report/CS993 Time Booking System Report.docx
+++ b/Final Report/CS993 Time Booking System Report.docx
@@ -1,6 +1,6 @@
 
 <file path=word/document.xml><?xml version="1.0" encoding="utf-8"?>
-<w:document xmlns:wpc="http://schemas.microsoft.com/office/word/2010/wordprocessingCanvas" xmlns:mo="http://schemas.microsoft.com/office/mac/office/2008/main" xmlns:mc="http://schemas.openxmlformats.org/markup-compatibility/2006" xmlns:mv="urn:schemas-microsoft-com:mac:vml" xmlns:o="urn:schemas-microsoft-com:office:office" xmlns:r="http://schemas.openxmlformats.org/officeDocument/2006/relationships" xmlns:m="http://schemas.openxmlformats.org/officeDocument/2006/math" xmlns:v="urn:schemas-microsoft-com:vml" xmlns:wp14="http://schemas.microsoft.com/office/word/2010/wordprocessingDrawing" xmlns:wp="http://schemas.openxmlformats.org/drawingml/2006/wordprocessingDrawing" xmlns:w10="urn:schemas-microsoft-com:office:word" xmlns:w="http://schemas.openxmlformats.org/wordprocessingml/2006/main" xmlns:w14="http://schemas.microsoft.com/office/word/2010/wordml" xmlns:w15="http://schemas.microsoft.com/office/word/2012/wordml" xmlns:wpg="http://schemas.microsoft.com/office/word/2010/wordprocessingGroup" xmlns:wpi="http://schemas.microsoft.com/office/word/2010/wordprocessingInk" xmlns:wne="http://schemas.microsoft.com/office/word/2006/wordml" xmlns:wps="http://schemas.microsoft.com/office/word/2010/wordprocessingShape" mc:Ignorable="w14 w15 wp14">
+<w:document xmlns:wpc="http://schemas.microsoft.com/office/word/2010/wordprocessingCanvas" xmlns:cx="http://schemas.microsoft.com/office/drawing/2014/chartex" xmlns:cx1="http://schemas.microsoft.com/office/drawing/2015/9/8/chartex" xmlns:cx2="http://schemas.microsoft.com/office/drawing/2015/10/21/chartex" xmlns:cx3="http://schemas.microsoft.com/office/drawing/2016/5/9/chartex" xmlns:cx4="http://schemas.microsoft.com/office/drawing/2016/5/10/chartex" xmlns:cx5="http://schemas.microsoft.com/office/drawing/2016/5/11/chartex" xmlns:cx6="http://schemas.microsoft.com/office/drawing/2016/5/12/chartex" xmlns:cx7="http://schemas.microsoft.com/office/drawing/2016/5/13/chartex" xmlns:cx8="http://schemas.microsoft.com/office/drawing/2016/5/14/chartex" xmlns:mc="http://schemas.openxmlformats.org/markup-compatibility/2006" xmlns:aink="http://schemas.microsoft.com/office/drawing/2016/ink" xmlns:am3d="http://schemas.microsoft.com/office/drawing/2017/model3d" xmlns:o="urn:schemas-microsoft-com:office:office" xmlns:r="http://schemas.openxmlformats.org/officeDocument/2006/relationships" xmlns:m="http://schemas.openxmlformats.org/officeDocument/2006/math" xmlns:v="urn:schemas-microsoft-com:vml" xmlns:wp14="http://schemas.microsoft.com/office/word/2010/wordprocessingDrawing" xmlns:wp="http://schemas.openxmlformats.org/drawingml/2006/wordprocessingDrawing" xmlns:w10="urn:schemas-microsoft-com:office:word" xmlns:w="http://schemas.openxmlformats.org/wordprocessingml/2006/main" xmlns:w14="http://schemas.microsoft.com/office/word/2010/wordml" xmlns:w15="http://schemas.microsoft.com/office/word/2012/wordml" xmlns:w16cid="http://schemas.microsoft.com/office/word/2016/wordml/cid" xmlns:w16se="http://schemas.microsoft.com/office/word/2015/wordml/symex" xmlns:wpg="http://schemas.microsoft.com/office/word/2010/wordprocessingGroup" xmlns:wpi="http://schemas.microsoft.com/office/word/2010/wordprocessingInk" xmlns:wne="http://schemas.microsoft.com/office/word/2006/wordml" xmlns:wps="http://schemas.microsoft.com/office/word/2010/wordprocessingShape" mc:Ignorable="w14 w15 w16se w16cid wp14">
   <w:body>
     <w:p>
       <w:pPr>
@@ -83,21 +83,12 @@
         <w:t>John McGuire, owner of </w:t>
       </w:r>
       <w:hyperlink r:id="rId6" w:tgtFrame="_blank" w:history="1">
-        <w:proofErr w:type="spellStart"/>
         <w:r>
           <w:rPr>
             <w:rFonts w:eastAsia="Times New Roman" w:cs="Arial"/>
             <w:lang w:eastAsia="en-GB"/>
           </w:rPr>
-          <w:t>Pulsion</w:t>
-        </w:r>
-        <w:proofErr w:type="spellEnd"/>
-        <w:r>
-          <w:rPr>
-            <w:rFonts w:eastAsia="Times New Roman" w:cs="Arial"/>
-            <w:lang w:eastAsia="en-GB"/>
-          </w:rPr>
-          <w:t xml:space="preserve"> Technology Ltd</w:t>
+          <w:t>Pulsion Technology Ltd</w:t>
         </w:r>
       </w:hyperlink>
       <w:r>
@@ -120,8 +111,6 @@
       <w:r>
         <w:t>This report will guide the reader through the various stages of the software development cycle that our team undertook to produce a system that would meet the client’s requirements.</w:t>
       </w:r>
-      <w:bookmarkStart w:id="0" w:name="_GoBack"/>
-      <w:bookmarkEnd w:id="0"/>
     </w:p>
     <w:p>
       <w:pPr>
@@ -389,10 +378,112 @@
     </w:p>
     <w:p>
       <w:pPr>
+        <w:pStyle w:val="Heading2"/>
+        <w:numPr>
+          <w:ilvl w:val="1"/>
+          <w:numId w:val="1"/>
+        </w:numPr>
+        <w:spacing w:before="240"/>
+        <w:ind w:left="1134" w:hanging="708"/>
+        <w:jc w:val="both"/>
+      </w:pPr>
+      <w:r>
+        <w:t>Requirements Capture</w:t>
+      </w:r>
+    </w:p>
+    <w:p>
+      <w:pPr>
         <w:spacing w:before="240"/>
         <w:jc w:val="both"/>
       </w:pPr>
-    </w:p>
+      <w:r>
+        <w:t xml:space="preserve">The requirements list (Appendix </w:t>
+      </w:r>
+      <w:r>
+        <w:fldChar w:fldCharType="begin"/>
+      </w:r>
+      <w:r>
+        <w:instrText xml:space="preserve"> REF _Ref35610451 \r \h </w:instrText>
+      </w:r>
+      <w:r>
+        <w:instrText xml:space="preserve"> \* MERGEFORMAT </w:instrText>
+      </w:r>
+      <w:r>
+        <w:fldChar w:fldCharType="separate"/>
+      </w:r>
+      <w:r>
+        <w:t>A.2</w:t>
+      </w:r>
+      <w:r>
+        <w:fldChar w:fldCharType="end"/>
+      </w:r>
+      <w:r>
+        <w:t xml:space="preserve">) was inferred from the User Requirements Specification produced by the client and the meeting which was held. </w:t>
+      </w:r>
+    </w:p>
+    <w:p>
+      <w:pPr>
+        <w:jc w:val="both"/>
+      </w:pPr>
+      <w:r>
+        <w:t>All the requirements are numbered, in order t</w:t>
+      </w:r>
+      <w:bookmarkStart w:id="0" w:name="_GoBack"/>
+      <w:bookmarkEnd w:id="0"/>
+      <w:r>
+        <w:t xml:space="preserve">hat they can be referred to throughout the project to maximise accountability. </w:t>
+      </w:r>
+    </w:p>
+    <w:p>
+      <w:pPr>
+        <w:jc w:val="both"/>
+      </w:pPr>
+      <w:r>
+        <w:t xml:space="preserve">Further to the requirements list, a set of assumptions (Appendix </w:t>
+      </w:r>
+      <w:r>
+        <w:fldChar w:fldCharType="begin"/>
+      </w:r>
+      <w:r>
+        <w:instrText xml:space="preserve"> REF _Ref35610528 \r \h </w:instrText>
+      </w:r>
+      <w:r>
+        <w:fldChar w:fldCharType="separate"/>
+      </w:r>
+      <w:r>
+        <w:t>A.3</w:t>
+      </w:r>
+      <w:r>
+        <w:fldChar w:fldCharType="end"/>
+      </w:r>
+      <w:r>
+        <w:t xml:space="preserve">) was also compiled which could be clarified with the client and each marked as valid, or invalid assumptions. These assumptions were also enumerated. </w:t>
+      </w:r>
+    </w:p>
+    <w:p>
+      <w:pPr>
+        <w:jc w:val="both"/>
+      </w:pPr>
+      <w:r>
+        <w:t xml:space="preserve">Both the requirements list and assumptions list were uploaded to GitHub so that they could be referred to and adjusted throughout the course of the project – maintaining their status as live documentation. </w:t>
+      </w:r>
+    </w:p>
+    <w:p>
+      <w:pPr>
+        <w:pStyle w:val="Heading2"/>
+        <w:numPr>
+          <w:ilvl w:val="1"/>
+          <w:numId w:val="1"/>
+        </w:numPr>
+        <w:spacing w:before="240"/>
+        <w:ind w:left="1276" w:hanging="850"/>
+        <w:jc w:val="both"/>
+      </w:pPr>
+      <w:r>
+        <w:t>Next Steps</w:t>
+      </w:r>
+    </w:p>
+    <w:p/>
     <w:p>
       <w:pPr>
         <w:jc w:val="both"/>
@@ -468,106 +559,103 @@
         <w:t xml:space="preserve"> we designate as a class is written on an index card, then it’s responsibilities (i.e. the things it can do) are li</w:t>
       </w:r>
       <w:r>
-        <w:t xml:space="preserve">sted. From this we </w:t>
-      </w:r>
+        <w:t>sted. From this we can complete-by-</w:t>
+      </w:r>
+      <w:r>
+        <w:t>inference the final section, by listing the other classes that we could consider each class’ collaborator.</w:t>
+      </w:r>
+    </w:p>
+    <w:p>
+      <w:r>
+        <w:t xml:space="preserve">Other advantages of this high-level design include that it is easily communicable to the client, regardless of their technological knowledge. Being able to communicate effectively with the client at this crucial, early stage can prevent </w:t>
+      </w:r>
+      <w:r>
+        <w:t xml:space="preserve">costly </w:t>
+      </w:r>
+      <w:r>
+        <w:t>setbacks later in the development process. Furthermore, the CRC cards serve a dual-purpose,</w:t>
+      </w:r>
+      <w:r>
+        <w:t xml:space="preserve"> by also</w:t>
+      </w:r>
+      <w:r>
+        <w:t xml:space="preserve"> providing an unambiguous, strong springboard from which the development team can begin to code the system.</w:t>
+      </w:r>
+    </w:p>
+    <w:p>
+      <w:r>
+        <w:t>The use of CRC cards uncovered design challenges that we had not foreseen until that point.</w:t>
+      </w:r>
+      <w:r>
+        <w:t xml:space="preserve"> Our newfound ability to more easily visualise the intricacies of interactions between various ‘objects’ within the software led to many of the assumptions listed in Appendix A.3.</w:t>
+      </w:r>
+      <w:r>
+        <w:t xml:space="preserve"> Moreover, </w:t>
+      </w:r>
+    </w:p>
+    <w:p>
+      <w:r>
+        <w:t xml:space="preserve">The team also made use of another conceptual modelling process that is </w:t>
+      </w:r>
+      <w:proofErr w:type="gramStart"/>
+      <w:r>
+        <w:t>similar to</w:t>
+      </w:r>
+      <w:proofErr w:type="gramEnd"/>
+      <w:r>
+        <w:t xml:space="preserve"> CRC cards - a class diagram. The main purpose of such diagrams is to describe the architecture of our software in terms of its classes, data, and functions. </w:t>
+      </w:r>
+      <w:r>
+        <w:t>Using information</w:t>
+      </w:r>
+      <w:r>
+        <w:t xml:space="preserve"> gathered in the requirements phase</w:t>
+      </w:r>
+      <w:r>
+        <w:t>, a class diagram was created</w:t>
+      </w:r>
+      <w:r>
+        <w:t xml:space="preserve"> using UML (Unified Modelling Language)</w:t>
+      </w:r>
+      <w:r>
+        <w:t xml:space="preserve"> (Appendix A.4) which listed each class we intended to create, the data it would </w:t>
+      </w:r>
+      <w:r>
+        <w:t>manipulate</w:t>
+      </w:r>
+      <w:r>
+        <w:t xml:space="preserve">, and the methods contained in </w:t>
+      </w:r>
+      <w:r>
+        <w:t>each</w:t>
+      </w:r>
+      <w:r>
+        <w:t xml:space="preserve"> class.</w:t>
+      </w:r>
+    </w:p>
+    <w:p>
+      <w:r>
+        <w:t>Another design method we employed in this stage was the use of design patterns. which bring a plethora of benefits to the project by providing reliable, known solutions to common problems encountered in any software design stage. Not only are time and money saved by not having to write and test the software/procedure anew, but time is also saved in the design stage by not having to create, from scratch, a certain procedure nor do we have to consider too deeply the implications of its implementation. Only a relatively small amount of effort will be needed to integrate any relevant frameworks with our code.</w:t>
+      </w:r>
+    </w:p>
+    <w:p>
+      <w:r>
+        <w:t>The team identified at least one design pattern that would prove useful in our design - the singleton - which ensures that only one instance of a class can exist. In this case, our system would only want one ‘master’ timetable to exist to prevent the time-booking conflicts that would very quickly occur if multiple timetables where instantiated. Furthermore, it was discussed that a singleton could be beneficial in instantiating only one database connection that could be shared my multiple users, as each user opening a new connection could result in excessive server loads – dependent on the number of users.</w:t>
+      </w:r>
+    </w:p>
+    <w:p>
       <w:r>
         <w:lastRenderedPageBreak/>
-        <w:t>can complete-by-</w:t>
-      </w:r>
-      <w:r>
-        <w:t>inference the final section, by listing the other classes that we could consider each class’ collaborator.</w:t>
-      </w:r>
-    </w:p>
-    <w:p>
-      <w:r>
-        <w:t xml:space="preserve">Other advantages of this high-level design include that it is easily communicable to the client, regardless of their technological knowledge. Being able to communicate effectively with the client at this crucial, early stage can prevent </w:t>
-      </w:r>
-      <w:r>
-        <w:t xml:space="preserve">costly </w:t>
-      </w:r>
-      <w:r>
-        <w:t>setbacks later in the development process. Furthermore, the CRC cards serve a dual-purpose,</w:t>
-      </w:r>
-      <w:r>
-        <w:t xml:space="preserve"> by also</w:t>
-      </w:r>
-      <w:r>
-        <w:t xml:space="preserve"> providing an unambiguous, strong springboard from which the development team can begin to code the system.</w:t>
-      </w:r>
-    </w:p>
-    <w:p>
-      <w:r>
-        <w:t>The use of CRC cards uncovered design challenges that we had not foreseen until that point.</w:t>
-      </w:r>
-      <w:r>
-        <w:t xml:space="preserve"> Our newfound ability to more easily visualise the intricacies of interactions between various ‘objects’ within the software led to many of the assumptions listed in Appendix A.3.</w:t>
-      </w:r>
-      <w:r>
-        <w:t xml:space="preserve"> Moreover, </w:t>
-      </w:r>
-    </w:p>
-    <w:p>
-      <w:r>
-        <w:t xml:space="preserve">The team also made use of another conceptual modelling process that is </w:t>
-      </w:r>
+        <w:t>A further use of design patterns that we intended to use was an ‘Observer’. This pattern allows an object (the subject) – in our case, the timetable, a slot within the timetable, or an activity booked in a slot – to maintain a list of dependent objects (the observers). When a change is detected in the subject, the observers are notified of that change. As an example, this pattern would be especially useful to communicate booking changes to all users (observers) that have been invited to the meeting (subject).</w:t>
+      </w:r>
+    </w:p>
+    <w:p>
       <w:proofErr w:type="gramStart"/>
       <w:r>
-        <w:t>similar to</w:t>
+        <w:t>Similar to</w:t>
       </w:r>
       <w:proofErr w:type="gramEnd"/>
       <w:r>
-        <w:t xml:space="preserve"> CRC cards - a class diagram. The main purpose of such diagrams is to describe the architecture of our software in terms of its classes, data, and functions. </w:t>
-      </w:r>
-      <w:r>
-        <w:t>Using information</w:t>
-      </w:r>
-      <w:r>
-        <w:t xml:space="preserve"> gathered in the requirements phase</w:t>
-      </w:r>
-      <w:r>
-        <w:t>, a class diagram was created</w:t>
-      </w:r>
-      <w:r>
-        <w:t xml:space="preserve"> using UML (Unified Modelling Language)</w:t>
-      </w:r>
-      <w:r>
-        <w:t xml:space="preserve"> (Appendix A.4) which listed each class we intended to create, the data it would </w:t>
-      </w:r>
-      <w:r>
-        <w:t>manipulate</w:t>
-      </w:r>
-      <w:r>
-        <w:t xml:space="preserve">, and the methods contained in </w:t>
-      </w:r>
-      <w:r>
-        <w:t>each</w:t>
-      </w:r>
-      <w:r>
-        <w:t xml:space="preserve"> class.</w:t>
-      </w:r>
-    </w:p>
-    <w:p>
-      <w:r>
-        <w:t>Another design method we employed in this stage was the use of design patterns. which bring a plethora of benefits to the project by providing reliable, known solutions to common problems encountered in any software design stage. Not only are time and money saved by not having to write and test the software/procedure anew, but time is also saved in the design stage by not having to create, from scratch, a certain procedure nor do we have to consider too deeply the implications of its implementation. Only a relatively small amount of effort will be needed to integrate any relevant frameworks with our code.</w:t>
-      </w:r>
-    </w:p>
-    <w:p>
-      <w:r>
-        <w:t>The team identified at least one design pattern that would prove useful in our design - the singleton - which ensures that only one instance of a class can exist. In this case, our system would only want one ‘master’ timetable to exist to prevent the time-booking conflicts that would very quickly occur if multiple timetables where instantiated. Furthermore, it was discussed that a singleton could be beneficial in instantiating only one database connection that could be shared my multiple users, as each user opening a new connection could result in excessive server loads – dependent on the number of users.</w:t>
-      </w:r>
-    </w:p>
-    <w:p>
-      <w:r>
-        <w:t>A further use of design patterns that we intended to use was an ‘Observer’. This pattern allows an object (the subject) – in our case, the timetable, a slot within the timetable, or an activity booked in a slot – to maintain a list of dependent objects (the observers). When a change is detected in the subject, the observers are notified of that change. As an example, this pattern would be especially useful to communicate booking changes to all users (observers) that have been invited to the meeting (subject).</w:t>
-      </w:r>
-    </w:p>
-    <w:p>
-      <w:proofErr w:type="gramStart"/>
-      <w:r>
-        <w:t>Similar to</w:t>
-      </w:r>
-      <w:proofErr w:type="gramEnd"/>
-      <w:r>
         <w:t xml:space="preserve"> design patterns, the team also considered various</w:t>
       </w:r>
       <w:r>
@@ -585,7 +673,6 @@
     </w:p>
     <w:p>
       <w:r>
-        <w:lastRenderedPageBreak/>
         <w:t xml:space="preserve">The common architecture that we would likely employ is the client/server architecture. The server controls clients’ access to the timetable and provides easy maintenance of a single timetable that is updated by many client requests. Linking this architecture with a relevant framework would give us a very strong foundation from which we can customise until </w:t>
       </w:r>
       <w:proofErr w:type="gramStart"/>
@@ -645,7 +732,11 @@
       </w:r>
       <w:proofErr w:type="spellEnd"/>
       <w:r>
-        <w:t xml:space="preserve"> systems co-operating (the front-end, business logic layer and database), one of the first goals for construction is to build a spike or single feature that uses all layers. Rather than developing all of the business logic first, choosing one feature to develop through every layer allows us to do any necessary experimentation with unfamiliar systems up-front and develop the necessary interfaces for the layers to interact that will be used for other features. If there turns out to be a problem with the design, working on a spike like this will allow us to go back and revise the design quickly rather than developing an entire layer and then having to redevelop or discard it because it can't be integrated with the others.</w:t>
+        <w:t xml:space="preserve"> systems co-operating (the front-end, business logic layer and database), one of the first goals for construction is to build a spike or single feature that uses all layers. Rather than developing all of the business logic first, choosing one feature to develop through every layer allows us to do any necessary experimentation with unfamiliar systems </w:t>
+      </w:r>
+      <w:r>
+        <w:lastRenderedPageBreak/>
+        <w:t>up-front and develop the necessary interfaces for the layers to interact that will be used for other features. If there turns out to be a problem with the design, working on a spike like this will allow us to go back and revise the design quickly rather than developing an entire layer and then having to redevelop or discard it because it can't be integrated with the others.</w:t>
       </w:r>
     </w:p>
     <w:p>
@@ -655,11 +746,7 @@
     </w:p>
     <w:p>
       <w:r>
-        <w:t xml:space="preserve">    In order to create a deployable web application prototype, the team elected to develop for the Heroku platform. Heroku provides a platform for small-scale web applications that can be used for deployment or testing and, importantly for a student development group, provides a (limited) free service. Even if the application would ultimately be run from a server owned by the client, using </w:t>
-      </w:r>
-      <w:r>
-        <w:lastRenderedPageBreak/>
-        <w:t>Heroku allows for prototyping and demonstration of the application in a web context and without the development group setting up a server (which could be a barrier for student teams in particular).</w:t>
+        <w:t xml:space="preserve">    In order to create a deployable web application prototype, the team elected to develop for the Heroku platform. Heroku provides a platform for small-scale web applications that can be used for deployment or testing and, importantly for a student development group, provides a (limited) free service. Even if the application would ultimately be run from a server owned by the client, using Heroku allows for prototyping and demonstration of the application in a web context and without the development group setting up a server (which could be a barrier for student teams in particular).</w:t>
       </w:r>
     </w:p>
     <w:p>
@@ -1149,8 +1236,8 @@
 </file>
 
 <file path=word/numbering.xml><?xml version="1.0" encoding="utf-8"?>
-<w:numbering xmlns:wpc="http://schemas.microsoft.com/office/word/2010/wordprocessingCanvas" xmlns:mo="http://schemas.microsoft.com/office/mac/office/2008/main" xmlns:mc="http://schemas.openxmlformats.org/markup-compatibility/2006" xmlns:mv="urn:schemas-microsoft-com:mac:vml" xmlns:o="urn:schemas-microsoft-com:office:office" xmlns:r="http://schemas.openxmlformats.org/officeDocument/2006/relationships" xmlns:m="http://schemas.openxmlformats.org/officeDocument/2006/math" xmlns:v="urn:schemas-microsoft-com:vml" xmlns:wp14="http://schemas.microsoft.com/office/word/2010/wordprocessingDrawing" xmlns:wp="http://schemas.openxmlformats.org/drawingml/2006/wordprocessingDrawing" xmlns:w10="urn:schemas-microsoft-com:office:word" xmlns:w="http://schemas.openxmlformats.org/wordprocessingml/2006/main" xmlns:w14="http://schemas.microsoft.com/office/word/2010/wordml" xmlns:w15="http://schemas.microsoft.com/office/word/2012/wordml" xmlns:wpg="http://schemas.microsoft.com/office/word/2010/wordprocessingGroup" xmlns:wpi="http://schemas.microsoft.com/office/word/2010/wordprocessingInk" xmlns:wne="http://schemas.microsoft.com/office/word/2006/wordml" xmlns:wps="http://schemas.microsoft.com/office/word/2010/wordprocessingShape" mc:Ignorable="w14 w15 wp14">
-  <w:abstractNum w:abstractNumId="0">
+<w:numbering xmlns:wpc="http://schemas.microsoft.com/office/word/2010/wordprocessingCanvas" xmlns:cx="http://schemas.microsoft.com/office/drawing/2014/chartex" xmlns:cx1="http://schemas.microsoft.com/office/drawing/2015/9/8/chartex" xmlns:cx2="http://schemas.microsoft.com/office/drawing/2015/10/21/chartex" xmlns:cx3="http://schemas.microsoft.com/office/drawing/2016/5/9/chartex" xmlns:cx4="http://schemas.microsoft.com/office/drawing/2016/5/10/chartex" xmlns:cx5="http://schemas.microsoft.com/office/drawing/2016/5/11/chartex" xmlns:cx6="http://schemas.microsoft.com/office/drawing/2016/5/12/chartex" xmlns:cx7="http://schemas.microsoft.com/office/drawing/2016/5/13/chartex" xmlns:cx8="http://schemas.microsoft.com/office/drawing/2016/5/14/chartex" xmlns:mc="http://schemas.openxmlformats.org/markup-compatibility/2006" xmlns:aink="http://schemas.microsoft.com/office/drawing/2016/ink" xmlns:am3d="http://schemas.microsoft.com/office/drawing/2017/model3d" xmlns:o="urn:schemas-microsoft-com:office:office" xmlns:r="http://schemas.openxmlformats.org/officeDocument/2006/relationships" xmlns:m="http://schemas.openxmlformats.org/officeDocument/2006/math" xmlns:v="urn:schemas-microsoft-com:vml" xmlns:wp14="http://schemas.microsoft.com/office/word/2010/wordprocessingDrawing" xmlns:wp="http://schemas.openxmlformats.org/drawingml/2006/wordprocessingDrawing" xmlns:w10="urn:schemas-microsoft-com:office:word" xmlns:w="http://schemas.openxmlformats.org/wordprocessingml/2006/main" xmlns:w14="http://schemas.microsoft.com/office/word/2010/wordml" xmlns:w15="http://schemas.microsoft.com/office/word/2012/wordml" xmlns:w16cid="http://schemas.microsoft.com/office/word/2016/wordml/cid" xmlns:w16se="http://schemas.microsoft.com/office/word/2015/wordml/symex" xmlns:wpg="http://schemas.microsoft.com/office/word/2010/wordprocessingGroup" xmlns:wpi="http://schemas.microsoft.com/office/word/2010/wordprocessingInk" xmlns:wne="http://schemas.microsoft.com/office/word/2006/wordml" xmlns:wps="http://schemas.microsoft.com/office/word/2010/wordprocessingShape" mc:Ignorable="w14 w15 w16se w16cid wp14">
+  <w:abstractNum w:abstractNumId="0" w15:restartNumberingAfterBreak="0">
     <w:nsid w:val="06521880"/>
     <w:multiLevelType w:val="multilevel"/>
     <w:tmpl w:val="5310DD84"/>
@@ -1245,7 +1332,7 @@
       </w:pPr>
     </w:lvl>
   </w:abstractNum>
-  <w:abstractNum w:abstractNumId="1">
+  <w:abstractNum w:abstractNumId="1" w15:restartNumberingAfterBreak="0">
     <w:nsid w:val="0AE1138B"/>
     <w:multiLevelType w:val="multilevel"/>
     <w:tmpl w:val="B6CE78C6"/>
@@ -1358,7 +1445,120 @@
       </w:rPr>
     </w:lvl>
   </w:abstractNum>
-  <w:abstractNum w:abstractNumId="2">
+  <w:abstractNum w:abstractNumId="2" w15:restartNumberingAfterBreak="0">
+    <w:nsid w:val="23F05CA4"/>
+    <w:multiLevelType w:val="multilevel"/>
+    <w:tmpl w:val="B6CE78C6"/>
+    <w:lvl w:ilvl="0">
+      <w:start w:val="1"/>
+      <w:numFmt w:val="decimal"/>
+      <w:lvlText w:val="%1."/>
+      <w:lvlJc w:val="left"/>
+      <w:pPr>
+        <w:ind w:left="720" w:hanging="360"/>
+      </w:pPr>
+      <w:rPr>
+        <w:rFonts w:hint="default"/>
+      </w:rPr>
+    </w:lvl>
+    <w:lvl w:ilvl="1">
+      <w:start w:val="1"/>
+      <w:numFmt w:val="decimal"/>
+      <w:lvlText w:val="%1.%2."/>
+      <w:lvlJc w:val="left"/>
+      <w:pPr>
+        <w:ind w:left="1440" w:hanging="360"/>
+      </w:pPr>
+      <w:rPr>
+        <w:rFonts w:hint="default"/>
+      </w:rPr>
+    </w:lvl>
+    <w:lvl w:ilvl="2">
+      <w:start w:val="1"/>
+      <w:numFmt w:val="decimal"/>
+      <w:lvlText w:val="%3.%2"/>
+      <w:lvlJc w:val="right"/>
+      <w:pPr>
+        <w:ind w:left="2160" w:hanging="180"/>
+      </w:pPr>
+      <w:rPr>
+        <w:rFonts w:hint="default"/>
+      </w:rPr>
+    </w:lvl>
+    <w:lvl w:ilvl="3">
+      <w:start w:val="1"/>
+      <w:numFmt w:val="decimal"/>
+      <w:lvlText w:val="%4."/>
+      <w:lvlJc w:val="left"/>
+      <w:pPr>
+        <w:ind w:left="2880" w:hanging="360"/>
+      </w:pPr>
+      <w:rPr>
+        <w:rFonts w:hint="default"/>
+      </w:rPr>
+    </w:lvl>
+    <w:lvl w:ilvl="4">
+      <w:start w:val="1"/>
+      <w:numFmt w:val="decimal"/>
+      <w:lvlText w:val="%5."/>
+      <w:lvlJc w:val="left"/>
+      <w:pPr>
+        <w:ind w:left="3600" w:hanging="360"/>
+      </w:pPr>
+      <w:rPr>
+        <w:rFonts w:hint="default"/>
+      </w:rPr>
+    </w:lvl>
+    <w:lvl w:ilvl="5">
+      <w:start w:val="1"/>
+      <w:numFmt w:val="decimal"/>
+      <w:lvlText w:val="%6."/>
+      <w:lvlJc w:val="right"/>
+      <w:pPr>
+        <w:ind w:left="4320" w:hanging="180"/>
+      </w:pPr>
+      <w:rPr>
+        <w:rFonts w:hint="default"/>
+      </w:rPr>
+    </w:lvl>
+    <w:lvl w:ilvl="6">
+      <w:start w:val="1"/>
+      <w:numFmt w:val="decimal"/>
+      <w:lvlText w:val="%7."/>
+      <w:lvlJc w:val="left"/>
+      <w:pPr>
+        <w:ind w:left="5040" w:hanging="360"/>
+      </w:pPr>
+      <w:rPr>
+        <w:rFonts w:hint="default"/>
+      </w:rPr>
+    </w:lvl>
+    <w:lvl w:ilvl="7">
+      <w:start w:val="1"/>
+      <w:numFmt w:val="decimal"/>
+      <w:lvlText w:val="%8."/>
+      <w:lvlJc w:val="left"/>
+      <w:pPr>
+        <w:ind w:left="5760" w:hanging="360"/>
+      </w:pPr>
+      <w:rPr>
+        <w:rFonts w:hint="default"/>
+      </w:rPr>
+    </w:lvl>
+    <w:lvl w:ilvl="8">
+      <w:start w:val="1"/>
+      <w:numFmt w:val="decimal"/>
+      <w:lvlText w:val="%9."/>
+      <w:lvlJc w:val="right"/>
+      <w:pPr>
+        <w:ind w:left="6480" w:hanging="180"/>
+      </w:pPr>
+      <w:rPr>
+        <w:rFonts w:hint="default"/>
+      </w:rPr>
+    </w:lvl>
+  </w:abstractNum>
+  <w:abstractNum w:abstractNumId="3" w15:restartNumberingAfterBreak="0">
     <w:nsid w:val="2D927BF7"/>
     <w:multiLevelType w:val="multilevel"/>
     <w:tmpl w:val="2E72543A"/>
@@ -1444,7 +1644,120 @@
       </w:pPr>
     </w:lvl>
   </w:abstractNum>
-  <w:abstractNum w:abstractNumId="3">
+  <w:abstractNum w:abstractNumId="4" w15:restartNumberingAfterBreak="0">
+    <w:nsid w:val="493D6010"/>
+    <w:multiLevelType w:val="multilevel"/>
+    <w:tmpl w:val="B6CE78C6"/>
+    <w:lvl w:ilvl="0">
+      <w:start w:val="1"/>
+      <w:numFmt w:val="decimal"/>
+      <w:lvlText w:val="%1."/>
+      <w:lvlJc w:val="left"/>
+      <w:pPr>
+        <w:ind w:left="720" w:hanging="360"/>
+      </w:pPr>
+      <w:rPr>
+        <w:rFonts w:hint="default"/>
+      </w:rPr>
+    </w:lvl>
+    <w:lvl w:ilvl="1">
+      <w:start w:val="1"/>
+      <w:numFmt w:val="decimal"/>
+      <w:lvlText w:val="%1.%2."/>
+      <w:lvlJc w:val="left"/>
+      <w:pPr>
+        <w:ind w:left="1440" w:hanging="360"/>
+      </w:pPr>
+      <w:rPr>
+        <w:rFonts w:hint="default"/>
+      </w:rPr>
+    </w:lvl>
+    <w:lvl w:ilvl="2">
+      <w:start w:val="1"/>
+      <w:numFmt w:val="decimal"/>
+      <w:lvlText w:val="%3.%2"/>
+      <w:lvlJc w:val="right"/>
+      <w:pPr>
+        <w:ind w:left="2160" w:hanging="180"/>
+      </w:pPr>
+      <w:rPr>
+        <w:rFonts w:hint="default"/>
+      </w:rPr>
+    </w:lvl>
+    <w:lvl w:ilvl="3">
+      <w:start w:val="1"/>
+      <w:numFmt w:val="decimal"/>
+      <w:lvlText w:val="%4."/>
+      <w:lvlJc w:val="left"/>
+      <w:pPr>
+        <w:ind w:left="2880" w:hanging="360"/>
+      </w:pPr>
+      <w:rPr>
+        <w:rFonts w:hint="default"/>
+      </w:rPr>
+    </w:lvl>
+    <w:lvl w:ilvl="4">
+      <w:start w:val="1"/>
+      <w:numFmt w:val="decimal"/>
+      <w:lvlText w:val="%5."/>
+      <w:lvlJc w:val="left"/>
+      <w:pPr>
+        <w:ind w:left="3600" w:hanging="360"/>
+      </w:pPr>
+      <w:rPr>
+        <w:rFonts w:hint="default"/>
+      </w:rPr>
+    </w:lvl>
+    <w:lvl w:ilvl="5">
+      <w:start w:val="1"/>
+      <w:numFmt w:val="decimal"/>
+      <w:lvlText w:val="%6."/>
+      <w:lvlJc w:val="right"/>
+      <w:pPr>
+        <w:ind w:left="4320" w:hanging="180"/>
+      </w:pPr>
+      <w:rPr>
+        <w:rFonts w:hint="default"/>
+      </w:rPr>
+    </w:lvl>
+    <w:lvl w:ilvl="6">
+      <w:start w:val="1"/>
+      <w:numFmt w:val="decimal"/>
+      <w:lvlText w:val="%7."/>
+      <w:lvlJc w:val="left"/>
+      <w:pPr>
+        <w:ind w:left="5040" w:hanging="360"/>
+      </w:pPr>
+      <w:rPr>
+        <w:rFonts w:hint="default"/>
+      </w:rPr>
+    </w:lvl>
+    <w:lvl w:ilvl="7">
+      <w:start w:val="1"/>
+      <w:numFmt w:val="decimal"/>
+      <w:lvlText w:val="%8."/>
+      <w:lvlJc w:val="left"/>
+      <w:pPr>
+        <w:ind w:left="5760" w:hanging="360"/>
+      </w:pPr>
+      <w:rPr>
+        <w:rFonts w:hint="default"/>
+      </w:rPr>
+    </w:lvl>
+    <w:lvl w:ilvl="8">
+      <w:start w:val="1"/>
+      <w:numFmt w:val="decimal"/>
+      <w:lvlText w:val="%9."/>
+      <w:lvlJc w:val="right"/>
+      <w:pPr>
+        <w:ind w:left="6480" w:hanging="180"/>
+      </w:pPr>
+      <w:rPr>
+        <w:rFonts w:hint="default"/>
+      </w:rPr>
+    </w:lvl>
+  </w:abstractNum>
+  <w:abstractNum w:abstractNumId="5" w15:restartNumberingAfterBreak="0">
     <w:nsid w:val="4FBE7015"/>
     <w:multiLevelType w:val="hybridMultilevel"/>
     <w:tmpl w:val="5D24A3CE"/>
@@ -1530,7 +1843,7 @@
       </w:pPr>
     </w:lvl>
   </w:abstractNum>
-  <w:abstractNum w:abstractNumId="4">
+  <w:abstractNum w:abstractNumId="6" w15:restartNumberingAfterBreak="0">
     <w:nsid w:val="68014BD9"/>
     <w:multiLevelType w:val="multilevel"/>
     <w:tmpl w:val="2398E008"/>
@@ -1620,22 +1933,28 @@
     <w:abstractNumId w:val="1"/>
   </w:num>
   <w:num w:numId="2">
-    <w:abstractNumId w:val="2"/>
+    <w:abstractNumId w:val="3"/>
   </w:num>
   <w:num w:numId="3">
-    <w:abstractNumId w:val="4"/>
+    <w:abstractNumId w:val="6"/>
   </w:num>
   <w:num w:numId="4">
     <w:abstractNumId w:val="0"/>
   </w:num>
   <w:num w:numId="5">
-    <w:abstractNumId w:val="3"/>
+    <w:abstractNumId w:val="5"/>
+  </w:num>
+  <w:num w:numId="6">
+    <w:abstractNumId w:val="4"/>
+  </w:num>
+  <w:num w:numId="7">
+    <w:abstractNumId w:val="2"/>
   </w:num>
 </w:numbering>
 </file>
 
 <file path=word/styles.xml><?xml version="1.0" encoding="utf-8"?>
-<w:styles xmlns:mc="http://schemas.openxmlformats.org/markup-compatibility/2006" xmlns:r="http://schemas.openxmlformats.org/officeDocument/2006/relationships" xmlns:w="http://schemas.openxmlformats.org/wordprocessingml/2006/main" xmlns:w14="http://schemas.microsoft.com/office/word/2010/wordml" xmlns:w15="http://schemas.microsoft.com/office/word/2012/wordml" mc:Ignorable="w14 w15">
+<w:styles xmlns:mc="http://schemas.openxmlformats.org/markup-compatibility/2006" xmlns:r="http://schemas.openxmlformats.org/officeDocument/2006/relationships" xmlns:w="http://schemas.openxmlformats.org/wordprocessingml/2006/main" xmlns:w14="http://schemas.microsoft.com/office/word/2010/wordml" xmlns:w15="http://schemas.microsoft.com/office/word/2012/wordml" xmlns:w16cid="http://schemas.microsoft.com/office/word/2016/wordml/cid" xmlns:w16se="http://schemas.microsoft.com/office/word/2015/wordml/symex" mc:Ignorable="w14 w15 w16se w16cid">
   <w:docDefaults>
     <w:rPrDefault>
       <w:rPr>
@@ -1647,7 +1966,7 @@
     </w:rPrDefault>
     <w:pPrDefault/>
   </w:docDefaults>
-  <w:latentStyles w:defLockedState="0" w:defUIPriority="99" w:defSemiHidden="0" w:defUnhideWhenUsed="0" w:defQFormat="0" w:count="382">
+  <w:latentStyles w:defLockedState="0" w:defUIPriority="99" w:defSemiHidden="0" w:defUnhideWhenUsed="0" w:defQFormat="0" w:count="377">
     <w:lsdException w:name="Normal" w:uiPriority="0" w:qFormat="1"/>
     <w:lsdException w:name="heading 1" w:uiPriority="9" w:qFormat="1"/>
     <w:lsdException w:name="heading 2" w:semiHidden="1" w:uiPriority="9" w:unhideWhenUsed="1" w:qFormat="1"/>
@@ -2576,7 +2895,7 @@
 </file>
 
 <file path=customXml/itemProps1.xml><?xml version="1.0" encoding="utf-8"?>
-<ds:datastoreItem xmlns:ds="http://schemas.openxmlformats.org/officeDocument/2006/customXml" ds:itemID="{40B7D96E-1912-704E-B5A6-94B1F9278703}">
+<ds:datastoreItem xmlns:ds="http://schemas.openxmlformats.org/officeDocument/2006/customXml" ds:itemID="{8A91A545-05AD-418D-AEAD-3CBBC23DE486}">
   <ds:schemaRefs>
     <ds:schemaRef ds:uri="http://schemas.openxmlformats.org/officeDocument/2006/bibliography"/>
   </ds:schemaRefs>

</xml_diff>

<commit_message>
requirements capture section improved
</commit_message>
<xml_diff>
--- a/Final Report/CS993 Time Booking System Report.docx
+++ b/Final Report/CS993 Time Booking System Report.docx
@@ -195,15 +195,7 @@
         <w:jc w:val="both"/>
       </w:pPr>
       <w:r>
-        <w:t xml:space="preserve">3. A numerated requirements list was developed by the software team from </w:t>
-      </w:r>
-      <w:proofErr w:type="gramStart"/>
-      <w:r>
-        <w:t>all of</w:t>
-      </w:r>
-      <w:proofErr w:type="gramEnd"/>
-      <w:r>
-        <w:t xml:space="preserve"> the available information (Appendix </w:t>
+        <w:t xml:space="preserve">3. A numerated requirements list was developed by the software team from all of the available information (Appendix </w:t>
       </w:r>
       <w:r>
         <w:fldChar w:fldCharType="begin"/>
@@ -423,15 +415,16 @@
     </w:p>
     <w:p>
       <w:pPr>
+        <w:spacing w:before="240"/>
         <w:jc w:val="both"/>
       </w:pPr>
       <w:r>
-        <w:t>All the requirements are numbered, in order t</w:t>
+        <w:t>The methodology for gathering requirements was reading through the documentation and forming User Requirements Stories using flashcards. The following structure was used for each user requirement story: “As a _____, I need to _____, so that I can _____”. This ensures that there is consistency between each requirement, and that requirements are documented with a specific purpose. Each requirement should target a specific user group, provide functionality to the application, and result in some benefit for the user. If there is no user group, or no functionality to be added, or no purpose for the functionality – it should not be captured in the req</w:t>
       </w:r>
       <w:bookmarkStart w:id="0" w:name="_GoBack"/>
       <w:bookmarkEnd w:id="0"/>
       <w:r>
-        <w:t xml:space="preserve">hat they can be referred to throughout the project to maximise accountability. </w:t>
+        <w:t xml:space="preserve">uirements list. </w:t>
       </w:r>
     </w:p>
     <w:p>
@@ -439,6 +432,14 @@
         <w:jc w:val="both"/>
       </w:pPr>
       <w:r>
+        <w:t xml:space="preserve">All the requirements are numbered, in order that they can be referred to throughout the project to maximise accountability. </w:t>
+      </w:r>
+    </w:p>
+    <w:p>
+      <w:pPr>
+        <w:jc w:val="both"/>
+      </w:pPr>
+      <w:r>
         <w:t xml:space="preserve">Further to the requirements list, a set of assumptions (Appendix </w:t>
       </w:r>
       <w:r>
@@ -465,6 +466,7 @@
         <w:jc w:val="both"/>
       </w:pPr>
       <w:r>
+        <w:lastRenderedPageBreak/>
         <w:t xml:space="preserve">Both the requirements list and assumptions list were uploaded to GitHub so that they could be referred to and adjusted throughout the course of the project – maintaining their status as live documentation. </w:t>
       </w:r>
     </w:p>
@@ -483,6 +485,50 @@
         <w:t>Next Steps</w:t>
       </w:r>
     </w:p>
+    <w:p>
+      <w:pPr>
+        <w:spacing w:before="240"/>
+      </w:pPr>
+      <w:r>
+        <w:t xml:space="preserve">The requirements list (Appendix </w:t>
+      </w:r>
+      <w:r>
+        <w:fldChar w:fldCharType="begin"/>
+      </w:r>
+      <w:r>
+        <w:instrText xml:space="preserve"> REF _Ref35610451 \r \h </w:instrText>
+      </w:r>
+      <w:r>
+        <w:fldChar w:fldCharType="separate"/>
+      </w:r>
+      <w:r>
+        <w:t>A.2</w:t>
+      </w:r>
+      <w:r>
+        <w:fldChar w:fldCharType="end"/>
+      </w:r>
+      <w:r>
+        <w:t xml:space="preserve">) and the assumptions list (Appendix </w:t>
+      </w:r>
+      <w:r>
+        <w:fldChar w:fldCharType="begin"/>
+      </w:r>
+      <w:r>
+        <w:instrText xml:space="preserve"> REF _Ref35610528 \r \h </w:instrText>
+      </w:r>
+      <w:r>
+        <w:fldChar w:fldCharType="separate"/>
+      </w:r>
+      <w:r>
+        <w:t>A.3</w:t>
+      </w:r>
+      <w:r>
+        <w:fldChar w:fldCharType="end"/>
+      </w:r>
+      <w:r>
+        <w:t>) should be form</w:t>
+      </w:r>
+    </w:p>
     <w:p/>
     <w:p>
       <w:pPr>
@@ -595,15 +641,7 @@
     </w:p>
     <w:p>
       <w:r>
-        <w:t xml:space="preserve">The team also made use of another conceptual modelling process that is </w:t>
-      </w:r>
-      <w:proofErr w:type="gramStart"/>
-      <w:r>
-        <w:t>similar to</w:t>
-      </w:r>
-      <w:proofErr w:type="gramEnd"/>
-      <w:r>
-        <w:t xml:space="preserve"> CRC cards - a class diagram. The main purpose of such diagrams is to describe the architecture of our software in terms of its classes, data, and functions. </w:t>
+        <w:t xml:space="preserve">The team also made use of another conceptual modelling process that is similar to CRC cards - a class diagram. The main purpose of such diagrams is to describe the architecture of our software in terms of its classes, data, and functions. </w:t>
       </w:r>
       <w:r>
         <w:t>Using information</w:t>
@@ -635,7 +673,11 @@
     </w:p>
     <w:p>
       <w:r>
-        <w:t>Another design method we employed in this stage was the use of design patterns. which bring a plethora of benefits to the project by providing reliable, known solutions to common problems encountered in any software design stage. Not only are time and money saved by not having to write and test the software/procedure anew, but time is also saved in the design stage by not having to create, from scratch, a certain procedure nor do we have to consider too deeply the implications of its implementation. Only a relatively small amount of effort will be needed to integrate any relevant frameworks with our code.</w:t>
+        <w:t xml:space="preserve">Another design method we employed in this stage was the use of design patterns. which bring a plethora of benefits to the project by providing reliable, known solutions to common problems encountered in any software design stage. Not only are time and money saved by not having to write and test the software/procedure anew, but time is also saved in the design stage by not having to create, from scratch, a certain procedure nor do we have to consider too deeply the implications </w:t>
+      </w:r>
+      <w:r>
+        <w:lastRenderedPageBreak/>
+        <w:t>of its implementation. Only a relatively small amount of effort will be needed to integrate any relevant frameworks with our code.</w:t>
       </w:r>
     </w:p>
     <w:p>
@@ -645,18 +687,12 @@
     </w:p>
     <w:p>
       <w:r>
-        <w:lastRenderedPageBreak/>
         <w:t>A further use of design patterns that we intended to use was an ‘Observer’. This pattern allows an object (the subject) – in our case, the timetable, a slot within the timetable, or an activity booked in a slot – to maintain a list of dependent objects (the observers). When a change is detected in the subject, the observers are notified of that change. As an example, this pattern would be especially useful to communicate booking changes to all users (observers) that have been invited to the meeting (subject).</w:t>
       </w:r>
     </w:p>
     <w:p>
-      <w:proofErr w:type="gramStart"/>
-      <w:r>
-        <w:t>Similar to</w:t>
-      </w:r>
-      <w:proofErr w:type="gramEnd"/>
-      <w:r>
-        <w:t xml:space="preserve"> design patterns, the team also considered various</w:t>
+      <w:r>
+        <w:t>Similar to design patterns, the team also considered various</w:t>
       </w:r>
       <w:r>
         <w:t xml:space="preserve"> Java</w:t>
@@ -673,15 +709,7 @@
     </w:p>
     <w:p>
       <w:r>
-        <w:t xml:space="preserve">The common architecture that we would likely employ is the client/server architecture. The server controls clients’ access to the timetable and provides easy maintenance of a single timetable that is updated by many client requests. Linking this architecture with a relevant framework would give us a very strong foundation from which we can customise until </w:t>
-      </w:r>
-      <w:proofErr w:type="gramStart"/>
-      <w:r>
-        <w:t>all of</w:t>
-      </w:r>
-      <w:proofErr w:type="gramEnd"/>
-      <w:r>
-        <w:t xml:space="preserve"> the client’s requirements are met. </w:t>
+        <w:t xml:space="preserve">The common architecture that we would likely employ is the client/server architecture. The server controls clients’ access to the timetable and provides easy maintenance of a single timetable that is updated by many client requests. Linking this architecture with a relevant framework would give us a very strong foundation from which we can customise until all of the client’s requirements are met. </w:t>
       </w:r>
       <w:r>
         <w:t xml:space="preserve">One example of a framework we considered was Spring. Initially introduced to us </w:t>
@@ -719,6 +747,7 @@
     </w:p>
     <w:p>
       <w:r>
+        <w:lastRenderedPageBreak/>
         <w:t xml:space="preserve">    Another aspect that's important for integrating code from different team members is code standards. Choosing and adhering to a code style saves time and effort spent reading and working with other people's code. It also helps to prevent errors being introduced from misunderstanding how code functions when attempting to extend it. Since the team is primarily trained in Java, for that part of the program we didn't introduce any conventions other than the standard Oracle Java conventions*.</w:t>
       </w:r>
     </w:p>
@@ -732,11 +761,7 @@
       </w:r>
       <w:proofErr w:type="spellEnd"/>
       <w:r>
-        <w:t xml:space="preserve"> systems co-operating (the front-end, business logic layer and database), one of the first goals for construction is to build a spike or single feature that uses all layers. Rather than developing all of the business logic first, choosing one feature to develop through every layer allows us to do any necessary experimentation with unfamiliar systems </w:t>
-      </w:r>
-      <w:r>
-        <w:lastRenderedPageBreak/>
-        <w:t>up-front and develop the necessary interfaces for the layers to interact that will be used for other features. If there turns out to be a problem with the design, working on a spike like this will allow us to go back and revise the design quickly rather than developing an entire layer and then having to redevelop or discard it because it can't be integrated with the others.</w:t>
+        <w:t xml:space="preserve"> systems co-operating (the front-end, business logic layer and database), one of the first goals for construction is to build a spike or single feature that uses all layers. Rather than developing all of the business logic first, choosing one feature to develop through every layer allows us to do any necessary experimentation with unfamiliar systems up-front and develop the necessary interfaces for the layers to interact that will be used for other features. If there turns out to be a problem with the design, working on a spike like this will allow us to go back and revise the design quickly rather than developing an entire layer and then having to redevelop or discard it because it can't be integrated with the others.</w:t>
       </w:r>
     </w:p>
     <w:p>
@@ -791,23 +816,7 @@
     </w:p>
     <w:p>
       <w:r>
-        <w:t xml:space="preserve">This section discusses verification and validation techniques as well </w:t>
-      </w:r>
-      <w:proofErr w:type="gramStart"/>
-      <w:r>
-        <w:t>as  unit</w:t>
-      </w:r>
-      <w:proofErr w:type="gramEnd"/>
-      <w:r>
-        <w:t xml:space="preserve"> testing t and the integration of testing frameworks that were applied. These </w:t>
-      </w:r>
-      <w:proofErr w:type="gramStart"/>
-      <w:r>
-        <w:t>ensured  Software</w:t>
-      </w:r>
-      <w:proofErr w:type="gramEnd"/>
-      <w:r>
-        <w:t xml:space="preserve"> Quality Control within the stages of the development process and effect, ensured that the applications being developed meets the functionality and specifications outlined in the user requirements.</w:t>
+        <w:t>This section discusses verification and validation techniques as well as  unit testing t and the integration of testing frameworks that were applied. These ensured  Software Quality Control within the stages of the development process and effect, ensured that the applications being developed meets the functionality and specifications outlined in the user requirements.</w:t>
       </w:r>
     </w:p>
     <w:p/>
@@ -2895,7 +2904,7 @@
 </file>
 
 <file path=customXml/itemProps1.xml><?xml version="1.0" encoding="utf-8"?>
-<ds:datastoreItem xmlns:ds="http://schemas.openxmlformats.org/officeDocument/2006/customXml" ds:itemID="{8A91A545-05AD-418D-AEAD-3CBBC23DE486}">
+<ds:datastoreItem xmlns:ds="http://schemas.openxmlformats.org/officeDocument/2006/customXml" ds:itemID="{4B3C5529-52D7-4AE4-A13A-4152A46A5B13}">
   <ds:schemaRefs>
     <ds:schemaRef ds:uri="http://schemas.openxmlformats.org/officeDocument/2006/bibliography"/>
   </ds:schemaRefs>

</xml_diff>

<commit_message>
next steps section added
</commit_message>
<xml_diff>
--- a/Final Report/CS993 Time Booking System Report.docx
+++ b/Final Report/CS993 Time Booking System Report.docx
@@ -195,7 +195,15 @@
         <w:jc w:val="both"/>
       </w:pPr>
       <w:r>
-        <w:t xml:space="preserve">3. A numerated requirements list was developed by the software team from all of the available information (Appendix </w:t>
+        <w:t xml:space="preserve">3. A numerated requirements list was developed by the software team from </w:t>
+      </w:r>
+      <w:proofErr w:type="gramStart"/>
+      <w:r>
+        <w:t>all of</w:t>
+      </w:r>
+      <w:proofErr w:type="gramEnd"/>
+      <w:r>
+        <w:t xml:space="preserve"> the available information (Appendix </w:t>
       </w:r>
       <w:r>
         <w:fldChar w:fldCharType="begin"/>
@@ -419,12 +427,7 @@
         <w:jc w:val="both"/>
       </w:pPr>
       <w:r>
-        <w:t>The methodology for gathering requirements was reading through the documentation and forming User Requirements Stories using flashcards. The following structure was used for each user requirement story: “As a _____, I need to _____, so that I can _____”. This ensures that there is consistency between each requirement, and that requirements are documented with a specific purpose. Each requirement should target a specific user group, provide functionality to the application, and result in some benefit for the user. If there is no user group, or no functionality to be added, or no purpose for the functionality – it should not be captured in the req</w:t>
-      </w:r>
-      <w:bookmarkStart w:id="0" w:name="_GoBack"/>
-      <w:bookmarkEnd w:id="0"/>
-      <w:r>
-        <w:t xml:space="preserve">uirements list. </w:t>
+        <w:t xml:space="preserve">The methodology for gathering requirements was reading through the documentation and forming User Requirements Stories using flashcards. The following structure was used for each user requirement story: “As a _____, I need to _____, so that I can _____”. This ensures that there is consistency between each requirement, and that requirements are documented with a specific purpose. Each requirement should target a specific user group, provide functionality to the application, and result in some benefit for the user. If there is no user group, or no functionality to be added, or no purpose for the functionality – it should not be captured in the requirements list. </w:t>
       </w:r>
     </w:p>
     <w:p>
@@ -526,10 +529,24 @@
         <w:fldChar w:fldCharType="end"/>
       </w:r>
       <w:r>
-        <w:t>) should be form</w:t>
-      </w:r>
-    </w:p>
-    <w:p/>
+        <w:t xml:space="preserve">) should </w:t>
+      </w:r>
+      <w:r>
+        <w:t xml:space="preserve">be formed into a formal document for the client to review – this will form the principal document for tendering for the works required. </w:t>
+      </w:r>
+    </w:p>
+    <w:p>
+      <w:pPr>
+        <w:spacing w:before="240"/>
+      </w:pPr>
+      <w:r>
+        <w:t xml:space="preserve">Following from the client review, a meeting should be held between the client and members of the development team to sign off on the requirements documentation. Completing this step with close attention to detail will ensure that the project is kicked off on the correct footing and accountability for all parties is maintained.  </w:t>
+      </w:r>
+    </w:p>
+    <w:p>
+      <w:bookmarkStart w:id="0" w:name="_GoBack"/>
+      <w:bookmarkEnd w:id="0"/>
+    </w:p>
     <w:p>
       <w:pPr>
         <w:jc w:val="both"/>
@@ -641,7 +658,15 @@
     </w:p>
     <w:p>
       <w:r>
-        <w:t xml:space="preserve">The team also made use of another conceptual modelling process that is similar to CRC cards - a class diagram. The main purpose of such diagrams is to describe the architecture of our software in terms of its classes, data, and functions. </w:t>
+        <w:t xml:space="preserve">The team also made use of another conceptual modelling process that is </w:t>
+      </w:r>
+      <w:proofErr w:type="gramStart"/>
+      <w:r>
+        <w:t>similar to</w:t>
+      </w:r>
+      <w:proofErr w:type="gramEnd"/>
+      <w:r>
+        <w:t xml:space="preserve"> CRC cards - a class diagram. The main purpose of such diagrams is to describe the architecture of our software in terms of its classes, data, and functions. </w:t>
       </w:r>
       <w:r>
         <w:t>Using information</w:t>
@@ -650,7 +675,11 @@
         <w:t xml:space="preserve"> gathered in the requirements phase</w:t>
       </w:r>
       <w:r>
-        <w:t>, a class diagram was created</w:t>
+        <w:t xml:space="preserve">, a </w:t>
+      </w:r>
+      <w:r>
+        <w:lastRenderedPageBreak/>
+        <w:t>class diagram was created</w:t>
       </w:r>
       <w:r>
         <w:t xml:space="preserve"> using UML (Unified Modelling Language)</w:t>
@@ -673,11 +702,7 @@
     </w:p>
     <w:p>
       <w:r>
-        <w:t xml:space="preserve">Another design method we employed in this stage was the use of design patterns. which bring a plethora of benefits to the project by providing reliable, known solutions to common problems encountered in any software design stage. Not only are time and money saved by not having to write and test the software/procedure anew, but time is also saved in the design stage by not having to create, from scratch, a certain procedure nor do we have to consider too deeply the implications </w:t>
-      </w:r>
-      <w:r>
-        <w:lastRenderedPageBreak/>
-        <w:t>of its implementation. Only a relatively small amount of effort will be needed to integrate any relevant frameworks with our code.</w:t>
+        <w:t>Another design method we employed in this stage was the use of design patterns. which bring a plethora of benefits to the project by providing reliable, known solutions to common problems encountered in any software design stage. Not only are time and money saved by not having to write and test the software/procedure anew, but time is also saved in the design stage by not having to create, from scratch, a certain procedure nor do we have to consider too deeply the implications of its implementation. Only a relatively small amount of effort will be needed to integrate any relevant frameworks with our code.</w:t>
       </w:r>
     </w:p>
     <w:p>
@@ -691,8 +716,13 @@
       </w:r>
     </w:p>
     <w:p>
-      <w:r>
-        <w:t>Similar to design patterns, the team also considered various</w:t>
+      <w:proofErr w:type="gramStart"/>
+      <w:r>
+        <w:t>Similar to</w:t>
+      </w:r>
+      <w:proofErr w:type="gramEnd"/>
+      <w:r>
+        <w:t xml:space="preserve"> design patterns, the team also considered various</w:t>
       </w:r>
       <w:r>
         <w:t xml:space="preserve"> Java</w:t>
@@ -709,7 +739,15 @@
     </w:p>
     <w:p>
       <w:r>
-        <w:t xml:space="preserve">The common architecture that we would likely employ is the client/server architecture. The server controls clients’ access to the timetable and provides easy maintenance of a single timetable that is updated by many client requests. Linking this architecture with a relevant framework would give us a very strong foundation from which we can customise until all of the client’s requirements are met. </w:t>
+        <w:t xml:space="preserve">The common architecture that we would likely employ is the client/server architecture. The server controls clients’ access to the timetable and provides easy maintenance of a single timetable that is updated by many client requests. Linking this architecture with a relevant framework would give us a very strong foundation from which we can customise until </w:t>
+      </w:r>
+      <w:proofErr w:type="gramStart"/>
+      <w:r>
+        <w:t>all of</w:t>
+      </w:r>
+      <w:proofErr w:type="gramEnd"/>
+      <w:r>
+        <w:t xml:space="preserve"> the client’s requirements are met. </w:t>
       </w:r>
       <w:r>
         <w:t xml:space="preserve">One example of a framework we considered was Spring. Initially introduced to us </w:t>
@@ -742,12 +780,12 @@
     </w:p>
     <w:p>
       <w:r>
+        <w:lastRenderedPageBreak/>
         <w:t xml:space="preserve">    Starting from the classes and methods identified during design, we set out method signatures and unit tests (using JUnit) to drive development. We use test-driven development like this in order to ensure that our code meets the API specifications necessary to integrate it with other systems and code generated by other team members and, more generally, in order to ensure that we generate working code to begin with. These unit tests generated for development can also be used as unit tests for the specific functions for testing and maintenance.</w:t>
       </w:r>
     </w:p>
     <w:p>
       <w:r>
-        <w:lastRenderedPageBreak/>
         <w:t xml:space="preserve">    Another aspect that's important for integrating code from different team members is code standards. Choosing and adhering to a code style saves time and effort spent reading and working with other people's code. It also helps to prevent errors being introduced from misunderstanding how code functions when attempting to extend it. Since the team is primarily trained in Java, for that part of the program we didn't introduce any conventions other than the standard Oracle Java conventions*.</w:t>
       </w:r>
     </w:p>
@@ -816,7 +854,24 @@
     </w:p>
     <w:p>
       <w:r>
-        <w:t>This section discusses verification and validation techniques as well as  unit testing t and the integration of testing frameworks that were applied. These ensured  Software Quality Control within the stages of the development process and effect, ensured that the applications being developed meets the functionality and specifications outlined in the user requirements.</w:t>
+        <w:lastRenderedPageBreak/>
+        <w:t xml:space="preserve">This section discusses verification and validation techniques as well </w:t>
+      </w:r>
+      <w:proofErr w:type="gramStart"/>
+      <w:r>
+        <w:t>as  unit</w:t>
+      </w:r>
+      <w:proofErr w:type="gramEnd"/>
+      <w:r>
+        <w:t xml:space="preserve"> testing t and the integration of testing frameworks that were applied. These </w:t>
+      </w:r>
+      <w:proofErr w:type="gramStart"/>
+      <w:r>
+        <w:t>ensured  Software</w:t>
+      </w:r>
+      <w:proofErr w:type="gramEnd"/>
+      <w:r>
+        <w:t xml:space="preserve"> Quality Control within the stages of the development process and effect, ensured that the applications being developed meets the functionality and specifications outlined in the user requirements.</w:t>
       </w:r>
     </w:p>
     <w:p/>
@@ -2904,7 +2959,7 @@
 </file>
 
 <file path=customXml/itemProps1.xml><?xml version="1.0" encoding="utf-8"?>
-<ds:datastoreItem xmlns:ds="http://schemas.openxmlformats.org/officeDocument/2006/customXml" ds:itemID="{4B3C5529-52D7-4AE4-A13A-4152A46A5B13}">
+<ds:datastoreItem xmlns:ds="http://schemas.openxmlformats.org/officeDocument/2006/customXml" ds:itemID="{0F9543DA-92C5-4552-A76E-A460A15FF2F3}">
   <ds:schemaRefs>
     <ds:schemaRef ds:uri="http://schemas.openxmlformats.org/officeDocument/2006/bibliography"/>
   </ds:schemaRefs>

</xml_diff>

<commit_message>
page breaks inserted for neatness
</commit_message>
<xml_diff>
--- a/Final Report/CS993 Time Booking System Report.docx
+++ b/Final Report/CS993 Time Booking System Report.docx
@@ -114,6 +114,14 @@
     </w:p>
     <w:p>
       <w:pPr>
+        <w:spacing w:after="0" w:line="240" w:lineRule="auto"/>
+      </w:pPr>
+      <w:r>
+        <w:br w:type="page"/>
+      </w:r>
+    </w:p>
+    <w:p>
+      <w:pPr>
         <w:pStyle w:val="Heading1"/>
         <w:numPr>
           <w:ilvl w:val="0"/>
@@ -121,6 +129,7 @@
         </w:numPr>
       </w:pPr>
       <w:r>
+        <w:lastRenderedPageBreak/>
         <w:t>Requirements</w:t>
       </w:r>
     </w:p>
@@ -266,7 +275,6 @@
         <w:jc w:val="both"/>
       </w:pPr>
       <w:r>
-        <w:lastRenderedPageBreak/>
         <w:t xml:space="preserve">The following sections detail the workflow we pursued for requirements capture, the information which we obtained, and the steps we would take in the future to bring the project to eventual completion. </w:t>
       </w:r>
     </w:p>
@@ -342,7 +350,11 @@
         <w:t>An</w:t>
       </w:r>
       <w:r>
-        <w:t xml:space="preserve"> example of a piece of software which provides this functionality is the Harvest package of time booking software. </w:t>
+        <w:t xml:space="preserve"> example of a piece of software which provides this functionality </w:t>
+      </w:r>
+      <w:r>
+        <w:lastRenderedPageBreak/>
+        <w:t xml:space="preserve">is the Harvest package of time booking software. </w:t>
       </w:r>
       <w:r>
         <w:t xml:space="preserve">It is highly likely that there are also many more packages available which offer this. </w:t>
@@ -469,7 +481,6 @@
         <w:jc w:val="both"/>
       </w:pPr>
       <w:r>
-        <w:lastRenderedPageBreak/>
         <w:t xml:space="preserve">Both the requirements list and assumptions list were uploaded to GitHub so that they could be referred to and adjusted throughout the course of the project – maintaining their status as live documentation. </w:t>
       </w:r>
     </w:p>
@@ -543,20 +554,7 @@
         <w:t xml:space="preserve">Following from the client review, a meeting should be held between the client and members of the development team to sign off on the requirements documentation. Completing this step with close attention to detail will ensure that the project is kicked off on the correct footing and accountability for all parties is maintained.  </w:t>
       </w:r>
     </w:p>
-    <w:p>
-      <w:bookmarkStart w:id="0" w:name="_GoBack"/>
-      <w:bookmarkEnd w:id="0"/>
-    </w:p>
-    <w:p>
-      <w:pPr>
-        <w:jc w:val="both"/>
-      </w:pPr>
-    </w:p>
-    <w:p>
-      <w:pPr>
-        <w:jc w:val="both"/>
-      </w:pPr>
-    </w:p>
+    <w:p/>
     <w:p>
       <w:pPr>
         <w:jc w:val="both"/>
@@ -571,6 +569,7 @@
         </w:numPr>
       </w:pPr>
       <w:r>
+        <w:lastRenderedPageBreak/>
         <w:t>Design</w:t>
       </w:r>
     </w:p>
@@ -675,44 +674,44 @@
         <w:t xml:space="preserve"> gathered in the requirements phase</w:t>
       </w:r>
       <w:r>
-        <w:t xml:space="preserve">, a </w:t>
+        <w:t>, a class diagram was created</w:t>
+      </w:r>
+      <w:r>
+        <w:t xml:space="preserve"> using UML (Unified Modelling Language)</w:t>
+      </w:r>
+      <w:r>
+        <w:t xml:space="preserve"> (Appendix A.4) which listed each class we intended to create, the data it would </w:t>
+      </w:r>
+      <w:r>
+        <w:t>manipulate</w:t>
+      </w:r>
+      <w:r>
+        <w:t xml:space="preserve">, and the methods contained in </w:t>
+      </w:r>
+      <w:r>
+        <w:t>each</w:t>
+      </w:r>
+      <w:r>
+        <w:t xml:space="preserve"> class.</w:t>
+      </w:r>
+    </w:p>
+    <w:p>
+      <w:r>
+        <w:t>Another design method we employed in this stage was the use of design patterns. which bring a plethora of benefits to the project by providing reliable, known solutions to common problems encountered in any software design stage. Not only are time and money saved by not having to write and test the software/procedure anew, but time is also saved in the design stage by not having to create, from scratch, a certain procedure nor do we have to consider too deeply the implications of its implementation. Only a relatively small amount of effort will be needed to integrate any relevant frameworks with our code.</w:t>
+      </w:r>
+    </w:p>
+    <w:p>
+      <w:r>
+        <w:t>The team identified at least one design pattern that would prove useful in our design - the singleton - which ensures that only one instance of a class can exist. In this case, our system would only want one ‘master’ timetable to exist to prevent the time-booking conflicts that would very quickly occur if multiple timetables where instantiated. Furthermore, it was discussed that a singleton could be beneficial in instantiating only one database connection that could be shared my multiple users, as each user opening a new connection could result in excessive server loads – dependent on the number of users.</w:t>
+      </w:r>
+    </w:p>
+    <w:p>
+      <w:r>
+        <w:t xml:space="preserve">A further use of design patterns that we intended to use was an ‘Observer’. This pattern allows an object (the subject) – in our case, the timetable, a slot within the timetable, or an activity booked in a slot – to maintain a list of dependent objects (the observers). When a change is detected in the subject, the observers are notified of that change. As an example, this pattern would be especially </w:t>
       </w:r>
       <w:r>
         <w:lastRenderedPageBreak/>
-        <w:t>class diagram was created</w:t>
-      </w:r>
-      <w:r>
-        <w:t xml:space="preserve"> using UML (Unified Modelling Language)</w:t>
-      </w:r>
-      <w:r>
-        <w:t xml:space="preserve"> (Appendix A.4) which listed each class we intended to create, the data it would </w:t>
-      </w:r>
-      <w:r>
-        <w:t>manipulate</w:t>
-      </w:r>
-      <w:r>
-        <w:t xml:space="preserve">, and the methods contained in </w:t>
-      </w:r>
-      <w:r>
-        <w:t>each</w:t>
-      </w:r>
-      <w:r>
-        <w:t xml:space="preserve"> class.</w:t>
-      </w:r>
-    </w:p>
-    <w:p>
-      <w:r>
-        <w:t>Another design method we employed in this stage was the use of design patterns. which bring a plethora of benefits to the project by providing reliable, known solutions to common problems encountered in any software design stage. Not only are time and money saved by not having to write and test the software/procedure anew, but time is also saved in the design stage by not having to create, from scratch, a certain procedure nor do we have to consider too deeply the implications of its implementation. Only a relatively small amount of effort will be needed to integrate any relevant frameworks with our code.</w:t>
-      </w:r>
-    </w:p>
-    <w:p>
-      <w:r>
-        <w:t>The team identified at least one design pattern that would prove useful in our design - the singleton - which ensures that only one instance of a class can exist. In this case, our system would only want one ‘master’ timetable to exist to prevent the time-booking conflicts that would very quickly occur if multiple timetables where instantiated. Furthermore, it was discussed that a singleton could be beneficial in instantiating only one database connection that could be shared my multiple users, as each user opening a new connection could result in excessive server loads – dependent on the number of users.</w:t>
-      </w:r>
-    </w:p>
-    <w:p>
-      <w:r>
-        <w:t>A further use of design patterns that we intended to use was an ‘Observer’. This pattern allows an object (the subject) – in our case, the timetable, a slot within the timetable, or an activity booked in a slot – to maintain a list of dependent objects (the observers). When a change is detected in the subject, the observers are notified of that change. As an example, this pattern would be especially useful to communicate booking changes to all users (observers) that have been invited to the meeting (subject).</w:t>
+        <w:t>useful to communicate booking changes to all users (observers) that have been invited to the meeting (subject).</w:t>
       </w:r>
     </w:p>
     <w:p>
@@ -759,7 +758,16 @@
         <w:t xml:space="preserve"> our laboratory sessions, the spring framework was found to be especially advantageous for java and web application development.</w:t>
       </w:r>
     </w:p>
-    <w:p/>
+    <w:p>
+      <w:pPr>
+        <w:spacing w:after="0" w:line="240" w:lineRule="auto"/>
+      </w:pPr>
+      <w:r>
+        <w:br w:type="page"/>
+      </w:r>
+      <w:bookmarkStart w:id="0" w:name="_GoBack"/>
+      <w:bookmarkEnd w:id="0"/>
+    </w:p>
     <w:p>
       <w:pPr>
         <w:pStyle w:val="Heading1"/>
@@ -769,10 +777,15 @@
         </w:numPr>
       </w:pPr>
       <w:r>
+        <w:lastRenderedPageBreak/>
         <w:t>Construction</w:t>
       </w:r>
     </w:p>
-    <w:p/>
+    <w:p>
+      <w:r>
+        <w:t>Target – 1000 words</w:t>
+      </w:r>
+    </w:p>
     <w:p>
       <w:r>
         <w:t>In order to construct the program, the team elected to use Java to construct the business logic. Java is comprehensive enough to cover all of the use-cases and commonly used for this kind of application. Most importantly, the team already has experience with programming in Java.</w:t>
@@ -780,7 +793,6 @@
     </w:p>
     <w:p>
       <w:r>
-        <w:lastRenderedPageBreak/>
         <w:t xml:space="preserve">    Starting from the classes and methods identified during design, we set out method signatures and unit tests (using JUnit) to drive development. We use test-driven development like this in order to ensure that our code meets the API specifications necessary to integrate it with other systems and code generated by other team members and, more generally, in order to ensure that we generate working code to begin with. These unit tests generated for development can also be used as unit tests for the specific functions for testing and maintenance.</w:t>
       </w:r>
     </w:p>
@@ -843,9 +855,15 @@
         </w:numPr>
       </w:pPr>
       <w:r>
+        <w:lastRenderedPageBreak/>
         <w:t>Testing</w:t>
       </w:r>
     </w:p>
+    <w:p>
+      <w:r>
+        <w:t>Target – 1000 words</w:t>
+      </w:r>
+    </w:p>
     <w:p/>
     <w:p>
       <w:r>
@@ -854,7 +872,6 @@
     </w:p>
     <w:p>
       <w:r>
-        <w:lastRenderedPageBreak/>
         <w:t xml:space="preserve">This section discusses verification and validation techniques as well </w:t>
       </w:r>
       <w:proofErr w:type="gramStart"/>
@@ -882,7 +899,14 @@
     <w:p/>
     <w:p/>
     <w:p/>
-    <w:p/>
+    <w:p>
+      <w:pPr>
+        <w:spacing w:after="0" w:line="240" w:lineRule="auto"/>
+      </w:pPr>
+      <w:r>
+        <w:br w:type="page"/>
+      </w:r>
+    </w:p>
     <w:p>
       <w:pPr>
         <w:pStyle w:val="Heading1"/>
@@ -892,6 +916,7 @@
         </w:numPr>
       </w:pPr>
       <w:r>
+        <w:lastRenderedPageBreak/>
         <w:t>Methodologies and Tools for the Software Development Lifecycle</w:t>
       </w:r>
     </w:p>
@@ -2959,7 +2984,7 @@
 </file>
 
 <file path=customXml/itemProps1.xml><?xml version="1.0" encoding="utf-8"?>
-<ds:datastoreItem xmlns:ds="http://schemas.openxmlformats.org/officeDocument/2006/customXml" ds:itemID="{0F9543DA-92C5-4552-A76E-A460A15FF2F3}">
+<ds:datastoreItem xmlns:ds="http://schemas.openxmlformats.org/officeDocument/2006/customXml" ds:itemID="{87DF7C3A-0DD0-4CEE-AEAD-7E9D0D5836AF}">
   <ds:schemaRefs>
     <ds:schemaRef ds:uri="http://schemas.openxmlformats.org/officeDocument/2006/bibliography"/>
   </ds:schemaRefs>

</xml_diff>

<commit_message>
preamble added about development methodologies
</commit_message>
<xml_diff>
--- a/Final Report/CS993 Time Booking System Report.docx
+++ b/Final Report/CS993 Time Booking System Report.docx
@@ -765,8 +765,6 @@
       <w:r>
         <w:br w:type="page"/>
       </w:r>
-      <w:bookmarkStart w:id="0" w:name="_GoBack"/>
-      <w:bookmarkEnd w:id="0"/>
     </w:p>
     <w:p>
       <w:pPr>
@@ -921,9 +919,42 @@
       </w:r>
     </w:p>
     <w:p>
+      <w:pPr>
+        <w:spacing w:before="240"/>
+      </w:pPr>
       <w:r>
         <w:t>Target – 800 words</w:t>
       </w:r>
+    </w:p>
+    <w:p>
+      <w:pPr>
+        <w:spacing w:before="240"/>
+        <w:jc w:val="both"/>
+      </w:pPr>
+      <w:r>
+        <w:t xml:space="preserve">The plan for approaching the development lifecycle of this project was using a scrum workflow, which is part of the toolbox of agile methodologies within the software engineering industry. The following section details how this methodology is practically applied to this project, and why the use of the scrum approach is justified in these project circumstances. </w:t>
+      </w:r>
+    </w:p>
+    <w:p>
+      <w:pPr>
+        <w:spacing w:before="240"/>
+        <w:jc w:val="both"/>
+      </w:pPr>
+      <w:r>
+        <w:t xml:space="preserve"> </w:t>
+      </w:r>
+      <w:bookmarkStart w:id="0" w:name="_GoBack"/>
+      <w:bookmarkEnd w:id="0"/>
+    </w:p>
+    <w:p>
+      <w:pPr>
+        <w:spacing w:before="240"/>
+      </w:pPr>
+    </w:p>
+    <w:p>
+      <w:pPr>
+        <w:spacing w:before="240"/>
+      </w:pPr>
     </w:p>
     <w:p>
       <w:pPr>
@@ -2984,7 +3015,7 @@
 </file>
 
 <file path=customXml/itemProps1.xml><?xml version="1.0" encoding="utf-8"?>
-<ds:datastoreItem xmlns:ds="http://schemas.openxmlformats.org/officeDocument/2006/customXml" ds:itemID="{87DF7C3A-0DD0-4CEE-AEAD-7E9D0D5836AF}">
+<ds:datastoreItem xmlns:ds="http://schemas.openxmlformats.org/officeDocument/2006/customXml" ds:itemID="{4CF2D95C-A6B5-4BC6-B41E-2D44F0ADD2F3}">
   <ds:schemaRefs>
     <ds:schemaRef ds:uri="http://schemas.openxmlformats.org/officeDocument/2006/bibliography"/>
   </ds:schemaRefs>

</xml_diff>

<commit_message>
some stuff about scrum added
</commit_message>
<xml_diff>
--- a/Final Report/CS993 Time Booking System Report.docx
+++ b/Final Report/CS993 Time Booking System Report.docx
@@ -204,15 +204,7 @@
         <w:jc w:val="both"/>
       </w:pPr>
       <w:r>
-        <w:t xml:space="preserve">3. A numerated requirements list was developed by the software team from </w:t>
-      </w:r>
-      <w:proofErr w:type="gramStart"/>
-      <w:r>
-        <w:t>all of</w:t>
-      </w:r>
-      <w:proofErr w:type="gramEnd"/>
-      <w:r>
-        <w:t xml:space="preserve"> the available information (Appendix </w:t>
+        <w:t xml:space="preserve">3. A numerated requirements list was developed by the software team from all of the available information (Appendix </w:t>
       </w:r>
       <w:r>
         <w:fldChar w:fldCharType="begin"/>
@@ -657,15 +649,7 @@
     </w:p>
     <w:p>
       <w:r>
-        <w:t xml:space="preserve">The team also made use of another conceptual modelling process that is </w:t>
-      </w:r>
-      <w:proofErr w:type="gramStart"/>
-      <w:r>
-        <w:t>similar to</w:t>
-      </w:r>
-      <w:proofErr w:type="gramEnd"/>
-      <w:r>
-        <w:t xml:space="preserve"> CRC cards - a class diagram. The main purpose of such diagrams is to describe the architecture of our software in terms of its classes, data, and functions. </w:t>
+        <w:t xml:space="preserve">The team also made use of another conceptual modelling process that is similar to CRC cards - a class diagram. The main purpose of such diagrams is to describe the architecture of our software in terms of its classes, data, and functions. </w:t>
       </w:r>
       <w:r>
         <w:t>Using information</w:t>
@@ -715,13 +699,8 @@
       </w:r>
     </w:p>
     <w:p>
-      <w:proofErr w:type="gramStart"/>
-      <w:r>
-        <w:t>Similar to</w:t>
-      </w:r>
-      <w:proofErr w:type="gramEnd"/>
-      <w:r>
-        <w:t xml:space="preserve"> design patterns, the team also considered various</w:t>
+      <w:r>
+        <w:t>Similar to design patterns, the team also considered various</w:t>
       </w:r>
       <w:r>
         <w:t xml:space="preserve"> Java</w:t>
@@ -738,15 +717,7 @@
     </w:p>
     <w:p>
       <w:r>
-        <w:t xml:space="preserve">The common architecture that we would likely employ is the client/server architecture. The server controls clients’ access to the timetable and provides easy maintenance of a single timetable that is updated by many client requests. Linking this architecture with a relevant framework would give us a very strong foundation from which we can customise until </w:t>
-      </w:r>
-      <w:proofErr w:type="gramStart"/>
-      <w:r>
-        <w:t>all of</w:t>
-      </w:r>
-      <w:proofErr w:type="gramEnd"/>
-      <w:r>
-        <w:t xml:space="preserve"> the client’s requirements are met. </w:t>
+        <w:t xml:space="preserve">The common architecture that we would likely employ is the client/server architecture. The server controls clients’ access to the timetable and provides easy maintenance of a single timetable that is updated by many client requests. Linking this architecture with a relevant framework would give us a very strong foundation from which we can customise until all of the client’s requirements are met. </w:t>
       </w:r>
       <w:r>
         <w:t xml:space="preserve">One example of a framework we considered was Spring. Initially introduced to us </w:t>
@@ -870,23 +841,7 @@
     </w:p>
     <w:p>
       <w:r>
-        <w:t xml:space="preserve">This section discusses verification and validation techniques as well </w:t>
-      </w:r>
-      <w:proofErr w:type="gramStart"/>
-      <w:r>
-        <w:t>as  unit</w:t>
-      </w:r>
-      <w:proofErr w:type="gramEnd"/>
-      <w:r>
-        <w:t xml:space="preserve"> testing t and the integration of testing frameworks that were applied. These </w:t>
-      </w:r>
-      <w:proofErr w:type="gramStart"/>
-      <w:r>
-        <w:t>ensured  Software</w:t>
-      </w:r>
-      <w:proofErr w:type="gramEnd"/>
-      <w:r>
-        <w:t xml:space="preserve"> Quality Control within the stages of the development process and effect, ensured that the applications being developed meets the functionality and specifications outlined in the user requirements.</w:t>
+        <w:t>This section discusses verification and validation techniques as well as  unit testing t and the integration of testing frameworks that were applied. These ensured  Software Quality Control within the stages of the development process and effect, ensured that the applications being developed meets the functionality and specifications outlined in the user requirements.</w:t>
       </w:r>
     </w:p>
     <w:p/>
@@ -932,17 +887,108 @@
         <w:jc w:val="both"/>
       </w:pPr>
       <w:r>
-        <w:t xml:space="preserve">The plan for approaching the development lifecycle of this project was using a scrum workflow, which is part of the toolbox of agile methodologies within the software engineering industry. The following section details how this methodology is practically applied to this project, and why the use of the scrum approach is justified in these project circumstances. </w:t>
-      </w:r>
-    </w:p>
-    <w:p>
-      <w:pPr>
-        <w:spacing w:before="240"/>
+        <w:t xml:space="preserve">The plan for approaching the development lifecycle of this project was using a </w:t>
+      </w:r>
+      <w:r>
+        <w:t>S</w:t>
+      </w:r>
+      <w:r>
+        <w:t xml:space="preserve">crum workflow, which is part of the toolbox of agile methodologies within the software engineering industry. The following section details how this methodology is practically applied to this project, and why the use of the scrum approach is justified in these project circumstances. </w:t>
+      </w:r>
+    </w:p>
+    <w:p>
+      <w:pPr>
+        <w:pStyle w:val="Heading2"/>
+        <w:numPr>
+          <w:ilvl w:val="1"/>
+          <w:numId w:val="1"/>
+        </w:numPr>
+        <w:spacing w:before="240"/>
+        <w:ind w:left="1134" w:hanging="708"/>
         <w:jc w:val="both"/>
       </w:pPr>
       <w:r>
         <w:t xml:space="preserve"> </w:t>
       </w:r>
+      <w:r>
+        <w:t>Scrum Justification</w:t>
+      </w:r>
+    </w:p>
+    <w:p>
+      <w:pPr>
+        <w:spacing w:before="240"/>
+        <w:jc w:val="both"/>
+      </w:pPr>
+      <w:r>
+        <w:t xml:space="preserve">As aforementioned in the Requirements Capture section, and as shown in Appendix </w:t>
+      </w:r>
+      <w:r>
+        <w:fldChar w:fldCharType="begin"/>
+      </w:r>
+      <w:r>
+        <w:instrText xml:space="preserve"> REF _Ref36303638 \r \h </w:instrText>
+      </w:r>
+      <w:r>
+        <w:instrText xml:space="preserve"> \* MERGEFORMAT </w:instrText>
+      </w:r>
+      <w:r>
+        <w:fldChar w:fldCharType="separate"/>
+      </w:r>
+      <w:r>
+        <w:t>A.1</w:t>
+      </w:r>
+      <w:r>
+        <w:fldChar w:fldCharType="end"/>
+      </w:r>
+      <w:r>
+        <w:t xml:space="preserve">, the specification of the user requirements for this piece of software is extremely vague. The client document describing its functionality is only 100 words of text and does not adequately describe just how complex, or straightforward the product is likely to be. </w:t>
+      </w:r>
+    </w:p>
+    <w:p>
+      <w:pPr>
+        <w:spacing w:before="240"/>
+        <w:jc w:val="both"/>
+      </w:pPr>
+      <w:r>
+        <w:t xml:space="preserve">A time tracking system for projects and tasks could be expanded into an entire suite of software functionality. If cost models </w:t>
+      </w:r>
+      <w:r>
+        <w:t xml:space="preserve">were </w:t>
+      </w:r>
+      <w:r>
+        <w:t xml:space="preserve">added for </w:t>
+      </w:r>
+      <w:r>
+        <w:t>employees’</w:t>
+      </w:r>
+      <w:r>
+        <w:t xml:space="preserve"> charge-out rates and project costings</w:t>
+      </w:r>
+      <w:r>
+        <w:t>,</w:t>
+      </w:r>
+      <w:r>
+        <w:t xml:space="preserve"> it could be expanded into a whole system of profit/loss forecasting </w:t>
+      </w:r>
+      <w:r>
+        <w:t xml:space="preserve">information and forecast revenue reports. The document provided by the client could describe development work costing only a few thousand pounds, or potentially hundreds of thousands of pounds depending on the full scope of the project. </w:t>
+      </w:r>
+    </w:p>
+    <w:p>
+      <w:pPr>
+        <w:spacing w:before="240"/>
+        <w:jc w:val="both"/>
+      </w:pPr>
+      <w:r>
+        <w:t xml:space="preserve">For this reason, adopting an agile methodology such as scrum is highly applicable to this project as it would ensure that a product with value will be continuously delivered to the client on a regular basis. The client then can then choose how to expand the scope, or when to end the scope at regular intervals. </w:t>
+      </w:r>
+    </w:p>
+    <w:p>
+      <w:r>
+        <w:t>The development team for this project has identified the following benefits to adopting Scrum in particular:</w:t>
+      </w:r>
+    </w:p>
+    <w:p>
       <w:bookmarkStart w:id="0" w:name="_GoBack"/>
       <w:bookmarkEnd w:id="0"/>
     </w:p>
@@ -3015,7 +3061,7 @@
 </file>
 
 <file path=customXml/itemProps1.xml><?xml version="1.0" encoding="utf-8"?>
-<ds:datastoreItem xmlns:ds="http://schemas.openxmlformats.org/officeDocument/2006/customXml" ds:itemID="{4CF2D95C-A6B5-4BC6-B41E-2D44F0ADD2F3}">
+<ds:datastoreItem xmlns:ds="http://schemas.openxmlformats.org/officeDocument/2006/customXml" ds:itemID="{3EC43D1A-52E3-4E84-BF00-6D62AB4E4FED}">
   <ds:schemaRefs>
     <ds:schemaRef ds:uri="http://schemas.openxmlformats.org/officeDocument/2006/bibliography"/>
   </ds:schemaRefs>

</xml_diff>

<commit_message>
added some more stuff about scrum
</commit_message>
<xml_diff>
--- a/Final Report/CS993 Time Booking System Report.docx
+++ b/Final Report/CS993 Time Booking System Report.docx
@@ -204,7 +204,15 @@
         <w:jc w:val="both"/>
       </w:pPr>
       <w:r>
-        <w:t xml:space="preserve">3. A numerated requirements list was developed by the software team from all of the available information (Appendix </w:t>
+        <w:t xml:space="preserve">3. A numerated requirements list was developed by the software team from </w:t>
+      </w:r>
+      <w:proofErr w:type="gramStart"/>
+      <w:r>
+        <w:t>all of</w:t>
+      </w:r>
+      <w:proofErr w:type="gramEnd"/>
+      <w:r>
+        <w:t xml:space="preserve"> the available information (Appendix </w:t>
       </w:r>
       <w:r>
         <w:fldChar w:fldCharType="begin"/>
@@ -646,7 +654,15 @@
     </w:p>
     <w:p>
       <w:r>
-        <w:t xml:space="preserve">The team also made use of another conceptual modelling process that is similar to CRC cards - a class diagram. The main purpose of such diagrams is to describe the architecture of our software in terms of its classes, data, and functions. </w:t>
+        <w:t xml:space="preserve">The team also made use of another conceptual modelling process that is </w:t>
+      </w:r>
+      <w:proofErr w:type="gramStart"/>
+      <w:r>
+        <w:t>similar to</w:t>
+      </w:r>
+      <w:proofErr w:type="gramEnd"/>
+      <w:r>
+        <w:t xml:space="preserve"> CRC cards - a class diagram. The main purpose of such diagrams is to describe the architecture of our software in terms of its classes, data, and functions. </w:t>
       </w:r>
       <w:r>
         <w:t>Using information</w:t>
@@ -696,8 +712,13 @@
       </w:r>
     </w:p>
     <w:p>
-      <w:r>
-        <w:t>Similar to design patterns, the team also considered various</w:t>
+      <w:proofErr w:type="gramStart"/>
+      <w:r>
+        <w:t>Similar to</w:t>
+      </w:r>
+      <w:proofErr w:type="gramEnd"/>
+      <w:r>
+        <w:t xml:space="preserve"> design patterns, the team also considered various</w:t>
       </w:r>
       <w:r>
         <w:t xml:space="preserve"> Java</w:t>
@@ -714,7 +735,15 @@
     </w:p>
     <w:p>
       <w:r>
-        <w:t xml:space="preserve">The common architecture that we would likely employ is the client/server architecture. The server controls clients’ access to the timetable and provides easy maintenance of a single timetable that is updated by many client requests. Linking this architecture with a relevant framework would give us a very strong foundation from which we can customise until all of the client’s requirements are met. </w:t>
+        <w:t xml:space="preserve">The common architecture that we would likely employ is the client/server architecture. The server controls clients’ access to the timetable and provides easy maintenance of a single timetable that is updated by many client requests. Linking this architecture with a relevant framework would give us a very strong foundation from which we can customise until </w:t>
+      </w:r>
+      <w:proofErr w:type="gramStart"/>
+      <w:r>
+        <w:t>all of</w:t>
+      </w:r>
+      <w:proofErr w:type="gramEnd"/>
+      <w:r>
+        <w:t xml:space="preserve"> the client’s requirements are met. </w:t>
       </w:r>
       <w:r>
         <w:t xml:space="preserve">One example of a framework we considered was Spring. Initially introduced to us </w:t>
@@ -754,7 +783,15 @@
     </w:p>
     <w:p>
       <w:r>
-        <w:t>In order to construct the program, the team elected to use Java to construct the business logic. Java is comprehensive enough to cover all of the use-cases and commonly used for this kind of application. Most importantly, the team already has experience with programming in Java.</w:t>
+        <w:t xml:space="preserve">In order to construct the program, the team elected to use Java to construct the business logic. Java is comprehensive enough to cover </w:t>
+      </w:r>
+      <w:proofErr w:type="gramStart"/>
+      <w:r>
+        <w:t>all of</w:t>
+      </w:r>
+      <w:proofErr w:type="gramEnd"/>
+      <w:r>
+        <w:t xml:space="preserve"> the use-cases and commonly used for this kind of application. Most importantly, the team already has experience with programming in Java.</w:t>
       </w:r>
     </w:p>
     <w:p>
@@ -764,7 +801,15 @@
     </w:p>
     <w:p>
       <w:r>
-        <w:t xml:space="preserve">    Another aspect that's important for integrating code from different team members is code standards. Choosing and adhering to a code style saves time and effort spent reading and working with other people's code. It also helps to prevent errors being introduced from misunderstanding how code functions when attempting to extend it. Since the team is primarily trained in Java, for that part of the program we didn't introduce any conventions other than the standard Oracle Java conventions*.</w:t>
+        <w:t xml:space="preserve">    Another aspect that's important for integrating code from different team members is code standards. Choosing and adhering to a code style saves time and effort spent reading and working with </w:t>
+      </w:r>
+      <w:proofErr w:type="gramStart"/>
+      <w:r>
+        <w:t>other</w:t>
+      </w:r>
+      <w:proofErr w:type="gramEnd"/>
+      <w:r>
+        <w:t xml:space="preserve"> people's code. It also helps to prevent errors being introduced from misunderstanding how code functions when attempting to extend it. Since the team is primarily trained in Java, for that part of the program we didn't introduce any conventions other than the standard Oracle Java conventions*.</w:t>
       </w:r>
     </w:p>
     <w:p>
@@ -777,12 +822,28 @@
       </w:r>
       <w:proofErr w:type="spellEnd"/>
       <w:r>
-        <w:t xml:space="preserve"> systems co-operating (the front-end, business logic layer and database), one of the first goals for construction is to build a spike or single feature that uses all layers. Rather than developing all of the business logic first, choosing one feature to develop through every layer allows us to do any necessary experimentation with unfamiliar systems up-front and develop the necessary interfaces for the layers to interact that will be used for other features. If there turns out to be a problem with the design, working on a spike like this will allow us to go back and revise the design quickly rather than developing an entire layer and then having to redevelop or discard it because it can't be integrated with the others.</w:t>
-      </w:r>
-    </w:p>
-    <w:p>
-      <w:r>
-        <w:t xml:space="preserve">    Having a functional piece of software quickly is helpful for showing clients what the development team is doing and ensuring it meets the requirements, or finding if some piece of the design or implementation needs to be changed. This is the strength of Agile methodology and rapid prototyping. Even if this isn't necessary, having a piece of software that works to build from can be good for team morale, which is a factor in any team activity including software development.</w:t>
+        <w:t xml:space="preserve"> systems co-operating (the front-end, business logic layer and database), one of the first goals for construction is to build a spike or single feature that uses all layers. Rather than developing </w:t>
+      </w:r>
+      <w:proofErr w:type="gramStart"/>
+      <w:r>
+        <w:t>all of</w:t>
+      </w:r>
+      <w:proofErr w:type="gramEnd"/>
+      <w:r>
+        <w:t xml:space="preserve"> the business logic first, choosing one feature to develop through every layer allows us to do any necessary experimentation with unfamiliar systems up-front and develop the necessary interfaces for the layers to interact that will be used for other features. If there turns out to be a problem with the design, working on a spike like this will allow us to go back and revise the design quickly rather than developing an entire layer and then having to redevelop or discard it because it can't be integrated with the others.</w:t>
+      </w:r>
+    </w:p>
+    <w:p>
+      <w:r>
+        <w:t xml:space="preserve">    Having a functional piece of software quickly is helpful for showing clients what the development team is doing and ensuring it meets the </w:t>
+      </w:r>
+      <w:proofErr w:type="gramStart"/>
+      <w:r>
+        <w:t>requirements, or</w:t>
+      </w:r>
+      <w:proofErr w:type="gramEnd"/>
+      <w:r>
+        <w:t xml:space="preserve"> finding if some piece of the design or implementation needs to be changed. This is the strength of Agile methodology and rapid prototyping. Even if this isn't necessary, having a piece of software that works to build from can be good for team morale, which is a factor in any team activity including software development.</w:t>
       </w:r>
     </w:p>
     <w:p>
@@ -808,7 +869,15 @@
       </w:r>
       <w:proofErr w:type="spellEnd"/>
       <w:r>
-        <w:t xml:space="preserve"> is open-source, making it convenient for use in a student project. If the client has their own database that they want the application to interact with (possibly Oracle or Microsoft Server SQL), provided the database interface classes are written sensibly, it should be straightforward to redeploy it using that database.</w:t>
+        <w:t xml:space="preserve"> is </w:t>
+      </w:r>
+      <w:proofErr w:type="gramStart"/>
+      <w:r>
+        <w:t>open-source</w:t>
+      </w:r>
+      <w:proofErr w:type="gramEnd"/>
+      <w:r>
+        <w:t>, making it convenient for use in a student project. If the client has their own database that they want the application to interact with (possibly Oracle or Microsoft Server SQL), provided the database interface classes are written sensibly, it should be straightforward to redeploy it using that database.</w:t>
       </w:r>
     </w:p>
     <w:p/>
@@ -845,7 +914,23 @@
         <w:contextualSpacing/>
       </w:pPr>
       <w:r>
-        <w:t xml:space="preserve">In performing verification testing, the team made sure that design outputs matched design inputs by undertaking a step-wise approach in refining the individual project components and units until the final deliverable was attained. Such as, determining that the code performs as it should be and also implements the application design, hence, unit testing was implemented by the team as a verification activity to test the software. </w:t>
+        <w:t xml:space="preserve">In performing verification testing, the team made sure that design outputs matched design inputs by undertaking a </w:t>
+      </w:r>
+      <w:proofErr w:type="gramStart"/>
+      <w:r>
+        <w:t>step-wise</w:t>
+      </w:r>
+      <w:proofErr w:type="gramEnd"/>
+      <w:r>
+        <w:t xml:space="preserve"> approach in refining the individual project components and units until the final deliverable was attained. Such as, determining that the code performs as it should be </w:t>
+      </w:r>
+      <w:proofErr w:type="gramStart"/>
+      <w:r>
+        <w:t>and also</w:t>
+      </w:r>
+      <w:proofErr w:type="gramEnd"/>
+      <w:r>
+        <w:t xml:space="preserve"> implements the application design, hence, unit testing was implemented by the team as a verification activity to test the software. </w:t>
       </w:r>
     </w:p>
     <w:p>
@@ -1016,7 +1101,7 @@
         </w:numPr>
       </w:pPr>
       <w:r>
-        <w:t>Distractions are eliminated by paying close attention to the user stories in the product backlog.</w:t>
+        <w:t>Distractions are eliminated by paying close attention to the user stories in the product backlog</w:t>
       </w:r>
     </w:p>
     <w:p>
@@ -1028,7 +1113,7 @@
         </w:numPr>
       </w:pPr>
       <w:r>
-        <w:t xml:space="preserve">Continuous communication between team members at the daily stand-up progress meetings. </w:t>
+        <w:t>Continuous communication between team members at the daily stand-up progress meetings</w:t>
       </w:r>
     </w:p>
     <w:p>
@@ -1040,7 +1125,13 @@
         </w:numPr>
       </w:pPr>
       <w:r>
-        <w:t>The software project lends itself well to an iterative approach – i.e. we are not wasting money on throwaway prototypes (e.g. building a rocket)</w:t>
+        <w:t>The software project lends it</w:t>
+      </w:r>
+      <w:r>
+        <w:t>s</w:t>
+      </w:r>
+      <w:r>
+        <w:t>elf well to an iterative approach – i.e. we are not wasting money on throwaway prototypes (e.g. building a rocket)</w:t>
       </w:r>
     </w:p>
     <w:p>
@@ -1130,22 +1221,163 @@
       </w:r>
     </w:p>
     <w:p>
-      <w:r>
-        <w:t xml:space="preserve">Following the </w:t>
-      </w:r>
-    </w:p>
-    <w:p>
+      <w:pPr>
+        <w:jc w:val="both"/>
+      </w:pPr>
+      <w:r>
+        <w:t xml:space="preserve">The requirements document in Appendix </w:t>
+      </w:r>
+      <w:r>
+        <w:fldChar w:fldCharType="begin"/>
+      </w:r>
+      <w:r>
+        <w:instrText xml:space="preserve"> REF _Ref36303638 \r \h </w:instrText>
+      </w:r>
+      <w:r>
+        <w:instrText xml:space="preserve"> \* MERGEFORMAT </w:instrText>
+      </w:r>
+      <w:r>
+        <w:fldChar w:fldCharType="separate"/>
+      </w:r>
+      <w:r>
+        <w:t>A.1</w:t>
+      </w:r>
+      <w:r>
+        <w:fldChar w:fldCharType="end"/>
+      </w:r>
+      <w:r>
+        <w:t xml:space="preserve"> forms the basis for the Product Backlog of user requirements, which we would invite the client to maintain as a live document to ensure the end product meets the clients needs and objectives. </w:t>
+      </w:r>
+    </w:p>
+    <w:p>
+      <w:pPr>
+        <w:jc w:val="both"/>
+      </w:pPr>
+      <w:r>
+        <w:t xml:space="preserve">Following the construction of the Product Backlog, we would intend to hold sprints over a two-week period, with a sprint planning/review meeting at the end of each sprint with an open invitation to the client to be updated on progress. </w:t>
+      </w:r>
+    </w:p>
+    <w:p>
+      <w:pPr>
+        <w:jc w:val="both"/>
+      </w:pPr>
+      <w:r>
+        <w:t xml:space="preserve">Prior to the sprint planning/review meeting, which would last for approximately four hours, there would be a Scrum Retrospective meeting to discuss blockers and issues arising out of our own team’s processes. This would be held without the involvement of the product owner so that inter-team issues could be freely discussed. </w:t>
+      </w:r>
+    </w:p>
+    <w:p>
+      <w:pPr>
+        <w:jc w:val="both"/>
+      </w:pPr>
+      <w:r>
+        <w:t xml:space="preserve">To meet the scheduling requirements of the team </w:t>
+      </w:r>
+      <w:proofErr w:type="gramStart"/>
+      <w:r>
+        <w:t>members, and</w:t>
+      </w:r>
+      <w:proofErr w:type="gramEnd"/>
+      <w:r>
+        <w:t xml:space="preserve"> </w:t>
+      </w:r>
+      <w:r>
+        <w:t>considering</w:t>
+      </w:r>
+      <w:r>
+        <w:t xml:space="preserve"> the current COVID-19 situation in the UK, the tracking of sprints shall be done exclusively online using GitHub as the project control room. </w:t>
+      </w:r>
+      <w:r>
+        <w:t xml:space="preserve">The sprints shall not be physically tracked using post-it notes as they would likely be in an office environment. Figure 6.2 shows the structure of the Project Management area of the GitHub control room – featuring columns with User Requirements Stories (the Product Backlog), Assumptions, To Do (Priority User Requirements Stories), Current Sprint (tasks falling due in the next two weeks) and Done. </w:t>
+      </w:r>
+    </w:p>
+    <w:p>
+      <w:pPr>
+        <w:jc w:val="both"/>
+      </w:pPr>
+      <w:r>
+        <w:t xml:space="preserve">In addition to the project management boards on GitHub – a lean Risk Register shall be maintained considering any project risks and a lean minute taken of every project meeting. </w:t>
+      </w:r>
+    </w:p>
+    <w:p>
+      <w:pPr>
+        <w:spacing w:before="240"/>
+      </w:pPr>
+      <w:r>
+        <w:rPr>
+          <w:noProof/>
+        </w:rPr>
+        <w:lastRenderedPageBreak/>
+        <w:drawing>
+          <wp:inline distT="0" distB="0" distL="0" distR="0" wp14:anchorId="0E738241" wp14:editId="38A8B0FA">
+            <wp:extent cx="5731510" cy="2282190"/>
+            <wp:effectExtent l="0" t="0" r="2540" b="3810"/>
+            <wp:docPr id="4" name="Picture 4"/>
+            <wp:cNvGraphicFramePr>
+              <a:graphicFrameLocks xmlns:a="http://schemas.openxmlformats.org/drawingml/2006/main" noChangeAspect="1"/>
+            </wp:cNvGraphicFramePr>
+            <a:graphic xmlns:a="http://schemas.openxmlformats.org/drawingml/2006/main">
+              <a:graphicData uri="http://schemas.openxmlformats.org/drawingml/2006/picture">
+                <pic:pic xmlns:pic="http://schemas.openxmlformats.org/drawingml/2006/picture">
+                  <pic:nvPicPr>
+                    <pic:cNvPr id="1" name=""/>
+                    <pic:cNvPicPr/>
+                  </pic:nvPicPr>
+                  <pic:blipFill>
+                    <a:blip r:embed="rId8"/>
+                    <a:stretch>
+                      <a:fillRect/>
+                    </a:stretch>
+                  </pic:blipFill>
+                  <pic:spPr>
+                    <a:xfrm>
+                      <a:off x="0" y="0"/>
+                      <a:ext cx="5731510" cy="2282190"/>
+                    </a:xfrm>
+                    <a:prstGeom prst="rect">
+                      <a:avLst/>
+                    </a:prstGeom>
+                  </pic:spPr>
+                </pic:pic>
+              </a:graphicData>
+            </a:graphic>
+          </wp:inline>
+        </w:drawing>
+      </w:r>
+    </w:p>
+    <w:p>
+      <w:pPr>
+        <w:spacing w:before="240"/>
+        <w:rPr>
+          <w:b/>
+          <w:bCs/>
+        </w:rPr>
+      </w:pPr>
+      <w:r>
+        <w:rPr>
+          <w:b/>
+          <w:bCs/>
+        </w:rPr>
+        <w:t>Figure 6.2 – Central Planning Area for Project Sprints on GitHub</w:t>
+      </w:r>
+    </w:p>
+    <w:p>
+      <w:pPr>
+        <w:spacing w:before="240"/>
+        <w:rPr>
+          <w:b/>
+          <w:bCs/>
+        </w:rPr>
+      </w:pPr>
       <w:bookmarkStart w:id="0" w:name="_GoBack"/>
       <w:bookmarkEnd w:id="0"/>
     </w:p>
     <w:p>
       <w:pPr>
         <w:spacing w:before="240"/>
-      </w:pPr>
-    </w:p>
-    <w:p>
-      <w:pPr>
-        <w:spacing w:before="240"/>
+        <w:rPr>
+          <w:b/>
+          <w:bCs/>
+        </w:rPr>
       </w:pPr>
     </w:p>
     <w:p>
@@ -1229,7 +1461,7 @@
                     </pic:cNvPicPr>
                   </pic:nvPicPr>
                   <pic:blipFill>
-                    <a:blip r:embed="rId8"/>
+                    <a:blip r:embed="rId9"/>
                     <a:stretch>
                       <a:fillRect/>
                     </a:stretch>
@@ -1315,7 +1547,15 @@
         <w:spacing w:before="240"/>
       </w:pPr>
       <w:r>
-        <w:t>6. As an administrator, I need projects to be composed of tasks, so that tasks can be easily organised and users can be assigned more flexibly.</w:t>
+        <w:t xml:space="preserve">6. As an administrator, I need projects to be composed of tasks, so that tasks can be easily </w:t>
+      </w:r>
+      <w:proofErr w:type="gramStart"/>
+      <w:r>
+        <w:t>organised</w:t>
+      </w:r>
+      <w:proofErr w:type="gramEnd"/>
+      <w:r>
+        <w:t xml:space="preserve"> and users can be assigned more flexibly.</w:t>
       </w:r>
     </w:p>
     <w:p>
@@ -1463,7 +1703,15 @@
         <w:spacing w:before="240"/>
       </w:pPr>
       <w:r>
-        <w:t>9. What is the hosting preference for the application? Cloud-computing or a standalone server? We will assume a Heroku cloud-based solution as deployment will be quick and require few man-hours to complete. However, this could be more expensive than other cloud based solutions at scale.</w:t>
+        <w:t xml:space="preserve">9. What is the hosting preference for the application? Cloud-computing or a standalone server? We will assume a Heroku cloud-based solution as deployment will be quick and require few man-hours to complete. However, this could be more expensive than other </w:t>
+      </w:r>
+      <w:proofErr w:type="gramStart"/>
+      <w:r>
+        <w:t>cloud based</w:t>
+      </w:r>
+      <w:proofErr w:type="gramEnd"/>
+      <w:r>
+        <w:t xml:space="preserve"> solutions at scale.</w:t>
       </w:r>
     </w:p>
     <w:p>
@@ -1509,7 +1757,7 @@
                     </pic:cNvPicPr>
                   </pic:nvPicPr>
                   <pic:blipFill>
-                    <a:blip r:embed="rId9"/>
+                    <a:blip r:embed="rId10"/>
                     <a:stretch>
                       <a:fillRect/>
                     </a:stretch>
@@ -2589,6 +2837,7 @@
     <w:lsdException w:name="HTML Sample" w:semiHidden="1" w:unhideWhenUsed="1"/>
     <w:lsdException w:name="HTML Typewriter" w:semiHidden="1" w:unhideWhenUsed="1"/>
     <w:lsdException w:name="HTML Variable" w:semiHidden="1" w:unhideWhenUsed="1"/>
+    <w:lsdException w:name="Normal Table" w:semiHidden="1" w:unhideWhenUsed="1"/>
     <w:lsdException w:name="annotation subject" w:semiHidden="1" w:unhideWhenUsed="1"/>
     <w:lsdException w:name="No List" w:semiHidden="1" w:unhideWhenUsed="1"/>
     <w:lsdException w:name="Outline List 1" w:semiHidden="1" w:unhideWhenUsed="1"/>
@@ -2635,8 +2884,10 @@
     <w:lsdException w:name="Table Subtle 2" w:semiHidden="1" w:unhideWhenUsed="1"/>
     <w:lsdException w:name="Table Web 1" w:semiHidden="1" w:unhideWhenUsed="1"/>
     <w:lsdException w:name="Table Web 2" w:semiHidden="1" w:unhideWhenUsed="1"/>
+    <w:lsdException w:name="Table Web 3" w:semiHidden="1" w:unhideWhenUsed="1"/>
     <w:lsdException w:name="Balloon Text" w:semiHidden="1" w:unhideWhenUsed="1"/>
     <w:lsdException w:name="Table Grid" w:uiPriority="39"/>
+    <w:lsdException w:name="Table Theme" w:semiHidden="1" w:unhideWhenUsed="1"/>
     <w:lsdException w:name="Placeholder Text" w:semiHidden="1"/>
     <w:lsdException w:name="No Spacing" w:uiPriority="1" w:qFormat="1"/>
     <w:lsdException w:name="Light Shading" w:uiPriority="60"/>
@@ -3410,7 +3661,7 @@
 </file>
 
 <file path=customXml/itemProps1.xml><?xml version="1.0" encoding="utf-8"?>
-<ds:datastoreItem xmlns:ds="http://schemas.openxmlformats.org/officeDocument/2006/customXml" ds:itemID="{F77573AF-5C6A-4E61-8955-E0EE39754D31}">
+<ds:datastoreItem xmlns:ds="http://schemas.openxmlformats.org/officeDocument/2006/customXml" ds:itemID="{A217CD6E-0D11-468E-8DDF-DBC9BD2608AA}">
   <ds:schemaRefs>
     <ds:schemaRef ds:uri="http://schemas.openxmlformats.org/officeDocument/2006/bibliography"/>
   </ds:schemaRefs>

</xml_diff>

<commit_message>
minor tweaks to introduction
</commit_message>
<xml_diff>
--- a/Final Report/CS993 Time Booking System Report.docx
+++ b/Final Report/CS993 Time Booking System Report.docx
@@ -61,6 +61,7 @@
     <w:p>
       <w:pPr>
         <w:spacing w:after="0" w:line="240" w:lineRule="auto"/>
+        <w:jc w:val="both"/>
         <w:rPr>
           <w:rFonts w:eastAsia="Times New Roman" w:cs="Times New Roman"/>
           <w:lang w:eastAsia="en-GB"/>
@@ -119,6 +120,7 @@
     <w:p>
       <w:pPr>
         <w:spacing w:after="0" w:line="240" w:lineRule="auto"/>
+        <w:jc w:val="both"/>
         <w:rPr>
           <w:rFonts w:eastAsia="Times New Roman" w:cs="Times New Roman"/>
           <w:lang w:eastAsia="en-GB"/>
@@ -129,11 +131,115 @@
           <w:rFonts w:eastAsia="Times New Roman" w:cs="Times New Roman"/>
           <w:lang w:eastAsia="en-GB"/>
         </w:rPr>
-        <w:t>The software requested by the client is a ‘Time Booking System’ – essentially a task and meeting management system. The intention of the software is to allow users (ostensibly the client’s own staff) to assign blocks of their work-time to various tasks, projects, or meetings that have been created by their colleagues on the system. More details regarding the subject of this report can be found in section 2 – requirements.</w:t>
-      </w:r>
-    </w:p>
-    <w:p/>
-    <w:p>
+        <w:t xml:space="preserve">The software requested by the client is a ‘Time Booking System’ – essentially </w:t>
+      </w:r>
+      <w:del w:id="0" w:author="Calum Mortimer" w:date="2020-04-01T16:06:00Z">
+        <w:r>
+          <w:rPr>
+            <w:rFonts w:eastAsia="Times New Roman" w:cs="Times New Roman"/>
+            <w:lang w:eastAsia="en-GB"/>
+          </w:rPr>
+          <w:delText>a task and meeting management system</w:delText>
+        </w:r>
+      </w:del>
+      <w:ins w:id="1" w:author="Calum Mortimer" w:date="2020-04-01T16:06:00Z">
+        <w:r>
+          <w:rPr>
+            <w:rFonts w:eastAsia="Times New Roman" w:cs="Times New Roman"/>
+            <w:lang w:eastAsia="en-GB"/>
+          </w:rPr>
+          <w:t>project and task management system</w:t>
+        </w:r>
+      </w:ins>
+      <w:r>
+        <w:rPr>
+          <w:rFonts w:eastAsia="Times New Roman" w:cs="Times New Roman"/>
+          <w:lang w:eastAsia="en-GB"/>
+        </w:rPr>
+        <w:t xml:space="preserve">. The intention of the software is to allow users (ostensibly the client’s own staff) to </w:t>
+      </w:r>
+      <w:del w:id="2" w:author="Calum Mortimer" w:date="2020-04-01T16:06:00Z">
+        <w:r>
+          <w:rPr>
+            <w:rFonts w:eastAsia="Times New Roman" w:cs="Times New Roman"/>
+            <w:lang w:eastAsia="en-GB"/>
+          </w:rPr>
+          <w:delText xml:space="preserve">assign </w:delText>
+        </w:r>
+      </w:del>
+      <w:ins w:id="3" w:author="Calum Mortimer" w:date="2020-04-01T16:06:00Z">
+        <w:r>
+          <w:rPr>
+            <w:rFonts w:eastAsia="Times New Roman" w:cs="Times New Roman"/>
+            <w:lang w:eastAsia="en-GB"/>
+          </w:rPr>
+          <w:t>book</w:t>
+        </w:r>
+        <w:r>
+          <w:rPr>
+            <w:rFonts w:eastAsia="Times New Roman" w:cs="Times New Roman"/>
+            <w:lang w:eastAsia="en-GB"/>
+          </w:rPr>
+          <w:t xml:space="preserve"> </w:t>
+        </w:r>
+      </w:ins>
+      <w:r>
+        <w:rPr>
+          <w:rFonts w:eastAsia="Times New Roman" w:cs="Times New Roman"/>
+          <w:lang w:eastAsia="en-GB"/>
+        </w:rPr>
+        <w:t xml:space="preserve">blocks of their </w:t>
+      </w:r>
+      <w:r>
+        <w:rPr>
+          <w:rFonts w:eastAsia="Times New Roman" w:cs="Times New Roman"/>
+          <w:lang w:eastAsia="en-GB"/>
+        </w:rPr>
+        <w:t>worktime</w:t>
+      </w:r>
+      <w:r>
+        <w:rPr>
+          <w:rFonts w:eastAsia="Times New Roman" w:cs="Times New Roman"/>
+          <w:lang w:eastAsia="en-GB"/>
+        </w:rPr>
+        <w:t xml:space="preserve"> to various tasks</w:t>
+      </w:r>
+      <w:ins w:id="4" w:author="Calum Mortimer" w:date="2020-04-01T16:06:00Z">
+        <w:r>
+          <w:rPr>
+            <w:rFonts w:eastAsia="Times New Roman" w:cs="Times New Roman"/>
+            <w:lang w:eastAsia="en-GB"/>
+          </w:rPr>
+          <w:t xml:space="preserve"> or projects </w:t>
+        </w:r>
+      </w:ins>
+      <w:del w:id="5" w:author="Calum Mortimer" w:date="2020-04-01T16:06:00Z">
+        <w:r>
+          <w:rPr>
+            <w:rFonts w:eastAsia="Times New Roman" w:cs="Times New Roman"/>
+            <w:lang w:eastAsia="en-GB"/>
+          </w:rPr>
+          <w:delText xml:space="preserve">, projects, or meetings that have been </w:delText>
+        </w:r>
+      </w:del>
+      <w:r>
+        <w:rPr>
+          <w:rFonts w:eastAsia="Times New Roman" w:cs="Times New Roman"/>
+          <w:lang w:eastAsia="en-GB"/>
+        </w:rPr>
+        <w:t>created by their colleagues on the system. More details regarding the subject of this report can be found in section 2 – requirements.</w:t>
+      </w:r>
+    </w:p>
+    <w:p>
+      <w:pPr>
+        <w:spacing w:before="240"/>
+        <w:jc w:val="both"/>
+        <w:pPrChange w:id="6" w:author="Calum Mortimer" w:date="2020-04-01T16:07:00Z">
+          <w:pPr>
+            <w:spacing w:before="240"/>
+          </w:pPr>
+        </w:pPrChange>
+      </w:pPr>
       <w:r>
         <w:t>This report will guide the reader through the various stages of the software development cycle that our team undertook to produce a system that would meet the client’s requirements. Each section of this report corresponds to each phase of the generally-accepted model of the software development cycle, i.e.:</w:t>
       </w:r>
@@ -145,14 +251,9 @@
           <w:ilvl w:val="0"/>
           <w:numId w:val="10"/>
         </w:numPr>
-        <w:rPr>
-          <w:highlight w:val="yellow"/>
-        </w:rPr>
-      </w:pPr>
-      <w:r>
-        <w:rPr>
-          <w:highlight w:val="yellow"/>
-        </w:rPr>
+      </w:pPr>
+      <w:commentRangeStart w:id="7"/>
+      <w:r>
         <w:t>Requirement gathering and analysis</w:t>
       </w:r>
     </w:p>
@@ -163,14 +264,8 @@
           <w:ilvl w:val="0"/>
           <w:numId w:val="10"/>
         </w:numPr>
-        <w:rPr>
-          <w:highlight w:val="yellow"/>
-        </w:rPr>
-      </w:pPr>
-      <w:r>
-        <w:rPr>
-          <w:highlight w:val="yellow"/>
-        </w:rPr>
+      </w:pPr>
+      <w:r>
         <w:t>Design</w:t>
       </w:r>
     </w:p>
@@ -181,14 +276,8 @@
           <w:ilvl w:val="0"/>
           <w:numId w:val="10"/>
         </w:numPr>
-        <w:rPr>
-          <w:highlight w:val="yellow"/>
-        </w:rPr>
-      </w:pPr>
-      <w:r>
-        <w:rPr>
-          <w:highlight w:val="yellow"/>
-        </w:rPr>
+      </w:pPr>
+      <w:r>
         <w:t>Implementation or coding</w:t>
       </w:r>
     </w:p>
@@ -199,65 +288,66 @@
           <w:ilvl w:val="0"/>
           <w:numId w:val="10"/>
         </w:numPr>
+      </w:pPr>
+      <w:r>
+        <w:t>Testing</w:t>
+      </w:r>
+    </w:p>
+    <w:p>
+      <w:pPr>
+        <w:jc w:val="both"/>
+        <w:pPrChange w:id="8" w:author="Calum Mortimer" w:date="2020-04-01T16:07:00Z">
+          <w:pPr>
+            <w:jc w:val="both"/>
+          </w:pPr>
+        </w:pPrChange>
+      </w:pPr>
+      <w:r>
+        <w:t xml:space="preserve">Ongoing maintenance and support following deployment of the software is not discussed, though this is an important part of completing the full cycle of activities required for a software product to be continually operational. </w:t>
+      </w:r>
+    </w:p>
+    <w:p>
+      <w:pPr>
+        <w:jc w:val="both"/>
+        <w:pPrChange w:id="9" w:author="Calum Mortimer" w:date="2020-04-01T16:07:00Z">
+          <w:pPr/>
+        </w:pPrChange>
+      </w:pPr>
+      <w:r>
+        <w:t>Further to these topics is a section detailing the workflow and software development methodologies used within this software development project, and some discussion around why these methodologies were chosen and alternative paths which could</w:t>
+      </w:r>
+      <w:ins w:id="10" w:author="Calum Mortimer" w:date="2020-04-01T16:07:00Z">
+        <w:r>
+          <w:t xml:space="preserve"> have</w:t>
+        </w:r>
+      </w:ins>
+      <w:r>
+        <w:t xml:space="preserve"> be</w:t>
+      </w:r>
+      <w:ins w:id="11" w:author="Calum Mortimer" w:date="2020-04-01T16:07:00Z">
+        <w:r>
+          <w:t>en</w:t>
+        </w:r>
+      </w:ins>
+      <w:r>
+        <w:t xml:space="preserve"> used. </w:t>
+      </w:r>
+      <w:bookmarkStart w:id="12" w:name="_GoBack"/>
+      <w:bookmarkEnd w:id="12"/>
+    </w:p>
+    <w:p>
+      <w:pPr>
+        <w:spacing w:after="0" w:line="240" w:lineRule="auto"/>
+      </w:pPr>
+      <w:r>
+        <w:br w:type="page"/>
+      </w:r>
+      <w:commentRangeEnd w:id="7"/>
+      <w:r>
         <w:rPr>
-          <w:highlight w:val="yellow"/>
+          <w:rStyle w:val="CommentReference"/>
         </w:rPr>
-      </w:pPr>
-      <w:r>
-        <w:rPr>
-          <w:highlight w:val="yellow"/>
-        </w:rPr>
-        <w:t>Testing</w:t>
-      </w:r>
-    </w:p>
-    <w:p>
-      <w:pPr>
-        <w:pStyle w:val="ListParagraph"/>
-        <w:numPr>
-          <w:ilvl w:val="0"/>
-          <w:numId w:val="10"/>
-        </w:numPr>
-        <w:rPr>
-          <w:highlight w:val="yellow"/>
-        </w:rPr>
-      </w:pPr>
-      <w:r>
-        <w:rPr>
-          <w:highlight w:val="yellow"/>
-        </w:rPr>
-        <w:t>Deployment</w:t>
-      </w:r>
-    </w:p>
-    <w:p>
-      <w:pPr>
-        <w:pStyle w:val="ListParagraph"/>
-        <w:numPr>
-          <w:ilvl w:val="0"/>
-          <w:numId w:val="10"/>
-        </w:numPr>
-        <w:rPr>
-          <w:highlight w:val="yellow"/>
-        </w:rPr>
-      </w:pPr>
-      <w:r>
-        <w:rPr>
-          <w:highlight w:val="yellow"/>
-        </w:rPr>
-        <w:t>Maintenance</w:t>
-      </w:r>
-    </w:p>
-    <w:p>
-      <w:pPr>
-        <w:spacing w:after="0" w:line="240" w:lineRule="auto"/>
-        <w:rPr>
-          <w:highlight w:val="yellow"/>
-        </w:rPr>
-      </w:pPr>
-      <w:r>
-        <w:rPr>
-          <w:highlight w:val="yellow"/>
-        </w:rPr>
-        <w:br w:type="page"/>
+        <w:commentReference w:id="7"/>
       </w:r>
     </w:p>
     <w:p>
@@ -1410,7 +1500,7 @@
                     </pic:cNvPicPr>
                   </pic:nvPicPr>
                   <pic:blipFill>
-                    <a:blip r:embed="rId7" cstate="print">
+                    <a:blip r:embed="rId10" cstate="print">
                       <a:extLst>
                         <a:ext uri="{28A0092B-C50C-407E-A947-70E740481C1C}">
                           <a14:useLocalDpi xmlns:a14="http://schemas.microsoft.com/office/drawing/2010/main" val="0"/>
@@ -1545,7 +1635,7 @@
                     <pic:cNvPicPr/>
                   </pic:nvPicPr>
                   <pic:blipFill>
-                    <a:blip r:embed="rId8"/>
+                    <a:blip r:embed="rId11"/>
                     <a:stretch>
                       <a:fillRect/>
                     </a:stretch>
@@ -1600,8 +1690,6 @@
       </w:r>
     </w:p>
     <w:p>
-      <w:bookmarkStart w:id="0" w:name="_GoBack"/>
-      <w:bookmarkEnd w:id="0"/>
       <w:r>
         <w:br w:type="page"/>
       </w:r>
@@ -1627,16 +1715,16 @@
           <w:numId w:val="3"/>
         </w:numPr>
       </w:pPr>
-      <w:bookmarkStart w:id="1" w:name="_Ref35610326"/>
-      <w:bookmarkStart w:id="2" w:name="_Ref36303638"/>
+      <w:bookmarkStart w:id="13" w:name="_Ref35610326"/>
+      <w:bookmarkStart w:id="14" w:name="_Ref36303638"/>
       <w:r>
         <w:t xml:space="preserve">Client </w:t>
       </w:r>
-      <w:bookmarkEnd w:id="1"/>
+      <w:bookmarkEnd w:id="13"/>
       <w:r>
         <w:t>User Requirements Specification</w:t>
       </w:r>
-      <w:bookmarkEnd w:id="2"/>
+      <w:bookmarkEnd w:id="14"/>
     </w:p>
     <w:p>
       <w:pPr>
@@ -1665,7 +1753,7 @@
                     </pic:cNvPicPr>
                   </pic:nvPicPr>
                   <pic:blipFill>
-                    <a:blip r:embed="rId9"/>
+                    <a:blip r:embed="rId12"/>
                     <a:stretch>
                       <a:fillRect/>
                     </a:stretch>
@@ -1699,12 +1787,12 @@
           <w:numId w:val="2"/>
         </w:numPr>
       </w:pPr>
-      <w:bookmarkStart w:id="3" w:name="_Ref35610451"/>
+      <w:bookmarkStart w:id="15" w:name="_Ref35610451"/>
       <w:r>
         <w:lastRenderedPageBreak/>
         <w:t>Project Requirements List</w:t>
       </w:r>
-      <w:bookmarkEnd w:id="3"/>
+      <w:bookmarkEnd w:id="15"/>
     </w:p>
     <w:p>
       <w:pPr>
@@ -1823,12 +1911,12 @@
           <w:numId w:val="2"/>
         </w:numPr>
       </w:pPr>
-      <w:bookmarkStart w:id="4" w:name="_Ref35610528"/>
+      <w:bookmarkStart w:id="16" w:name="_Ref35610528"/>
       <w:r>
         <w:lastRenderedPageBreak/>
         <w:t>Project Assumptions List</w:t>
       </w:r>
-      <w:bookmarkEnd w:id="4"/>
+      <w:bookmarkEnd w:id="16"/>
     </w:p>
     <w:p>
       <w:pPr>
@@ -1945,7 +2033,7 @@
                     </pic:cNvPicPr>
                   </pic:nvPicPr>
                   <pic:blipFill>
-                    <a:blip r:embed="rId10"/>
+                    <a:blip r:embed="rId13"/>
                     <a:stretch>
                       <a:fillRect/>
                     </a:stretch>
@@ -1981,6 +2069,39 @@
     </w:sectPr>
   </w:body>
 </w:document>
+</file>
+
+<file path=word/comments.xml><?xml version="1.0" encoding="utf-8"?>
+<w:comments xmlns:wpc="http://schemas.microsoft.com/office/word/2010/wordprocessingCanvas" xmlns:cx="http://schemas.microsoft.com/office/drawing/2014/chartex" xmlns:cx1="http://schemas.microsoft.com/office/drawing/2015/9/8/chartex" xmlns:cx2="http://schemas.microsoft.com/office/drawing/2015/10/21/chartex" xmlns:cx3="http://schemas.microsoft.com/office/drawing/2016/5/9/chartex" xmlns:cx4="http://schemas.microsoft.com/office/drawing/2016/5/10/chartex" xmlns:cx5="http://schemas.microsoft.com/office/drawing/2016/5/11/chartex" xmlns:cx6="http://schemas.microsoft.com/office/drawing/2016/5/12/chartex" xmlns:cx7="http://schemas.microsoft.com/office/drawing/2016/5/13/chartex" xmlns:cx8="http://schemas.microsoft.com/office/drawing/2016/5/14/chartex" xmlns:mc="http://schemas.openxmlformats.org/markup-compatibility/2006" xmlns:aink="http://schemas.microsoft.com/office/drawing/2016/ink" xmlns:am3d="http://schemas.microsoft.com/office/drawing/2017/model3d" xmlns:o="urn:schemas-microsoft-com:office:office" xmlns:r="http://schemas.openxmlformats.org/officeDocument/2006/relationships" xmlns:m="http://schemas.openxmlformats.org/officeDocument/2006/math" xmlns:v="urn:schemas-microsoft-com:vml" xmlns:wp14="http://schemas.microsoft.com/office/word/2010/wordprocessingDrawing" xmlns:wp="http://schemas.openxmlformats.org/drawingml/2006/wordprocessingDrawing" xmlns:w10="urn:schemas-microsoft-com:office:word" xmlns:w="http://schemas.openxmlformats.org/wordprocessingml/2006/main" xmlns:w14="http://schemas.microsoft.com/office/word/2010/wordml" xmlns:w15="http://schemas.microsoft.com/office/word/2012/wordml" xmlns:w16cid="http://schemas.microsoft.com/office/word/2016/wordml/cid" xmlns:w16se="http://schemas.microsoft.com/office/word/2015/wordml/symex" xmlns:wpg="http://schemas.microsoft.com/office/word/2010/wordprocessingGroup" xmlns:wpi="http://schemas.microsoft.com/office/word/2010/wordprocessingInk" xmlns:wne="http://schemas.microsoft.com/office/word/2006/wordml" xmlns:wps="http://schemas.microsoft.com/office/word/2010/wordprocessingShape" mc:Ignorable="w14 w15 w16se w16cid wp14">
+  <w:comment w:id="7" w:author="Calum Mortimer" w:date="2020-04-01T16:05:00Z" w:initials="CM">
+    <w:p>
+      <w:pPr>
+        <w:pStyle w:val="CommentText"/>
+      </w:pPr>
+      <w:r>
+        <w:rPr>
+          <w:rStyle w:val="CommentReference"/>
+        </w:rPr>
+        <w:annotationRef/>
+      </w:r>
+      <w:r>
+        <w:t>Fixed this a bit</w:t>
+      </w:r>
+    </w:p>
+  </w:comment>
+</w:comments>
+</file>
+
+<file path=word/commentsExtended.xml><?xml version="1.0" encoding="utf-8"?>
+<w15:commentsEx xmlns:wpc="http://schemas.microsoft.com/office/word/2010/wordprocessingCanvas" xmlns:cx="http://schemas.microsoft.com/office/drawing/2014/chartex" xmlns:cx1="http://schemas.microsoft.com/office/drawing/2015/9/8/chartex" xmlns:cx2="http://schemas.microsoft.com/office/drawing/2015/10/21/chartex" xmlns:cx3="http://schemas.microsoft.com/office/drawing/2016/5/9/chartex" xmlns:cx4="http://schemas.microsoft.com/office/drawing/2016/5/10/chartex" xmlns:cx5="http://schemas.microsoft.com/office/drawing/2016/5/11/chartex" xmlns:cx6="http://schemas.microsoft.com/office/drawing/2016/5/12/chartex" xmlns:cx7="http://schemas.microsoft.com/office/drawing/2016/5/13/chartex" xmlns:cx8="http://schemas.microsoft.com/office/drawing/2016/5/14/chartex" xmlns:mc="http://schemas.openxmlformats.org/markup-compatibility/2006" xmlns:aink="http://schemas.microsoft.com/office/drawing/2016/ink" xmlns:am3d="http://schemas.microsoft.com/office/drawing/2017/model3d" xmlns:o="urn:schemas-microsoft-com:office:office" xmlns:r="http://schemas.openxmlformats.org/officeDocument/2006/relationships" xmlns:m="http://schemas.openxmlformats.org/officeDocument/2006/math" xmlns:v="urn:schemas-microsoft-com:vml" xmlns:wp14="http://schemas.microsoft.com/office/word/2010/wordprocessingDrawing" xmlns:wp="http://schemas.openxmlformats.org/drawingml/2006/wordprocessingDrawing" xmlns:w10="urn:schemas-microsoft-com:office:word" xmlns:w="http://schemas.openxmlformats.org/wordprocessingml/2006/main" xmlns:w14="http://schemas.microsoft.com/office/word/2010/wordml" xmlns:w15="http://schemas.microsoft.com/office/word/2012/wordml" xmlns:w16cid="http://schemas.microsoft.com/office/word/2016/wordml/cid" xmlns:w16se="http://schemas.microsoft.com/office/word/2015/wordml/symex" xmlns:wpg="http://schemas.microsoft.com/office/word/2010/wordprocessingGroup" xmlns:wpi="http://schemas.microsoft.com/office/word/2010/wordprocessingInk" xmlns:wne="http://schemas.microsoft.com/office/word/2006/wordml" xmlns:wps="http://schemas.microsoft.com/office/word/2010/wordprocessingShape" mc:Ignorable="w14 w15 w16se w16cid wp14">
+  <w15:commentEx w15:paraId="7C4FAD7D" w15:done="0"/>
+</w15:commentsEx>
+</file>
+
+<file path=word/commentsIds.xml><?xml version="1.0" encoding="utf-8"?>
+<w16cid:commentsIds xmlns:wpc="http://schemas.microsoft.com/office/word/2010/wordprocessingCanvas" xmlns:cx="http://schemas.microsoft.com/office/drawing/2014/chartex" xmlns:cx1="http://schemas.microsoft.com/office/drawing/2015/9/8/chartex" xmlns:cx2="http://schemas.microsoft.com/office/drawing/2015/10/21/chartex" xmlns:cx3="http://schemas.microsoft.com/office/drawing/2016/5/9/chartex" xmlns:cx4="http://schemas.microsoft.com/office/drawing/2016/5/10/chartex" xmlns:cx5="http://schemas.microsoft.com/office/drawing/2016/5/11/chartex" xmlns:cx6="http://schemas.microsoft.com/office/drawing/2016/5/12/chartex" xmlns:cx7="http://schemas.microsoft.com/office/drawing/2016/5/13/chartex" xmlns:cx8="http://schemas.microsoft.com/office/drawing/2016/5/14/chartex" xmlns:mc="http://schemas.openxmlformats.org/markup-compatibility/2006" xmlns:aink="http://schemas.microsoft.com/office/drawing/2016/ink" xmlns:am3d="http://schemas.microsoft.com/office/drawing/2017/model3d" xmlns:o="urn:schemas-microsoft-com:office:office" xmlns:r="http://schemas.openxmlformats.org/officeDocument/2006/relationships" xmlns:m="http://schemas.openxmlformats.org/officeDocument/2006/math" xmlns:v="urn:schemas-microsoft-com:vml" xmlns:wp14="http://schemas.microsoft.com/office/word/2010/wordprocessingDrawing" xmlns:wp="http://schemas.openxmlformats.org/drawingml/2006/wordprocessingDrawing" xmlns:w10="urn:schemas-microsoft-com:office:word" xmlns:w="http://schemas.openxmlformats.org/wordprocessingml/2006/main" xmlns:w14="http://schemas.microsoft.com/office/word/2010/wordml" xmlns:w15="http://schemas.microsoft.com/office/word/2012/wordml" xmlns:w16cid="http://schemas.microsoft.com/office/word/2016/wordml/cid" xmlns:w16se="http://schemas.microsoft.com/office/word/2015/wordml/symex" xmlns:wpg="http://schemas.microsoft.com/office/word/2010/wordprocessingGroup" xmlns:wpi="http://schemas.microsoft.com/office/word/2010/wordprocessingInk" xmlns:wne="http://schemas.microsoft.com/office/word/2006/wordml" xmlns:wps="http://schemas.microsoft.com/office/word/2010/wordprocessingShape" mc:Ignorable="w14 w15 w16se w16cid wp14">
+  <w16cid:commentId w16cid:paraId="7C4FAD7D" w16cid:durableId="222F3A56"/>
+</w16cid:commentsIds>
 </file>
 
 <file path=word/numbering.xml><?xml version="1.0" encoding="utf-8"?>
@@ -3136,6 +3257,14 @@
     <w:abstractNumId w:val="5"/>
   </w:num>
 </w:numbering>
+</file>
+
+<file path=word/people.xml><?xml version="1.0" encoding="utf-8"?>
+<w15:people xmlns:wpc="http://schemas.microsoft.com/office/word/2010/wordprocessingCanvas" xmlns:cx="http://schemas.microsoft.com/office/drawing/2014/chartex" xmlns:cx1="http://schemas.microsoft.com/office/drawing/2015/9/8/chartex" xmlns:cx2="http://schemas.microsoft.com/office/drawing/2015/10/21/chartex" xmlns:cx3="http://schemas.microsoft.com/office/drawing/2016/5/9/chartex" xmlns:cx4="http://schemas.microsoft.com/office/drawing/2016/5/10/chartex" xmlns:cx5="http://schemas.microsoft.com/office/drawing/2016/5/11/chartex" xmlns:cx6="http://schemas.microsoft.com/office/drawing/2016/5/12/chartex" xmlns:cx7="http://schemas.microsoft.com/office/drawing/2016/5/13/chartex" xmlns:cx8="http://schemas.microsoft.com/office/drawing/2016/5/14/chartex" xmlns:mc="http://schemas.openxmlformats.org/markup-compatibility/2006" xmlns:aink="http://schemas.microsoft.com/office/drawing/2016/ink" xmlns:am3d="http://schemas.microsoft.com/office/drawing/2017/model3d" xmlns:o="urn:schemas-microsoft-com:office:office" xmlns:r="http://schemas.openxmlformats.org/officeDocument/2006/relationships" xmlns:m="http://schemas.openxmlformats.org/officeDocument/2006/math" xmlns:v="urn:schemas-microsoft-com:vml" xmlns:wp14="http://schemas.microsoft.com/office/word/2010/wordprocessingDrawing" xmlns:wp="http://schemas.openxmlformats.org/drawingml/2006/wordprocessingDrawing" xmlns:w10="urn:schemas-microsoft-com:office:word" xmlns:w="http://schemas.openxmlformats.org/wordprocessingml/2006/main" xmlns:w14="http://schemas.microsoft.com/office/word/2010/wordml" xmlns:w15="http://schemas.microsoft.com/office/word/2012/wordml" xmlns:w16cid="http://schemas.microsoft.com/office/word/2016/wordml/cid" xmlns:w16se="http://schemas.microsoft.com/office/word/2015/wordml/symex" xmlns:wpg="http://schemas.microsoft.com/office/word/2010/wordprocessingGroup" xmlns:wpi="http://schemas.microsoft.com/office/word/2010/wordprocessingInk" xmlns:wne="http://schemas.microsoft.com/office/word/2006/wordml" xmlns:wps="http://schemas.microsoft.com/office/word/2010/wordprocessingShape" mc:Ignorable="w14 w15 w16se w16cid wp14">
+  <w15:person w15:author="Calum Mortimer">
+    <w15:presenceInfo w15:providerId="Windows Live" w15:userId="aa02db821cd7961e"/>
+  </w15:person>
+</w15:people>
 </file>
 
 <file path=word/styles.xml><?xml version="1.0" encoding="utf-8"?>
@@ -3775,6 +3904,104 @@
       <w:u w:val="single"/>
     </w:rPr>
   </w:style>
+  <w:style w:type="character" w:styleId="CommentReference">
+    <w:name w:val="annotation reference"/>
+    <w:basedOn w:val="DefaultParagraphFont"/>
+    <w:uiPriority w:val="99"/>
+    <w:semiHidden/>
+    <w:unhideWhenUsed/>
+    <w:rsid w:val="00CB7F5F"/>
+    <w:rPr>
+      <w:sz w:val="16"/>
+      <w:szCs w:val="16"/>
+    </w:rPr>
+  </w:style>
+  <w:style w:type="paragraph" w:styleId="CommentText">
+    <w:name w:val="annotation text"/>
+    <w:basedOn w:val="Normal"/>
+    <w:link w:val="CommentTextChar"/>
+    <w:uiPriority w:val="99"/>
+    <w:semiHidden/>
+    <w:unhideWhenUsed/>
+    <w:rsid w:val="00CB7F5F"/>
+    <w:pPr>
+      <w:spacing w:line="240" w:lineRule="auto"/>
+    </w:pPr>
+    <w:rPr>
+      <w:sz w:val="20"/>
+      <w:szCs w:val="20"/>
+    </w:rPr>
+  </w:style>
+  <w:style w:type="character" w:customStyle="1" w:styleId="CommentTextChar">
+    <w:name w:val="Comment Text Char"/>
+    <w:basedOn w:val="DefaultParagraphFont"/>
+    <w:link w:val="CommentText"/>
+    <w:uiPriority w:val="99"/>
+    <w:semiHidden/>
+    <w:rsid w:val="00CB7F5F"/>
+    <w:rPr>
+      <w:sz w:val="20"/>
+      <w:szCs w:val="20"/>
+    </w:rPr>
+  </w:style>
+  <w:style w:type="paragraph" w:styleId="CommentSubject">
+    <w:name w:val="annotation subject"/>
+    <w:basedOn w:val="CommentText"/>
+    <w:next w:val="CommentText"/>
+    <w:link w:val="CommentSubjectChar"/>
+    <w:uiPriority w:val="99"/>
+    <w:semiHidden/>
+    <w:unhideWhenUsed/>
+    <w:rsid w:val="00CB7F5F"/>
+    <w:rPr>
+      <w:b/>
+      <w:bCs/>
+    </w:rPr>
+  </w:style>
+  <w:style w:type="character" w:customStyle="1" w:styleId="CommentSubjectChar">
+    <w:name w:val="Comment Subject Char"/>
+    <w:basedOn w:val="CommentTextChar"/>
+    <w:link w:val="CommentSubject"/>
+    <w:uiPriority w:val="99"/>
+    <w:semiHidden/>
+    <w:rsid w:val="00CB7F5F"/>
+    <w:rPr>
+      <w:b/>
+      <w:bCs/>
+      <w:sz w:val="20"/>
+      <w:szCs w:val="20"/>
+    </w:rPr>
+  </w:style>
+  <w:style w:type="paragraph" w:styleId="BalloonText">
+    <w:name w:val="Balloon Text"/>
+    <w:basedOn w:val="Normal"/>
+    <w:link w:val="BalloonTextChar"/>
+    <w:uiPriority w:val="99"/>
+    <w:semiHidden/>
+    <w:unhideWhenUsed/>
+    <w:rsid w:val="00CB7F5F"/>
+    <w:pPr>
+      <w:spacing w:after="0" w:line="240" w:lineRule="auto"/>
+    </w:pPr>
+    <w:rPr>
+      <w:rFonts w:ascii="Segoe UI" w:hAnsi="Segoe UI" w:cs="Segoe UI"/>
+      <w:sz w:val="18"/>
+      <w:szCs w:val="18"/>
+    </w:rPr>
+  </w:style>
+  <w:style w:type="character" w:customStyle="1" w:styleId="BalloonTextChar">
+    <w:name w:val="Balloon Text Char"/>
+    <w:basedOn w:val="DefaultParagraphFont"/>
+    <w:link w:val="BalloonText"/>
+    <w:uiPriority w:val="99"/>
+    <w:semiHidden/>
+    <w:rsid w:val="00CB7F5F"/>
+    <w:rPr>
+      <w:rFonts w:ascii="Segoe UI" w:hAnsi="Segoe UI" w:cs="Segoe UI"/>
+      <w:sz w:val="18"/>
+      <w:szCs w:val="18"/>
+    </w:rPr>
+  </w:style>
 </w:styles>
 </file>
 
@@ -4078,7 +4305,7 @@
 </file>
 
 <file path=customXml/itemProps1.xml><?xml version="1.0" encoding="utf-8"?>
-<ds:datastoreItem xmlns:ds="http://schemas.openxmlformats.org/officeDocument/2006/customXml" ds:itemID="{D37072D9-0017-44FE-9242-A2D3B787699A}">
+<ds:datastoreItem xmlns:ds="http://schemas.openxmlformats.org/officeDocument/2006/customXml" ds:itemID="{CAE55738-0686-400B-9E2C-72D2703C6340}">
   <ds:schemaRefs>
     <ds:schemaRef ds:uri="http://schemas.openxmlformats.org/officeDocument/2006/bibliography"/>
   </ds:schemaRefs>

</xml_diff>

<commit_message>
Editing pass of sections 1, 2, 3, 4
First editing pass of complete sections
</commit_message>
<xml_diff>
--- a/Final Report/CS993 Time Booking System Report.docx
+++ b/Final Report/CS993 Time Booking System Report.docx
@@ -1,6 +1,6 @@
 
 <file path=word/document.xml><?xml version="1.0" encoding="utf-8"?>
-<w:document xmlns:wpc="http://schemas.microsoft.com/office/word/2010/wordprocessingCanvas" xmlns:cx="http://schemas.microsoft.com/office/drawing/2014/chartex" xmlns:cx1="http://schemas.microsoft.com/office/drawing/2015/9/8/chartex" xmlns:cx2="http://schemas.microsoft.com/office/drawing/2015/10/21/chartex" xmlns:cx3="http://schemas.microsoft.com/office/drawing/2016/5/9/chartex" xmlns:cx4="http://schemas.microsoft.com/office/drawing/2016/5/10/chartex" xmlns:cx5="http://schemas.microsoft.com/office/drawing/2016/5/11/chartex" xmlns:cx6="http://schemas.microsoft.com/office/drawing/2016/5/12/chartex" xmlns:cx7="http://schemas.microsoft.com/office/drawing/2016/5/13/chartex" xmlns:cx8="http://schemas.microsoft.com/office/drawing/2016/5/14/chartex" xmlns:mc="http://schemas.openxmlformats.org/markup-compatibility/2006" xmlns:aink="http://schemas.microsoft.com/office/drawing/2016/ink" xmlns:am3d="http://schemas.microsoft.com/office/drawing/2017/model3d" xmlns:o="urn:schemas-microsoft-com:office:office" xmlns:r="http://schemas.openxmlformats.org/officeDocument/2006/relationships" xmlns:m="http://schemas.openxmlformats.org/officeDocument/2006/math" xmlns:v="urn:schemas-microsoft-com:vml" xmlns:wp14="http://schemas.microsoft.com/office/word/2010/wordprocessingDrawing" xmlns:wp="http://schemas.openxmlformats.org/drawingml/2006/wordprocessingDrawing" xmlns:w10="urn:schemas-microsoft-com:office:word" xmlns:w="http://schemas.openxmlformats.org/wordprocessingml/2006/main" xmlns:w14="http://schemas.microsoft.com/office/word/2010/wordml" xmlns:w15="http://schemas.microsoft.com/office/word/2012/wordml" xmlns:w16cex="http://schemas.microsoft.com/office/word/2018/wordml/cex" xmlns:w16cid="http://schemas.microsoft.com/office/word/2016/wordml/cid" xmlns:w16="http://schemas.microsoft.com/office/word/2018/wordml" xmlns:w16se="http://schemas.microsoft.com/office/word/2015/wordml/symex" xmlns:wpg="http://schemas.microsoft.com/office/word/2010/wordprocessingGroup" xmlns:wpi="http://schemas.microsoft.com/office/word/2010/wordprocessingInk" xmlns:wne="http://schemas.microsoft.com/office/word/2006/wordml" xmlns:wps="http://schemas.microsoft.com/office/word/2010/wordprocessingShape" mc:Ignorable="w14 w15 w16se w16cid w16 w16cex wp14">
+<w:document xmlns:wpc="http://schemas.microsoft.com/office/word/2010/wordprocessingCanvas" xmlns:mo="http://schemas.microsoft.com/office/mac/office/2008/main" xmlns:mc="http://schemas.openxmlformats.org/markup-compatibility/2006" xmlns:mv="urn:schemas-microsoft-com:mac:vml" xmlns:o="urn:schemas-microsoft-com:office:office" xmlns:r="http://schemas.openxmlformats.org/officeDocument/2006/relationships" xmlns:m="http://schemas.openxmlformats.org/officeDocument/2006/math" xmlns:v="urn:schemas-microsoft-com:vml" xmlns:wp14="http://schemas.microsoft.com/office/word/2010/wordprocessingDrawing" xmlns:wp="http://schemas.openxmlformats.org/drawingml/2006/wordprocessingDrawing" xmlns:w10="urn:schemas-microsoft-com:office:word" xmlns:w="http://schemas.openxmlformats.org/wordprocessingml/2006/main" xmlns:w14="http://schemas.microsoft.com/office/word/2010/wordml" xmlns:w15="http://schemas.microsoft.com/office/word/2012/wordml" xmlns:wpg="http://schemas.microsoft.com/office/word/2010/wordprocessingGroup" xmlns:wpi="http://schemas.microsoft.com/office/word/2010/wordprocessingInk" xmlns:wne="http://schemas.microsoft.com/office/word/2006/wordml" xmlns:wps="http://schemas.microsoft.com/office/word/2010/wordprocessingShape" mc:Ignorable="w14 w15 wp14">
   <w:body>
     <w:p>
       <w:pPr>
@@ -15,15 +15,7 @@
         <w:pStyle w:val="Subtitle"/>
       </w:pPr>
       <w:r>
-        <w:t xml:space="preserve">Team Lewis – Jonathan Bowen, </w:t>
-      </w:r>
-      <w:proofErr w:type="spellStart"/>
-      <w:r>
-        <w:t>Boakya</w:t>
-      </w:r>
-      <w:proofErr w:type="spellEnd"/>
-      <w:r>
-        <w:t xml:space="preserve"> Dankwa, Alistair Hill, Jane Howell, Calum Mortimer</w:t>
+        <w:t>Team Lewis – Jonathan Bowen, Boakya Dankwa, Alistair Hill, Jane Howell, Calum Mortimer</w:t>
       </w:r>
     </w:p>
     <w:p>
@@ -226,15 +218,7 @@
         </w:pPrChange>
       </w:pPr>
       <w:r>
-        <w:t xml:space="preserve">This report will guide the reader through the various stages of the software development cycle that our team undertook to produce a system that would meet the client’s requirements. Each section of this report corresponds to each phase of the </w:t>
-      </w:r>
-      <w:proofErr w:type="gramStart"/>
-      <w:r>
-        <w:t>generally-accepted</w:t>
-      </w:r>
-      <w:proofErr w:type="gramEnd"/>
-      <w:r>
-        <w:t xml:space="preserve"> model of the software development cycle, i.e.:</w:t>
+        <w:t>This report will guide the reader through the various stages of the software development cycle that our team undertook to produce a system that would meet the client’s requirements. Each section of this report corresponds to each phase of the generally-accepted model of the software development cycle, i.e.:</w:t>
       </w:r>
     </w:p>
     <w:p>
@@ -537,7 +521,20 @@
         <w:t xml:space="preserve"> software package for tracking the time employees spend on projects and tasks within a consultancy framework.</w:t>
       </w:r>
       <w:r>
-        <w:t xml:space="preserve"> This functionality is already available in several “off the shelf” software packages. One such example of a widely used package would be Oracle’s JD Edwards project accounting software, which allows employees to record time against projects to recognise project profit and revenue. One member of our project team had experience of using </w:t>
+        <w:t xml:space="preserve"> This functionality is already available in several “off the shelf” software packages. One such example of a widely</w:t>
+      </w:r>
+      <w:ins w:id="11" w:author="BOWEN, JONATHAN" w:date="2020-04-01T17:01:00Z">
+        <w:r>
+          <w:t>-</w:t>
+        </w:r>
+      </w:ins>
+      <w:del w:id="12" w:author="BOWEN, JONATHAN" w:date="2020-04-01T17:01:00Z">
+        <w:r>
+          <w:delText xml:space="preserve"> </w:delText>
+        </w:r>
+      </w:del>
+      <w:r>
+        <w:t xml:space="preserve">used package would be Oracle’s JD Edwards project accounting software, which allows employees to record time against projects to recognise project profit and revenue. One member of our project team had experience of using </w:t>
       </w:r>
       <w:r>
         <w:t>t</w:t>
@@ -552,7 +549,34 @@
         <w:jc w:val="both"/>
       </w:pPr>
       <w:r>
-        <w:t xml:space="preserve">One difference which stands out versus “old school” timesheet recording is the client’s request for a disconnected mobile application. </w:t>
+        <w:t>One difference which stands out versus “old</w:t>
+      </w:r>
+      <w:ins w:id="13" w:author="BOWEN, JONATHAN" w:date="2020-04-01T17:01:00Z">
+        <w:r>
+          <w:t>-</w:t>
+        </w:r>
+      </w:ins>
+      <w:del w:id="14" w:author="BOWEN, JONATHAN" w:date="2020-04-01T17:01:00Z">
+        <w:r>
+          <w:delText xml:space="preserve"> </w:delText>
+        </w:r>
+      </w:del>
+      <w:r>
+        <w:t xml:space="preserve">school” timesheet recording is the client’s request for a </w:t>
+      </w:r>
+      <w:commentRangeStart w:id="15"/>
+      <w:r>
+        <w:t>disconnected mobile application</w:t>
+      </w:r>
+      <w:commentRangeEnd w:id="15"/>
+      <w:r>
+        <w:rPr>
+          <w:rStyle w:val="CommentReference"/>
+        </w:rPr>
+        <w:commentReference w:id="15"/>
+      </w:r>
+      <w:r>
+        <w:t xml:space="preserve">. </w:t>
       </w:r>
       <w:r>
         <w:t>An</w:t>
@@ -788,13 +812,29 @@
         <w:t>Using the requirements that were gathered</w:t>
       </w:r>
       <w:r>
-        <w:t xml:space="preserve"> in the previous design stage, the team began to think about the code we would have to write to fulfil the client’s requirements. The first approach the team employed was to make</w:t>
+        <w:t xml:space="preserve"> in the previous </w:t>
+      </w:r>
+      <w:del w:id="16" w:author="BOWEN, JONATHAN" w:date="2020-04-01T17:02:00Z">
+        <w:r>
+          <w:delText xml:space="preserve">design </w:delText>
+        </w:r>
+      </w:del>
+      <w:r>
+        <w:t>stage, the team began to think about the code we would have to write to fulfil the client’s requirements. The first approach the team employed was to make</w:t>
       </w:r>
       <w:r>
         <w:t xml:space="preserve"> use of a desi</w:t>
       </w:r>
       <w:r>
-        <w:t>gn technique called (physical) Class-Responsibility-C</w:t>
+        <w:t>gn technique called</w:t>
+      </w:r>
+      <w:del w:id="17" w:author="BOWEN, JONATHAN" w:date="2020-04-01T17:02:00Z">
+        <w:r>
+          <w:delText xml:space="preserve"> (physical)</w:delText>
+        </w:r>
+      </w:del>
+      <w:r>
+        <w:t xml:space="preserve"> Class-Responsibility-C</w:t>
       </w:r>
       <w:r>
         <w:t xml:space="preserve">ollaboration (CRC) cards as a </w:t>
@@ -818,7 +858,11 @@
       </w:r>
       <w:r>
         <w:rPr>
-          <w:highlight w:val="yellow"/>
+          <w:rPrChange w:id="18" w:author="BOWEN, JONATHAN" w:date="2020-04-01T17:02:00Z">
+            <w:rPr>
+              <w:highlight w:val="yellow"/>
+            </w:rPr>
+          </w:rPrChange>
         </w:rPr>
         <w:t>data structure</w:t>
       </w:r>
@@ -840,13 +884,42 @@
         <w:t xml:space="preserve">costly </w:t>
       </w:r>
       <w:r>
-        <w:t>setbacks later in the development process. Furthermore, the CRC cards serve a dual-purpose,</w:t>
+        <w:t>setbacks later in the development process. Furthermore, the CRC cards serve a</w:t>
+      </w:r>
+      <w:ins w:id="19" w:author="BOWEN, JONATHAN" w:date="2020-04-01T17:03:00Z">
+        <w:r>
+          <w:t xml:space="preserve">n additional </w:t>
+        </w:r>
+      </w:ins>
+      <w:del w:id="20" w:author="BOWEN, JONATHAN" w:date="2020-04-01T17:03:00Z">
+        <w:r>
+          <w:delText xml:space="preserve"> dual-</w:delText>
+        </w:r>
+      </w:del>
+      <w:r>
+        <w:t>purpose,</w:t>
       </w:r>
       <w:r>
         <w:t xml:space="preserve"> by also</w:t>
       </w:r>
       <w:r>
-        <w:t xml:space="preserve"> providing an unambiguous, strong springboard from which the development team can begin to code the system.</w:t>
+        <w:t xml:space="preserve"> providing an unambiguous, </w:t>
+      </w:r>
+      <w:del w:id="21" w:author="BOWEN, JONATHAN" w:date="2020-04-01T17:03:00Z">
+        <w:r>
+          <w:delText xml:space="preserve">strong </w:delText>
+        </w:r>
+      </w:del>
+      <w:ins w:id="22" w:author="BOWEN, JONATHAN" w:date="2020-04-01T17:03:00Z">
+        <w:r>
+          <w:t>structured</w:t>
+        </w:r>
+        <w:r>
+          <w:t xml:space="preserve"> </w:t>
+        </w:r>
+      </w:ins>
+      <w:r>
+        <w:t>springboard from which the development team can begin to code the system.</w:t>
       </w:r>
     </w:p>
     <w:p>
@@ -862,7 +935,31 @@
     </w:p>
     <w:p>
       <w:r>
-        <w:t xml:space="preserve">The team also made use of another conceptual modelling process that is similar to CRC cards - a class diagram. The main purpose of such diagrams is to describe the architecture of our software in terms of its classes, data, and functions. </w:t>
+        <w:t>The team also made use of another conceptual modelling process that is</w:t>
+      </w:r>
+      <w:ins w:id="23" w:author="BOWEN, JONATHAN" w:date="2020-04-01T17:03:00Z">
+        <w:r>
+          <w:t xml:space="preserve"> conceptually</w:t>
+        </w:r>
+      </w:ins>
+      <w:r>
+        <w:t xml:space="preserve"> similar to CRC cards - a class diagram. The main purpose of such diagrams is to describe the architecture of </w:t>
+      </w:r>
+      <w:del w:id="24" w:author="BOWEN, JONATHAN" w:date="2020-04-01T17:03:00Z">
+        <w:r>
+          <w:delText xml:space="preserve">our </w:delText>
+        </w:r>
+      </w:del>
+      <w:ins w:id="25" w:author="BOWEN, JONATHAN" w:date="2020-04-01T17:03:00Z">
+        <w:r>
+          <w:t>the</w:t>
+        </w:r>
+        <w:r>
+          <w:t xml:space="preserve"> </w:t>
+        </w:r>
+      </w:ins>
+      <w:r>
+        <w:t xml:space="preserve">software in terms of its classes, data, and functions. </w:t>
       </w:r>
       <w:r>
         <w:t>Using information</w:t>
@@ -929,8 +1026,74 @@
       </w:r>
     </w:p>
     <w:p>
-      <w:r>
-        <w:t xml:space="preserve">The common architecture that we would likely employ is the client/server architecture. The server controls clients’ access to the timetable and provides easy maintenance of a single timetable that is updated by many client requests. Linking this architecture with a relevant framework would give us a very strong foundation from which we can customise until all of the client’s requirements are met. </w:t>
+      <w:pPr>
+        <w:rPr>
+          <w:ins w:id="26" w:author="BOWEN, JONATHAN" w:date="2020-04-01T17:05:00Z"/>
+        </w:rPr>
+      </w:pPr>
+      <w:r>
+        <w:t>The common architecture that we would likely employ is the client/server architecture. The server controls clients’ access to the timetable and provides</w:t>
+      </w:r>
+      <w:ins w:id="27" w:author="BOWEN, JONATHAN" w:date="2020-04-01T17:04:00Z">
+        <w:r>
+          <w:t xml:space="preserve"> an avenue of</w:t>
+        </w:r>
+      </w:ins>
+      <w:r>
+        <w:t xml:space="preserve"> easy maintenance </w:t>
+      </w:r>
+      <w:ins w:id="28" w:author="BOWEN, JONATHAN" w:date="2020-04-01T17:04:00Z">
+        <w:r>
+          <w:t>as only</w:t>
+        </w:r>
+      </w:ins>
+      <w:del w:id="29" w:author="BOWEN, JONATHAN" w:date="2020-04-01T17:04:00Z">
+        <w:r>
+          <w:delText>of</w:delText>
+        </w:r>
+      </w:del>
+      <w:r>
+        <w:t xml:space="preserve"> a single timetable </w:t>
+      </w:r>
+      <w:del w:id="30" w:author="BOWEN, JONATHAN" w:date="2020-04-01T17:04:00Z">
+        <w:r>
+          <w:delText xml:space="preserve">that </w:delText>
+        </w:r>
+      </w:del>
+      <w:r>
+        <w:t xml:space="preserve">is updated by </w:t>
+      </w:r>
+      <w:del w:id="31" w:author="BOWEN, JONATHAN" w:date="2020-04-01T17:04:00Z">
+        <w:r>
+          <w:delText xml:space="preserve">many </w:delText>
+        </w:r>
+      </w:del>
+      <w:ins w:id="32" w:author="BOWEN, JONATHAN" w:date="2020-04-01T17:04:00Z">
+        <w:r>
+          <w:t>numerous</w:t>
+        </w:r>
+        <w:r>
+          <w:t xml:space="preserve"> </w:t>
+        </w:r>
+      </w:ins>
+      <w:r>
+        <w:t>client requests. Linking this architecture with a relevant framework would give us a very strong foundation from which we can customise</w:t>
+      </w:r>
+      <w:ins w:id="33" w:author="BOWEN, JONATHAN" w:date="2020-04-01T17:04:00Z">
+        <w:r>
+          <w:t xml:space="preserve"> and develop the application</w:t>
+        </w:r>
+      </w:ins>
+      <w:r>
+        <w:t xml:space="preserve"> until all</w:t>
+      </w:r>
+      <w:del w:id="34" w:author="BOWEN, JONATHAN" w:date="2020-04-01T17:04:00Z">
+        <w:r>
+          <w:delText xml:space="preserve"> of</w:delText>
+        </w:r>
+      </w:del>
+      <w:r>
+        <w:t xml:space="preserve"> the client’s requirements are met. </w:t>
       </w:r>
       <w:r>
         <w:t xml:space="preserve">One example of a framework we considered was Spring. Initially introduced to us </w:t>
@@ -941,7 +1104,25 @@
       <w:r>
         <w:t xml:space="preserve"> our laboratory sessions, the spring framework was found to be especially advantageous for java and web application development.</w:t>
       </w:r>
-    </w:p>
+      <w:ins w:id="35" w:author="BOWEN, JONATHAN" w:date="2020-04-01T17:05:00Z">
+        <w:r>
+          <w:t>\</w:t>
+        </w:r>
+      </w:ins>
+    </w:p>
+    <w:p>
+      <w:pPr>
+        <w:rPr>
+          <w:ins w:id="36" w:author="BOWEN, JONATHAN" w:date="2020-04-01T17:05:00Z"/>
+        </w:rPr>
+      </w:pPr>
+      <w:ins w:id="37" w:author="BOWEN, JONATHAN" w:date="2020-04-01T17:05:00Z">
+        <w:r>
+          <w:t>By combining the advantages of the aforementioned design techniques, the team began the next phase – construction – with a solid design foundation and clear direction going forward.</w:t>
+        </w:r>
+      </w:ins>
+    </w:p>
+    <w:p/>
     <w:p>
       <w:pPr>
         <w:spacing w:after="0" w:line="240" w:lineRule="auto"/>
@@ -975,20 +1156,82 @@
     </w:p>
     <w:p>
       <w:r>
-        <w:t xml:space="preserve">    Starting from the classes and methods identified during design, we set out method signatures and unit tests (using JUnit) to drive development. We use test-driven development like this in order to ensure that our code meets the API specifications necessary to integrate it with other systems and code generated by other team members and, more generally, in order to ensure that we generate working code to begin with. These unit tests generated for development can also be used as unit tests for the specific functions for testing and maintenance.</w:t>
-      </w:r>
-    </w:p>
-    <w:p>
-      <w:r>
-        <w:t xml:space="preserve">    Another aspect that's important for integrating code from different team members is code standards. Choosing and adhering to a code style saves time and effort spent reading and working with </w:t>
-      </w:r>
-      <w:proofErr w:type="gramStart"/>
-      <w:r>
-        <w:t>other</w:t>
-      </w:r>
-      <w:proofErr w:type="gramEnd"/>
-      <w:r>
-        <w:t xml:space="preserve"> people's code. It also helps to prevent errors being introduced from misunderstanding how code functions when attempting to extend it. Since the team is primarily trained in Java, for that part of the program we didn't introduce any conventions other than the standard Oracle Java conventions*.</w:t>
+        <w:t xml:space="preserve">    Starting from the classes and methods identified during design, we set out method signatures and unit tests (using JUnit) to drive development. We use test-driven development like this </w:t>
+      </w:r>
+      <w:del w:id="38" w:author="BOWEN, JONATHAN" w:date="2020-04-01T17:05:00Z">
+        <w:r>
+          <w:delText>in order to</w:delText>
+        </w:r>
+      </w:del>
+      <w:ins w:id="39" w:author="BOWEN, JONATHAN" w:date="2020-04-01T17:05:00Z">
+        <w:r>
+          <w:t>so that we can</w:t>
+        </w:r>
+      </w:ins>
+      <w:r>
+        <w:t xml:space="preserve"> ensure that our code meets the API specifications necessary to integrate it with other systems and code generated by other team members and, more generally, </w:t>
+      </w:r>
+      <w:del w:id="40" w:author="BOWEN, JONATHAN" w:date="2020-04-01T17:05:00Z">
+        <w:r>
+          <w:delText>in order to</w:delText>
+        </w:r>
+      </w:del>
+      <w:ins w:id="41" w:author="BOWEN, JONATHAN" w:date="2020-04-01T17:05:00Z">
+        <w:r>
+          <w:t>to</w:t>
+        </w:r>
+      </w:ins>
+      <w:r>
+        <w:t xml:space="preserve"> ensure that we generate working code to begin with. These unit tests generated for development can also be used as unit tests for the specific functions for testing and maintenance.</w:t>
+      </w:r>
+    </w:p>
+    <w:p>
+      <w:r>
+        <w:t xml:space="preserve">    Another </w:t>
+      </w:r>
+      <w:commentRangeStart w:id="42"/>
+      <w:r>
+        <w:rPr>
+          <w:highlight w:val="yellow"/>
+          <w:rPrChange w:id="43" w:author="BOWEN, JONATHAN" w:date="2020-04-01T17:06:00Z">
+            <w:rPr/>
+          </w:rPrChange>
+        </w:rPr>
+        <w:t>aspect</w:t>
+      </w:r>
+      <w:r>
+        <w:t xml:space="preserve"> </w:t>
+      </w:r>
+      <w:commentRangeEnd w:id="42"/>
+      <w:r>
+        <w:rPr>
+          <w:rStyle w:val="CommentReference"/>
+        </w:rPr>
+        <w:commentReference w:id="42"/>
+      </w:r>
+      <w:r>
+        <w:t>that</w:t>
+      </w:r>
+      <w:ins w:id="44" w:author="BOWEN, JONATHAN" w:date="2020-04-01T17:06:00Z">
+        <w:r>
+          <w:t xml:space="preserve"> eases the process of</w:t>
+        </w:r>
+      </w:ins>
+      <w:del w:id="45" w:author="BOWEN, JONATHAN" w:date="2020-04-01T17:06:00Z">
+        <w:r>
+          <w:delText>'s important for</w:delText>
+        </w:r>
+      </w:del>
+      <w:r>
+        <w:t xml:space="preserve"> integrating code from different team members is code standards. Choosing and adhering to a code style saves time and effort spent reading and working with other people's code. It also helps to prevent errors being introduced from misunderstanding how</w:t>
+      </w:r>
+      <w:ins w:id="46" w:author="BOWEN, JONATHAN" w:date="2020-04-01T17:07:00Z">
+        <w:r>
+          <w:t xml:space="preserve"> the</w:t>
+        </w:r>
+      </w:ins>
+      <w:r>
+        <w:t xml:space="preserve"> code functions when attempting to extend it. Since the team is primarily trained in Java, for that part of the program we didn't introduce any conventions other than the standard Oracle Java conventions*.</w:t>
       </w:r>
     </w:p>
     <w:p>
@@ -1004,49 +1247,97 @@
     </w:p>
     <w:p>
       <w:r>
-        <w:t xml:space="preserve">    Having a functional piece of software quickly is helpful for showing clients what the development team is doing and ensuring it meets the </w:t>
-      </w:r>
-      <w:proofErr w:type="gramStart"/>
-      <w:r>
-        <w:t>requirements, or</w:t>
-      </w:r>
-      <w:proofErr w:type="gramEnd"/>
-      <w:r>
-        <w:t xml:space="preserve"> finding if some piece of the design or implementation needs to be changed. This is the strength of Agile methodology and rapid prototyping. Even if this isn't necessary, having a piece of software that works to build from can be good for team morale, which is a factor in any team activity including software development.</w:t>
-      </w:r>
-    </w:p>
-    <w:p>
-      <w:r>
-        <w:t xml:space="preserve">    In order to create a deployable web application prototype, the team elected to develop for the Heroku platform. Heroku provides a platform for small-scale web applications that can be used for deployment or testing and, importantly for a student development group, provides a (limited) free service. Even if the application would ultimately be run from a server owned by the client, using Heroku allows for prototyping and demonstration of the application in a web context and without the development group setting up a server (which could be a barrier for student teams in particular).</w:t>
-      </w:r>
-    </w:p>
-    <w:p>
-      <w:r>
-        <w:t xml:space="preserve">    Heroku deployments come with a small </w:t>
-      </w:r>
-      <w:proofErr w:type="spellStart"/>
-      <w:r>
-        <w:t>Postgresql</w:t>
-      </w:r>
-      <w:proofErr w:type="spellEnd"/>
-      <w:r>
-        <w:t xml:space="preserve"> database, so the initial prototypes of the application would be set up using this kind of database. </w:t>
-      </w:r>
-      <w:proofErr w:type="spellStart"/>
-      <w:r>
-        <w:t>Postgresql</w:t>
-      </w:r>
-      <w:proofErr w:type="spellEnd"/>
-      <w:r>
-        <w:t xml:space="preserve"> is </w:t>
-      </w:r>
-      <w:proofErr w:type="gramStart"/>
-      <w:r>
-        <w:t>open-source</w:t>
-      </w:r>
-      <w:proofErr w:type="gramEnd"/>
-      <w:r>
-        <w:t>, making it convenient for use in a student project. If the client has their own database that they want the application to interact with (possibly Oracle or Microsoft Server SQL), provided the database interface classes are written sensibly, it should be straightforward to redeploy it using that database.</w:t>
+        <w:t xml:space="preserve">    Having a functional piece of software</w:t>
+      </w:r>
+      <w:ins w:id="47" w:author="BOWEN, JONATHAN" w:date="2020-04-01T17:07:00Z">
+        <w:r>
+          <w:t xml:space="preserve">, even if only to demonstrate features in a rudimentary form, </w:t>
+        </w:r>
+      </w:ins>
+      <w:del w:id="48" w:author="BOWEN, JONATHAN" w:date="2020-04-01T17:07:00Z">
+        <w:r>
+          <w:delText xml:space="preserve"> quickly </w:delText>
+        </w:r>
+      </w:del>
+      <w:r>
+        <w:t>is helpful for showing clients what the development team is doing and</w:t>
+      </w:r>
+      <w:bookmarkStart w:id="49" w:name="_GoBack"/>
+      <w:bookmarkEnd w:id="49"/>
+      <w:r>
+        <w:t xml:space="preserve"> ensuring it meets the requirements</w:t>
+      </w:r>
+      <w:ins w:id="50" w:author="BOWEN, JONATHAN" w:date="2020-04-01T17:07:00Z">
+        <w:r>
+          <w:t>;</w:t>
+        </w:r>
+      </w:ins>
+      <w:del w:id="51" w:author="BOWEN, JONATHAN" w:date="2020-04-01T17:07:00Z">
+        <w:r>
+          <w:delText>,</w:delText>
+        </w:r>
+      </w:del>
+      <w:r>
+        <w:t xml:space="preserve"> or finding if some piece of the design or implementation needs to be changed. This is the strength of Agile methodology and rapid prototyping. Even if this isn't necessary, having a piece of software that works to build from can be good for team morale, which is a factor in any team activity including software development.</w:t>
+      </w:r>
+    </w:p>
+    <w:p>
+      <w:ins w:id="52" w:author="BOWEN, JONATHAN" w:date="2020-04-01T17:07:00Z">
+        <w:r>
+          <w:t xml:space="preserve">By </w:t>
+        </w:r>
+      </w:ins>
+      <w:del w:id="53" w:author="BOWEN, JONATHAN" w:date="2020-04-01T17:07:00Z">
+        <w:r>
+          <w:delText xml:space="preserve">    In order to </w:delText>
+        </w:r>
+      </w:del>
+      <w:r>
+        <w:t>creat</w:t>
+      </w:r>
+      <w:ins w:id="54" w:author="BOWEN, JONATHAN" w:date="2020-04-01T17:08:00Z">
+        <w:r>
+          <w:t>ing</w:t>
+        </w:r>
+      </w:ins>
+      <w:del w:id="55" w:author="BOWEN, JONATHAN" w:date="2020-04-01T17:08:00Z">
+        <w:r>
+          <w:delText>e</w:delText>
+        </w:r>
+      </w:del>
+      <w:r>
+        <w:t xml:space="preserve"> a deployable web application prototype, the team elected to develop for the Heroku platform. Heroku provides a platform for small-scale web applications that can be used for deployment or testing and, importantly for a student development group, provides a (limited) free service. Even if the application would ultimately be run from a server owned by the client, using Heroku allows for prototyping and demonstration of the application in a web context and without the development group setting up a server (which could be a barrier</w:t>
+      </w:r>
+      <w:ins w:id="56" w:author="BOWEN, JONATHAN" w:date="2020-04-01T17:08:00Z">
+        <w:r>
+          <w:t xml:space="preserve">; </w:t>
+        </w:r>
+      </w:ins>
+      <w:del w:id="57" w:author="BOWEN, JONATHAN" w:date="2020-04-01T17:08:00Z">
+        <w:r>
+          <w:delText xml:space="preserve"> for</w:delText>
+        </w:r>
+      </w:del>
+      <w:ins w:id="58" w:author="BOWEN, JONATHAN" w:date="2020-04-01T17:08:00Z">
+        <w:r>
+          <w:t>particularly for</w:t>
+        </w:r>
+      </w:ins>
+      <w:r>
+        <w:t xml:space="preserve"> student teams</w:t>
+      </w:r>
+      <w:del w:id="59" w:author="BOWEN, JONATHAN" w:date="2020-04-01T17:08:00Z">
+        <w:r>
+          <w:delText xml:space="preserve"> in particular</w:delText>
+        </w:r>
+      </w:del>
+      <w:r>
+        <w:t>).</w:t>
+      </w:r>
+    </w:p>
+    <w:p>
+      <w:r>
+        <w:t xml:space="preserve">    Heroku deployments come with a small Postgresql database, so the initial prototypes of the application would be set up using this kind of database. Postgresql is open-source, making it convenient for use in a student project. If the client has their own database that they want the application to interact with (possibly Oracle or Microsoft Server SQL), provided the database interface classes are written sensibly, it should be straightforward to redeploy it using that database.</w:t>
       </w:r>
     </w:p>
     <w:p/>
@@ -1058,7 +1349,7 @@
           <w:numId w:val="1"/>
         </w:numPr>
         <w:rPr>
-          <w:ins w:id="11" w:author="Boakye Dankwa (Student)" w:date="2020-04-01T16:29:00Z"/>
+          <w:ins w:id="60" w:author="Boakye Dankwa (Student)" w:date="2020-04-01T16:29:00Z"/>
         </w:rPr>
       </w:pPr>
       <w:r>
@@ -1068,12 +1359,7 @@
     </w:p>
     <w:p>
       <w:pPr>
-        <w:rPr>
-          <w:rPrChange w:id="12" w:author="Boakye Dankwa (Student)" w:date="2020-04-01T16:29:00Z">
-            <w:rPr/>
-          </w:rPrChange>
-        </w:rPr>
-        <w:pPrChange w:id="13" w:author="Boakye Dankwa (Student)" w:date="2020-04-01T16:29:00Z">
+        <w:pPrChange w:id="61" w:author="Boakye Dankwa (Student)" w:date="2020-04-01T16:29:00Z">
           <w:pPr>
             <w:pStyle w:val="Heading1"/>
             <w:numPr>
@@ -1087,10 +1373,10 @@
     <w:p>
       <w:pPr>
         <w:rPr>
-          <w:ins w:id="14" w:author="Boakye Dankwa (Student)" w:date="2020-04-01T16:29:00Z"/>
-        </w:rPr>
-      </w:pPr>
-      <w:ins w:id="15" w:author="Boakye Dankwa (Student)" w:date="2020-04-01T16:29:00Z">
+          <w:ins w:id="62" w:author="Boakye Dankwa (Student)" w:date="2020-04-01T16:29:00Z"/>
+        </w:rPr>
+      </w:pPr>
+      <w:ins w:id="63" w:author="Boakye Dankwa (Student)" w:date="2020-04-01T16:29:00Z">
         <w:r>
           <w:t>Towards the goal of designing and implementing valuable tests on the application, it was necessary for the team to fully understand the requirements of the system being tested. Hence, on achieving a User Acceptance Testing (UAT) methodology, evaluation techniques were applied right after requirement gathering and continued through all stages of the development process.</w:t>
         </w:r>
@@ -1099,10 +1385,10 @@
     <w:p>
       <w:pPr>
         <w:rPr>
-          <w:ins w:id="16" w:author="Boakye Dankwa (Student)" w:date="2020-04-01T16:29:00Z"/>
-        </w:rPr>
-      </w:pPr>
-      <w:ins w:id="17" w:author="Boakye Dankwa (Student)" w:date="2020-04-01T16:29:00Z">
+          <w:ins w:id="64" w:author="Boakye Dankwa (Student)" w:date="2020-04-01T16:29:00Z"/>
+        </w:rPr>
+      </w:pPr>
+      <w:ins w:id="65" w:author="Boakye Dankwa (Student)" w:date="2020-04-01T16:29:00Z">
         <w:r>
           <w:t>This section discusses verification and validation techniques as well as unit testing and the integration of testing frameworks that were applied. These ensured Software Quality Control within the stages of the development process and in effect, ensured that the applications being developed meets the functionality and specifications outlined in the user requirements.</w:t>
         </w:r>
@@ -1111,10 +1397,10 @@
     <w:p>
       <w:pPr>
         <w:rPr>
-          <w:ins w:id="18" w:author="Boakye Dankwa (Student)" w:date="2020-04-01T16:29:00Z"/>
-        </w:rPr>
-      </w:pPr>
-      <w:ins w:id="19" w:author="Boakye Dankwa (Student)" w:date="2020-04-01T16:29:00Z">
+          <w:ins w:id="66" w:author="Boakye Dankwa (Student)" w:date="2020-04-01T16:29:00Z"/>
+        </w:rPr>
+      </w:pPr>
+      <w:ins w:id="67" w:author="Boakye Dankwa (Student)" w:date="2020-04-01T16:29:00Z">
         <w:r>
           <w:t>5.1 Verification</w:t>
         </w:r>
@@ -1124,20 +1410,12 @@
       <w:pPr>
         <w:contextualSpacing/>
         <w:rPr>
-          <w:ins w:id="20" w:author="Boakye Dankwa (Student)" w:date="2020-04-01T16:29:00Z"/>
-        </w:rPr>
-      </w:pPr>
-      <w:ins w:id="21" w:author="Boakye Dankwa (Student)" w:date="2020-04-01T16:29:00Z">
-        <w:r>
-          <w:t xml:space="preserve">In performing verification testing, the team made sure that design outputs matched design inputs by undertaking a </w:t>
-        </w:r>
-        <w:proofErr w:type="gramStart"/>
-        <w:r>
-          <w:t>step-wise</w:t>
-        </w:r>
-        <w:proofErr w:type="gramEnd"/>
-        <w:r>
-          <w:t xml:space="preserve"> approach in refining the individual project components and units until the final deliverable was attained. Such as, determining that the code performs as it should be and also implements the application design, hence, unit testing was implemented by the team as a verification activity to test the software. </w:t>
+          <w:ins w:id="68" w:author="Boakye Dankwa (Student)" w:date="2020-04-01T16:29:00Z"/>
+        </w:rPr>
+      </w:pPr>
+      <w:ins w:id="69" w:author="Boakye Dankwa (Student)" w:date="2020-04-01T16:29:00Z">
+        <w:r>
+          <w:t xml:space="preserve">In performing verification testing, the team made sure that design outputs matched design inputs by undertaking a step-wise approach in refining the individual project components and units until the final deliverable was attained. Such as, determining that the code performs as it should be and also implements the application design, hence, unit testing was implemented by the team as a verification activity to test the software. </w:t>
         </w:r>
       </w:ins>
     </w:p>
@@ -1145,7 +1423,7 @@
       <w:pPr>
         <w:contextualSpacing/>
         <w:rPr>
-          <w:ins w:id="22" w:author="Boakye Dankwa (Student)" w:date="2020-04-01T16:29:00Z"/>
+          <w:ins w:id="70" w:author="Boakye Dankwa (Student)" w:date="2020-04-01T16:29:00Z"/>
         </w:rPr>
       </w:pPr>
     </w:p>
@@ -1153,10 +1431,10 @@
       <w:pPr>
         <w:contextualSpacing/>
         <w:rPr>
-          <w:ins w:id="23" w:author="Boakye Dankwa (Student)" w:date="2020-04-01T16:29:00Z"/>
-        </w:rPr>
-      </w:pPr>
-      <w:ins w:id="24" w:author="Boakye Dankwa (Student)" w:date="2020-04-01T16:29:00Z">
+          <w:ins w:id="71" w:author="Boakye Dankwa (Student)" w:date="2020-04-01T16:29:00Z"/>
+        </w:rPr>
+      </w:pPr>
+      <w:ins w:id="72" w:author="Boakye Dankwa (Student)" w:date="2020-04-01T16:29:00Z">
         <w:r>
           <w:t>5.1.1 Unit testing with JUnit5 in Eclipse IDE- Justification:</w:t>
         </w:r>
@@ -1166,17 +1444,17 @@
       <w:pPr>
         <w:contextualSpacing/>
         <w:rPr>
-          <w:ins w:id="25" w:author="Boakye Dankwa (Student)" w:date="2020-04-01T16:29:00Z"/>
-        </w:rPr>
-      </w:pPr>
-    </w:p>
-    <w:p>
-      <w:pPr>
-        <w:rPr>
-          <w:ins w:id="26" w:author="Boakye Dankwa (Student)" w:date="2020-04-01T16:29:00Z"/>
-        </w:rPr>
-      </w:pPr>
-      <w:ins w:id="27" w:author="Boakye Dankwa (Student)" w:date="2020-04-01T16:29:00Z">
+          <w:ins w:id="73" w:author="Boakye Dankwa (Student)" w:date="2020-04-01T16:29:00Z"/>
+        </w:rPr>
+      </w:pPr>
+    </w:p>
+    <w:p>
+      <w:pPr>
+        <w:rPr>
+          <w:ins w:id="74" w:author="Boakye Dankwa (Student)" w:date="2020-04-01T16:29:00Z"/>
+        </w:rPr>
+      </w:pPr>
+      <w:ins w:id="75" w:author="Boakye Dankwa (Student)" w:date="2020-04-01T16:29:00Z">
         <w:r>
           <w:t>The testing conducted on the system focused the unit testing and the acceptance testing levels this is because the team was interested in testing and finding out how individual components of the system responds to the specifications given through the requirement. With User Acceptance testing, the developers have the chance to observe the system been tested by the actual users. This provides a reliable user feedback that in effect improves the iterative process of development.</w:t>
         </w:r>
@@ -1185,20 +1463,12 @@
     <w:p>
       <w:pPr>
         <w:rPr>
-          <w:ins w:id="28" w:author="Boakye Dankwa (Student)" w:date="2020-04-01T16:29:00Z"/>
-        </w:rPr>
-      </w:pPr>
-      <w:ins w:id="29" w:author="Boakye Dankwa (Student)" w:date="2020-04-01T16:29:00Z">
-        <w:r>
-          <w:t xml:space="preserve">Also, JUnit and Eclipse are been used because the development platform for this project is in the Java programming language. JUnit 5 provides advanced unit testing functionality and provides capabilities and also integrates seamlessly with other external frameworks and makes some useful functionalities available such mock classes and mock objects through </w:t>
-        </w:r>
-        <w:proofErr w:type="spellStart"/>
-        <w:r>
-          <w:t>Mockino</w:t>
-        </w:r>
-        <w:proofErr w:type="spellEnd"/>
-        <w:r>
-          <w:t xml:space="preserve"> and automation through Selenium.</w:t>
+          <w:ins w:id="76" w:author="Boakye Dankwa (Student)" w:date="2020-04-01T16:29:00Z"/>
+        </w:rPr>
+      </w:pPr>
+      <w:ins w:id="77" w:author="Boakye Dankwa (Student)" w:date="2020-04-01T16:29:00Z">
+        <w:r>
+          <w:t>Also, JUnit and Eclipse are been used because the development platform for this project is in the Java programming language. JUnit 5 provides advanced unit testing functionality and provides capabilities and also integrates seamlessly with other external frameworks and makes some useful functionalities available such mock classes and mock objects through Mockino and automation through Selenium.</w:t>
         </w:r>
       </w:ins>
     </w:p>
@@ -1206,10 +1476,10 @@
       <w:pPr>
         <w:contextualSpacing/>
         <w:rPr>
-          <w:ins w:id="30" w:author="Boakye Dankwa (Student)" w:date="2020-04-01T16:29:00Z"/>
-        </w:rPr>
-      </w:pPr>
-      <w:ins w:id="31" w:author="Boakye Dankwa (Student)" w:date="2020-04-01T16:29:00Z">
+          <w:ins w:id="78" w:author="Boakye Dankwa (Student)" w:date="2020-04-01T16:29:00Z"/>
+        </w:rPr>
+      </w:pPr>
+      <w:ins w:id="79" w:author="Boakye Dankwa (Student)" w:date="2020-04-01T16:29:00Z">
         <w:r>
           <w:t>By undertaking unit testing on individual components of the system, the team performed a dynamic evaluation of the system under test (SUT), through an execution of inputs to identify failures and errors in how the application functions and to ensure that each unit of the software performs as expected. The unit testing was focused more on testable functionalities that are likely to exhibit a high cost of failure.</w:t>
         </w:r>
@@ -1219,10 +1489,10 @@
       <w:pPr>
         <w:contextualSpacing/>
         <w:rPr>
-          <w:ins w:id="32" w:author="Boakye Dankwa (Student)" w:date="2020-04-01T16:29:00Z"/>
-        </w:rPr>
-      </w:pPr>
-      <w:ins w:id="33" w:author="Boakye Dankwa (Student)" w:date="2020-04-01T16:29:00Z">
+          <w:ins w:id="80" w:author="Boakye Dankwa (Student)" w:date="2020-04-01T16:29:00Z"/>
+        </w:rPr>
+      </w:pPr>
+      <w:ins w:id="81" w:author="Boakye Dankwa (Student)" w:date="2020-04-01T16:29:00Z">
         <w:r>
           <w:t>The team implemented Junit test in Eclipse. Eclipse provides a beta support for JUnit 5 making it possible to run JUnit Jupiter tests, through the assert and fail call methods, directly in Eclipse. With Junit Jupiter several assertion and assumption methods are available that makes it easier for the team to view all test failures in a comparison dialogue in Eclipse. JUnit5 made it possible to implement advance testing features such as the parametrized testing. This allowed a single test method to be tested many times using different parameters.</w:t>
         </w:r>
@@ -1232,7 +1502,7 @@
       <w:pPr>
         <w:contextualSpacing/>
         <w:rPr>
-          <w:ins w:id="34" w:author="Boakye Dankwa (Student)" w:date="2020-04-01T16:29:00Z"/>
+          <w:ins w:id="82" w:author="Boakye Dankwa (Student)" w:date="2020-04-01T16:29:00Z"/>
         </w:rPr>
       </w:pPr>
     </w:p>
@@ -1240,78 +1510,46 @@
       <w:pPr>
         <w:contextualSpacing/>
         <w:rPr>
-          <w:ins w:id="35" w:author="Boakye Dankwa (Student)" w:date="2020-04-01T16:29:00Z"/>
-        </w:rPr>
-      </w:pPr>
-      <w:ins w:id="36" w:author="Boakye Dankwa (Student)" w:date="2020-04-01T16:29:00Z">
-        <w:r>
-          <w:t xml:space="preserve">Parameterized testing with JUnit 5 required certain dependencies such as, the </w:t>
-        </w:r>
-        <w:proofErr w:type="spellStart"/>
-        <w:r>
-          <w:t>junit</w:t>
-        </w:r>
-        <w:proofErr w:type="spellEnd"/>
-        <w:r>
-          <w:t>-</w:t>
-        </w:r>
-        <w:proofErr w:type="spellStart"/>
-        <w:r>
-          <w:t>jupiter</w:t>
-        </w:r>
-        <w:proofErr w:type="spellEnd"/>
-        <w:r>
-          <w:t xml:space="preserve">-params artefact to be imported in </w:t>
+          <w:ins w:id="83" w:author="Boakye Dankwa (Student)" w:date="2020-04-01T16:29:00Z"/>
+        </w:rPr>
+      </w:pPr>
+      <w:ins w:id="84" w:author="Boakye Dankwa (Student)" w:date="2020-04-01T16:29:00Z">
+        <w:r>
+          <w:t xml:space="preserve">Parameterized testing with JUnit 5 required certain dependencies such as, the junit-jupiter-params artefact to be imported in </w:t>
         </w:r>
       </w:ins>
-      <w:ins w:id="37" w:author="Boakye Dankwa (Student)" w:date="2020-04-01T16:30:00Z">
+      <w:ins w:id="85" w:author="Boakye Dankwa (Student)" w:date="2020-04-01T16:30:00Z">
         <w:r>
           <w:t>Eclipse which</w:t>
         </w:r>
       </w:ins>
-      <w:ins w:id="38" w:author="Boakye Dankwa (Student)" w:date="2020-04-01T16:29:00Z">
+      <w:ins w:id="86" w:author="Boakye Dankwa (Student)" w:date="2020-04-01T16:29:00Z">
         <w:r>
           <w:t xml:space="preserve"> is similar to other forms of testing except that a parametrized annotation is added. </w:t>
         </w:r>
       </w:ins>
-      <w:ins w:id="39" w:author="Boakye Dankwa (Student)" w:date="2020-04-01T16:30:00Z">
+      <w:ins w:id="87" w:author="Boakye Dankwa (Student)" w:date="2020-04-01T16:30:00Z">
         <w:r>
           <w:t>On w</w:t>
         </w:r>
       </w:ins>
-      <w:ins w:id="40" w:author="Boakye Dankwa (Student)" w:date="2020-04-01T16:29:00Z">
+      <w:ins w:id="88" w:author="Boakye Dankwa (Student)" w:date="2020-04-01T16:29:00Z">
         <w:r>
           <w:t>riting parameterized test</w:t>
         </w:r>
       </w:ins>
-      <w:ins w:id="41" w:author="Boakye Dankwa (Student)" w:date="2020-04-01T16:31:00Z">
+      <w:ins w:id="89" w:author="Boakye Dankwa (Student)" w:date="2020-04-01T16:31:00Z">
         <w:r>
           <w:t>s</w:t>
         </w:r>
       </w:ins>
-      <w:ins w:id="42" w:author="Boakye Dankwa (Student)" w:date="2020-04-01T16:29:00Z">
+      <w:ins w:id="90" w:author="Boakye Dankwa (Student)" w:date="2020-04-01T16:29:00Z">
         <w:r>
           <w:t xml:space="preserve"> the team passed an input value </w:t>
         </w:r>
         <w:r>
           <w:lastRenderedPageBreak/>
-          <w:t xml:space="preserve">and an expected value as well as computing the actual results using the inputs. Assert methods such </w:t>
-        </w:r>
-        <w:proofErr w:type="spellStart"/>
-        <w:r>
-          <w:t>assertTrue</w:t>
-        </w:r>
-        <w:proofErr w:type="spellEnd"/>
-        <w:r>
-          <w:t xml:space="preserve"> and </w:t>
-        </w:r>
-        <w:proofErr w:type="spellStart"/>
-        <w:r>
-          <w:t>assertEquals</w:t>
-        </w:r>
-        <w:proofErr w:type="spellEnd"/>
-        <w:r>
-          <w:t xml:space="preserve"> methods asserts the actual value with the expected value.</w:t>
+          <w:t>and an expected value as well as computing the actual results using the inputs. Assert methods such assertTrue and assertEquals methods asserts the actual value with the expected value.</w:t>
         </w:r>
       </w:ins>
     </w:p>
@@ -1319,28 +1557,12 @@
       <w:pPr>
         <w:contextualSpacing/>
         <w:rPr>
-          <w:ins w:id="43" w:author="Boakye Dankwa (Student)" w:date="2020-04-01T16:29:00Z"/>
-        </w:rPr>
-      </w:pPr>
-      <w:ins w:id="44" w:author="Boakye Dankwa (Student)" w:date="2020-04-01T16:29:00Z">
-        <w:r>
-          <w:t xml:space="preserve">Testing for exceptions with JUnit 5, the team used the </w:t>
-        </w:r>
-        <w:proofErr w:type="spellStart"/>
-        <w:r>
-          <w:t>assertThrows</w:t>
-        </w:r>
-        <w:proofErr w:type="spellEnd"/>
-        <w:r>
-          <w:t xml:space="preserve"> method. </w:t>
-        </w:r>
-        <w:proofErr w:type="gramStart"/>
-        <w:r>
-          <w:t>This methods</w:t>
-        </w:r>
-        <w:proofErr w:type="gramEnd"/>
-        <w:r>
-          <w:t xml:space="preserve"> returns an exceptions when the supplied executable throws an exception that relates to the expected data type.</w:t>
+          <w:ins w:id="91" w:author="Boakye Dankwa (Student)" w:date="2020-04-01T16:29:00Z"/>
+        </w:rPr>
+      </w:pPr>
+      <w:ins w:id="92" w:author="Boakye Dankwa (Student)" w:date="2020-04-01T16:29:00Z">
+        <w:r>
+          <w:t>Testing for exceptions with JUnit 5, the team used the assertThrows method. This methods returns an exceptions when the supplied executable throws an exception that relates to the expected data type.</w:t>
         </w:r>
       </w:ins>
     </w:p>
@@ -1348,7 +1570,7 @@
       <w:pPr>
         <w:contextualSpacing/>
         <w:rPr>
-          <w:ins w:id="45" w:author="Boakye Dankwa (Student)" w:date="2020-04-01T16:29:00Z"/>
+          <w:ins w:id="93" w:author="Boakye Dankwa (Student)" w:date="2020-04-01T16:29:00Z"/>
         </w:rPr>
       </w:pPr>
     </w:p>
@@ -1356,20 +1578,12 @@
       <w:pPr>
         <w:contextualSpacing/>
         <w:rPr>
-          <w:ins w:id="46" w:author="Boakye Dankwa (Student)" w:date="2020-04-01T16:31:00Z"/>
-        </w:rPr>
-      </w:pPr>
-      <w:ins w:id="47" w:author="Boakye Dankwa (Student)" w:date="2020-04-01T16:29:00Z">
-        <w:r>
-          <w:t xml:space="preserve">5.1.2 </w:t>
-        </w:r>
-        <w:proofErr w:type="spellStart"/>
-        <w:r>
-          <w:t>Mockinto</w:t>
-        </w:r>
-        <w:proofErr w:type="spellEnd"/>
-        <w:r>
-          <w:t xml:space="preserve"> Mock framework with JUnit5</w:t>
+          <w:ins w:id="94" w:author="Boakye Dankwa (Student)" w:date="2020-04-01T16:31:00Z"/>
+        </w:rPr>
+      </w:pPr>
+      <w:ins w:id="95" w:author="Boakye Dankwa (Student)" w:date="2020-04-01T16:29:00Z">
+        <w:r>
+          <w:t>5.1.2 Mockinto Mock framework with JUnit5</w:t>
         </w:r>
       </w:ins>
     </w:p>
@@ -1377,7 +1591,7 @@
       <w:pPr>
         <w:contextualSpacing/>
         <w:rPr>
-          <w:ins w:id="48" w:author="Boakye Dankwa (Student)" w:date="2020-04-01T16:29:00Z"/>
+          <w:ins w:id="96" w:author="Boakye Dankwa (Student)" w:date="2020-04-01T16:29:00Z"/>
         </w:rPr>
       </w:pPr>
     </w:p>
@@ -1385,28 +1599,12 @@
       <w:pPr>
         <w:contextualSpacing/>
         <w:rPr>
-          <w:ins w:id="49" w:author="Boakye Dankwa (Student)" w:date="2020-04-01T16:29:00Z"/>
-        </w:rPr>
-      </w:pPr>
-      <w:ins w:id="50" w:author="Boakye Dankwa (Student)" w:date="2020-04-01T16:29:00Z">
-        <w:r>
-          <w:t xml:space="preserve">The extension model available in JUnit 5 allowed the team to extend the features inherent in JUnit to other external frameworks that provides specific testing functions. One of such frameworks that proved useful in testing classes that had </w:t>
-        </w:r>
-        <w:proofErr w:type="spellStart"/>
-        <w:r>
-          <w:t>radomise</w:t>
-        </w:r>
-        <w:proofErr w:type="spellEnd"/>
-        <w:r>
-          <w:t xml:space="preserve"> functionalities is by implementing the mock class through </w:t>
-        </w:r>
-        <w:proofErr w:type="spellStart"/>
-        <w:r>
-          <w:t>Mockinto</w:t>
-        </w:r>
-        <w:proofErr w:type="spellEnd"/>
-        <w:r>
-          <w:t>.</w:t>
+          <w:ins w:id="97" w:author="Boakye Dankwa (Student)" w:date="2020-04-01T16:29:00Z"/>
+        </w:rPr>
+      </w:pPr>
+      <w:ins w:id="98" w:author="Boakye Dankwa (Student)" w:date="2020-04-01T16:29:00Z">
+        <w:r>
+          <w:t>The extension model available in JUnit 5 allowed the team to extend the features inherent in JUnit to other external frameworks that provides specific testing functions. One of such frameworks that proved useful in testing classes that had radomise functionalities is by implementing the mock class through Mockinto.</w:t>
         </w:r>
       </w:ins>
     </w:p>
@@ -1414,20 +1612,12 @@
       <w:pPr>
         <w:contextualSpacing/>
         <w:rPr>
-          <w:ins w:id="51" w:author="Boakye Dankwa (Student)" w:date="2020-04-01T16:29:00Z"/>
-        </w:rPr>
-      </w:pPr>
-      <w:ins w:id="52" w:author="Boakye Dankwa (Student)" w:date="2020-04-01T16:29:00Z">
-        <w:r>
-          <w:t xml:space="preserve">By using </w:t>
-        </w:r>
-        <w:proofErr w:type="spellStart"/>
-        <w:r>
-          <w:t>Mockinto</w:t>
-        </w:r>
-        <w:proofErr w:type="spellEnd"/>
-        <w:r>
-          <w:t>, the team created mock classes and mock objects that isolated the system we are testing and made sure that the unit test been performed were really targeting and focused on the system under test (SUT). Mock objects were programme according to the expected values of the unit test and hence, returned specific values when the methods were called.</w:t>
+          <w:ins w:id="99" w:author="Boakye Dankwa (Student)" w:date="2020-04-01T16:29:00Z"/>
+        </w:rPr>
+      </w:pPr>
+      <w:ins w:id="100" w:author="Boakye Dankwa (Student)" w:date="2020-04-01T16:29:00Z">
+        <w:r>
+          <w:t>By using Mockinto, the team created mock classes and mock objects that isolated the system we are testing and made sure that the unit test been performed were really targeting and focused on the system under test (SUT). Mock objects were programme according to the expected values of the unit test and hence, returned specific values when the methods were called.</w:t>
         </w:r>
       </w:ins>
     </w:p>
@@ -1435,28 +1625,12 @@
       <w:pPr>
         <w:contextualSpacing/>
         <w:rPr>
-          <w:ins w:id="53" w:author="Boakye Dankwa (Student)" w:date="2020-04-01T16:29:00Z"/>
-        </w:rPr>
-      </w:pPr>
-      <w:ins w:id="54" w:author="Boakye Dankwa (Student)" w:date="2020-04-01T16:29:00Z">
-        <w:r>
-          <w:t xml:space="preserve">To unit test a component of our system, such as the </w:t>
-        </w:r>
-        <w:proofErr w:type="spellStart"/>
-        <w:r>
-          <w:t>UserLogin</w:t>
-        </w:r>
-        <w:proofErr w:type="spellEnd"/>
-        <w:r>
-          <w:t>, the annotation @</w:t>
-        </w:r>
-        <w:proofErr w:type="spellStart"/>
-        <w:r>
-          <w:t>InjectMocks</w:t>
-        </w:r>
-        <w:proofErr w:type="spellEnd"/>
-        <w:r>
-          <w:t xml:space="preserve"> is used to bring up the system under test (SUT) to the unit test then the system is mocked using the annotation @Mock.  </w:t>
+          <w:ins w:id="101" w:author="Boakye Dankwa (Student)" w:date="2020-04-01T16:29:00Z"/>
+        </w:rPr>
+      </w:pPr>
+      <w:ins w:id="102" w:author="Boakye Dankwa (Student)" w:date="2020-04-01T16:29:00Z">
+        <w:r>
+          <w:t xml:space="preserve">To unit test a component of our system, such as the UserLogin, the annotation @InjectMocks is used to bring up the system under test (SUT) to the unit test then the system is mocked using the annotation @Mock.  </w:t>
         </w:r>
       </w:ins>
     </w:p>
@@ -1464,10 +1638,10 @@
       <w:pPr>
         <w:contextualSpacing/>
         <w:rPr>
-          <w:ins w:id="55" w:author="Boakye Dankwa (Student)" w:date="2020-04-01T16:29:00Z"/>
-        </w:rPr>
-      </w:pPr>
-      <w:ins w:id="56" w:author="Boakye Dankwa (Student)" w:date="2020-04-01T16:29:00Z">
+          <w:ins w:id="103" w:author="Boakye Dankwa (Student)" w:date="2020-04-01T16:29:00Z"/>
+        </w:rPr>
+      </w:pPr>
+      <w:ins w:id="104" w:author="Boakye Dankwa (Student)" w:date="2020-04-01T16:29:00Z">
         <w:r>
           <w:t>The mock class contained three test methods, one verifies the answer of the system under test when a correct input is received, another also verifies the opposite. And finally, the third test is concerned with verifying an error with the system. Also, since the system restricts a user who is already logged in to attempt to log in again, a test, that verifies a login exception that is raised when the same user tries to login twice, is implemented.</w:t>
         </w:r>
@@ -1477,7 +1651,7 @@
       <w:pPr>
         <w:contextualSpacing/>
         <w:rPr>
-          <w:ins w:id="57" w:author="Boakye Dankwa (Student)" w:date="2020-04-01T16:29:00Z"/>
+          <w:ins w:id="105" w:author="Boakye Dankwa (Student)" w:date="2020-04-01T16:29:00Z"/>
         </w:rPr>
       </w:pPr>
     </w:p>
@@ -1485,10 +1659,10 @@
       <w:pPr>
         <w:contextualSpacing/>
         <w:rPr>
-          <w:ins w:id="58" w:author="Boakye Dankwa (Student)" w:date="2020-04-01T16:29:00Z"/>
-        </w:rPr>
-      </w:pPr>
-      <w:ins w:id="59" w:author="Boakye Dankwa (Student)" w:date="2020-04-01T16:29:00Z">
+          <w:ins w:id="106" w:author="Boakye Dankwa (Student)" w:date="2020-04-01T16:29:00Z"/>
+        </w:rPr>
+      </w:pPr>
+      <w:ins w:id="107" w:author="Boakye Dankwa (Student)" w:date="2020-04-01T16:29:00Z">
         <w:r>
           <w:t>5.2 Validation</w:t>
         </w:r>
@@ -1497,10 +1671,10 @@
     <w:p>
       <w:pPr>
         <w:rPr>
-          <w:del w:id="60" w:author="Boakye Dankwa (Student)" w:date="2020-04-01T16:29:00Z"/>
-        </w:rPr>
-      </w:pPr>
-      <w:del w:id="61" w:author="Boakye Dankwa (Student)" w:date="2020-04-01T16:29:00Z">
+          <w:del w:id="108" w:author="Boakye Dankwa (Student)" w:date="2020-04-01T16:29:00Z"/>
+        </w:rPr>
+      </w:pPr>
+      <w:del w:id="109" w:author="Boakye Dankwa (Student)" w:date="2020-04-01T16:29:00Z">
         <w:r>
           <w:delText>Towards the goal of designing and implementing valuable tests on the application, it was necessary for the team to fully understand the requirements of the system being tested. Hence, on achieving a User Acceptance Testing (UAT) methodology, evaluation techniques were applied right after requirement gathering and continued through all stages of the development process.</w:delText>
         </w:r>
@@ -1509,10 +1683,10 @@
     <w:p>
       <w:pPr>
         <w:rPr>
-          <w:del w:id="62" w:author="Boakye Dankwa (Student)" w:date="2020-04-01T16:29:00Z"/>
-        </w:rPr>
-      </w:pPr>
-      <w:del w:id="63" w:author="Boakye Dankwa (Student)" w:date="2020-04-01T16:29:00Z">
+          <w:del w:id="110" w:author="Boakye Dankwa (Student)" w:date="2020-04-01T16:29:00Z"/>
+        </w:rPr>
+      </w:pPr>
+      <w:del w:id="111" w:author="Boakye Dankwa (Student)" w:date="2020-04-01T16:29:00Z">
         <w:r>
           <w:delText>This section discusses verification and validation techniques as well as unit testing and the integration of testing frameworks that were applied. These ensured Software Quality Control within the stages of the development process and in effect, ensured that the applications being developed meets the functionality and specifications outlined in the user requirements.</w:delText>
         </w:r>
@@ -1521,10 +1695,10 @@
     <w:p>
       <w:pPr>
         <w:rPr>
-          <w:del w:id="64" w:author="Boakye Dankwa (Student)" w:date="2020-04-01T16:29:00Z"/>
-        </w:rPr>
-      </w:pPr>
-      <w:del w:id="65" w:author="Boakye Dankwa (Student)" w:date="2020-04-01T16:29:00Z">
+          <w:del w:id="112" w:author="Boakye Dankwa (Student)" w:date="2020-04-01T16:29:00Z"/>
+        </w:rPr>
+      </w:pPr>
+      <w:del w:id="113" w:author="Boakye Dankwa (Student)" w:date="2020-04-01T16:29:00Z">
         <w:r>
           <w:delText>5.1 Verification</w:delText>
         </w:r>
@@ -1534,10 +1708,10 @@
       <w:pPr>
         <w:contextualSpacing/>
         <w:rPr>
-          <w:del w:id="66" w:author="Boakye Dankwa (Student)" w:date="2020-04-01T16:29:00Z"/>
-        </w:rPr>
-      </w:pPr>
-      <w:del w:id="67" w:author="Boakye Dankwa (Student)" w:date="2020-04-01T16:29:00Z">
+          <w:del w:id="114" w:author="Boakye Dankwa (Student)" w:date="2020-04-01T16:29:00Z"/>
+        </w:rPr>
+      </w:pPr>
+      <w:del w:id="115" w:author="Boakye Dankwa (Student)" w:date="2020-04-01T16:29:00Z">
         <w:r>
           <w:delText xml:space="preserve">In performing verification testing, the team made sure that design outputs matched design inputs by undertaking a step-wise approach in refining the individual project components and units until the final deliverable was attained. Such as, determining that the code performs as it should be and also implements the application design, hence, unit testing was implemented by the team as a verification activity to test the software. </w:delText>
         </w:r>
@@ -1547,7 +1721,7 @@
       <w:pPr>
         <w:contextualSpacing/>
         <w:rPr>
-          <w:del w:id="68" w:author="Boakye Dankwa (Student)" w:date="2020-04-01T16:29:00Z"/>
+          <w:del w:id="116" w:author="Boakye Dankwa (Student)" w:date="2020-04-01T16:29:00Z"/>
         </w:rPr>
       </w:pPr>
     </w:p>
@@ -1555,10 +1729,10 @@
       <w:pPr>
         <w:contextualSpacing/>
         <w:rPr>
-          <w:del w:id="69" w:author="Boakye Dankwa (Student)" w:date="2020-04-01T16:29:00Z"/>
-        </w:rPr>
-      </w:pPr>
-      <w:del w:id="70" w:author="Boakye Dankwa (Student)" w:date="2020-04-01T16:29:00Z">
+          <w:del w:id="117" w:author="Boakye Dankwa (Student)" w:date="2020-04-01T16:29:00Z"/>
+        </w:rPr>
+      </w:pPr>
+      <w:del w:id="118" w:author="Boakye Dankwa (Student)" w:date="2020-04-01T16:29:00Z">
         <w:r>
           <w:delText>5.1.1 Unit testing with J</w:delText>
         </w:r>
@@ -1577,11 +1751,11 @@
       <w:pPr>
         <w:contextualSpacing/>
         <w:rPr>
-          <w:del w:id="71" w:author="Boakye Dankwa (Student)" w:date="2020-04-01T16:29:00Z"/>
+          <w:del w:id="119" w:author="Boakye Dankwa (Student)" w:date="2020-04-01T16:29:00Z"/>
           <w:color w:val="FF0000"/>
         </w:rPr>
       </w:pPr>
-      <w:del w:id="72" w:author="Boakye Dankwa (Student)" w:date="2020-04-01T16:29:00Z">
+      <w:del w:id="120" w:author="Boakye Dankwa (Student)" w:date="2020-04-01T16:29:00Z">
         <w:r>
           <w:rPr>
             <w:color w:val="FF0000"/>
@@ -1612,7 +1786,7 @@
       <w:pPr>
         <w:contextualSpacing/>
         <w:rPr>
-          <w:del w:id="73" w:author="Boakye Dankwa (Student)" w:date="2020-04-01T16:29:00Z"/>
+          <w:del w:id="121" w:author="Boakye Dankwa (Student)" w:date="2020-04-01T16:29:00Z"/>
         </w:rPr>
       </w:pPr>
     </w:p>
@@ -1620,10 +1794,10 @@
       <w:pPr>
         <w:contextualSpacing/>
         <w:rPr>
-          <w:del w:id="74" w:author="Boakye Dankwa (Student)" w:date="2020-04-01T16:29:00Z"/>
-        </w:rPr>
-      </w:pPr>
-      <w:del w:id="75" w:author="Boakye Dankwa (Student)" w:date="2020-04-01T16:29:00Z">
+          <w:del w:id="122" w:author="Boakye Dankwa (Student)" w:date="2020-04-01T16:29:00Z"/>
+        </w:rPr>
+      </w:pPr>
+      <w:del w:id="123" w:author="Boakye Dankwa (Student)" w:date="2020-04-01T16:29:00Z">
         <w:r>
           <w:delText>By testing specific individual components of the system, the team performed a dynamic evaluation of the system under test (SUT)</w:delText>
         </w:r>
@@ -1639,10 +1813,10 @@
       <w:pPr>
         <w:contextualSpacing/>
         <w:rPr>
-          <w:del w:id="76" w:author="Boakye Dankwa (Student)" w:date="2020-04-01T16:29:00Z"/>
-        </w:rPr>
-      </w:pPr>
-      <w:del w:id="77" w:author="Boakye Dankwa (Student)" w:date="2020-04-01T16:29:00Z">
+          <w:del w:id="124" w:author="Boakye Dankwa (Student)" w:date="2020-04-01T16:29:00Z"/>
+        </w:rPr>
+      </w:pPr>
+      <w:del w:id="125" w:author="Boakye Dankwa (Student)" w:date="2020-04-01T16:29:00Z">
         <w:r>
           <w:delText>The team implemented J</w:delText>
         </w:r>
@@ -1676,7 +1850,7 @@
       <w:pPr>
         <w:contextualSpacing/>
         <w:rPr>
-          <w:del w:id="78" w:author="Boakye Dankwa (Student)" w:date="2020-04-01T16:29:00Z"/>
+          <w:del w:id="126" w:author="Boakye Dankwa (Student)" w:date="2020-04-01T16:29:00Z"/>
         </w:rPr>
       </w:pPr>
     </w:p>
@@ -1684,10 +1858,10 @@
       <w:pPr>
         <w:contextualSpacing/>
         <w:rPr>
-          <w:del w:id="79" w:author="Boakye Dankwa (Student)" w:date="2020-04-01T16:29:00Z"/>
-        </w:rPr>
-      </w:pPr>
-      <w:del w:id="80" w:author="Boakye Dankwa (Student)" w:date="2020-04-01T16:29:00Z">
+          <w:del w:id="127" w:author="Boakye Dankwa (Student)" w:date="2020-04-01T16:29:00Z"/>
+        </w:rPr>
+      </w:pPr>
+      <w:del w:id="128" w:author="Boakye Dankwa (Student)" w:date="2020-04-01T16:29:00Z">
         <w:r>
           <w:delText>Parameterized testing with JUnit 5 required certain dependencies such as, the junit-jupiter-params artefact to be</w:delText>
         </w:r>
@@ -1715,10 +1889,10 @@
       <w:pPr>
         <w:contextualSpacing/>
         <w:rPr>
-          <w:del w:id="81" w:author="Boakye Dankwa (Student)" w:date="2020-04-01T16:29:00Z"/>
-        </w:rPr>
-      </w:pPr>
-      <w:del w:id="82" w:author="Boakye Dankwa (Student)" w:date="2020-04-01T16:29:00Z">
+          <w:del w:id="129" w:author="Boakye Dankwa (Student)" w:date="2020-04-01T16:29:00Z"/>
+        </w:rPr>
+      </w:pPr>
+      <w:del w:id="130" w:author="Boakye Dankwa (Student)" w:date="2020-04-01T16:29:00Z">
         <w:r>
           <w:delText>Testing for exceptions with JUnit 5, the team used the assertThrows method. This methods returns an exceptions when the supplied executable  throws an exception that relates to the expected data type.</w:delText>
         </w:r>
@@ -1728,7 +1902,7 @@
       <w:pPr>
         <w:contextualSpacing/>
         <w:rPr>
-          <w:del w:id="83" w:author="Boakye Dankwa (Student)" w:date="2020-04-01T16:29:00Z"/>
+          <w:del w:id="131" w:author="Boakye Dankwa (Student)" w:date="2020-04-01T16:29:00Z"/>
         </w:rPr>
       </w:pPr>
     </w:p>
@@ -1736,10 +1910,10 @@
       <w:pPr>
         <w:contextualSpacing/>
         <w:rPr>
-          <w:del w:id="84" w:author="Boakye Dankwa (Student)" w:date="2020-04-01T16:29:00Z"/>
-        </w:rPr>
-      </w:pPr>
-      <w:del w:id="85" w:author="Boakye Dankwa (Student)" w:date="2020-04-01T16:29:00Z">
+          <w:del w:id="132" w:author="Boakye Dankwa (Student)" w:date="2020-04-01T16:29:00Z"/>
+        </w:rPr>
+      </w:pPr>
+      <w:del w:id="133" w:author="Boakye Dankwa (Student)" w:date="2020-04-01T16:29:00Z">
         <w:r>
           <w:delText>5.1.2</w:delText>
         </w:r>
@@ -1945,6 +2119,7 @@
       <w:r>
         <w:rPr>
           <w:noProof/>
+          <w:lang w:eastAsia="en-GB"/>
         </w:rPr>
         <w:drawing>
           <wp:inline distT="0" distB="0" distL="0" distR="0" wp14:anchorId="22158C23" wp14:editId="2FADDB14">
@@ -1964,7 +2139,7 @@
                     </pic:cNvPicPr>
                   </pic:nvPicPr>
                   <pic:blipFill>
-                    <a:blip r:embed="rId10" cstate="print">
+                    <a:blip r:embed="rId9" cstate="print">
                       <a:extLst>
                         <a:ext uri="{28A0092B-C50C-407E-A947-70E740481C1C}">
                           <a14:useLocalDpi xmlns:a14="http://schemas.microsoft.com/office/drawing/2010/main" val="0"/>
@@ -2031,15 +2206,7 @@
         <w:fldChar w:fldCharType="end"/>
       </w:r>
       <w:r>
-        <w:t xml:space="preserve"> forms the basis for the Product Backlog of user requirements, which we would invite the client to maintain as a live document to ensure the end product meets the </w:t>
-      </w:r>
-      <w:proofErr w:type="spellStart"/>
-      <w:r>
-        <w:t>clients</w:t>
-      </w:r>
-      <w:proofErr w:type="spellEnd"/>
-      <w:r>
-        <w:t xml:space="preserve"> needs and objectives. </w:t>
+        <w:t xml:space="preserve"> forms the basis for the Product Backlog of user requirements, which we would invite the client to maintain as a live document to ensure the end product meets the clients needs and objectives. </w:t>
       </w:r>
     </w:p>
     <w:p>
@@ -2063,15 +2230,7 @@
         <w:jc w:val="both"/>
       </w:pPr>
       <w:r>
-        <w:t xml:space="preserve">To meet the scheduling requirements of the team </w:t>
-      </w:r>
-      <w:proofErr w:type="gramStart"/>
-      <w:r>
-        <w:t>members, and</w:t>
-      </w:r>
-      <w:proofErr w:type="gramEnd"/>
-      <w:r>
-        <w:t xml:space="preserve"> considering the current COVID-19 situation in the UK, the tracking of sprints shall be done exclusively online using GitHub as the project control room. The sprints shall not be physically tracked using post-it notes as they would likely be in an office environment. Figure 6.2 shows the structure of the Project Management area of the GitHub control room – featuring columns with User Requirements Stories (the Product Backlog), Assumptions, To Do (Priority User Requirements Stories), Current Sprint (tasks falling due in the next two weeks) and Done. </w:t>
+        <w:t xml:space="preserve">To meet the scheduling requirements of the team members, and considering the current COVID-19 situation in the UK, the tracking of sprints shall be done exclusively online using GitHub as the project control room. The sprints shall not be physically tracked using post-it notes as they would likely be in an office environment. Figure 6.2 shows the structure of the Project Management area of the GitHub control room – featuring columns with User Requirements Stories (the Product Backlog), Assumptions, To Do (Priority User Requirements Stories), Current Sprint (tasks falling due in the next two weeks) and Done. </w:t>
       </w:r>
     </w:p>
     <w:p>
@@ -2089,6 +2248,7 @@
       <w:r>
         <w:rPr>
           <w:noProof/>
+          <w:lang w:eastAsia="en-GB"/>
         </w:rPr>
         <w:lastRenderedPageBreak/>
         <w:drawing>
@@ -2107,7 +2267,7 @@
                     <pic:cNvPicPr/>
                   </pic:nvPicPr>
                   <pic:blipFill>
-                    <a:blip r:embed="rId11"/>
+                    <a:blip r:embed="rId10"/>
                     <a:stretch>
                       <a:fillRect/>
                     </a:stretch>
@@ -2187,16 +2347,16 @@
           <w:numId w:val="3"/>
         </w:numPr>
       </w:pPr>
-      <w:bookmarkStart w:id="86" w:name="_Ref35610326"/>
-      <w:bookmarkStart w:id="87" w:name="_Ref36303638"/>
+      <w:bookmarkStart w:id="134" w:name="_Ref35610326"/>
+      <w:bookmarkStart w:id="135" w:name="_Ref36303638"/>
       <w:r>
         <w:t xml:space="preserve">Client </w:t>
       </w:r>
-      <w:bookmarkEnd w:id="86"/>
+      <w:bookmarkEnd w:id="134"/>
       <w:r>
         <w:t>User Requirements Specification</w:t>
       </w:r>
-      <w:bookmarkEnd w:id="87"/>
+      <w:bookmarkEnd w:id="135"/>
     </w:p>
     <w:p>
       <w:pPr>
@@ -2225,7 +2385,7 @@
                     </pic:cNvPicPr>
                   </pic:nvPicPr>
                   <pic:blipFill>
-                    <a:blip r:embed="rId12"/>
+                    <a:blip r:embed="rId11"/>
                     <a:stretch>
                       <a:fillRect/>
                     </a:stretch>
@@ -2259,12 +2419,12 @@
           <w:numId w:val="2"/>
         </w:numPr>
       </w:pPr>
-      <w:bookmarkStart w:id="88" w:name="_Ref35610451"/>
+      <w:bookmarkStart w:id="136" w:name="_Ref35610451"/>
       <w:r>
         <w:lastRenderedPageBreak/>
         <w:t>Project Requirements List</w:t>
       </w:r>
-      <w:bookmarkEnd w:id="88"/>
+      <w:bookmarkEnd w:id="136"/>
     </w:p>
     <w:p>
       <w:pPr>
@@ -2311,15 +2471,7 @@
         <w:spacing w:before="240"/>
       </w:pPr>
       <w:r>
-        <w:t xml:space="preserve">6. As an administrator, I need projects to be composed of tasks, so that tasks can be easily </w:t>
-      </w:r>
-      <w:proofErr w:type="gramStart"/>
-      <w:r>
-        <w:t>organised</w:t>
-      </w:r>
-      <w:proofErr w:type="gramEnd"/>
-      <w:r>
-        <w:t xml:space="preserve"> and users can be assigned more flexibly.</w:t>
+        <w:t>6. As an administrator, I need projects to be composed of tasks, so that tasks can be easily organised and users can be assigned more flexibly.</w:t>
       </w:r>
     </w:p>
     <w:p>
@@ -2335,23 +2487,7 @@
         <w:spacing w:before="240"/>
       </w:pPr>
       <w:r>
-        <w:t xml:space="preserve">8. As a 'user', I need to submit </w:t>
-      </w:r>
-      <w:proofErr w:type="spellStart"/>
-      <w:r>
-        <w:t>project_code</w:t>
-      </w:r>
-      <w:proofErr w:type="spellEnd"/>
-      <w:r>
-        <w:t xml:space="preserve">, </w:t>
-      </w:r>
-      <w:proofErr w:type="spellStart"/>
-      <w:r>
-        <w:t>task_code</w:t>
-      </w:r>
-      <w:proofErr w:type="spellEnd"/>
-      <w:r>
-        <w:t>, time details &amp; comments when booking time against a task. So that my work can be accurately tracked.</w:t>
+        <w:t>8. As a 'user', I need to submit project_code, task_code, time details &amp; comments when booking time against a task. So that my work can be accurately tracked.</w:t>
       </w:r>
     </w:p>
     <w:p>
@@ -2391,12 +2527,12 @@
           <w:numId w:val="2"/>
         </w:numPr>
       </w:pPr>
-      <w:bookmarkStart w:id="89" w:name="_Ref35610528"/>
+      <w:bookmarkStart w:id="137" w:name="_Ref35610528"/>
       <w:r>
         <w:lastRenderedPageBreak/>
         <w:t>Project Assumptions List</w:t>
       </w:r>
-      <w:bookmarkEnd w:id="89"/>
+      <w:bookmarkEnd w:id="137"/>
     </w:p>
     <w:p>
       <w:pPr>
@@ -2467,15 +2603,7 @@
         <w:spacing w:before="240"/>
       </w:pPr>
       <w:r>
-        <w:t xml:space="preserve">9. What is the hosting preference for the application? Cloud-computing or a standalone server? We will assume a Heroku cloud-based solution as deployment will be quick and require few man-hours to complete. However, this could be more expensive than other </w:t>
-      </w:r>
-      <w:proofErr w:type="gramStart"/>
-      <w:r>
-        <w:t>cloud based</w:t>
-      </w:r>
-      <w:proofErr w:type="gramEnd"/>
-      <w:r>
-        <w:t xml:space="preserve"> solutions at scale.</w:t>
+        <w:t>9. What is the hosting preference for the application? Cloud-computing or a standalone server? We will assume a Heroku cloud-based solution as deployment will be quick and require few man-hours to complete. However, this could be more expensive than other cloud based solutions at scale.</w:t>
       </w:r>
     </w:p>
     <w:p>
@@ -2521,7 +2649,7 @@
                     </pic:cNvPicPr>
                   </pic:nvPicPr>
                   <pic:blipFill>
-                    <a:blip r:embed="rId13"/>
+                    <a:blip r:embed="rId12"/>
                     <a:stretch>
                       <a:fillRect/>
                     </a:stretch>
@@ -2560,7 +2688,7 @@
 </file>
 
 <file path=word/comments.xml><?xml version="1.0" encoding="utf-8"?>
-<w:comments xmlns:wpc="http://schemas.microsoft.com/office/word/2010/wordprocessingCanvas" xmlns:cx="http://schemas.microsoft.com/office/drawing/2014/chartex" xmlns:cx1="http://schemas.microsoft.com/office/drawing/2015/9/8/chartex" xmlns:cx2="http://schemas.microsoft.com/office/drawing/2015/10/21/chartex" xmlns:cx3="http://schemas.microsoft.com/office/drawing/2016/5/9/chartex" xmlns:cx4="http://schemas.microsoft.com/office/drawing/2016/5/10/chartex" xmlns:cx5="http://schemas.microsoft.com/office/drawing/2016/5/11/chartex" xmlns:cx6="http://schemas.microsoft.com/office/drawing/2016/5/12/chartex" xmlns:cx7="http://schemas.microsoft.com/office/drawing/2016/5/13/chartex" xmlns:cx8="http://schemas.microsoft.com/office/drawing/2016/5/14/chartex" xmlns:mc="http://schemas.openxmlformats.org/markup-compatibility/2006" xmlns:aink="http://schemas.microsoft.com/office/drawing/2016/ink" xmlns:am3d="http://schemas.microsoft.com/office/drawing/2017/model3d" xmlns:o="urn:schemas-microsoft-com:office:office" xmlns:r="http://schemas.openxmlformats.org/officeDocument/2006/relationships" xmlns:m="http://schemas.openxmlformats.org/officeDocument/2006/math" xmlns:v="urn:schemas-microsoft-com:vml" xmlns:wp14="http://schemas.microsoft.com/office/word/2010/wordprocessingDrawing" xmlns:wp="http://schemas.openxmlformats.org/drawingml/2006/wordprocessingDrawing" xmlns:w10="urn:schemas-microsoft-com:office:word" xmlns:w="http://schemas.openxmlformats.org/wordprocessingml/2006/main" xmlns:w14="http://schemas.microsoft.com/office/word/2010/wordml" xmlns:w15="http://schemas.microsoft.com/office/word/2012/wordml" xmlns:w16cex="http://schemas.microsoft.com/office/word/2018/wordml/cex" xmlns:w16cid="http://schemas.microsoft.com/office/word/2016/wordml/cid" xmlns:w16="http://schemas.microsoft.com/office/word/2018/wordml" xmlns:w16se="http://schemas.microsoft.com/office/word/2015/wordml/symex" xmlns:wpg="http://schemas.microsoft.com/office/word/2010/wordprocessingGroup" xmlns:wpi="http://schemas.microsoft.com/office/word/2010/wordprocessingInk" xmlns:wne="http://schemas.microsoft.com/office/word/2006/wordml" xmlns:wps="http://schemas.microsoft.com/office/word/2010/wordprocessingShape" mc:Ignorable="w14 w15 w16se w16cid w16 w16cex wp14">
+<w:comments xmlns:wpc="http://schemas.microsoft.com/office/word/2010/wordprocessingCanvas" xmlns:mo="http://schemas.microsoft.com/office/mac/office/2008/main" xmlns:mc="http://schemas.openxmlformats.org/markup-compatibility/2006" xmlns:mv="urn:schemas-microsoft-com:mac:vml" xmlns:o="urn:schemas-microsoft-com:office:office" xmlns:r="http://schemas.openxmlformats.org/officeDocument/2006/relationships" xmlns:m="http://schemas.openxmlformats.org/officeDocument/2006/math" xmlns:v="urn:schemas-microsoft-com:vml" xmlns:wp14="http://schemas.microsoft.com/office/word/2010/wordprocessingDrawing" xmlns:wp="http://schemas.openxmlformats.org/drawingml/2006/wordprocessingDrawing" xmlns:w10="urn:schemas-microsoft-com:office:word" xmlns:w="http://schemas.openxmlformats.org/wordprocessingml/2006/main" xmlns:w14="http://schemas.microsoft.com/office/word/2010/wordml" xmlns:w15="http://schemas.microsoft.com/office/word/2012/wordml" xmlns:wpg="http://schemas.microsoft.com/office/word/2010/wordprocessingGroup" xmlns:wpi="http://schemas.microsoft.com/office/word/2010/wordprocessingInk" xmlns:wne="http://schemas.microsoft.com/office/word/2006/wordml" xmlns:wps="http://schemas.microsoft.com/office/word/2010/wordprocessingShape" mc:Ignorable="w14 w15 wp14">
   <w:comment w:id="7" w:author="Calum Mortimer" w:date="2020-04-01T16:05:00Z" w:initials="CM">
     <w:p>
       <w:pPr>
@@ -2574,6 +2702,38 @@
       </w:r>
       <w:r>
         <w:t>Fixed this a bit</w:t>
+      </w:r>
+    </w:p>
+  </w:comment>
+  <w:comment w:id="15" w:author="BOWEN, JONATHAN" w:date="2020-04-01T17:02:00Z" w:initials="BJ">
+    <w:p>
+      <w:pPr>
+        <w:pStyle w:val="CommentText"/>
+      </w:pPr>
+      <w:r>
+        <w:rPr>
+          <w:rStyle w:val="CommentReference"/>
+        </w:rPr>
+        <w:annotationRef/>
+      </w:r>
+      <w:r>
+        <w:t>Should we expand on this? explain what it means?</w:t>
+      </w:r>
+    </w:p>
+  </w:comment>
+  <w:comment w:id="42" w:author="BOWEN, JONATHAN" w:date="2020-04-01T17:06:00Z" w:initials="BJ">
+    <w:p>
+      <w:pPr>
+        <w:pStyle w:val="CommentText"/>
+      </w:pPr>
+      <w:r>
+        <w:rPr>
+          <w:rStyle w:val="CommentReference"/>
+        </w:rPr>
+        <w:annotationRef/>
+      </w:r>
+      <w:r>
+        <w:t>Is there a better word for this?</w:t>
       </w:r>
     </w:p>
   </w:comment>
@@ -2581,8 +2741,10 @@
 </file>
 
 <file path=word/commentsExtended.xml><?xml version="1.0" encoding="utf-8"?>
-<w15:commentsEx xmlns:wpc="http://schemas.microsoft.com/office/word/2010/wordprocessingCanvas" xmlns:cx="http://schemas.microsoft.com/office/drawing/2014/chartex" xmlns:cx1="http://schemas.microsoft.com/office/drawing/2015/9/8/chartex" xmlns:cx2="http://schemas.microsoft.com/office/drawing/2015/10/21/chartex" xmlns:cx3="http://schemas.microsoft.com/office/drawing/2016/5/9/chartex" xmlns:cx4="http://schemas.microsoft.com/office/drawing/2016/5/10/chartex" xmlns:cx5="http://schemas.microsoft.com/office/drawing/2016/5/11/chartex" xmlns:cx6="http://schemas.microsoft.com/office/drawing/2016/5/12/chartex" xmlns:cx7="http://schemas.microsoft.com/office/drawing/2016/5/13/chartex" xmlns:cx8="http://schemas.microsoft.com/office/drawing/2016/5/14/chartex" xmlns:mc="http://schemas.openxmlformats.org/markup-compatibility/2006" xmlns:aink="http://schemas.microsoft.com/office/drawing/2016/ink" xmlns:am3d="http://schemas.microsoft.com/office/drawing/2017/model3d" xmlns:o="urn:schemas-microsoft-com:office:office" xmlns:r="http://schemas.openxmlformats.org/officeDocument/2006/relationships" xmlns:m="http://schemas.openxmlformats.org/officeDocument/2006/math" xmlns:v="urn:schemas-microsoft-com:vml" xmlns:wp14="http://schemas.microsoft.com/office/word/2010/wordprocessingDrawing" xmlns:wp="http://schemas.openxmlformats.org/drawingml/2006/wordprocessingDrawing" xmlns:w10="urn:schemas-microsoft-com:office:word" xmlns:w="http://schemas.openxmlformats.org/wordprocessingml/2006/main" xmlns:w14="http://schemas.microsoft.com/office/word/2010/wordml" xmlns:w15="http://schemas.microsoft.com/office/word/2012/wordml" xmlns:w16cex="http://schemas.microsoft.com/office/word/2018/wordml/cex" xmlns:w16cid="http://schemas.microsoft.com/office/word/2016/wordml/cid" xmlns:w16="http://schemas.microsoft.com/office/word/2018/wordml" xmlns:w16se="http://schemas.microsoft.com/office/word/2015/wordml/symex" xmlns:wpg="http://schemas.microsoft.com/office/word/2010/wordprocessingGroup" xmlns:wpi="http://schemas.microsoft.com/office/word/2010/wordprocessingInk" xmlns:wne="http://schemas.microsoft.com/office/word/2006/wordml" xmlns:wps="http://schemas.microsoft.com/office/word/2010/wordprocessingShape" mc:Ignorable="w14 w15 w16se w16cid w16 w16cex wp14">
+<w15:commentsEx xmlns:wpc="http://schemas.microsoft.com/office/word/2010/wordprocessingCanvas" xmlns:mo="http://schemas.microsoft.com/office/mac/office/2008/main" xmlns:mc="http://schemas.openxmlformats.org/markup-compatibility/2006" xmlns:mv="urn:schemas-microsoft-com:mac:vml" xmlns:o="urn:schemas-microsoft-com:office:office" xmlns:r="http://schemas.openxmlformats.org/officeDocument/2006/relationships" xmlns:m="http://schemas.openxmlformats.org/officeDocument/2006/math" xmlns:v="urn:schemas-microsoft-com:vml" xmlns:wp14="http://schemas.microsoft.com/office/word/2010/wordprocessingDrawing" xmlns:wp="http://schemas.openxmlformats.org/drawingml/2006/wordprocessingDrawing" xmlns:w10="urn:schemas-microsoft-com:office:word" xmlns:w="http://schemas.openxmlformats.org/wordprocessingml/2006/main" xmlns:w14="http://schemas.microsoft.com/office/word/2010/wordml" xmlns:w15="http://schemas.microsoft.com/office/word/2012/wordml" xmlns:wpg="http://schemas.microsoft.com/office/word/2010/wordprocessingGroup" xmlns:wpi="http://schemas.microsoft.com/office/word/2010/wordprocessingInk" xmlns:wne="http://schemas.microsoft.com/office/word/2006/wordml" xmlns:wps="http://schemas.microsoft.com/office/word/2010/wordprocessingShape" mc:Ignorable="w14 w15 wp14">
   <w15:commentEx w15:paraId="7C4FAD7D" w15:done="0"/>
+  <w15:commentEx w15:paraId="405DBCFA" w15:done="0"/>
+  <w15:commentEx w15:paraId="7B24C187" w15:done="0"/>
 </w15:commentsEx>
 </file>
 
@@ -2593,8 +2755,8 @@
 </file>
 
 <file path=word/numbering.xml><?xml version="1.0" encoding="utf-8"?>
-<w:numbering xmlns:wpc="http://schemas.microsoft.com/office/word/2010/wordprocessingCanvas" xmlns:cx="http://schemas.microsoft.com/office/drawing/2014/chartex" xmlns:cx1="http://schemas.microsoft.com/office/drawing/2015/9/8/chartex" xmlns:cx2="http://schemas.microsoft.com/office/drawing/2015/10/21/chartex" xmlns:cx3="http://schemas.microsoft.com/office/drawing/2016/5/9/chartex" xmlns:cx4="http://schemas.microsoft.com/office/drawing/2016/5/10/chartex" xmlns:cx5="http://schemas.microsoft.com/office/drawing/2016/5/11/chartex" xmlns:cx6="http://schemas.microsoft.com/office/drawing/2016/5/12/chartex" xmlns:cx7="http://schemas.microsoft.com/office/drawing/2016/5/13/chartex" xmlns:cx8="http://schemas.microsoft.com/office/drawing/2016/5/14/chartex" xmlns:mc="http://schemas.openxmlformats.org/markup-compatibility/2006" xmlns:aink="http://schemas.microsoft.com/office/drawing/2016/ink" xmlns:am3d="http://schemas.microsoft.com/office/drawing/2017/model3d" xmlns:o="urn:schemas-microsoft-com:office:office" xmlns:r="http://schemas.openxmlformats.org/officeDocument/2006/relationships" xmlns:m="http://schemas.openxmlformats.org/officeDocument/2006/math" xmlns:v="urn:schemas-microsoft-com:vml" xmlns:wp14="http://schemas.microsoft.com/office/word/2010/wordprocessingDrawing" xmlns:wp="http://schemas.openxmlformats.org/drawingml/2006/wordprocessingDrawing" xmlns:w10="urn:schemas-microsoft-com:office:word" xmlns:w="http://schemas.openxmlformats.org/wordprocessingml/2006/main" xmlns:w14="http://schemas.microsoft.com/office/word/2010/wordml" xmlns:w15="http://schemas.microsoft.com/office/word/2012/wordml" xmlns:w16cex="http://schemas.microsoft.com/office/word/2018/wordml/cex" xmlns:w16cid="http://schemas.microsoft.com/office/word/2016/wordml/cid" xmlns:w16="http://schemas.microsoft.com/office/word/2018/wordml" xmlns:w16se="http://schemas.microsoft.com/office/word/2015/wordml/symex" xmlns:wpg="http://schemas.microsoft.com/office/word/2010/wordprocessingGroup" xmlns:wpi="http://schemas.microsoft.com/office/word/2010/wordprocessingInk" xmlns:wne="http://schemas.microsoft.com/office/word/2006/wordml" xmlns:wps="http://schemas.microsoft.com/office/word/2010/wordprocessingShape" mc:Ignorable="w14 w15 w16se w16cid w16 w16cex wp14">
-  <w:abstractNum w:abstractNumId="0" w15:restartNumberingAfterBreak="0">
+<w:numbering xmlns:wpc="http://schemas.microsoft.com/office/word/2010/wordprocessingCanvas" xmlns:mo="http://schemas.microsoft.com/office/mac/office/2008/main" xmlns:mc="http://schemas.openxmlformats.org/markup-compatibility/2006" xmlns:mv="urn:schemas-microsoft-com:mac:vml" xmlns:o="urn:schemas-microsoft-com:office:office" xmlns:r="http://schemas.openxmlformats.org/officeDocument/2006/relationships" xmlns:m="http://schemas.openxmlformats.org/officeDocument/2006/math" xmlns:v="urn:schemas-microsoft-com:vml" xmlns:wp14="http://schemas.microsoft.com/office/word/2010/wordprocessingDrawing" xmlns:wp="http://schemas.openxmlformats.org/drawingml/2006/wordprocessingDrawing" xmlns:w10="urn:schemas-microsoft-com:office:word" xmlns:w="http://schemas.openxmlformats.org/wordprocessingml/2006/main" xmlns:w14="http://schemas.microsoft.com/office/word/2010/wordml" xmlns:w15="http://schemas.microsoft.com/office/word/2012/wordml" xmlns:wpg="http://schemas.microsoft.com/office/word/2010/wordprocessingGroup" xmlns:wpi="http://schemas.microsoft.com/office/word/2010/wordprocessingInk" xmlns:wne="http://schemas.microsoft.com/office/word/2006/wordml" xmlns:wps="http://schemas.microsoft.com/office/word/2010/wordprocessingShape" mc:Ignorable="w14 w15 wp14">
+  <w:abstractNum w:abstractNumId="0">
     <w:nsid w:val="06521880"/>
     <w:multiLevelType w:val="multilevel"/>
     <w:tmpl w:val="5310DD84"/>
@@ -2689,7 +2851,7 @@
       </w:pPr>
     </w:lvl>
   </w:abstractNum>
-  <w:abstractNum w:abstractNumId="1" w15:restartNumberingAfterBreak="0">
+  <w:abstractNum w:abstractNumId="1">
     <w:nsid w:val="0AE1138B"/>
     <w:multiLevelType w:val="multilevel"/>
     <w:tmpl w:val="B6CE78C6"/>
@@ -2802,7 +2964,7 @@
       </w:rPr>
     </w:lvl>
   </w:abstractNum>
-  <w:abstractNum w:abstractNumId="2" w15:restartNumberingAfterBreak="0">
+  <w:abstractNum w:abstractNumId="2">
     <w:nsid w:val="219462C2"/>
     <w:multiLevelType w:val="hybridMultilevel"/>
     <w:tmpl w:val="FE78DDE4"/>
@@ -2915,7 +3077,7 @@
       </w:rPr>
     </w:lvl>
   </w:abstractNum>
-  <w:abstractNum w:abstractNumId="3" w15:restartNumberingAfterBreak="0">
+  <w:abstractNum w:abstractNumId="3">
     <w:nsid w:val="23F05CA4"/>
     <w:multiLevelType w:val="multilevel"/>
     <w:tmpl w:val="B6CE78C6"/>
@@ -3028,7 +3190,7 @@
       </w:rPr>
     </w:lvl>
   </w:abstractNum>
-  <w:abstractNum w:abstractNumId="4" w15:restartNumberingAfterBreak="0">
+  <w:abstractNum w:abstractNumId="4">
     <w:nsid w:val="2D927BF7"/>
     <w:multiLevelType w:val="multilevel"/>
     <w:tmpl w:val="2E72543A"/>
@@ -3114,7 +3276,7 @@
       </w:pPr>
     </w:lvl>
   </w:abstractNum>
-  <w:abstractNum w:abstractNumId="5" w15:restartNumberingAfterBreak="0">
+  <w:abstractNum w:abstractNumId="5">
     <w:nsid w:val="32BD299B"/>
     <w:multiLevelType w:val="multilevel"/>
     <w:tmpl w:val="B6CE78C6"/>
@@ -3227,7 +3389,7 @@
       </w:rPr>
     </w:lvl>
   </w:abstractNum>
-  <w:abstractNum w:abstractNumId="6" w15:restartNumberingAfterBreak="0">
+  <w:abstractNum w:abstractNumId="6">
     <w:nsid w:val="493D6010"/>
     <w:multiLevelType w:val="multilevel"/>
     <w:tmpl w:val="B6CE78C6"/>
@@ -3340,7 +3502,7 @@
       </w:rPr>
     </w:lvl>
   </w:abstractNum>
-  <w:abstractNum w:abstractNumId="7" w15:restartNumberingAfterBreak="0">
+  <w:abstractNum w:abstractNumId="7">
     <w:nsid w:val="4FBE7015"/>
     <w:multiLevelType w:val="hybridMultilevel"/>
     <w:tmpl w:val="5D24A3CE"/>
@@ -3426,7 +3588,7 @@
       </w:pPr>
     </w:lvl>
   </w:abstractNum>
-  <w:abstractNum w:abstractNumId="8" w15:restartNumberingAfterBreak="0">
+  <w:abstractNum w:abstractNumId="8">
     <w:nsid w:val="63A45D8D"/>
     <w:multiLevelType w:val="hybridMultilevel"/>
     <w:tmpl w:val="63FC5A46"/>
@@ -3512,7 +3674,7 @@
       </w:pPr>
     </w:lvl>
   </w:abstractNum>
-  <w:abstractNum w:abstractNumId="9" w15:restartNumberingAfterBreak="0">
+  <w:abstractNum w:abstractNumId="9">
     <w:nsid w:val="650F4D56"/>
     <w:multiLevelType w:val="multilevel"/>
     <w:tmpl w:val="B6CE78C6"/>
@@ -3625,7 +3787,7 @@
       </w:rPr>
     </w:lvl>
   </w:abstractNum>
-  <w:abstractNum w:abstractNumId="10" w15:restartNumberingAfterBreak="0">
+  <w:abstractNum w:abstractNumId="10">
     <w:nsid w:val="68014BD9"/>
     <w:multiLevelType w:val="multilevel"/>
     <w:tmpl w:val="2398E008"/>
@@ -3748,9 +3910,12 @@
 </file>
 
 <file path=word/people.xml><?xml version="1.0" encoding="utf-8"?>
-<w15:people xmlns:wpc="http://schemas.microsoft.com/office/word/2010/wordprocessingCanvas" xmlns:cx="http://schemas.microsoft.com/office/drawing/2014/chartex" xmlns:cx1="http://schemas.microsoft.com/office/drawing/2015/9/8/chartex" xmlns:cx2="http://schemas.microsoft.com/office/drawing/2015/10/21/chartex" xmlns:cx3="http://schemas.microsoft.com/office/drawing/2016/5/9/chartex" xmlns:cx4="http://schemas.microsoft.com/office/drawing/2016/5/10/chartex" xmlns:cx5="http://schemas.microsoft.com/office/drawing/2016/5/11/chartex" xmlns:cx6="http://schemas.microsoft.com/office/drawing/2016/5/12/chartex" xmlns:cx7="http://schemas.microsoft.com/office/drawing/2016/5/13/chartex" xmlns:cx8="http://schemas.microsoft.com/office/drawing/2016/5/14/chartex" xmlns:mc="http://schemas.openxmlformats.org/markup-compatibility/2006" xmlns:aink="http://schemas.microsoft.com/office/drawing/2016/ink" xmlns:am3d="http://schemas.microsoft.com/office/drawing/2017/model3d" xmlns:o="urn:schemas-microsoft-com:office:office" xmlns:r="http://schemas.openxmlformats.org/officeDocument/2006/relationships" xmlns:m="http://schemas.openxmlformats.org/officeDocument/2006/math" xmlns:v="urn:schemas-microsoft-com:vml" xmlns:wp14="http://schemas.microsoft.com/office/word/2010/wordprocessingDrawing" xmlns:wp="http://schemas.openxmlformats.org/drawingml/2006/wordprocessingDrawing" xmlns:w10="urn:schemas-microsoft-com:office:word" xmlns:w="http://schemas.openxmlformats.org/wordprocessingml/2006/main" xmlns:w14="http://schemas.microsoft.com/office/word/2010/wordml" xmlns:w15="http://schemas.microsoft.com/office/word/2012/wordml" xmlns:w16cex="http://schemas.microsoft.com/office/word/2018/wordml/cex" xmlns:w16cid="http://schemas.microsoft.com/office/word/2016/wordml/cid" xmlns:w16="http://schemas.microsoft.com/office/word/2018/wordml" xmlns:w16se="http://schemas.microsoft.com/office/word/2015/wordml/symex" xmlns:wpg="http://schemas.microsoft.com/office/word/2010/wordprocessingGroup" xmlns:wpi="http://schemas.microsoft.com/office/word/2010/wordprocessingInk" xmlns:wne="http://schemas.microsoft.com/office/word/2006/wordml" xmlns:wps="http://schemas.microsoft.com/office/word/2010/wordprocessingShape" mc:Ignorable="w14 w15 w16se w16cid w16 w16cex wp14">
+<w15:people xmlns:wpc="http://schemas.microsoft.com/office/word/2010/wordprocessingCanvas" xmlns:mo="http://schemas.microsoft.com/office/mac/office/2008/main" xmlns:mc="http://schemas.openxmlformats.org/markup-compatibility/2006" xmlns:mv="urn:schemas-microsoft-com:mac:vml" xmlns:o="urn:schemas-microsoft-com:office:office" xmlns:r="http://schemas.openxmlformats.org/officeDocument/2006/relationships" xmlns:m="http://schemas.openxmlformats.org/officeDocument/2006/math" xmlns:v="urn:schemas-microsoft-com:vml" xmlns:wp14="http://schemas.microsoft.com/office/word/2010/wordprocessingDrawing" xmlns:wp="http://schemas.openxmlformats.org/drawingml/2006/wordprocessingDrawing" xmlns:w10="urn:schemas-microsoft-com:office:word" xmlns:w="http://schemas.openxmlformats.org/wordprocessingml/2006/main" xmlns:w14="http://schemas.microsoft.com/office/word/2010/wordml" xmlns:w15="http://schemas.microsoft.com/office/word/2012/wordml" xmlns:wpg="http://schemas.microsoft.com/office/word/2010/wordprocessingGroup" xmlns:wpi="http://schemas.microsoft.com/office/word/2010/wordprocessingInk" xmlns:wne="http://schemas.microsoft.com/office/word/2006/wordml" xmlns:wps="http://schemas.microsoft.com/office/word/2010/wordprocessingShape" mc:Ignorable="w14 w15 wp14">
   <w15:person w15:author="Calum Mortimer">
     <w15:presenceInfo w15:providerId="Windows Live" w15:userId="aa02db821cd7961e"/>
+  </w15:person>
+  <w15:person w15:author="BOWEN, JONATHAN">
+    <w15:presenceInfo w15:providerId="None" w15:userId="BOWEN, JONATHAN"/>
   </w15:person>
   <w15:person w15:author="Boakye Dankwa (Student)">
     <w15:presenceInfo w15:providerId="AD" w15:userId="S::npb18183@uni.strath.ac.uk::e40db7dd-1a00-4cdc-81ca-5597af6acd6a"/>
@@ -3759,7 +3924,7 @@
 </file>
 
 <file path=word/styles.xml><?xml version="1.0" encoding="utf-8"?>
-<w:styles xmlns:mc="http://schemas.openxmlformats.org/markup-compatibility/2006" xmlns:r="http://schemas.openxmlformats.org/officeDocument/2006/relationships" xmlns:w="http://schemas.openxmlformats.org/wordprocessingml/2006/main" xmlns:w14="http://schemas.microsoft.com/office/word/2010/wordml" xmlns:w15="http://schemas.microsoft.com/office/word/2012/wordml" xmlns:w16cex="http://schemas.microsoft.com/office/word/2018/wordml/cex" xmlns:w16cid="http://schemas.microsoft.com/office/word/2016/wordml/cid" xmlns:w16="http://schemas.microsoft.com/office/word/2018/wordml" xmlns:w16se="http://schemas.microsoft.com/office/word/2015/wordml/symex" mc:Ignorable="w14 w15 w16se w16cid w16 w16cex">
+<w:styles xmlns:mc="http://schemas.openxmlformats.org/markup-compatibility/2006" xmlns:r="http://schemas.openxmlformats.org/officeDocument/2006/relationships" xmlns:w="http://schemas.openxmlformats.org/wordprocessingml/2006/main" xmlns:w14="http://schemas.microsoft.com/office/word/2010/wordml" xmlns:w15="http://schemas.microsoft.com/office/word/2012/wordml" mc:Ignorable="w14 w15">
   <w:docDefaults>
     <w:rPrDefault>
       <w:rPr>
@@ -3771,7 +3936,7 @@
     </w:rPrDefault>
     <w:pPrDefault/>
   </w:docDefaults>
-  <w:latentStyles w:defLockedState="0" w:defUIPriority="99" w:defSemiHidden="0" w:defUnhideWhenUsed="0" w:defQFormat="0" w:count="376">
+  <w:latentStyles w:defLockedState="0" w:defUIPriority="99" w:defSemiHidden="0" w:defUnhideWhenUsed="0" w:defQFormat="0" w:count="382">
     <w:lsdException w:name="Normal" w:uiPriority="0" w:qFormat="1"/>
     <w:lsdException w:name="heading 1" w:uiPriority="9" w:qFormat="1"/>
     <w:lsdException w:name="heading 2" w:semiHidden="1" w:uiPriority="9" w:unhideWhenUsed="1" w:qFormat="1"/>
@@ -4798,7 +4963,7 @@
 </file>
 
 <file path=customXml/itemProps1.xml><?xml version="1.0" encoding="utf-8"?>
-<ds:datastoreItem xmlns:ds="http://schemas.openxmlformats.org/officeDocument/2006/customXml" ds:itemID="{3718F8CB-B8C4-3E42-835C-BA87BEE34D28}">
+<ds:datastoreItem xmlns:ds="http://schemas.openxmlformats.org/officeDocument/2006/customXml" ds:itemID="{3C0C35C4-9BF2-B947-947E-875C588CD4B2}">
   <ds:schemaRefs>
     <ds:schemaRef ds:uri="http://schemas.openxmlformats.org/officeDocument/2006/bibliography"/>
   </ds:schemaRefs>

</xml_diff>

<commit_message>
some minor changes added
</commit_message>
<xml_diff>
--- a/Final Report/CS993 Time Booking System Report.docx
+++ b/Final Report/CS993 Time Booking System Report.docx
@@ -1,6 +1,6 @@
 
 <file path=word/document.xml><?xml version="1.0" encoding="utf-8"?>
-<w:document xmlns:wpc="http://schemas.microsoft.com/office/word/2010/wordprocessingCanvas" xmlns:cx="http://schemas.microsoft.com/office/drawing/2014/chartex" xmlns:cx1="http://schemas.microsoft.com/office/drawing/2015/9/8/chartex" xmlns:cx2="http://schemas.microsoft.com/office/drawing/2015/10/21/chartex" xmlns:cx3="http://schemas.microsoft.com/office/drawing/2016/5/9/chartex" xmlns:cx4="http://schemas.microsoft.com/office/drawing/2016/5/10/chartex" xmlns:cx5="http://schemas.microsoft.com/office/drawing/2016/5/11/chartex" xmlns:cx6="http://schemas.microsoft.com/office/drawing/2016/5/12/chartex" xmlns:cx7="http://schemas.microsoft.com/office/drawing/2016/5/13/chartex" xmlns:cx8="http://schemas.microsoft.com/office/drawing/2016/5/14/chartex" xmlns:mc="http://schemas.openxmlformats.org/markup-compatibility/2006" xmlns:aink="http://schemas.microsoft.com/office/drawing/2016/ink" xmlns:am3d="http://schemas.microsoft.com/office/drawing/2017/model3d" xmlns:o="urn:schemas-microsoft-com:office:office" xmlns:r="http://schemas.openxmlformats.org/officeDocument/2006/relationships" xmlns:m="http://schemas.openxmlformats.org/officeDocument/2006/math" xmlns:v="urn:schemas-microsoft-com:vml" xmlns:wp14="http://schemas.microsoft.com/office/word/2010/wordprocessingDrawing" xmlns:wp="http://schemas.openxmlformats.org/drawingml/2006/wordprocessingDrawing" xmlns:w10="urn:schemas-microsoft-com:office:word" xmlns:w="http://schemas.openxmlformats.org/wordprocessingml/2006/main" xmlns:w14="http://schemas.microsoft.com/office/word/2010/wordml" xmlns:w15="http://schemas.microsoft.com/office/word/2012/wordml" xmlns:w16cex="http://schemas.microsoft.com/office/word/2018/wordml/cex" xmlns:w16cid="http://schemas.microsoft.com/office/word/2016/wordml/cid" xmlns:w16="http://schemas.microsoft.com/office/word/2018/wordml" xmlns:w16se="http://schemas.microsoft.com/office/word/2015/wordml/symex" xmlns:wpg="http://schemas.microsoft.com/office/word/2010/wordprocessingGroup" xmlns:wpi="http://schemas.microsoft.com/office/word/2010/wordprocessingInk" xmlns:wne="http://schemas.microsoft.com/office/word/2006/wordml" xmlns:wps="http://schemas.microsoft.com/office/word/2010/wordprocessingShape" mc:Ignorable="w14 w15 w16se w16cid w16 w16cex wp14">
+<w:document xmlns:wpc="http://schemas.microsoft.com/office/word/2010/wordprocessingCanvas" xmlns:cx="http://schemas.microsoft.com/office/drawing/2014/chartex" xmlns:cx1="http://schemas.microsoft.com/office/drawing/2015/9/8/chartex" xmlns:cx2="http://schemas.microsoft.com/office/drawing/2015/10/21/chartex" xmlns:cx3="http://schemas.microsoft.com/office/drawing/2016/5/9/chartex" xmlns:cx4="http://schemas.microsoft.com/office/drawing/2016/5/10/chartex" xmlns:cx5="http://schemas.microsoft.com/office/drawing/2016/5/11/chartex" xmlns:cx6="http://schemas.microsoft.com/office/drawing/2016/5/12/chartex" xmlns:cx7="http://schemas.microsoft.com/office/drawing/2016/5/13/chartex" xmlns:cx8="http://schemas.microsoft.com/office/drawing/2016/5/14/chartex" xmlns:mc="http://schemas.openxmlformats.org/markup-compatibility/2006" xmlns:aink="http://schemas.microsoft.com/office/drawing/2016/ink" xmlns:am3d="http://schemas.microsoft.com/office/drawing/2017/model3d" xmlns:o="urn:schemas-microsoft-com:office:office" xmlns:r="http://schemas.openxmlformats.org/officeDocument/2006/relationships" xmlns:m="http://schemas.openxmlformats.org/officeDocument/2006/math" xmlns:v="urn:schemas-microsoft-com:vml" xmlns:wp14="http://schemas.microsoft.com/office/word/2010/wordprocessingDrawing" xmlns:wp="http://schemas.openxmlformats.org/drawingml/2006/wordprocessingDrawing" xmlns:w10="urn:schemas-microsoft-com:office:word" xmlns:w="http://schemas.openxmlformats.org/wordprocessingml/2006/main" xmlns:w14="http://schemas.microsoft.com/office/word/2010/wordml" xmlns:w15="http://schemas.microsoft.com/office/word/2012/wordml" xmlns:w16cid="http://schemas.microsoft.com/office/word/2016/wordml/cid" xmlns:w16se="http://schemas.microsoft.com/office/word/2015/wordml/symex" xmlns:wpg="http://schemas.microsoft.com/office/word/2010/wordprocessingGroup" xmlns:wpi="http://schemas.microsoft.com/office/word/2010/wordprocessingInk" xmlns:wne="http://schemas.microsoft.com/office/word/2006/wordml" xmlns:wps="http://schemas.microsoft.com/office/word/2010/wordprocessingShape" mc:Ignorable="w14 w15 w16se w16cid wp14">
   <w:body>
     <w:p>
       <w:pPr>
@@ -15,19 +15,42 @@
         <w:pStyle w:val="Subtitle"/>
       </w:pPr>
       <w:r>
-        <w:t>Team Lewis – Jonathan Bowen, Boakya Dankwa, Alistair Hill, Jane Howell, Calum Mortimer</w:t>
-      </w:r>
-    </w:p>
-    <w:p>
-      <w:r>
-        <w:rPr>
-          <w:highlight w:val="yellow"/>
-        </w:rPr>
-        <w:t>Text in yellow</w:t>
-      </w:r>
-      <w:r>
-        <w:t xml:space="preserve"> = something to be checked by another group member i.e. does this sound right?</w:t>
-      </w:r>
+        <w:t xml:space="preserve">Team Lewis – Jonathan Bowen, </w:t>
+      </w:r>
+      <w:proofErr w:type="spellStart"/>
+      <w:r>
+        <w:t>Boakya</w:t>
+      </w:r>
+      <w:proofErr w:type="spellEnd"/>
+      <w:r>
+        <w:t xml:space="preserve"> </w:t>
+      </w:r>
+      <w:proofErr w:type="spellStart"/>
+      <w:r>
+        <w:t>Dankwa</w:t>
+      </w:r>
+      <w:proofErr w:type="spellEnd"/>
+      <w:r>
+        <w:t>, Alistair Hill, Jane Howell, Calum Mortimer</w:t>
+      </w:r>
+    </w:p>
+    <w:p>
+      <w:pPr>
+        <w:rPr>
+          <w:del w:id="0" w:author="Calum Mortimer" w:date="2020-04-01T20:25:00Z"/>
+        </w:rPr>
+      </w:pPr>
+      <w:del w:id="1" w:author="Calum Mortimer" w:date="2020-04-01T20:25:00Z">
+        <w:r>
+          <w:rPr>
+            <w:highlight w:val="yellow"/>
+          </w:rPr>
+          <w:delText>Text in yellow</w:delText>
+        </w:r>
+        <w:r>
+          <w:delText xml:space="preserve"> = something to be checked by another group member i.e. does this sound right?</w:delText>
+        </w:r>
+      </w:del>
     </w:p>
     <w:p>
       <w:pPr>
@@ -36,20 +59,40 @@
           <w:ilvl w:val="0"/>
           <w:numId w:val="1"/>
         </w:numPr>
+        <w:rPr>
+          <w:del w:id="2" w:author="Calum Mortimer" w:date="2020-04-01T20:25:00Z"/>
+        </w:rPr>
       </w:pPr>
       <w:r>
         <w:t>Introduction and Background</w:t>
       </w:r>
     </w:p>
-    <w:p/>
-    <w:p>
-      <w:pPr>
-        <w:spacing w:after="0" w:line="240" w:lineRule="auto"/>
+    <w:p>
+      <w:pPr>
+        <w:pStyle w:val="Heading1"/>
+        <w:numPr>
+          <w:ilvl w:val="0"/>
+          <w:numId w:val="1"/>
+        </w:numPr>
+        <w:pPrChange w:id="3" w:author="Calum Mortimer" w:date="2020-04-01T20:25:00Z">
+          <w:pPr/>
+        </w:pPrChange>
+      </w:pPr>
+    </w:p>
+    <w:p>
+      <w:pPr>
+        <w:spacing w:before="240" w:after="0" w:line="240" w:lineRule="auto"/>
         <w:jc w:val="both"/>
         <w:rPr>
           <w:rFonts w:eastAsia="Times New Roman" w:cs="Times New Roman"/>
           <w:lang w:eastAsia="en-GB"/>
         </w:rPr>
+        <w:pPrChange w:id="4" w:author="Calum Mortimer" w:date="2020-04-01T20:25:00Z">
+          <w:pPr>
+            <w:spacing w:after="0" w:line="240" w:lineRule="auto"/>
+            <w:jc w:val="both"/>
+          </w:pPr>
+        </w:pPrChange>
       </w:pPr>
       <w:r>
         <w:t>This report details the software development cycle of a Time Booking System requested by the client</w:t>
@@ -66,17 +109,72 @@
           <w:shd w:val="clear" w:color="auto" w:fill="FFFFFF"/>
           <w:lang w:eastAsia="en-GB"/>
         </w:rPr>
-        <w:t>John McGuire, owner of </w:t>
-      </w:r>
-      <w:hyperlink r:id="rId6" w:tgtFrame="_blank" w:history="1">
+        <w:t xml:space="preserve">John McGuire, </w:t>
+      </w:r>
+      <w:del w:id="5" w:author="Calum Mortimer" w:date="2020-04-01T20:27:00Z">
         <w:r>
           <w:rPr>
             <w:rFonts w:eastAsia="Times New Roman" w:cs="Arial"/>
+            <w:shd w:val="clear" w:color="auto" w:fill="FFFFFF"/>
             <w:lang w:eastAsia="en-GB"/>
           </w:rPr>
-          <w:t>Pulsion Technology Ltd</w:t>
-        </w:r>
-      </w:hyperlink>
+          <w:delText>owne</w:delText>
+        </w:r>
+      </w:del>
+      <w:ins w:id="6" w:author="Calum Mortimer" w:date="2020-04-01T20:27:00Z">
+        <w:r>
+          <w:rPr>
+            <w:rFonts w:eastAsia="Times New Roman" w:cs="Arial"/>
+            <w:shd w:val="clear" w:color="auto" w:fill="FFFFFF"/>
+            <w:lang w:eastAsia="en-GB"/>
+          </w:rPr>
+          <w:t>managing director</w:t>
+        </w:r>
+      </w:ins>
+      <w:del w:id="7" w:author="Calum Mortimer" w:date="2020-04-01T20:27:00Z">
+        <w:r>
+          <w:rPr>
+            <w:rFonts w:eastAsia="Times New Roman" w:cs="Arial"/>
+            <w:shd w:val="clear" w:color="auto" w:fill="FFFFFF"/>
+            <w:lang w:eastAsia="en-GB"/>
+          </w:rPr>
+          <w:delText>r</w:delText>
+        </w:r>
+      </w:del>
+      <w:r>
+        <w:rPr>
+          <w:rFonts w:eastAsia="Times New Roman" w:cs="Arial"/>
+          <w:shd w:val="clear" w:color="auto" w:fill="FFFFFF"/>
+          <w:lang w:eastAsia="en-GB"/>
+        </w:rPr>
+        <w:t xml:space="preserve"> of </w:t>
+      </w:r>
+      <w:r>
+        <w:fldChar w:fldCharType="begin"/>
+      </w:r>
+      <w:r>
+        <w:instrText xml:space="preserve"> HYPERLINK "https://ww</w:instrText>
+      </w:r>
+      <w:r>
+        <w:instrText xml:space="preserve">w.pulsion.co.uk/" \t "_blank" </w:instrText>
+      </w:r>
+      <w:r>
+        <w:fldChar w:fldCharType="separate"/>
+      </w:r>
+      <w:r>
+        <w:rPr>
+          <w:rFonts w:eastAsia="Times New Roman" w:cs="Arial"/>
+          <w:lang w:eastAsia="en-GB"/>
+        </w:rPr>
+        <w:t>Pulsion Technology Ltd</w:t>
+      </w:r>
+      <w:r>
+        <w:rPr>
+          <w:rFonts w:eastAsia="Times New Roman" w:cs="Arial"/>
+          <w:lang w:eastAsia="en-GB"/>
+        </w:rPr>
+        <w:fldChar w:fldCharType="end"/>
+      </w:r>
       <w:r>
         <w:rPr>
           <w:rFonts w:eastAsia="Times New Roman" w:cs="Times New Roman"/>
@@ -117,7 +215,7 @@
         </w:rPr>
         <w:t xml:space="preserve">The software requested by the client is a ‘Time Booking System’ – essentially </w:t>
       </w:r>
-      <w:del w:id="0" w:author="Calum Mortimer" w:date="2020-04-01T16:06:00Z">
+      <w:del w:id="8" w:author="Calum Mortimer" w:date="2020-04-01T16:06:00Z">
         <w:r>
           <w:rPr>
             <w:rFonts w:eastAsia="Times New Roman" w:cs="Times New Roman"/>
@@ -126,7 +224,7 @@
           <w:delText>a task and meeting management system</w:delText>
         </w:r>
       </w:del>
-      <w:ins w:id="1" w:author="Calum Mortimer" w:date="2020-04-01T16:06:00Z">
+      <w:ins w:id="9" w:author="Calum Mortimer" w:date="2020-04-01T16:06:00Z">
         <w:r>
           <w:rPr>
             <w:rFonts w:eastAsia="Times New Roman" w:cs="Times New Roman"/>
@@ -142,7 +240,7 @@
         </w:rPr>
         <w:t xml:space="preserve">. The intention of the software is to allow users (ostensibly the client’s own staff) to </w:t>
       </w:r>
-      <w:del w:id="2" w:author="Calum Mortimer" w:date="2020-04-01T16:06:00Z">
+      <w:del w:id="10" w:author="Calum Mortimer" w:date="2020-04-01T16:06:00Z">
         <w:r>
           <w:rPr>
             <w:rFonts w:eastAsia="Times New Roman" w:cs="Times New Roman"/>
@@ -151,7 +249,7 @@
           <w:delText xml:space="preserve">assign </w:delText>
         </w:r>
       </w:del>
-      <w:ins w:id="3" w:author="Calum Mortimer" w:date="2020-04-01T16:06:00Z">
+      <w:ins w:id="11" w:author="Calum Mortimer" w:date="2020-04-01T16:06:00Z">
         <w:r>
           <w:rPr>
             <w:rFonts w:eastAsia="Times New Roman" w:cs="Times New Roman"/>
@@ -181,7 +279,7 @@
         </w:rPr>
         <w:t xml:space="preserve"> to various tasks</w:t>
       </w:r>
-      <w:ins w:id="4" w:author="Calum Mortimer" w:date="2020-04-01T16:06:00Z">
+      <w:ins w:id="12" w:author="Calum Mortimer" w:date="2020-04-01T16:06:00Z">
         <w:r>
           <w:rPr>
             <w:rFonts w:eastAsia="Times New Roman" w:cs="Times New Roman"/>
@@ -190,7 +288,7 @@
           <w:t xml:space="preserve"> or projects </w:t>
         </w:r>
       </w:ins>
-      <w:del w:id="5" w:author="Calum Mortimer" w:date="2020-04-01T16:06:00Z">
+      <w:del w:id="13" w:author="Calum Mortimer" w:date="2020-04-01T16:06:00Z">
         <w:r>
           <w:rPr>
             <w:rFonts w:eastAsia="Times New Roman" w:cs="Times New Roman"/>
@@ -211,14 +309,22 @@
       <w:pPr>
         <w:spacing w:before="240"/>
         <w:jc w:val="both"/>
-        <w:pPrChange w:id="6" w:author="Calum Mortimer" w:date="2020-04-01T16:07:00Z">
+        <w:pPrChange w:id="14" w:author="Calum Mortimer" w:date="2020-04-01T16:07:00Z">
           <w:pPr>
             <w:spacing w:before="240"/>
           </w:pPr>
         </w:pPrChange>
       </w:pPr>
       <w:r>
-        <w:t>This report will guide the reader through the various stages of the software development cycle that our team undertook to produce a system that would meet the client’s requirements. Each section of this report corresponds to each phase of the generally-accepted model of the software development cycle, i.e.:</w:t>
+        <w:t xml:space="preserve">This report will guide the reader through the various stages of the software development cycle that our team undertook to produce a system that would meet the client’s requirements. Each section of this report corresponds to each phase of the </w:t>
+      </w:r>
+      <w:proofErr w:type="gramStart"/>
+      <w:r>
+        <w:t>generally-accepted</w:t>
+      </w:r>
+      <w:proofErr w:type="gramEnd"/>
+      <w:r>
+        <w:t xml:space="preserve"> model of the software development cycle, i.e.:</w:t>
       </w:r>
     </w:p>
     <w:p>
@@ -229,7 +335,7 @@
           <w:numId w:val="10"/>
         </w:numPr>
       </w:pPr>
-      <w:commentRangeStart w:id="7"/>
+      <w:commentRangeStart w:id="15"/>
       <w:r>
         <w:t>Requirement gathering and analysis</w:t>
       </w:r>
@@ -281,14 +387,14 @@
     <w:p>
       <w:pPr>
         <w:jc w:val="both"/>
-        <w:pPrChange w:id="8" w:author="Calum Mortimer" w:date="2020-04-01T16:07:00Z">
+        <w:pPrChange w:id="16" w:author="Calum Mortimer" w:date="2020-04-01T16:07:00Z">
           <w:pPr/>
         </w:pPrChange>
       </w:pPr>
       <w:r>
         <w:t>Further to these topics is a section detailing the workflow and software development methodologies used within this software development project, and some discussion around why these methodologies were chosen and alternative paths which could</w:t>
       </w:r>
-      <w:ins w:id="9" w:author="Calum Mortimer" w:date="2020-04-01T16:07:00Z">
+      <w:ins w:id="17" w:author="Calum Mortimer" w:date="2020-04-01T16:07:00Z">
         <w:r>
           <w:t xml:space="preserve"> have</w:t>
         </w:r>
@@ -296,7 +402,7 @@
       <w:r>
         <w:t xml:space="preserve"> be</w:t>
       </w:r>
-      <w:ins w:id="10" w:author="Calum Mortimer" w:date="2020-04-01T16:07:00Z">
+      <w:ins w:id="18" w:author="Calum Mortimer" w:date="2020-04-01T16:07:00Z">
         <w:r>
           <w:t>en</w:t>
         </w:r>
@@ -312,12 +418,12 @@
       <w:r>
         <w:br w:type="page"/>
       </w:r>
-      <w:commentRangeEnd w:id="7"/>
+      <w:commentRangeEnd w:id="15"/>
       <w:r>
         <w:rPr>
           <w:rStyle w:val="CommentReference"/>
         </w:rPr>
-        <w:commentReference w:id="7"/>
+        <w:commentReference w:id="15"/>
       </w:r>
     </w:p>
     <w:p>
@@ -334,13 +440,30 @@
       </w:r>
     </w:p>
     <w:p>
-      <w:r>
-        <w:t>Target – 1000 words</w:t>
-      </w:r>
-    </w:p>
-    <w:p>
-      <w:pPr>
+      <w:pPr>
+        <w:spacing w:before="240"/>
+        <w:rPr>
+          <w:del w:id="19" w:author="Calum Mortimer" w:date="2020-04-01T20:29:00Z"/>
+        </w:rPr>
+        <w:pPrChange w:id="20" w:author="Calum Mortimer" w:date="2020-04-01T20:29:00Z">
+          <w:pPr/>
+        </w:pPrChange>
+      </w:pPr>
+      <w:del w:id="21" w:author="Calum Mortimer" w:date="2020-04-01T20:29:00Z">
+        <w:r>
+          <w:delText>Target – 1000 words</w:delText>
+        </w:r>
+      </w:del>
+    </w:p>
+    <w:p>
+      <w:pPr>
+        <w:spacing w:before="240"/>
         <w:jc w:val="both"/>
+        <w:pPrChange w:id="22" w:author="Calum Mortimer" w:date="2020-04-01T20:29:00Z">
+          <w:pPr>
+            <w:jc w:val="both"/>
+          </w:pPr>
+        </w:pPrChange>
       </w:pPr>
       <w:r>
         <w:t xml:space="preserve">For the successful development of the proposed software according to the client’s needs, it was critical that from the offset the requirements of the software were clearly understood and documented. This offers certainty to both parties. For us, the developers, this means that the product we are designing would be clearly understood. For the client, they would understand what product was going to be delivered at the end of the project. </w:t>
@@ -404,7 +527,15 @@
         <w:jc w:val="both"/>
       </w:pPr>
       <w:r>
-        <w:t xml:space="preserve">3. A numerated requirements list was developed by the software team from all of the available information (Appendix </w:t>
+        <w:t xml:space="preserve">3. A numerated requirements list was developed by the software team from </w:t>
+      </w:r>
+      <w:proofErr w:type="gramStart"/>
+      <w:r>
+        <w:t>all of</w:t>
+      </w:r>
+      <w:proofErr w:type="gramEnd"/>
+      <w:r>
+        <w:t xml:space="preserve"> the available information (Appendix </w:t>
       </w:r>
       <w:r>
         <w:fldChar w:fldCharType="begin"/>
@@ -486,6 +617,12 @@
     <w:p>
       <w:pPr>
         <w:spacing w:before="240"/>
+        <w:jc w:val="both"/>
+        <w:pPrChange w:id="23" w:author="Calum Mortimer" w:date="2020-04-01T20:30:00Z">
+          <w:pPr>
+            <w:spacing w:before="240"/>
+          </w:pPr>
+        </w:pPrChange>
       </w:pPr>
       <w:r>
         <w:t xml:space="preserve">The client User Requirements Specification (URS) (Appendix </w:t>
@@ -495,6 +632,9 @@
       </w:r>
       <w:r>
         <w:instrText xml:space="preserve"> REF _Ref36303638 \r \h </w:instrText>
+      </w:r>
+      <w:r>
+        <w:instrText xml:space="preserve"> \* MERGEFORMAT </w:instrText>
       </w:r>
       <w:r>
         <w:fldChar w:fldCharType="separate"/>
@@ -523,12 +663,12 @@
       <w:r>
         <w:t xml:space="preserve"> This functionality is already available in several “off the shelf” software packages. One such example of a widely</w:t>
       </w:r>
-      <w:ins w:id="11" w:author="BOWEN, JONATHAN" w:date="2020-04-01T17:01:00Z">
+      <w:ins w:id="24" w:author="BOWEN, JONATHAN" w:date="2020-04-01T17:01:00Z">
         <w:r>
           <w:t>-</w:t>
         </w:r>
       </w:ins>
-      <w:del w:id="12" w:author="BOWEN, JONATHAN" w:date="2020-04-01T17:01:00Z">
+      <w:del w:id="25" w:author="BOWEN, JONATHAN" w:date="2020-04-01T17:01:00Z">
         <w:r>
           <w:delText xml:space="preserve"> </w:delText>
         </w:r>
@@ -551,12 +691,12 @@
       <w:r>
         <w:t>One difference which stands out versus “old</w:t>
       </w:r>
-      <w:ins w:id="13" w:author="BOWEN, JONATHAN" w:date="2020-04-01T17:01:00Z">
+      <w:ins w:id="26" w:author="BOWEN, JONATHAN" w:date="2020-04-01T17:01:00Z">
         <w:r>
           <w:t>-</w:t>
         </w:r>
       </w:ins>
-      <w:del w:id="14" w:author="BOWEN, JONATHAN" w:date="2020-04-01T17:01:00Z">
+      <w:del w:id="27" w:author="BOWEN, JONATHAN" w:date="2020-04-01T17:01:00Z">
         <w:r>
           <w:delText xml:space="preserve"> </w:delText>
         </w:r>
@@ -564,17 +704,27 @@
       <w:r>
         <w:t xml:space="preserve">school” timesheet recording is the client’s request for a </w:t>
       </w:r>
-      <w:commentRangeStart w:id="15"/>
+      <w:commentRangeStart w:id="28"/>
       <w:r>
         <w:t>disconnected mobile application</w:t>
       </w:r>
-      <w:commentRangeEnd w:id="15"/>
+      <w:commentRangeEnd w:id="28"/>
       <w:r>
         <w:rPr>
           <w:rStyle w:val="CommentReference"/>
         </w:rPr>
-        <w:commentReference w:id="15"/>
-      </w:r>
+        <w:commentReference w:id="28"/>
+      </w:r>
+      <w:ins w:id="29" w:author="Calum Mortimer" w:date="2020-04-01T20:30:00Z">
+        <w:r>
+          <w:t xml:space="preserve"> – i.e. a mobile app. which allows timesheets to be recorded while disconnected from the int</w:t>
+        </w:r>
+      </w:ins>
+      <w:ins w:id="30" w:author="Calum Mortimer" w:date="2020-04-01T20:31:00Z">
+        <w:r>
+          <w:t>ernet</w:t>
+        </w:r>
+      </w:ins>
       <w:r>
         <w:t xml:space="preserve">. </w:t>
       </w:r>
@@ -582,11 +732,11 @@
         <w:t>An</w:t>
       </w:r>
       <w:r>
-        <w:t xml:space="preserve"> example of a piece of software which provides this functionality </w:t>
+        <w:t xml:space="preserve"> example of a piece of software which provides this functionality is </w:t>
       </w:r>
       <w:r>
         <w:lastRenderedPageBreak/>
-        <w:t xml:space="preserve">is the Harvest package of time booking software. </w:t>
+        <w:t xml:space="preserve">the Harvest package of time booking software. </w:t>
       </w:r>
       <w:r>
         <w:t xml:space="preserve">It is highly likely that there are also many more packages available which offer this. </w:t>
@@ -796,330 +946,13 @@
           <w:ilvl w:val="0"/>
           <w:numId w:val="1"/>
         </w:numPr>
+        <w:rPr>
+          <w:del w:id="31" w:author="Calum Mortimer" w:date="2020-04-01T20:31:00Z"/>
+        </w:rPr>
       </w:pPr>
       <w:r>
         <w:lastRenderedPageBreak/>
         <w:t>Design</w:t>
-      </w:r>
-    </w:p>
-    <w:p>
-      <w:r>
-        <w:t>Target – 1000 words</w:t>
-      </w:r>
-    </w:p>
-    <w:p>
-      <w:r>
-        <w:t>Using the requirements that were gathered</w:t>
-      </w:r>
-      <w:r>
-        <w:t xml:space="preserve"> in the previous </w:t>
-      </w:r>
-      <w:del w:id="16" w:author="BOWEN, JONATHAN" w:date="2020-04-01T17:02:00Z">
-        <w:r>
-          <w:delText xml:space="preserve">design </w:delText>
-        </w:r>
-      </w:del>
-      <w:r>
-        <w:t>stage, the team began to think about the code we would have to write to fulfil the client’s requirements. The first approach the team employed was to make</w:t>
-      </w:r>
-      <w:r>
-        <w:t xml:space="preserve"> use of a desi</w:t>
-      </w:r>
-      <w:r>
-        <w:t>gn technique called</w:t>
-      </w:r>
-      <w:del w:id="17" w:author="BOWEN, JONATHAN" w:date="2020-04-01T17:02:00Z">
-        <w:r>
-          <w:delText xml:space="preserve"> (physical)</w:delText>
-        </w:r>
-      </w:del>
-      <w:r>
-        <w:t xml:space="preserve"> Class-Responsibility-C</w:t>
-      </w:r>
-      <w:r>
-        <w:t xml:space="preserve">ollaboration (CRC) cards as a </w:t>
-      </w:r>
-      <w:r>
-        <w:t>method</w:t>
-      </w:r>
-      <w:r>
-        <w:t xml:space="preserve"> of visualising and realising the application’s architecture</w:t>
-      </w:r>
-      <w:r>
-        <w:t xml:space="preserve"> and infrastructure</w:t>
-      </w:r>
-      <w:r>
-        <w:t>.</w:t>
-      </w:r>
-    </w:p>
-    <w:p>
-      <w:r>
-        <w:t xml:space="preserve">This brainstorming method is useful for establishing the classes and data that would be necessary to develop the application before starting to code. Each </w:t>
-      </w:r>
-      <w:r>
-        <w:rPr>
-          <w:rPrChange w:id="18" w:author="BOWEN, JONATHAN" w:date="2020-04-01T17:02:00Z">
-            <w:rPr>
-              <w:highlight w:val="yellow"/>
-            </w:rPr>
-          </w:rPrChange>
-        </w:rPr>
-        <w:t>data structure</w:t>
-      </w:r>
-      <w:r>
-        <w:t xml:space="preserve"> we designate as a class is written on an index card, then it’s responsibilities (i.e. the things it can do) are li</w:t>
-      </w:r>
-      <w:r>
-        <w:t>sted. From this we can complete-by-</w:t>
-      </w:r>
-      <w:r>
-        <w:t>inference the final section, by listing the other classes that we could consider each class’ collaborator.</w:t>
-      </w:r>
-    </w:p>
-    <w:p>
-      <w:r>
-        <w:t xml:space="preserve">Other advantages of this high-level design include that it is easily communicable to the client, regardless of their technological knowledge. Being able to communicate effectively with the client at this crucial, early stage can prevent </w:t>
-      </w:r>
-      <w:r>
-        <w:t xml:space="preserve">costly </w:t>
-      </w:r>
-      <w:r>
-        <w:t>setbacks later in the development process. Furthermore, the CRC cards serve a</w:t>
-      </w:r>
-      <w:ins w:id="19" w:author="BOWEN, JONATHAN" w:date="2020-04-01T17:03:00Z">
-        <w:r>
-          <w:t xml:space="preserve">n additional </w:t>
-        </w:r>
-      </w:ins>
-      <w:del w:id="20" w:author="BOWEN, JONATHAN" w:date="2020-04-01T17:03:00Z">
-        <w:r>
-          <w:delText xml:space="preserve"> dual-</w:delText>
-        </w:r>
-      </w:del>
-      <w:r>
-        <w:t>purpose,</w:t>
-      </w:r>
-      <w:r>
-        <w:t xml:space="preserve"> by also</w:t>
-      </w:r>
-      <w:r>
-        <w:t xml:space="preserve"> providing an unambiguous, </w:t>
-      </w:r>
-      <w:del w:id="21" w:author="BOWEN, JONATHAN" w:date="2020-04-01T17:03:00Z">
-        <w:r>
-          <w:delText xml:space="preserve">strong </w:delText>
-        </w:r>
-      </w:del>
-      <w:ins w:id="22" w:author="BOWEN, JONATHAN" w:date="2020-04-01T17:03:00Z">
-        <w:r>
-          <w:t xml:space="preserve">structured </w:t>
-        </w:r>
-      </w:ins>
-      <w:r>
-        <w:t>springboard from which the development team can begin to code the system.</w:t>
-      </w:r>
-    </w:p>
-    <w:p>
-      <w:r>
-        <w:t>The use of CRC cards uncovered design challenges that we had not foreseen until that point.</w:t>
-      </w:r>
-      <w:r>
-        <w:t xml:space="preserve"> Our newfound ability to more easily visualise the intricacies of interactions between various ‘objects’ within the software led to many of the assumptions listed in Appendix A.3.</w:t>
-      </w:r>
-      <w:r>
-        <w:t xml:space="preserve"> Moreover, </w:t>
-      </w:r>
-    </w:p>
-    <w:p>
-      <w:r>
-        <w:t>The team also made use of another conceptual modelling process that is</w:t>
-      </w:r>
-      <w:ins w:id="23" w:author="BOWEN, JONATHAN" w:date="2020-04-01T17:03:00Z">
-        <w:r>
-          <w:t xml:space="preserve"> conceptually</w:t>
-        </w:r>
-      </w:ins>
-      <w:r>
-        <w:t xml:space="preserve"> similar to CRC cards - a class diagram. The main purpose of such diagrams is to describe the architecture of </w:t>
-      </w:r>
-      <w:del w:id="24" w:author="BOWEN, JONATHAN" w:date="2020-04-01T17:03:00Z">
-        <w:r>
-          <w:delText xml:space="preserve">our </w:delText>
-        </w:r>
-      </w:del>
-      <w:ins w:id="25" w:author="BOWEN, JONATHAN" w:date="2020-04-01T17:03:00Z">
-        <w:r>
-          <w:t xml:space="preserve">the </w:t>
-        </w:r>
-      </w:ins>
-      <w:r>
-        <w:t xml:space="preserve">software in terms of its classes, data, and functions. </w:t>
-      </w:r>
-      <w:r>
-        <w:t>Using information</w:t>
-      </w:r>
-      <w:r>
-        <w:t xml:space="preserve"> gathered in the requirements phase</w:t>
-      </w:r>
-      <w:r>
-        <w:t>, a class diagram was created</w:t>
-      </w:r>
-      <w:r>
-        <w:t xml:space="preserve"> using UML (Unified Modelling Language)</w:t>
-      </w:r>
-      <w:r>
-        <w:t xml:space="preserve"> (Appendix A.4) which listed each class we intended to create, the data it would </w:t>
-      </w:r>
-      <w:r>
-        <w:t>manipulate</w:t>
-      </w:r>
-      <w:r>
-        <w:t xml:space="preserve">, and the methods contained in </w:t>
-      </w:r>
-      <w:r>
-        <w:t>each</w:t>
-      </w:r>
-      <w:r>
-        <w:t xml:space="preserve"> class.</w:t>
-      </w:r>
-    </w:p>
-    <w:p>
-      <w:r>
-        <w:t>Another design method we employed in this stage was the use of design patterns. which bring a plethora of benefits to the project by providing reliable, known solutions to common problems encountered in any software design stage. Not only are time and money saved by not having to write and test the software/procedure anew, but time is also saved in the design stage by not having to create, from scratch, a certain procedure nor do we have to consider too deeply the implications of its implementation. Only a relatively small amount of effort will be needed to integrate any relevant frameworks with our code.</w:t>
-      </w:r>
-    </w:p>
-    <w:p>
-      <w:r>
-        <w:t>The team identified at least one design pattern that would prove useful in our design - the singleton - which ensures that only one instance of a class can exist. In this case, our system would only want one ‘master’ timetable to exist to prevent the time-booking conflicts that would very quickly occur if multiple timetables where instantiated. Furthermore, it was discussed that a singleton could be beneficial in instantiating only one database connection that could be shared my multiple users, as each user opening a new connection could result in excessive server loads – dependent on the number of users.</w:t>
-      </w:r>
-    </w:p>
-    <w:p>
-      <w:r>
-        <w:t xml:space="preserve">A further use of design patterns that we intended to use was an ‘Observer’. This pattern allows an object (the subject) – in our case, the timetable, a slot within the timetable, or an activity booked in a slot – to maintain a list of dependent objects (the observers). When a change is detected in the subject, the observers are notified of that change. As an example, this pattern would be especially </w:t>
-      </w:r>
-      <w:r>
-        <w:lastRenderedPageBreak/>
-        <w:t>useful to communicate booking changes to all users (observers) that have been invited to the meeting (subject).</w:t>
-      </w:r>
-    </w:p>
-    <w:p>
-      <w:r>
-        <w:t>Similar to design patterns, the team also considered various</w:t>
-      </w:r>
-      <w:r>
-        <w:t xml:space="preserve"> Java</w:t>
-      </w:r>
-      <w:r>
-        <w:t xml:space="preserve"> frameworks and common architectures.</w:t>
-      </w:r>
-      <w:r>
-        <w:t xml:space="preserve"> </w:t>
-      </w:r>
-      <w:r>
-        <w:t>Such frameworks can range from pre-designed code ‘skeletons’ that solve a common design problem, with space left to add your own code, to virtually complete applications that require very little customisation. As established in section 2.1 of this report, the client’s requirements (at face value) can be met by several off-the-shelf solutions. Indeed, this could be to our advantage as it suggests that frameworks already exist for this kind of application. Should the client still require a custom solution, such frameworks could save much development time and lead to a more timeous delivery of the product to the client.</w:t>
-      </w:r>
-    </w:p>
-    <w:p>
-      <w:pPr>
-        <w:rPr>
-          <w:ins w:id="26" w:author="BOWEN, JONATHAN" w:date="2020-04-01T17:05:00Z"/>
-        </w:rPr>
-      </w:pPr>
-      <w:r>
-        <w:t>The common architecture that we would likely employ is the client/server architecture. The server controls clients’ access to the timetable and provides</w:t>
-      </w:r>
-      <w:ins w:id="27" w:author="BOWEN, JONATHAN" w:date="2020-04-01T17:04:00Z">
-        <w:r>
-          <w:t xml:space="preserve"> an avenue of</w:t>
-        </w:r>
-      </w:ins>
-      <w:r>
-        <w:t xml:space="preserve"> easy maintenance </w:t>
-      </w:r>
-      <w:ins w:id="28" w:author="BOWEN, JONATHAN" w:date="2020-04-01T17:04:00Z">
-        <w:r>
-          <w:t>as only</w:t>
-        </w:r>
-      </w:ins>
-      <w:del w:id="29" w:author="BOWEN, JONATHAN" w:date="2020-04-01T17:04:00Z">
-        <w:r>
-          <w:delText>of</w:delText>
-        </w:r>
-      </w:del>
-      <w:r>
-        <w:t xml:space="preserve"> a single timetable </w:t>
-      </w:r>
-      <w:del w:id="30" w:author="BOWEN, JONATHAN" w:date="2020-04-01T17:04:00Z">
-        <w:r>
-          <w:delText xml:space="preserve">that </w:delText>
-        </w:r>
-      </w:del>
-      <w:r>
-        <w:t xml:space="preserve">is updated by </w:t>
-      </w:r>
-      <w:del w:id="31" w:author="BOWEN, JONATHAN" w:date="2020-04-01T17:04:00Z">
-        <w:r>
-          <w:delText xml:space="preserve">many </w:delText>
-        </w:r>
-      </w:del>
-      <w:ins w:id="32" w:author="BOWEN, JONATHAN" w:date="2020-04-01T17:04:00Z">
-        <w:r>
-          <w:t xml:space="preserve">numerous </w:t>
-        </w:r>
-      </w:ins>
-      <w:r>
-        <w:t>client requests. Linking this architecture with a relevant framework would give us a very strong foundation from which we can customise</w:t>
-      </w:r>
-      <w:ins w:id="33" w:author="BOWEN, JONATHAN" w:date="2020-04-01T17:04:00Z">
-        <w:r>
-          <w:t xml:space="preserve"> and develop the application</w:t>
-        </w:r>
-      </w:ins>
-      <w:r>
-        <w:t xml:space="preserve"> until all</w:t>
-      </w:r>
-      <w:del w:id="34" w:author="BOWEN, JONATHAN" w:date="2020-04-01T17:04:00Z">
-        <w:r>
-          <w:delText xml:space="preserve"> of</w:delText>
-        </w:r>
-      </w:del>
-      <w:r>
-        <w:t xml:space="preserve"> the client’s requirements are met. </w:t>
-      </w:r>
-      <w:r>
-        <w:t xml:space="preserve">One example of a framework we considered was Spring. Initially introduced to us </w:t>
-      </w:r>
-      <w:r>
-        <w:t>during</w:t>
-      </w:r>
-      <w:r>
-        <w:t xml:space="preserve"> our laboratory sessions, the spring framework was found to be especially advantageous for java and web application development.</w:t>
-      </w:r>
-      <w:ins w:id="35" w:author="BOWEN, JONATHAN" w:date="2020-04-01T17:05:00Z">
-        <w:r>
-          <w:t>\</w:t>
-        </w:r>
-      </w:ins>
-    </w:p>
-    <w:p>
-      <w:pPr>
-        <w:rPr>
-          <w:ins w:id="36" w:author="BOWEN, JONATHAN" w:date="2020-04-01T17:05:00Z"/>
-        </w:rPr>
-      </w:pPr>
-      <w:ins w:id="37" w:author="BOWEN, JONATHAN" w:date="2020-04-01T17:05:00Z">
-        <w:r>
-          <w:t>By combining the advantages of the aforementioned design techniques, the team began the next phase – construction – with a solid design foundation and clear direction going forward.</w:t>
-        </w:r>
-      </w:ins>
-    </w:p>
-    <w:p/>
-    <w:p>
-      <w:pPr>
-        <w:spacing w:after="0" w:line="240" w:lineRule="auto"/>
-      </w:pPr>
-      <w:r>
-        <w:br w:type="page"/>
       </w:r>
     </w:p>
     <w:p>
@@ -1129,204 +962,490 @@
           <w:ilvl w:val="0"/>
           <w:numId w:val="1"/>
         </w:numPr>
-      </w:pPr>
+        <w:pPrChange w:id="32" w:author="Calum Mortimer" w:date="2020-04-01T20:31:00Z">
+          <w:pPr/>
+        </w:pPrChange>
+      </w:pPr>
+      <w:del w:id="33" w:author="Calum Mortimer" w:date="2020-04-01T20:31:00Z">
+        <w:r>
+          <w:delText>Target – 1000 words</w:delText>
+        </w:r>
+      </w:del>
+    </w:p>
+    <w:p>
+      <w:pPr>
+        <w:spacing w:before="240"/>
+        <w:jc w:val="both"/>
+        <w:pPrChange w:id="34" w:author="Calum Mortimer" w:date="2020-04-01T20:32:00Z">
+          <w:pPr/>
+        </w:pPrChange>
+      </w:pPr>
+      <w:r>
+        <w:t>Using the requirements that were gathered</w:t>
+      </w:r>
+      <w:r>
+        <w:t xml:space="preserve"> in the previous </w:t>
+      </w:r>
+      <w:del w:id="35" w:author="BOWEN, JONATHAN" w:date="2020-04-01T17:02:00Z">
+        <w:r>
+          <w:delText xml:space="preserve">design </w:delText>
+        </w:r>
+      </w:del>
+      <w:r>
+        <w:t>stage, the team began to think about the code we would have to write to fulfil the client’s requirements. The first approach the team employed was to make</w:t>
+      </w:r>
+      <w:r>
+        <w:t xml:space="preserve"> use of a desi</w:t>
+      </w:r>
+      <w:r>
+        <w:t>gn technique called</w:t>
+      </w:r>
+      <w:del w:id="36" w:author="BOWEN, JONATHAN" w:date="2020-04-01T17:02:00Z">
+        <w:r>
+          <w:delText xml:space="preserve"> (physical)</w:delText>
+        </w:r>
+      </w:del>
+      <w:r>
+        <w:t xml:space="preserve"> Class-Responsibility-C</w:t>
+      </w:r>
+      <w:r>
+        <w:t xml:space="preserve">ollaboration (CRC) cards as a </w:t>
+      </w:r>
+      <w:r>
+        <w:t>method</w:t>
+      </w:r>
+      <w:r>
+        <w:t xml:space="preserve"> of visualising and realising the application’s architecture</w:t>
+      </w:r>
+      <w:r>
+        <w:t xml:space="preserve"> and infrastructure</w:t>
+      </w:r>
+      <w:r>
+        <w:t>.</w:t>
+      </w:r>
+    </w:p>
+    <w:p>
+      <w:pPr>
+        <w:jc w:val="both"/>
+        <w:pPrChange w:id="37" w:author="Calum Mortimer" w:date="2020-04-01T20:32:00Z">
+          <w:pPr/>
+        </w:pPrChange>
+      </w:pPr>
+      <w:r>
+        <w:t xml:space="preserve">This brainstorming method is useful for establishing the classes and data </w:t>
+      </w:r>
+      <w:del w:id="38" w:author="Calum Mortimer" w:date="2020-04-01T21:13:00Z">
+        <w:r>
+          <w:delText xml:space="preserve">that </w:delText>
+        </w:r>
+      </w:del>
+      <w:ins w:id="39" w:author="Calum Mortimer" w:date="2020-04-01T21:13:00Z">
+        <w:r>
+          <w:t>which</w:t>
+        </w:r>
+        <w:r>
+          <w:t xml:space="preserve"> </w:t>
+        </w:r>
+      </w:ins>
+      <w:r>
+        <w:t xml:space="preserve">would be necessary to develop the application before starting to code. Each </w:t>
+      </w:r>
+      <w:r>
+        <w:rPr>
+          <w:rPrChange w:id="40" w:author="BOWEN, JONATHAN" w:date="2020-04-01T17:02:00Z">
+            <w:rPr>
+              <w:highlight w:val="yellow"/>
+            </w:rPr>
+          </w:rPrChange>
+        </w:rPr>
+        <w:t>data structure</w:t>
+      </w:r>
+      <w:r>
+        <w:t xml:space="preserve"> we designate as a class is written on an index card, then it</w:t>
+      </w:r>
+      <w:del w:id="41" w:author="Calum Mortimer" w:date="2020-04-01T21:13:00Z">
+        <w:r>
+          <w:delText>’</w:delText>
+        </w:r>
+      </w:del>
+      <w:r>
+        <w:t>s responsibilities (i.e. the things it can do) are li</w:t>
+      </w:r>
+      <w:r>
+        <w:t>sted. From this we can complete-by-</w:t>
+      </w:r>
+      <w:r>
+        <w:t xml:space="preserve">inference the final section, by listing the other classes </w:t>
+      </w:r>
+      <w:del w:id="42" w:author="Calum Mortimer" w:date="2020-04-01T21:13:00Z">
+        <w:r>
+          <w:delText xml:space="preserve">that </w:delText>
+        </w:r>
+      </w:del>
+      <w:ins w:id="43" w:author="Calum Mortimer" w:date="2020-04-01T21:13:00Z">
+        <w:r>
+          <w:t>which</w:t>
+        </w:r>
+        <w:r>
+          <w:t xml:space="preserve"> </w:t>
+        </w:r>
+      </w:ins>
+      <w:r>
+        <w:t>we could consider each class’ collaborator.</w:t>
+      </w:r>
+    </w:p>
+    <w:p>
+      <w:pPr>
+        <w:jc w:val="both"/>
+        <w:pPrChange w:id="44" w:author="Calum Mortimer" w:date="2020-04-01T20:32:00Z">
+          <w:pPr/>
+        </w:pPrChange>
+      </w:pPr>
+      <w:r>
+        <w:t xml:space="preserve">Other advantages of this high-level design include that it is easily communicable to the client, regardless of their technological knowledge. Being able to communicate effectively with the client at this crucial, early stage can prevent </w:t>
+      </w:r>
+      <w:r>
+        <w:t xml:space="preserve">costly </w:t>
+      </w:r>
+      <w:r>
+        <w:t>setbacks later in the development process. Furthermore, the CRC cards serve a</w:t>
+      </w:r>
+      <w:ins w:id="45" w:author="BOWEN, JONATHAN" w:date="2020-04-01T17:03:00Z">
+        <w:r>
+          <w:t xml:space="preserve">n additional </w:t>
+        </w:r>
+      </w:ins>
+      <w:del w:id="46" w:author="BOWEN, JONATHAN" w:date="2020-04-01T17:03:00Z">
+        <w:r>
+          <w:delText xml:space="preserve"> dual-</w:delText>
+        </w:r>
+      </w:del>
+      <w:r>
+        <w:t>purpose,</w:t>
+      </w:r>
+      <w:r>
+        <w:t xml:space="preserve"> by also</w:t>
+      </w:r>
+      <w:r>
+        <w:t xml:space="preserve"> providing an unambiguous, </w:t>
+      </w:r>
+      <w:del w:id="47" w:author="BOWEN, JONATHAN" w:date="2020-04-01T17:03:00Z">
+        <w:r>
+          <w:delText xml:space="preserve">strong </w:delText>
+        </w:r>
+      </w:del>
+      <w:ins w:id="48" w:author="BOWEN, JONATHAN" w:date="2020-04-01T17:03:00Z">
+        <w:r>
+          <w:t xml:space="preserve">structured </w:t>
+        </w:r>
+      </w:ins>
+      <w:r>
+        <w:t>springboard from which the development team can begin to code the system.</w:t>
+      </w:r>
+    </w:p>
+    <w:p>
+      <w:pPr>
+        <w:jc w:val="both"/>
+        <w:pPrChange w:id="49" w:author="Calum Mortimer" w:date="2020-04-01T20:32:00Z">
+          <w:pPr/>
+        </w:pPrChange>
+      </w:pPr>
+      <w:r>
+        <w:t xml:space="preserve">The use of CRC cards uncovered design challenges </w:t>
+      </w:r>
+      <w:del w:id="50" w:author="Calum Mortimer" w:date="2020-04-01T21:14:00Z">
+        <w:r>
+          <w:delText xml:space="preserve">that </w:delText>
+        </w:r>
+      </w:del>
+      <w:ins w:id="51" w:author="Calum Mortimer" w:date="2020-04-01T21:14:00Z">
+        <w:r>
+          <w:t xml:space="preserve">which </w:t>
+        </w:r>
+      </w:ins>
+      <w:r>
+        <w:t>we had not foreseen until that point.</w:t>
+      </w:r>
+      <w:r>
+        <w:t xml:space="preserve"> Our newfound ability to more easily visualise the intricacies of interactions between various ‘objects’ within the software led to many of the assumptions listed in Appendix A.3.</w:t>
+      </w:r>
+      <w:r>
+        <w:t xml:space="preserve"> Moreover, </w:t>
+      </w:r>
+    </w:p>
+    <w:p>
+      <w:pPr>
+        <w:jc w:val="both"/>
+        <w:pPrChange w:id="52" w:author="Calum Mortimer" w:date="2020-04-01T20:32:00Z">
+          <w:pPr/>
+        </w:pPrChange>
+      </w:pPr>
+      <w:r>
+        <w:t>The team also made use of another conceptual modelling process that is</w:t>
+      </w:r>
+      <w:ins w:id="53" w:author="BOWEN, JONATHAN" w:date="2020-04-01T17:03:00Z">
+        <w:r>
+          <w:t xml:space="preserve"> conceptually</w:t>
+        </w:r>
+      </w:ins>
+      <w:r>
+        <w:t xml:space="preserve"> </w:t>
+      </w:r>
+      <w:proofErr w:type="gramStart"/>
+      <w:r>
+        <w:t>similar to</w:t>
+      </w:r>
+      <w:proofErr w:type="gramEnd"/>
+      <w:r>
+        <w:t xml:space="preserve"> CRC cards - a class diagram. The main purpose of such diagrams is to describe the architecture of </w:t>
+      </w:r>
+      <w:del w:id="54" w:author="BOWEN, JONATHAN" w:date="2020-04-01T17:03:00Z">
+        <w:r>
+          <w:delText xml:space="preserve">our </w:delText>
+        </w:r>
+      </w:del>
+      <w:ins w:id="55" w:author="BOWEN, JONATHAN" w:date="2020-04-01T17:03:00Z">
+        <w:r>
+          <w:t xml:space="preserve">the </w:t>
+        </w:r>
+      </w:ins>
+      <w:r>
+        <w:t xml:space="preserve">software in terms of its classes, data, and functions. </w:t>
+      </w:r>
+      <w:r>
+        <w:t>Using information</w:t>
+      </w:r>
+      <w:r>
+        <w:t xml:space="preserve"> gathered in the requirements phase</w:t>
+      </w:r>
+      <w:r>
+        <w:t>, a class diagram was created</w:t>
+      </w:r>
+      <w:r>
+        <w:t xml:space="preserve"> using UML (Unified Modelling Language)</w:t>
+      </w:r>
+      <w:r>
+        <w:t xml:space="preserve"> (Appendix A.4) which listed each class we intended to create, the data it would </w:t>
+      </w:r>
+      <w:r>
+        <w:t>manipulate</w:t>
+      </w:r>
+      <w:r>
+        <w:t xml:space="preserve">, and the methods contained in </w:t>
+      </w:r>
+      <w:r>
+        <w:t>each</w:t>
+      </w:r>
+      <w:r>
+        <w:t xml:space="preserve"> class.</w:t>
+      </w:r>
+    </w:p>
+    <w:p>
+      <w:pPr>
+        <w:jc w:val="both"/>
+        <w:pPrChange w:id="56" w:author="Calum Mortimer" w:date="2020-04-01T20:32:00Z">
+          <w:pPr/>
+        </w:pPrChange>
+      </w:pPr>
+      <w:r>
+        <w:t>Another design method we employed in this stage was the use of design patterns. which bring a plethora of benefits to the project by providing reliable, known solutions to common problems encountered in any software design stage. Not only are time and money saved by not having to write and test the software/procedure anew, but time is also saved in the design stage by not having to create, from scratch, a certain procedure nor do we have to consider too deeply the implications of its implementation. Only a relatively small amount of effort will be needed to integrate any relevant frameworks with our code.</w:t>
+      </w:r>
+    </w:p>
+    <w:p>
+      <w:pPr>
+        <w:jc w:val="both"/>
+        <w:pPrChange w:id="57" w:author="Calum Mortimer" w:date="2020-04-01T20:32:00Z">
+          <w:pPr/>
+        </w:pPrChange>
+      </w:pPr>
+      <w:r>
+        <w:t>The team identified at least one design pattern that would prove useful in our design - the singleton - which ensures that only one instance of a class can exist. In this case, our system would only want one ‘master’ timetable to exist to prevent the time-booking conflicts that would very quickly occur if multiple timetables where instantiated. Furthermore, it was discussed that a singleton could be beneficial in instantiating only one database connection that could be shared my multiple users, as each user opening a new connection could result in excessive server loads – dependent on the number of users.</w:t>
+      </w:r>
+    </w:p>
+    <w:p>
+      <w:pPr>
+        <w:jc w:val="both"/>
+        <w:pPrChange w:id="58" w:author="Calum Mortimer" w:date="2020-04-01T20:32:00Z">
+          <w:pPr/>
+        </w:pPrChange>
+      </w:pPr>
+      <w:r>
+        <w:t>A further use of design patterns that we intended to use was an ‘Observer’. This pattern allows an object (the subject) – in our case,</w:t>
+      </w:r>
+      <w:commentRangeStart w:id="59"/>
+      <w:r>
+        <w:t xml:space="preserve"> the timetable, a slot within the timetable, or an activity booked in a slot – to maintain a list of dependent objects (the observers). When a change is detected in the subject, the observers are notified of that change. As an example, this pattern would be especially useful to communicate booking changes to all users (observers) that have been invited to the meeting (subject).</w:t>
+      </w:r>
+      <w:commentRangeEnd w:id="59"/>
+      <w:r>
+        <w:rPr>
+          <w:rStyle w:val="CommentReference"/>
+        </w:rPr>
+        <w:commentReference w:id="59"/>
+      </w:r>
+    </w:p>
+    <w:p>
+      <w:pPr>
+        <w:jc w:val="both"/>
+        <w:pPrChange w:id="60" w:author="Calum Mortimer" w:date="2020-04-01T20:32:00Z">
+          <w:pPr/>
+        </w:pPrChange>
+      </w:pPr>
+      <w:proofErr w:type="gramStart"/>
       <w:r>
         <w:lastRenderedPageBreak/>
-        <w:t>Construction</w:t>
-      </w:r>
-    </w:p>
-    <w:p>
-      <w:r>
-        <w:t>Target – 1000 words</w:t>
-      </w:r>
-    </w:p>
-    <w:p>
-      <w:r>
-        <w:t>In order to construct the program, the team elected to use Java to construct the business logic. Java is comprehensive enough to cover all of the use-cases and commonly used for this kind of application. Most importantly, the team already has experience with programming in Java.</w:t>
-      </w:r>
-    </w:p>
-    <w:p>
-      <w:r>
-        <w:t xml:space="preserve">    Starting from the classes and methods identified during design, we set out method signatures and unit tests (using JUnit) to drive development. We use test-driven development like this </w:t>
-      </w:r>
-      <w:del w:id="38" w:author="BOWEN, JONATHAN" w:date="2020-04-01T17:05:00Z">
-        <w:r>
-          <w:delText>in order to</w:delText>
+        <w:t>Similar to</w:t>
+      </w:r>
+      <w:proofErr w:type="gramEnd"/>
+      <w:r>
+        <w:t xml:space="preserve"> design patterns, the team also considered various</w:t>
+      </w:r>
+      <w:r>
+        <w:t xml:space="preserve"> Java</w:t>
+      </w:r>
+      <w:r>
+        <w:t xml:space="preserve"> frameworks and common architectures.</w:t>
+      </w:r>
+      <w:r>
+        <w:t xml:space="preserve"> </w:t>
+      </w:r>
+      <w:r>
+        <w:t>Such frameworks can range from pre-designed code ‘skeletons’ that solve a common design problem, with space left to add your own code, to virtually complete applications that require very little customisation. As established in section 2.1 of this report, the client’s requirements (at face value) can be met by several off-the-shelf solutions. Indeed, this could be to our advantage as it suggests that frameworks already exist for this kind of application. Should the client still require a custom solution, such frameworks could save much development time and lead to a more timeous delivery of the product to the client.</w:t>
+      </w:r>
+    </w:p>
+    <w:p>
+      <w:pPr>
+        <w:jc w:val="both"/>
+        <w:rPr>
+          <w:ins w:id="61" w:author="BOWEN, JONATHAN" w:date="2020-04-01T17:05:00Z"/>
+        </w:rPr>
+        <w:pPrChange w:id="62" w:author="Calum Mortimer" w:date="2020-04-01T20:32:00Z">
+          <w:pPr/>
+        </w:pPrChange>
+      </w:pPr>
+      <w:r>
+        <w:t xml:space="preserve">The common architecture that we would likely employ is the client/server architecture. The server controls clients’ access to </w:t>
+      </w:r>
+      <w:commentRangeStart w:id="63"/>
+      <w:r>
+        <w:t xml:space="preserve">the timetable </w:t>
+      </w:r>
+      <w:commentRangeEnd w:id="63"/>
+      <w:r>
+        <w:rPr>
+          <w:rStyle w:val="CommentReference"/>
+        </w:rPr>
+        <w:commentReference w:id="63"/>
+      </w:r>
+      <w:r>
+        <w:t>and provides</w:t>
+      </w:r>
+      <w:ins w:id="64" w:author="BOWEN, JONATHAN" w:date="2020-04-01T17:04:00Z">
+        <w:r>
+          <w:t xml:space="preserve"> an avenue of</w:t>
+        </w:r>
+      </w:ins>
+      <w:r>
+        <w:t xml:space="preserve"> easy maintenance </w:t>
+      </w:r>
+      <w:ins w:id="65" w:author="BOWEN, JONATHAN" w:date="2020-04-01T17:04:00Z">
+        <w:r>
+          <w:t>as only</w:t>
+        </w:r>
+      </w:ins>
+      <w:del w:id="66" w:author="BOWEN, JONATHAN" w:date="2020-04-01T17:04:00Z">
+        <w:r>
+          <w:delText>of</w:delText>
         </w:r>
       </w:del>
-      <w:ins w:id="39" w:author="BOWEN, JONATHAN" w:date="2020-04-01T17:05:00Z">
-        <w:r>
-          <w:t>so that we can</w:t>
-        </w:r>
-      </w:ins>
-      <w:r>
-        <w:t xml:space="preserve"> ensure that our code meets the API specifications necessary to integrate it with other systems and code generated by other team members and, more generally, </w:t>
-      </w:r>
-      <w:del w:id="40" w:author="BOWEN, JONATHAN" w:date="2020-04-01T17:05:00Z">
-        <w:r>
-          <w:delText>in order to</w:delText>
+      <w:r>
+        <w:t xml:space="preserve"> a single timetable </w:t>
+      </w:r>
+      <w:del w:id="67" w:author="BOWEN, JONATHAN" w:date="2020-04-01T17:04:00Z">
+        <w:r>
+          <w:delText xml:space="preserve">that </w:delText>
         </w:r>
       </w:del>
-      <w:ins w:id="41" w:author="BOWEN, JONATHAN" w:date="2020-04-01T17:05:00Z">
-        <w:r>
-          <w:t>to</w:t>
-        </w:r>
-      </w:ins>
-      <w:r>
-        <w:t xml:space="preserve"> ensure that we generate working code to begin with. These unit tests generated for development can also be used as unit tests for the specific functions for testing and maintenance.</w:t>
-      </w:r>
-    </w:p>
-    <w:p>
-      <w:r>
-        <w:t xml:space="preserve">    Another </w:t>
-      </w:r>
-      <w:commentRangeStart w:id="42"/>
-      <w:r>
-        <w:rPr>
-          <w:highlight w:val="yellow"/>
-          <w:rPrChange w:id="43" w:author="BOWEN, JONATHAN" w:date="2020-04-01T17:06:00Z">
-            <w:rPr/>
-          </w:rPrChange>
-        </w:rPr>
-        <w:t>aspect</w:t>
-      </w:r>
-      <w:r>
-        <w:t xml:space="preserve"> </w:t>
-      </w:r>
-      <w:commentRangeEnd w:id="42"/>
-      <w:r>
-        <w:rPr>
-          <w:rStyle w:val="CommentReference"/>
-        </w:rPr>
-        <w:commentReference w:id="42"/>
-      </w:r>
-      <w:r>
-        <w:t>that</w:t>
-      </w:r>
-      <w:ins w:id="44" w:author="BOWEN, JONATHAN" w:date="2020-04-01T17:06:00Z">
-        <w:r>
-          <w:t xml:space="preserve"> eases the process of</w:t>
-        </w:r>
-      </w:ins>
-      <w:del w:id="45" w:author="BOWEN, JONATHAN" w:date="2020-04-01T17:06:00Z">
-        <w:r>
-          <w:delText>'s important for</w:delText>
+      <w:r>
+        <w:t xml:space="preserve">is updated by </w:t>
+      </w:r>
+      <w:del w:id="68" w:author="BOWEN, JONATHAN" w:date="2020-04-01T17:04:00Z">
+        <w:r>
+          <w:delText xml:space="preserve">many </w:delText>
         </w:r>
       </w:del>
-      <w:r>
-        <w:t xml:space="preserve"> integrating code from different team members is code standards. Choosing and adhering to a code style saves time and effort spent reading and working with other people's code. It also helps to prevent errors being introduced from misunderstanding how</w:t>
-      </w:r>
-      <w:ins w:id="46" w:author="BOWEN, JONATHAN" w:date="2020-04-01T17:07:00Z">
-        <w:r>
-          <w:t xml:space="preserve"> the</w:t>
-        </w:r>
-      </w:ins>
-      <w:r>
-        <w:t xml:space="preserve"> code functions when attempting to extend it. Since the team is primarily trained in Java, for that part of the program we didn't introduce any conventions other than the standard Oracle Java conventions*.</w:t>
-      </w:r>
-    </w:p>
-    <w:p>
-      <w:r>
-        <w:t xml:space="preserve">    Since the design calls for at least three differe</w:t>
-      </w:r>
-      <w:r>
-        <w:t>n</w:t>
-      </w:r>
-      <w:r>
-        <w:t>t systems co-operating (the front-end, business logic layer and database), one of the first goals for construction is to build a spike or single feature that uses all layers. Rather than developing all of the business logic first, choosing one feature to develop through every layer allows us to do any necessary experimentation with unfamiliar systems up-front and develop the necessary interfaces for the layers to interact that will be used for other features. If there turns out to be a problem with the design, working on a spike like this will allow us to go back and revise the design quickly rather than developing an entire layer and then having to redevelop or discard it because it can't be integrated with the others.</w:t>
-      </w:r>
-    </w:p>
-    <w:p>
-      <w:r>
-        <w:t xml:space="preserve">    Having a functional piece of software</w:t>
-      </w:r>
-      <w:ins w:id="47" w:author="BOWEN, JONATHAN" w:date="2020-04-01T17:07:00Z">
-        <w:r>
-          <w:t xml:space="preserve">, even if only to demonstrate features in a rudimentary form, </w:t>
-        </w:r>
-      </w:ins>
-      <w:del w:id="48" w:author="BOWEN, JONATHAN" w:date="2020-04-01T17:07:00Z">
-        <w:r>
-          <w:delText xml:space="preserve"> quickly </w:delText>
+      <w:ins w:id="69" w:author="BOWEN, JONATHAN" w:date="2020-04-01T17:04:00Z">
+        <w:r>
+          <w:t xml:space="preserve">numerous </w:t>
+        </w:r>
+      </w:ins>
+      <w:r>
+        <w:t>client requests. Linking this architecture with a relevant framework would give us a very strong foundation from which we can customise</w:t>
+      </w:r>
+      <w:ins w:id="70" w:author="BOWEN, JONATHAN" w:date="2020-04-01T17:04:00Z">
+        <w:r>
+          <w:t xml:space="preserve"> and develop the application</w:t>
+        </w:r>
+      </w:ins>
+      <w:r>
+        <w:t xml:space="preserve"> until all</w:t>
+      </w:r>
+      <w:del w:id="71" w:author="BOWEN, JONATHAN" w:date="2020-04-01T17:04:00Z">
+        <w:r>
+          <w:delText xml:space="preserve"> of</w:delText>
         </w:r>
       </w:del>
       <w:r>
-        <w:t>is helpful for showing clients what the development team is doing and ensuring it meets the requirements</w:t>
-      </w:r>
-      <w:ins w:id="49" w:author="BOWEN, JONATHAN" w:date="2020-04-01T17:07:00Z">
-        <w:r>
-          <w:t>;</w:t>
-        </w:r>
-      </w:ins>
-      <w:del w:id="50" w:author="BOWEN, JONATHAN" w:date="2020-04-01T17:07:00Z">
-        <w:r>
-          <w:delText>,</w:delText>
-        </w:r>
-      </w:del>
-      <w:r>
-        <w:t xml:space="preserve"> or finding if some piece of the design or implementation needs to be changed. This is the strength of Agile methodology and rapid prototyping. Even if this isn't necessary, having a piece of software that works to build from can be good for team morale, which is a factor in any team activity including software development.</w:t>
-      </w:r>
-    </w:p>
-    <w:p>
-      <w:ins w:id="51" w:author="BOWEN, JONATHAN" w:date="2020-04-01T17:07:00Z">
-        <w:r>
-          <w:t xml:space="preserve">By </w:t>
-        </w:r>
-      </w:ins>
-      <w:del w:id="52" w:author="BOWEN, JONATHAN" w:date="2020-04-01T17:07:00Z">
-        <w:r>
-          <w:delText xml:space="preserve">    In order to </w:delText>
-        </w:r>
-      </w:del>
-      <w:r>
-        <w:t>creat</w:t>
-      </w:r>
-      <w:ins w:id="53" w:author="BOWEN, JONATHAN" w:date="2020-04-01T17:08:00Z">
-        <w:r>
-          <w:t>ing</w:t>
-        </w:r>
-      </w:ins>
-      <w:del w:id="54" w:author="BOWEN, JONATHAN" w:date="2020-04-01T17:08:00Z">
-        <w:r>
-          <w:delText>e</w:delText>
-        </w:r>
-      </w:del>
-      <w:r>
-        <w:t xml:space="preserve"> a deployable web application prototype, the team elected to develop for the Heroku platform. Heroku provides a platform for small-scale web applications that can be used for deployment or testing and, importantly for a student development group, provides a (limited) free service. Even if the application would ultimately be run from a server owned by the client, using Heroku allows for prototyping and demonstration of the application in a web context and without the development group setting up a server (which could be a barrier</w:t>
-      </w:r>
-      <w:ins w:id="55" w:author="BOWEN, JONATHAN" w:date="2020-04-01T17:08:00Z">
-        <w:r>
-          <w:t xml:space="preserve">; </w:t>
-        </w:r>
-      </w:ins>
-      <w:del w:id="56" w:author="BOWEN, JONATHAN" w:date="2020-04-01T17:08:00Z">
-        <w:r>
-          <w:delText xml:space="preserve"> for</w:delText>
-        </w:r>
-      </w:del>
-      <w:ins w:id="57" w:author="BOWEN, JONATHAN" w:date="2020-04-01T17:08:00Z">
-        <w:r>
-          <w:t>particularly for</w:t>
-        </w:r>
-      </w:ins>
-      <w:r>
-        <w:t xml:space="preserve"> student teams</w:t>
-      </w:r>
-      <w:del w:id="58" w:author="BOWEN, JONATHAN" w:date="2020-04-01T17:08:00Z">
-        <w:r>
-          <w:delText xml:space="preserve"> in particular</w:delText>
-        </w:r>
-      </w:del>
-      <w:r>
-        <w:t>).</w:t>
-      </w:r>
-    </w:p>
-    <w:p>
-      <w:r>
-        <w:t xml:space="preserve">    Heroku deployments come with a small Postgresql database, so the initial prototypes of the application would be set up using this kind of database. Postgresql is open-source, making it convenient for use in a student project. If the client has their own database that they want the application to interact with (possibly Oracle or Microsoft Server SQL), provided the database interface classes are written sensibly, it should be straightforward to redeploy it using that database.</w:t>
-      </w:r>
+        <w:t xml:space="preserve"> the client’s requirements are met. </w:t>
+      </w:r>
+      <w:r>
+        <w:t xml:space="preserve">One example of a framework we considered was Spring. Initially introduced to us </w:t>
+      </w:r>
+      <w:r>
+        <w:t>during</w:t>
+      </w:r>
+      <w:r>
+        <w:t xml:space="preserve"> our laboratory sessions, the spring framework was found to be especially advantageous for java and web application development.</w:t>
+      </w:r>
+      <w:ins w:id="72" w:author="BOWEN, JONATHAN" w:date="2020-04-01T17:05:00Z">
+        <w:r>
+          <w:t>\</w:t>
+        </w:r>
+      </w:ins>
+    </w:p>
+    <w:p>
+      <w:pPr>
+        <w:jc w:val="both"/>
+        <w:rPr>
+          <w:ins w:id="73" w:author="BOWEN, JONATHAN" w:date="2020-04-01T17:05:00Z"/>
+        </w:rPr>
+        <w:pPrChange w:id="74" w:author="Calum Mortimer" w:date="2020-04-01T20:32:00Z">
+          <w:pPr/>
+        </w:pPrChange>
+      </w:pPr>
+      <w:ins w:id="75" w:author="BOWEN, JONATHAN" w:date="2020-04-01T17:05:00Z">
+        <w:r>
+          <w:t xml:space="preserve">By combining the advantages of the </w:t>
+        </w:r>
+        <w:proofErr w:type="gramStart"/>
+        <w:r>
+          <w:t>aforementioned design</w:t>
+        </w:r>
+        <w:proofErr w:type="gramEnd"/>
+        <w:r>
+          <w:t xml:space="preserve"> techniques, the team began the next phase – construction – with a solid design foundation and clear direction going forward.</w:t>
+        </w:r>
+      </w:ins>
     </w:p>
     <w:p/>
+    <w:p>
+      <w:pPr>
+        <w:spacing w:after="0" w:line="240" w:lineRule="auto"/>
+      </w:pPr>
+      <w:r>
+        <w:br w:type="page"/>
+      </w:r>
+    </w:p>
     <w:p>
       <w:pPr>
         <w:pStyle w:val="Heading1"/>
@@ -1334,8 +1453,340 @@
           <w:ilvl w:val="0"/>
           <w:numId w:val="1"/>
         </w:numPr>
-        <w:rPr>
-          <w:ins w:id="59" w:author="Boakye Dankwa (Student)" w:date="2020-04-01T16:29:00Z"/>
+      </w:pPr>
+      <w:r>
+        <w:lastRenderedPageBreak/>
+        <w:t>Construction</w:t>
+      </w:r>
+    </w:p>
+    <w:p>
+      <w:pPr>
+        <w:jc w:val="both"/>
+        <w:rPr>
+          <w:del w:id="76" w:author="Calum Mortimer" w:date="2020-04-01T21:17:00Z"/>
+        </w:rPr>
+        <w:pPrChange w:id="77" w:author="Calum Mortimer" w:date="2020-04-01T21:18:00Z">
+          <w:pPr/>
+        </w:pPrChange>
+      </w:pPr>
+      <w:del w:id="78" w:author="Calum Mortimer" w:date="2020-04-01T21:17:00Z">
+        <w:r>
+          <w:delText>Target – 1000 words</w:delText>
+        </w:r>
+      </w:del>
+    </w:p>
+    <w:p>
+      <w:pPr>
+        <w:spacing w:before="240"/>
+        <w:jc w:val="both"/>
+        <w:pPrChange w:id="79" w:author="Calum Mortimer" w:date="2020-04-01T21:18:00Z">
+          <w:pPr/>
+        </w:pPrChange>
+      </w:pPr>
+      <w:r>
+        <w:t xml:space="preserve">In order to construct the program, the team elected to use Java to construct the business logic. Java is comprehensive enough to cover </w:t>
+      </w:r>
+      <w:proofErr w:type="gramStart"/>
+      <w:r>
+        <w:t>all of</w:t>
+      </w:r>
+      <w:proofErr w:type="gramEnd"/>
+      <w:r>
+        <w:t xml:space="preserve"> the use-cases and commonly used for this kind of application. Most importantly, the team already has experience with programming in Java.</w:t>
+      </w:r>
+    </w:p>
+    <w:p>
+      <w:pPr>
+        <w:jc w:val="both"/>
+        <w:pPrChange w:id="80" w:author="Calum Mortimer" w:date="2020-04-01T21:18:00Z">
+          <w:pPr/>
+        </w:pPrChange>
+      </w:pPr>
+      <w:del w:id="81" w:author="Calum Mortimer" w:date="2020-04-01T21:18:00Z">
+        <w:r>
+          <w:delText xml:space="preserve">    </w:delText>
+        </w:r>
+      </w:del>
+      <w:r>
+        <w:t xml:space="preserve">Starting from the classes and methods identified during design, we set out method signatures and unit tests (using JUnit) to drive development. We use test-driven development like this </w:t>
+      </w:r>
+      <w:del w:id="82" w:author="BOWEN, JONATHAN" w:date="2020-04-01T17:05:00Z">
+        <w:r>
+          <w:delText>in order to</w:delText>
+        </w:r>
+      </w:del>
+      <w:ins w:id="83" w:author="BOWEN, JONATHAN" w:date="2020-04-01T17:05:00Z">
+        <w:r>
+          <w:t>so that we can</w:t>
+        </w:r>
+      </w:ins>
+      <w:r>
+        <w:t xml:space="preserve"> ensure that our code meets the API specifications necessary to integrate it with other systems and code generated by other team members and, more generally, </w:t>
+      </w:r>
+      <w:del w:id="84" w:author="BOWEN, JONATHAN" w:date="2020-04-01T17:05:00Z">
+        <w:r>
+          <w:delText>in order to</w:delText>
+        </w:r>
+      </w:del>
+      <w:ins w:id="85" w:author="BOWEN, JONATHAN" w:date="2020-04-01T17:05:00Z">
+        <w:r>
+          <w:t>to</w:t>
+        </w:r>
+      </w:ins>
+      <w:r>
+        <w:t xml:space="preserve"> ensure that we generate working code to begin with. These unit tests generated for development can also be used as unit tests for the specific functions for testing and maintenance.</w:t>
+      </w:r>
+    </w:p>
+    <w:p>
+      <w:pPr>
+        <w:jc w:val="both"/>
+        <w:pPrChange w:id="86" w:author="Calum Mortimer" w:date="2020-04-01T21:18:00Z">
+          <w:pPr/>
+        </w:pPrChange>
+      </w:pPr>
+      <w:del w:id="87" w:author="Calum Mortimer" w:date="2020-04-01T21:18:00Z">
+        <w:r>
+          <w:delText xml:space="preserve">    </w:delText>
+        </w:r>
+      </w:del>
+      <w:r>
+        <w:t xml:space="preserve">Another </w:t>
+      </w:r>
+      <w:commentRangeStart w:id="88"/>
+      <w:r>
+        <w:rPr>
+          <w:highlight w:val="yellow"/>
+          <w:rPrChange w:id="89" w:author="BOWEN, JONATHAN" w:date="2020-04-01T17:06:00Z">
+            <w:rPr/>
+          </w:rPrChange>
+        </w:rPr>
+        <w:t>aspect</w:t>
+      </w:r>
+      <w:r>
+        <w:t xml:space="preserve"> </w:t>
+      </w:r>
+      <w:commentRangeEnd w:id="88"/>
+      <w:r>
+        <w:rPr>
+          <w:rStyle w:val="CommentReference"/>
+        </w:rPr>
+        <w:commentReference w:id="88"/>
+      </w:r>
+      <w:r>
+        <w:t>that</w:t>
+      </w:r>
+      <w:ins w:id="90" w:author="BOWEN, JONATHAN" w:date="2020-04-01T17:06:00Z">
+        <w:r>
+          <w:t xml:space="preserve"> eases the process of</w:t>
+        </w:r>
+      </w:ins>
+      <w:del w:id="91" w:author="BOWEN, JONATHAN" w:date="2020-04-01T17:06:00Z">
+        <w:r>
+          <w:delText>'s important for</w:delText>
+        </w:r>
+      </w:del>
+      <w:r>
+        <w:t xml:space="preserve"> integrating code from different team members is code standards. Choosing and adhering to a code style saves time and effort spent reading and working with </w:t>
+      </w:r>
+      <w:proofErr w:type="gramStart"/>
+      <w:r>
+        <w:t>other</w:t>
+      </w:r>
+      <w:proofErr w:type="gramEnd"/>
+      <w:r>
+        <w:t xml:space="preserve"> people's code. It also helps to prevent errors being introduced from misunderstanding how</w:t>
+      </w:r>
+      <w:ins w:id="92" w:author="BOWEN, JONATHAN" w:date="2020-04-01T17:07:00Z">
+        <w:r>
+          <w:t xml:space="preserve"> the</w:t>
+        </w:r>
+      </w:ins>
+      <w:r>
+        <w:t xml:space="preserve"> code functions when attempting to extend it. Since the team is primarily trained in Java, for that part of the program we didn't introduce any conventions other than the standard Oracle Java conventions*.</w:t>
+      </w:r>
+    </w:p>
+    <w:p>
+      <w:pPr>
+        <w:jc w:val="both"/>
+        <w:pPrChange w:id="93" w:author="Calum Mortimer" w:date="2020-04-01T21:18:00Z">
+          <w:pPr/>
+        </w:pPrChange>
+      </w:pPr>
+      <w:del w:id="94" w:author="Calum Mortimer" w:date="2020-04-01T21:18:00Z">
+        <w:r>
+          <w:delText xml:space="preserve">    </w:delText>
+        </w:r>
+      </w:del>
+      <w:r>
+        <w:t>Since the design calls for at least three differe</w:t>
+      </w:r>
+      <w:r>
+        <w:t>n</w:t>
+      </w:r>
+      <w:r>
+        <w:t xml:space="preserve">t systems co-operating (the front-end, business logic layer and database), one of the first goals for construction is to build a spike or single feature that uses all layers. Rather than developing </w:t>
+      </w:r>
+      <w:proofErr w:type="gramStart"/>
+      <w:r>
+        <w:t>all of</w:t>
+      </w:r>
+      <w:proofErr w:type="gramEnd"/>
+      <w:r>
+        <w:t xml:space="preserve"> the business logic first, choosing one feature to develop through every layer allows us to do any necessary experimentation with unfamiliar systems up-front and develop the necessary interfaces for the layers to interact that will be used for other features. If there turns out to be a problem with the design, working on a spike like this will allow us to go back and revise the design quickly rather than developing an entire layer and then having to redevelop or discard it because it can't be integrated with the others.</w:t>
+      </w:r>
+    </w:p>
+    <w:p>
+      <w:pPr>
+        <w:jc w:val="both"/>
+        <w:pPrChange w:id="95" w:author="Calum Mortimer" w:date="2020-04-01T21:18:00Z">
+          <w:pPr/>
+        </w:pPrChange>
+      </w:pPr>
+      <w:del w:id="96" w:author="Calum Mortimer" w:date="2020-04-01T21:18:00Z">
+        <w:r>
+          <w:delText xml:space="preserve">    </w:delText>
+        </w:r>
+      </w:del>
+      <w:r>
+        <w:t>Having a functional piece of software</w:t>
+      </w:r>
+      <w:ins w:id="97" w:author="BOWEN, JONATHAN" w:date="2020-04-01T17:07:00Z">
+        <w:r>
+          <w:t xml:space="preserve">, even if only to demonstrate features in a rudimentary form, </w:t>
+        </w:r>
+      </w:ins>
+      <w:del w:id="98" w:author="BOWEN, JONATHAN" w:date="2020-04-01T17:07:00Z">
+        <w:r>
+          <w:delText xml:space="preserve"> quickly </w:delText>
+        </w:r>
+      </w:del>
+      <w:r>
+        <w:t>is helpful for showing clients what the development team is doing and ensuring it meets the requirements</w:t>
+      </w:r>
+      <w:ins w:id="99" w:author="BOWEN, JONATHAN" w:date="2020-04-01T17:07:00Z">
+        <w:r>
+          <w:t>;</w:t>
+        </w:r>
+      </w:ins>
+      <w:del w:id="100" w:author="BOWEN, JONATHAN" w:date="2020-04-01T17:07:00Z">
+        <w:r>
+          <w:delText>,</w:delText>
+        </w:r>
+      </w:del>
+      <w:r>
+        <w:t xml:space="preserve"> or finding if some piece of the design or implementation needs to be changed. This is the strength of Agile methodology and rapid prototyping. Even if this isn't necessary, having a piece of software that works to build from can be good for team morale, which is a factor in any team activity including software development.</w:t>
+      </w:r>
+    </w:p>
+    <w:p>
+      <w:pPr>
+        <w:jc w:val="both"/>
+        <w:pPrChange w:id="101" w:author="Calum Mortimer" w:date="2020-04-01T21:18:00Z">
+          <w:pPr/>
+        </w:pPrChange>
+      </w:pPr>
+      <w:ins w:id="102" w:author="BOWEN, JONATHAN" w:date="2020-04-01T17:07:00Z">
+        <w:r>
+          <w:t xml:space="preserve">By </w:t>
+        </w:r>
+      </w:ins>
+      <w:del w:id="103" w:author="BOWEN, JONATHAN" w:date="2020-04-01T17:07:00Z">
+        <w:r>
+          <w:delText xml:space="preserve">    In order to </w:delText>
+        </w:r>
+      </w:del>
+      <w:r>
+        <w:t>creat</w:t>
+      </w:r>
+      <w:ins w:id="104" w:author="BOWEN, JONATHAN" w:date="2020-04-01T17:08:00Z">
+        <w:r>
+          <w:t>ing</w:t>
+        </w:r>
+      </w:ins>
+      <w:del w:id="105" w:author="BOWEN, JONATHAN" w:date="2020-04-01T17:08:00Z">
+        <w:r>
+          <w:delText>e</w:delText>
+        </w:r>
+      </w:del>
+      <w:r>
+        <w:t xml:space="preserve"> a deployable web application prototype, the team elected to develop for the Heroku platform. Heroku provides a platform for small-scale web applications that can be used for deployment or testing and, importantly for a student development group, provides a (limited) free service. Even if the application would ultimately be run from a server owned by the client, using Heroku allows for prototyping and demonstration of the application in a web context and without the development group setting up a server (which could be a barrier</w:t>
+      </w:r>
+      <w:ins w:id="106" w:author="BOWEN, JONATHAN" w:date="2020-04-01T17:08:00Z">
+        <w:r>
+          <w:t xml:space="preserve">; </w:t>
+        </w:r>
+      </w:ins>
+      <w:del w:id="107" w:author="BOWEN, JONATHAN" w:date="2020-04-01T17:08:00Z">
+        <w:r>
+          <w:delText xml:space="preserve"> for</w:delText>
+        </w:r>
+      </w:del>
+      <w:ins w:id="108" w:author="BOWEN, JONATHAN" w:date="2020-04-01T17:08:00Z">
+        <w:r>
+          <w:t>particularly for</w:t>
+        </w:r>
+      </w:ins>
+      <w:r>
+        <w:t xml:space="preserve"> student teams</w:t>
+      </w:r>
+      <w:del w:id="109" w:author="BOWEN, JONATHAN" w:date="2020-04-01T17:08:00Z">
+        <w:r>
+          <w:delText xml:space="preserve"> in particular</w:delText>
+        </w:r>
+      </w:del>
+      <w:r>
+        <w:t>).</w:t>
+      </w:r>
+    </w:p>
+    <w:p>
+      <w:pPr>
+        <w:jc w:val="both"/>
+        <w:pPrChange w:id="110" w:author="Calum Mortimer" w:date="2020-04-01T21:18:00Z">
+          <w:pPr/>
+        </w:pPrChange>
+      </w:pPr>
+      <w:del w:id="111" w:author="Calum Mortimer" w:date="2020-04-01T21:18:00Z">
+        <w:r>
+          <w:delText xml:space="preserve">    </w:delText>
+        </w:r>
+      </w:del>
+      <w:r>
+        <w:t xml:space="preserve">Heroku deployments come with a small </w:t>
+      </w:r>
+      <w:proofErr w:type="spellStart"/>
+      <w:r>
+        <w:t>Postgresql</w:t>
+      </w:r>
+      <w:proofErr w:type="spellEnd"/>
+      <w:r>
+        <w:t xml:space="preserve"> database, so the initial prototypes of the application would be set up using this kind of database. </w:t>
+      </w:r>
+      <w:proofErr w:type="spellStart"/>
+      <w:r>
+        <w:t>Postgresql</w:t>
+      </w:r>
+      <w:proofErr w:type="spellEnd"/>
+      <w:r>
+        <w:t xml:space="preserve"> is </w:t>
+      </w:r>
+      <w:proofErr w:type="gramStart"/>
+      <w:r>
+        <w:t>open-source</w:t>
+      </w:r>
+      <w:proofErr w:type="gramEnd"/>
+      <w:r>
+        <w:t>, making it convenient for use in a student project. If the client has their own database that they want the application to interact with (possibly Oracle or Microsoft Server SQL), provided the database interface classes are written sensibly, it should be straightforward to redeploy it using that database.</w:t>
+      </w:r>
+    </w:p>
+    <w:p/>
+    <w:p>
+      <w:pPr>
+        <w:pStyle w:val="Heading1"/>
+        <w:numPr>
+          <w:ilvl w:val="0"/>
+          <w:numId w:val="1"/>
+        </w:numPr>
+        <w:rPr>
+          <w:ins w:id="112" w:author="Boakye Dankwa (Student)" w:date="2020-04-01T16:29:00Z"/>
         </w:rPr>
       </w:pPr>
       <w:r>
@@ -1345,7 +1796,7 @@
     </w:p>
     <w:p>
       <w:pPr>
-        <w:pPrChange w:id="60" w:author="Boakye Dankwa (Student)" w:date="2020-04-01T16:29:00Z">
+        <w:pPrChange w:id="113" w:author="Boakye Dankwa (Student)" w:date="2020-04-01T16:29:00Z">
           <w:pPr>
             <w:pStyle w:val="Heading1"/>
             <w:numPr>
@@ -1359,22 +1810,27 @@
     <w:p>
       <w:pPr>
         <w:rPr>
-          <w:ins w:id="61" w:author="Boakye Dankwa (Student)" w:date="2020-04-01T16:29:00Z"/>
-        </w:rPr>
-      </w:pPr>
-      <w:ins w:id="62" w:author="Boakye Dankwa (Student)" w:date="2020-04-01T16:29:00Z">
-        <w:r>
-          <w:t>Towards the goal of designing and implementing valuable tests on the application, it was necessary for the team to fully understand the requirements of the system being tested. Hence, on achieving a User Acceptance Testing (UAT) methodology, evaluation techniques were applied right after requirement gathering and continued through all stages of the development process.</w:t>
-        </w:r>
-      </w:ins>
-    </w:p>
-    <w:p>
-      <w:pPr>
-        <w:rPr>
-          <w:ins w:id="63" w:author="Boakye Dankwa (Student)" w:date="2020-04-01T16:29:00Z"/>
-        </w:rPr>
-      </w:pPr>
-      <w:ins w:id="64" w:author="Boakye Dankwa (Student)" w:date="2020-04-01T16:29:00Z">
+          <w:ins w:id="114" w:author="Boakye Dankwa (Student)" w:date="2020-04-01T16:29:00Z"/>
+        </w:rPr>
+      </w:pPr>
+      <w:ins w:id="115" w:author="Boakye Dankwa (Student)" w:date="2020-04-01T16:29:00Z">
+        <w:r>
+          <w:t>Towards the goal of designing and implementing valuable tests on the application, it was necessary for th</w:t>
+        </w:r>
+        <w:bookmarkStart w:id="116" w:name="_GoBack"/>
+        <w:bookmarkEnd w:id="116"/>
+        <w:r>
+          <w:t>e team to fully understand the requirements of the system being tested. Hence, on achieving a User Acceptance Testing (UAT) methodology, evaluation techniques were applied right after requirement gathering and continued through all stages of the development process.</w:t>
+        </w:r>
+      </w:ins>
+    </w:p>
+    <w:p>
+      <w:pPr>
+        <w:rPr>
+          <w:ins w:id="117" w:author="Boakye Dankwa (Student)" w:date="2020-04-01T16:29:00Z"/>
+        </w:rPr>
+      </w:pPr>
+      <w:ins w:id="118" w:author="Boakye Dankwa (Student)" w:date="2020-04-01T16:29:00Z">
         <w:r>
           <w:t>This section discusses verification and validation techniques as well as unit testing and the integration of testing frameworks that were applied. These ensured Software Quality Control within the stages of the development process and in effect, ensured that the applications being developed meets the functionality and specifications outlined in the user requirements.</w:t>
         </w:r>
@@ -1383,10 +1839,10 @@
     <w:p>
       <w:pPr>
         <w:rPr>
-          <w:ins w:id="65" w:author="Boakye Dankwa (Student)" w:date="2020-04-01T16:29:00Z"/>
-        </w:rPr>
-      </w:pPr>
-      <w:ins w:id="66" w:author="Boakye Dankwa (Student)" w:date="2020-04-01T16:29:00Z">
+          <w:ins w:id="119" w:author="Boakye Dankwa (Student)" w:date="2020-04-01T16:29:00Z"/>
+        </w:rPr>
+      </w:pPr>
+      <w:ins w:id="120" w:author="Boakye Dankwa (Student)" w:date="2020-04-01T16:29:00Z">
         <w:r>
           <w:t>5.1 Verification</w:t>
         </w:r>
@@ -1396,12 +1852,28 @@
       <w:pPr>
         <w:contextualSpacing/>
         <w:rPr>
-          <w:ins w:id="67" w:author="Boakye Dankwa (Student)" w:date="2020-04-01T16:29:00Z"/>
-        </w:rPr>
-      </w:pPr>
-      <w:ins w:id="68" w:author="Boakye Dankwa (Student)" w:date="2020-04-01T16:29:00Z">
-        <w:r>
-          <w:t xml:space="preserve">In performing verification testing, the team made sure that design outputs matched design inputs by undertaking a step-wise approach in refining the individual project components and units until the final deliverable was attained. Such as, determining that the code performs as it should be and also implements the application design, hence, unit testing was implemented by the team as a verification activity to test the software. </w:t>
+          <w:ins w:id="121" w:author="Boakye Dankwa (Student)" w:date="2020-04-01T16:29:00Z"/>
+        </w:rPr>
+      </w:pPr>
+      <w:ins w:id="122" w:author="Boakye Dankwa (Student)" w:date="2020-04-01T16:29:00Z">
+        <w:r>
+          <w:t xml:space="preserve">In performing verification testing, the team made sure that design outputs matched design inputs by undertaking a </w:t>
+        </w:r>
+        <w:proofErr w:type="gramStart"/>
+        <w:r>
+          <w:t>step-wise</w:t>
+        </w:r>
+        <w:proofErr w:type="gramEnd"/>
+        <w:r>
+          <w:t xml:space="preserve"> approach in refining the individual project components and units until the final deliverable was attained. Such as, determining that the code performs as it should be </w:t>
+        </w:r>
+        <w:proofErr w:type="gramStart"/>
+        <w:r>
+          <w:t>and also</w:t>
+        </w:r>
+        <w:proofErr w:type="gramEnd"/>
+        <w:r>
+          <w:t xml:space="preserve"> implements the application design, hence, unit testing was implemented by the team as a verification activity to test the software. </w:t>
         </w:r>
       </w:ins>
     </w:p>
@@ -1409,7 +1881,7 @@
       <w:pPr>
         <w:contextualSpacing/>
         <w:rPr>
-          <w:ins w:id="69" w:author="Boakye Dankwa (Student)" w:date="2020-04-01T16:29:00Z"/>
+          <w:ins w:id="123" w:author="Boakye Dankwa (Student)" w:date="2020-04-01T16:29:00Z"/>
         </w:rPr>
       </w:pPr>
     </w:p>
@@ -1417,10 +1889,10 @@
       <w:pPr>
         <w:contextualSpacing/>
         <w:rPr>
-          <w:ins w:id="70" w:author="Boakye Dankwa (Student)" w:date="2020-04-01T16:29:00Z"/>
-        </w:rPr>
-      </w:pPr>
-      <w:ins w:id="71" w:author="Boakye Dankwa (Student)" w:date="2020-04-01T16:29:00Z">
+          <w:ins w:id="124" w:author="Boakye Dankwa (Student)" w:date="2020-04-01T16:29:00Z"/>
+        </w:rPr>
+      </w:pPr>
+      <w:ins w:id="125" w:author="Boakye Dankwa (Student)" w:date="2020-04-01T16:29:00Z">
         <w:r>
           <w:t>5.1.1 Unit testing with JUnit5 in Eclipse IDE- Justification:</w:t>
         </w:r>
@@ -1430,17 +1902,17 @@
       <w:pPr>
         <w:contextualSpacing/>
         <w:rPr>
-          <w:ins w:id="72" w:author="Boakye Dankwa (Student)" w:date="2020-04-01T16:29:00Z"/>
-        </w:rPr>
-      </w:pPr>
-    </w:p>
-    <w:p>
-      <w:pPr>
-        <w:rPr>
-          <w:ins w:id="73" w:author="Boakye Dankwa (Student)" w:date="2020-04-01T16:29:00Z"/>
-        </w:rPr>
-      </w:pPr>
-      <w:ins w:id="74" w:author="Boakye Dankwa (Student)" w:date="2020-04-01T16:29:00Z">
+          <w:ins w:id="126" w:author="Boakye Dankwa (Student)" w:date="2020-04-01T16:29:00Z"/>
+        </w:rPr>
+      </w:pPr>
+    </w:p>
+    <w:p>
+      <w:pPr>
+        <w:rPr>
+          <w:ins w:id="127" w:author="Boakye Dankwa (Student)" w:date="2020-04-01T16:29:00Z"/>
+        </w:rPr>
+      </w:pPr>
+      <w:ins w:id="128" w:author="Boakye Dankwa (Student)" w:date="2020-04-01T16:29:00Z">
         <w:r>
           <w:t>The testing conducted on the system focused the unit testing and the acceptance testing levels this is because the team was interested in testing and finding out how individual components of the system responds to the specifications given through the requirement. With User Acceptance testing, the developers have the chance to observe the system been tested by the actual users. This provides a reliable user feedback that in effect improves the iterative process of development.</w:t>
         </w:r>
@@ -1449,12 +1921,28 @@
     <w:p>
       <w:pPr>
         <w:rPr>
-          <w:ins w:id="75" w:author="Boakye Dankwa (Student)" w:date="2020-04-01T16:29:00Z"/>
-        </w:rPr>
-      </w:pPr>
-      <w:ins w:id="76" w:author="Boakye Dankwa (Student)" w:date="2020-04-01T16:29:00Z">
-        <w:r>
-          <w:t>Also, JUnit and Eclipse are been used because the development platform for this project is in the Java programming language. JUnit 5 provides advanced unit testing functionality and provides capabilities and also integrates seamlessly with other external frameworks and makes some useful functionalities available such mock classes and mock objects through Mockino and automation through Selenium.</w:t>
+          <w:ins w:id="129" w:author="Boakye Dankwa (Student)" w:date="2020-04-01T16:29:00Z"/>
+        </w:rPr>
+      </w:pPr>
+      <w:ins w:id="130" w:author="Boakye Dankwa (Student)" w:date="2020-04-01T16:29:00Z">
+        <w:r>
+          <w:t xml:space="preserve">Also, JUnit and Eclipse are been used because the development platform for this project is in the Java programming language. JUnit 5 provides advanced unit testing functionality and provides capabilities </w:t>
+        </w:r>
+        <w:proofErr w:type="gramStart"/>
+        <w:r>
+          <w:t>and also</w:t>
+        </w:r>
+        <w:proofErr w:type="gramEnd"/>
+        <w:r>
+          <w:t xml:space="preserve"> integrates seamlessly with other external frameworks and makes some useful functionalities available such mock classes and mock objects through </w:t>
+        </w:r>
+        <w:proofErr w:type="spellStart"/>
+        <w:r>
+          <w:t>Mockino</w:t>
+        </w:r>
+        <w:proofErr w:type="spellEnd"/>
+        <w:r>
+          <w:t xml:space="preserve"> and automation through Selenium.</w:t>
         </w:r>
       </w:ins>
     </w:p>
@@ -1462,10 +1950,10 @@
       <w:pPr>
         <w:contextualSpacing/>
         <w:rPr>
-          <w:ins w:id="77" w:author="Boakye Dankwa (Student)" w:date="2020-04-01T16:29:00Z"/>
-        </w:rPr>
-      </w:pPr>
-      <w:ins w:id="78" w:author="Boakye Dankwa (Student)" w:date="2020-04-01T16:29:00Z">
+          <w:ins w:id="131" w:author="Boakye Dankwa (Student)" w:date="2020-04-01T16:29:00Z"/>
+        </w:rPr>
+      </w:pPr>
+      <w:ins w:id="132" w:author="Boakye Dankwa (Student)" w:date="2020-04-01T16:29:00Z">
         <w:r>
           <w:t>By undertaking unit testing on individual components of the system, the team performed a dynamic evaluation of the system under test (SUT), through an execution of inputs to identify failures and errors in how the application functions and to ensure that each unit of the software performs as expected. The unit testing was focused more on testable functionalities that are likely to exhibit a high cost of failure.</w:t>
         </w:r>
@@ -1475,10 +1963,10 @@
       <w:pPr>
         <w:contextualSpacing/>
         <w:rPr>
-          <w:ins w:id="79" w:author="Boakye Dankwa (Student)" w:date="2020-04-01T16:29:00Z"/>
-        </w:rPr>
-      </w:pPr>
-      <w:ins w:id="80" w:author="Boakye Dankwa (Student)" w:date="2020-04-01T16:29:00Z">
+          <w:ins w:id="133" w:author="Boakye Dankwa (Student)" w:date="2020-04-01T16:29:00Z"/>
+        </w:rPr>
+      </w:pPr>
+      <w:ins w:id="134" w:author="Boakye Dankwa (Student)" w:date="2020-04-01T16:29:00Z">
         <w:r>
           <w:t>The team implemented Junit test in Eclipse. Eclipse provides a beta support for JUnit 5 making it possible to run JUnit Jupiter tests, through the assert and fail call methods, directly in Eclipse. With Junit Jupiter several assertion and assumption methods are available that makes it easier for the team to view all test failures in a comparison dialogue in Eclipse. JUnit5 made it possible to implement advance testing features such as the parametrized testing. This allowed a single test method to be tested many times using different parameters.</w:t>
         </w:r>
@@ -1488,7 +1976,7 @@
       <w:pPr>
         <w:contextualSpacing/>
         <w:rPr>
-          <w:ins w:id="81" w:author="Boakye Dankwa (Student)" w:date="2020-04-01T16:29:00Z"/>
+          <w:ins w:id="135" w:author="Boakye Dankwa (Student)" w:date="2020-04-01T16:29:00Z"/>
         </w:rPr>
       </w:pPr>
     </w:p>
@@ -1496,46 +1984,86 @@
       <w:pPr>
         <w:contextualSpacing/>
         <w:rPr>
-          <w:ins w:id="82" w:author="Boakye Dankwa (Student)" w:date="2020-04-01T16:29:00Z"/>
-        </w:rPr>
-      </w:pPr>
-      <w:ins w:id="83" w:author="Boakye Dankwa (Student)" w:date="2020-04-01T16:29:00Z">
-        <w:r>
-          <w:t xml:space="preserve">Parameterized testing with JUnit 5 required certain dependencies such as, the junit-jupiter-params artefact to be imported in </w:t>
-        </w:r>
-      </w:ins>
-      <w:ins w:id="84" w:author="Boakye Dankwa (Student)" w:date="2020-04-01T16:30:00Z">
+          <w:ins w:id="136" w:author="Boakye Dankwa (Student)" w:date="2020-04-01T16:29:00Z"/>
+        </w:rPr>
+      </w:pPr>
+      <w:ins w:id="137" w:author="Boakye Dankwa (Student)" w:date="2020-04-01T16:29:00Z">
+        <w:r>
+          <w:t xml:space="preserve">Parameterized testing with JUnit 5 required certain dependencies such as, the </w:t>
+        </w:r>
+        <w:proofErr w:type="spellStart"/>
+        <w:r>
+          <w:t>junit</w:t>
+        </w:r>
+        <w:proofErr w:type="spellEnd"/>
+        <w:r>
+          <w:t>-</w:t>
+        </w:r>
+        <w:proofErr w:type="spellStart"/>
+        <w:r>
+          <w:t>jupiter</w:t>
+        </w:r>
+        <w:proofErr w:type="spellEnd"/>
+        <w:r>
+          <w:t xml:space="preserve">-params artefact to be imported in </w:t>
+        </w:r>
+      </w:ins>
+      <w:ins w:id="138" w:author="Boakye Dankwa (Student)" w:date="2020-04-01T16:30:00Z">
         <w:r>
           <w:t>Eclipse which</w:t>
         </w:r>
       </w:ins>
-      <w:ins w:id="85" w:author="Boakye Dankwa (Student)" w:date="2020-04-01T16:29:00Z">
-        <w:r>
-          <w:t xml:space="preserve"> is similar to other forms of testing except that a parametrized annotation is added. </w:t>
-        </w:r>
-      </w:ins>
-      <w:ins w:id="86" w:author="Boakye Dankwa (Student)" w:date="2020-04-01T16:30:00Z">
+      <w:ins w:id="139" w:author="Boakye Dankwa (Student)" w:date="2020-04-01T16:29:00Z">
+        <w:r>
+          <w:t xml:space="preserve"> is </w:t>
+        </w:r>
+        <w:proofErr w:type="gramStart"/>
+        <w:r>
+          <w:t>similar to</w:t>
+        </w:r>
+        <w:proofErr w:type="gramEnd"/>
+        <w:r>
+          <w:t xml:space="preserve"> other forms of testing except that a parametrized annotation is added. </w:t>
+        </w:r>
+      </w:ins>
+      <w:ins w:id="140" w:author="Boakye Dankwa (Student)" w:date="2020-04-01T16:30:00Z">
         <w:r>
           <w:t>On w</w:t>
         </w:r>
       </w:ins>
-      <w:ins w:id="87" w:author="Boakye Dankwa (Student)" w:date="2020-04-01T16:29:00Z">
+      <w:ins w:id="141" w:author="Boakye Dankwa (Student)" w:date="2020-04-01T16:29:00Z">
         <w:r>
           <w:t>riting parameterized test</w:t>
         </w:r>
       </w:ins>
-      <w:ins w:id="88" w:author="Boakye Dankwa (Student)" w:date="2020-04-01T16:31:00Z">
+      <w:ins w:id="142" w:author="Boakye Dankwa (Student)" w:date="2020-04-01T16:31:00Z">
         <w:r>
           <w:t>s</w:t>
         </w:r>
       </w:ins>
-      <w:ins w:id="89" w:author="Boakye Dankwa (Student)" w:date="2020-04-01T16:29:00Z">
+      <w:ins w:id="143" w:author="Boakye Dankwa (Student)" w:date="2020-04-01T16:29:00Z">
         <w:r>
           <w:t xml:space="preserve"> the team passed an input value </w:t>
         </w:r>
         <w:r>
           <w:lastRenderedPageBreak/>
-          <w:t>and an expected value as well as computing the actual results using the inputs. Assert methods such assertTrue and assertEquals methods asserts the actual value with the expected value.</w:t>
+          <w:t xml:space="preserve">and an expected value as well as computing the actual results using the inputs. Assert methods such </w:t>
+        </w:r>
+        <w:proofErr w:type="spellStart"/>
+        <w:r>
+          <w:t>assertTrue</w:t>
+        </w:r>
+        <w:proofErr w:type="spellEnd"/>
+        <w:r>
+          <w:t xml:space="preserve"> and </w:t>
+        </w:r>
+        <w:proofErr w:type="spellStart"/>
+        <w:r>
+          <w:t>assertEquals</w:t>
+        </w:r>
+        <w:proofErr w:type="spellEnd"/>
+        <w:r>
+          <w:t xml:space="preserve"> methods asserts the actual value with the expected value.</w:t>
         </w:r>
       </w:ins>
     </w:p>
@@ -1543,12 +2071,28 @@
       <w:pPr>
         <w:contextualSpacing/>
         <w:rPr>
-          <w:ins w:id="90" w:author="Boakye Dankwa (Student)" w:date="2020-04-01T16:29:00Z"/>
-        </w:rPr>
-      </w:pPr>
-      <w:ins w:id="91" w:author="Boakye Dankwa (Student)" w:date="2020-04-01T16:29:00Z">
-        <w:r>
-          <w:t>Testing for exceptions with JUnit 5, the team used the assertThrows method. This methods returns an exceptions when the supplied executable throws an exception that relates to the expected data type.</w:t>
+          <w:ins w:id="144" w:author="Boakye Dankwa (Student)" w:date="2020-04-01T16:29:00Z"/>
+        </w:rPr>
+      </w:pPr>
+      <w:ins w:id="145" w:author="Boakye Dankwa (Student)" w:date="2020-04-01T16:29:00Z">
+        <w:r>
+          <w:t xml:space="preserve">Testing for exceptions with JUnit 5, the team used the </w:t>
+        </w:r>
+        <w:proofErr w:type="spellStart"/>
+        <w:r>
+          <w:t>assertThrows</w:t>
+        </w:r>
+        <w:proofErr w:type="spellEnd"/>
+        <w:r>
+          <w:t xml:space="preserve"> method. </w:t>
+        </w:r>
+        <w:proofErr w:type="gramStart"/>
+        <w:r>
+          <w:t>This methods</w:t>
+        </w:r>
+        <w:proofErr w:type="gramEnd"/>
+        <w:r>
+          <w:t xml:space="preserve"> returns an exceptions when the supplied executable throws an exception that relates to the expected data type.</w:t>
         </w:r>
       </w:ins>
     </w:p>
@@ -1556,7 +2100,7 @@
       <w:pPr>
         <w:contextualSpacing/>
         <w:rPr>
-          <w:ins w:id="92" w:author="Boakye Dankwa (Student)" w:date="2020-04-01T16:29:00Z"/>
+          <w:ins w:id="146" w:author="Boakye Dankwa (Student)" w:date="2020-04-01T16:29:00Z"/>
         </w:rPr>
       </w:pPr>
     </w:p>
@@ -1564,12 +2108,20 @@
       <w:pPr>
         <w:contextualSpacing/>
         <w:rPr>
-          <w:ins w:id="93" w:author="Boakye Dankwa (Student)" w:date="2020-04-01T16:31:00Z"/>
-        </w:rPr>
-      </w:pPr>
-      <w:ins w:id="94" w:author="Boakye Dankwa (Student)" w:date="2020-04-01T16:29:00Z">
-        <w:r>
-          <w:t>5.1.2 Mockinto Mock framework with JUnit5</w:t>
+          <w:ins w:id="147" w:author="Boakye Dankwa (Student)" w:date="2020-04-01T16:31:00Z"/>
+        </w:rPr>
+      </w:pPr>
+      <w:ins w:id="148" w:author="Boakye Dankwa (Student)" w:date="2020-04-01T16:29:00Z">
+        <w:r>
+          <w:t xml:space="preserve">5.1.2 </w:t>
+        </w:r>
+        <w:proofErr w:type="spellStart"/>
+        <w:r>
+          <w:t>Mockinto</w:t>
+        </w:r>
+        <w:proofErr w:type="spellEnd"/>
+        <w:r>
+          <w:t xml:space="preserve"> Mock framework with JUnit5</w:t>
         </w:r>
       </w:ins>
     </w:p>
@@ -1577,7 +2129,7 @@
       <w:pPr>
         <w:contextualSpacing/>
         <w:rPr>
-          <w:ins w:id="95" w:author="Boakye Dankwa (Student)" w:date="2020-04-01T16:29:00Z"/>
+          <w:ins w:id="149" w:author="Boakye Dankwa (Student)" w:date="2020-04-01T16:29:00Z"/>
         </w:rPr>
       </w:pPr>
     </w:p>
@@ -1585,12 +2137,28 @@
       <w:pPr>
         <w:contextualSpacing/>
         <w:rPr>
-          <w:ins w:id="96" w:author="Boakye Dankwa (Student)" w:date="2020-04-01T16:29:00Z"/>
-        </w:rPr>
-      </w:pPr>
-      <w:ins w:id="97" w:author="Boakye Dankwa (Student)" w:date="2020-04-01T16:29:00Z">
-        <w:r>
-          <w:t>The extension model available in JUnit 5 allowed the team to extend the features inherent in JUnit to other external frameworks that provides specific testing functions. One of such frameworks that proved useful in testing classes that had radomise functionalities is by implementing the mock class through Mockinto.</w:t>
+          <w:ins w:id="150" w:author="Boakye Dankwa (Student)" w:date="2020-04-01T16:29:00Z"/>
+        </w:rPr>
+      </w:pPr>
+      <w:ins w:id="151" w:author="Boakye Dankwa (Student)" w:date="2020-04-01T16:29:00Z">
+        <w:r>
+          <w:t xml:space="preserve">The extension model available in JUnit 5 allowed the team to extend the features inherent in JUnit to other external frameworks that provides specific testing functions. One of such frameworks that proved useful in testing classes that had </w:t>
+        </w:r>
+        <w:proofErr w:type="spellStart"/>
+        <w:r>
+          <w:t>radomise</w:t>
+        </w:r>
+        <w:proofErr w:type="spellEnd"/>
+        <w:r>
+          <w:t xml:space="preserve"> functionalities is by implementing the mock class through </w:t>
+        </w:r>
+        <w:proofErr w:type="spellStart"/>
+        <w:r>
+          <w:t>Mockinto</w:t>
+        </w:r>
+        <w:proofErr w:type="spellEnd"/>
+        <w:r>
+          <w:t>.</w:t>
         </w:r>
       </w:ins>
     </w:p>
@@ -1598,12 +2166,20 @@
       <w:pPr>
         <w:contextualSpacing/>
         <w:rPr>
-          <w:ins w:id="98" w:author="Boakye Dankwa (Student)" w:date="2020-04-01T16:29:00Z"/>
-        </w:rPr>
-      </w:pPr>
-      <w:ins w:id="99" w:author="Boakye Dankwa (Student)" w:date="2020-04-01T16:29:00Z">
-        <w:r>
-          <w:t>By using Mockinto, the team created mock classes and mock objects that isolated the system we are testing and made sure that the unit test been performed were really targeting and focused on the system under test (SUT). Mock objects were programme according to the expected values of the unit test and hence, returned specific values when the methods were called.</w:t>
+          <w:ins w:id="152" w:author="Boakye Dankwa (Student)" w:date="2020-04-01T16:29:00Z"/>
+        </w:rPr>
+      </w:pPr>
+      <w:ins w:id="153" w:author="Boakye Dankwa (Student)" w:date="2020-04-01T16:29:00Z">
+        <w:r>
+          <w:t xml:space="preserve">By using </w:t>
+        </w:r>
+        <w:proofErr w:type="spellStart"/>
+        <w:r>
+          <w:t>Mockinto</w:t>
+        </w:r>
+        <w:proofErr w:type="spellEnd"/>
+        <w:r>
+          <w:t>, the team created mock classes and mock objects that isolated the system we are testing and made sure that the unit test been performed were really targeting and focused on the system under test (SUT). Mock objects were programme according to the expected values of the unit test and hence, returned specific values when the methods were called.</w:t>
         </w:r>
       </w:ins>
     </w:p>
@@ -1611,12 +2187,28 @@
       <w:pPr>
         <w:contextualSpacing/>
         <w:rPr>
-          <w:ins w:id="100" w:author="Boakye Dankwa (Student)" w:date="2020-04-01T16:29:00Z"/>
-        </w:rPr>
-      </w:pPr>
-      <w:ins w:id="101" w:author="Boakye Dankwa (Student)" w:date="2020-04-01T16:29:00Z">
-        <w:r>
-          <w:t xml:space="preserve">To unit test a component of our system, such as the UserLogin, the annotation @InjectMocks is used to bring up the system under test (SUT) to the unit test then the system is mocked using the annotation @Mock.  </w:t>
+          <w:ins w:id="154" w:author="Boakye Dankwa (Student)" w:date="2020-04-01T16:29:00Z"/>
+        </w:rPr>
+      </w:pPr>
+      <w:ins w:id="155" w:author="Boakye Dankwa (Student)" w:date="2020-04-01T16:29:00Z">
+        <w:r>
+          <w:t xml:space="preserve">To unit test a component of our system, such as the </w:t>
+        </w:r>
+        <w:proofErr w:type="spellStart"/>
+        <w:r>
+          <w:t>UserLogin</w:t>
+        </w:r>
+        <w:proofErr w:type="spellEnd"/>
+        <w:r>
+          <w:t>, the annotation @</w:t>
+        </w:r>
+        <w:proofErr w:type="spellStart"/>
+        <w:r>
+          <w:t>InjectMocks</w:t>
+        </w:r>
+        <w:proofErr w:type="spellEnd"/>
+        <w:r>
+          <w:t xml:space="preserve"> is used to bring up the system under test (SUT) to the unit test then the system is mocked using the annotation @Mock.  </w:t>
         </w:r>
       </w:ins>
     </w:p>
@@ -1624,10 +2216,10 @@
       <w:pPr>
         <w:contextualSpacing/>
         <w:rPr>
-          <w:ins w:id="102" w:author="Boakye Dankwa (Student)" w:date="2020-04-01T16:29:00Z"/>
-        </w:rPr>
-      </w:pPr>
-      <w:ins w:id="103" w:author="Boakye Dankwa (Student)" w:date="2020-04-01T16:29:00Z">
+          <w:ins w:id="156" w:author="Boakye Dankwa (Student)" w:date="2020-04-01T16:29:00Z"/>
+        </w:rPr>
+      </w:pPr>
+      <w:ins w:id="157" w:author="Boakye Dankwa (Student)" w:date="2020-04-01T16:29:00Z">
         <w:r>
           <w:t>The mock class contained three test methods, one verifies the answer of the system under test when a correct input is received, another also verifies the opposite. And finally, the third test is concerned with verifying an error with the system. Also, since the system restricts a user who is already logged in to attempt to log in again, a test, that verifies a login exception that is raised when the same user tries to login twice, is implemented.</w:t>
         </w:r>
@@ -1637,7 +2229,7 @@
       <w:pPr>
         <w:contextualSpacing/>
         <w:rPr>
-          <w:ins w:id="104" w:author="Boakye Dankwa (Student)" w:date="2020-04-01T16:29:00Z"/>
+          <w:ins w:id="158" w:author="Boakye Dankwa (Student)" w:date="2020-04-01T16:29:00Z"/>
         </w:rPr>
       </w:pPr>
     </w:p>
@@ -1645,10 +2237,10 @@
       <w:pPr>
         <w:contextualSpacing/>
         <w:rPr>
-          <w:ins w:id="105" w:author="Boakye Dankwa (Student)" w:date="2020-04-01T18:40:00Z"/>
-        </w:rPr>
-      </w:pPr>
-      <w:ins w:id="106" w:author="Boakye Dankwa (Student)" w:date="2020-04-01T16:29:00Z">
+          <w:ins w:id="159" w:author="Boakye Dankwa (Student)" w:date="2020-04-01T18:40:00Z"/>
+        </w:rPr>
+      </w:pPr>
+      <w:ins w:id="160" w:author="Boakye Dankwa (Student)" w:date="2020-04-01T16:29:00Z">
         <w:r>
           <w:t>5.2 Validation</w:t>
         </w:r>
@@ -1658,7 +2250,7 @@
       <w:pPr>
         <w:contextualSpacing/>
         <w:rPr>
-          <w:ins w:id="107" w:author="Boakye Dankwa (Student)" w:date="2020-04-01T18:40:00Z"/>
+          <w:ins w:id="161" w:author="Boakye Dankwa (Student)" w:date="2020-04-01T18:40:00Z"/>
         </w:rPr>
       </w:pPr>
     </w:p>
@@ -1666,10 +2258,10 @@
       <w:pPr>
         <w:contextualSpacing/>
         <w:rPr>
-          <w:ins w:id="108" w:author="Boakye Dankwa (Student)" w:date="2020-04-01T18:40:00Z"/>
-        </w:rPr>
-      </w:pPr>
-      <w:ins w:id="109" w:author="Boakye Dankwa (Student)" w:date="2020-04-01T18:40:00Z">
+          <w:ins w:id="162" w:author="Boakye Dankwa (Student)" w:date="2020-04-01T18:40:00Z"/>
+        </w:rPr>
+      </w:pPr>
+      <w:ins w:id="163" w:author="Boakye Dankwa (Student)" w:date="2020-04-01T18:40:00Z">
         <w:r>
           <w:t>In ensuring that the right application or product is develop, and that it meets the requirements that have been specified by the users, the team employed validation techniques that guided the stages involved in the software development process. An example of such techniques employed is the User Acceptance Testing (UAT) which is a form of user testing approach base on input and/or advice provided by the users for the testing process.</w:t>
         </w:r>
@@ -1679,10 +2271,10 @@
       <w:pPr>
         <w:contextualSpacing/>
         <w:rPr>
-          <w:ins w:id="110" w:author="Boakye Dankwa (Student)" w:date="2020-04-01T18:40:00Z"/>
-        </w:rPr>
-      </w:pPr>
-      <w:ins w:id="111" w:author="Boakye Dankwa (Student)" w:date="2020-04-01T18:40:00Z">
+          <w:ins w:id="164" w:author="Boakye Dankwa (Student)" w:date="2020-04-01T18:40:00Z"/>
+        </w:rPr>
+      </w:pPr>
+      <w:ins w:id="165" w:author="Boakye Dankwa (Student)" w:date="2020-04-01T18:40:00Z">
         <w:r>
           <w:t>Tools such as Selenium, that automates how the product will be used by the users was use in conducting user testing on the product.</w:t>
         </w:r>
@@ -1692,7 +2284,7 @@
       <w:pPr>
         <w:contextualSpacing/>
         <w:rPr>
-          <w:ins w:id="112" w:author="Boakye Dankwa (Student)" w:date="2020-04-01T18:40:00Z"/>
+          <w:ins w:id="166" w:author="Boakye Dankwa (Student)" w:date="2020-04-01T18:40:00Z"/>
         </w:rPr>
       </w:pPr>
     </w:p>
@@ -1700,10 +2292,10 @@
       <w:pPr>
         <w:contextualSpacing/>
         <w:rPr>
-          <w:ins w:id="113" w:author="Boakye Dankwa (Student)" w:date="2020-04-01T18:40:00Z"/>
-        </w:rPr>
-      </w:pPr>
-      <w:ins w:id="114" w:author="Boakye Dankwa (Student)" w:date="2020-04-01T18:40:00Z">
+          <w:ins w:id="167" w:author="Boakye Dankwa (Student)" w:date="2020-04-01T18:40:00Z"/>
+        </w:rPr>
+      </w:pPr>
+      <w:ins w:id="168" w:author="Boakye Dankwa (Student)" w:date="2020-04-01T18:40:00Z">
         <w:r>
           <w:t>5.2.1 User Acceptance Testing</w:t>
         </w:r>
@@ -1713,10 +2305,10 @@
       <w:pPr>
         <w:contextualSpacing/>
         <w:rPr>
-          <w:ins w:id="115" w:author="Boakye Dankwa (Student)" w:date="2020-04-01T18:40:00Z"/>
-        </w:rPr>
-      </w:pPr>
-      <w:ins w:id="116" w:author="Boakye Dankwa (Student)" w:date="2020-04-01T18:40:00Z">
+          <w:ins w:id="169" w:author="Boakye Dankwa (Student)" w:date="2020-04-01T18:40:00Z"/>
+        </w:rPr>
+      </w:pPr>
+      <w:ins w:id="170" w:author="Boakye Dankwa (Student)" w:date="2020-04-01T18:40:00Z">
         <w:r>
           <w:t>By providing a detailed and readable description of the functionalities of the system, the team conducted a high-level test among non-technical users. This testing happens at the last stage of the development process until the product is released. Users test each functionality of the product and determine if the functionality satisfy the requirements.</w:t>
         </w:r>
@@ -1726,17 +2318,17 @@
       <w:pPr>
         <w:contextualSpacing/>
         <w:rPr>
-          <w:ins w:id="117" w:author="Boakye Dankwa (Student)" w:date="2020-04-01T16:29:00Z"/>
-        </w:rPr>
-      </w:pPr>
-    </w:p>
-    <w:p>
-      <w:pPr>
-        <w:rPr>
-          <w:del w:id="118" w:author="Boakye Dankwa (Student)" w:date="2020-04-01T16:29:00Z"/>
-        </w:rPr>
-      </w:pPr>
-      <w:del w:id="119" w:author="Boakye Dankwa (Student)" w:date="2020-04-01T16:29:00Z">
+          <w:ins w:id="171" w:author="Boakye Dankwa (Student)" w:date="2020-04-01T16:29:00Z"/>
+        </w:rPr>
+      </w:pPr>
+    </w:p>
+    <w:p>
+      <w:pPr>
+        <w:rPr>
+          <w:del w:id="172" w:author="Boakye Dankwa (Student)" w:date="2020-04-01T16:29:00Z"/>
+        </w:rPr>
+      </w:pPr>
+      <w:del w:id="173" w:author="Boakye Dankwa (Student)" w:date="2020-04-01T16:29:00Z">
         <w:r>
           <w:delText>Towards the goal of designing and implementing valuable tests on the application, it was necessary for the team to fully understand the requirements of the system being tested. Hence, on achieving a User Acceptance Testing (UAT) methodology, evaluation techniques were applied right after requirement gathering and continued through all stages of the development process.</w:delText>
         </w:r>
@@ -1745,10 +2337,10 @@
     <w:p>
       <w:pPr>
         <w:rPr>
-          <w:del w:id="120" w:author="Boakye Dankwa (Student)" w:date="2020-04-01T16:29:00Z"/>
-        </w:rPr>
-      </w:pPr>
-      <w:del w:id="121" w:author="Boakye Dankwa (Student)" w:date="2020-04-01T16:29:00Z">
+          <w:del w:id="174" w:author="Boakye Dankwa (Student)" w:date="2020-04-01T16:29:00Z"/>
+        </w:rPr>
+      </w:pPr>
+      <w:del w:id="175" w:author="Boakye Dankwa (Student)" w:date="2020-04-01T16:29:00Z">
         <w:r>
           <w:delText>This section discusses verification and validation techniques as well as unit testing and the integration of testing frameworks that were applied. These ensured Software Quality Control within the stages of the development process and in effect, ensured that the applications being developed meets the functionality and specifications outlined in the user requirements.</w:delText>
         </w:r>
@@ -1757,10 +2349,10 @@
     <w:p>
       <w:pPr>
         <w:rPr>
-          <w:del w:id="122" w:author="Boakye Dankwa (Student)" w:date="2020-04-01T16:29:00Z"/>
-        </w:rPr>
-      </w:pPr>
-      <w:del w:id="123" w:author="Boakye Dankwa (Student)" w:date="2020-04-01T16:29:00Z">
+          <w:del w:id="176" w:author="Boakye Dankwa (Student)" w:date="2020-04-01T16:29:00Z"/>
+        </w:rPr>
+      </w:pPr>
+      <w:del w:id="177" w:author="Boakye Dankwa (Student)" w:date="2020-04-01T16:29:00Z">
         <w:r>
           <w:delText>5.1 Verification</w:delText>
         </w:r>
@@ -1770,10 +2362,10 @@
       <w:pPr>
         <w:contextualSpacing/>
         <w:rPr>
-          <w:del w:id="124" w:author="Boakye Dankwa (Student)" w:date="2020-04-01T16:29:00Z"/>
-        </w:rPr>
-      </w:pPr>
-      <w:del w:id="125" w:author="Boakye Dankwa (Student)" w:date="2020-04-01T16:29:00Z">
+          <w:del w:id="178" w:author="Boakye Dankwa (Student)" w:date="2020-04-01T16:29:00Z"/>
+        </w:rPr>
+      </w:pPr>
+      <w:del w:id="179" w:author="Boakye Dankwa (Student)" w:date="2020-04-01T16:29:00Z">
         <w:r>
           <w:delText xml:space="preserve">In performing verification testing, the team made sure that design outputs matched design inputs by undertaking a step-wise approach in refining the individual project components and units until the final deliverable was attained. Such as, determining that the code performs as it should be and also implements the application design, hence, unit testing was implemented by the team as a verification activity to test the software. </w:delText>
         </w:r>
@@ -1783,7 +2375,7 @@
       <w:pPr>
         <w:contextualSpacing/>
         <w:rPr>
-          <w:del w:id="126" w:author="Boakye Dankwa (Student)" w:date="2020-04-01T16:29:00Z"/>
+          <w:del w:id="180" w:author="Boakye Dankwa (Student)" w:date="2020-04-01T16:29:00Z"/>
         </w:rPr>
       </w:pPr>
     </w:p>
@@ -1791,10 +2383,10 @@
       <w:pPr>
         <w:contextualSpacing/>
         <w:rPr>
-          <w:del w:id="127" w:author="Boakye Dankwa (Student)" w:date="2020-04-01T16:29:00Z"/>
-        </w:rPr>
-      </w:pPr>
-      <w:del w:id="128" w:author="Boakye Dankwa (Student)" w:date="2020-04-01T16:29:00Z">
+          <w:del w:id="181" w:author="Boakye Dankwa (Student)" w:date="2020-04-01T16:29:00Z"/>
+        </w:rPr>
+      </w:pPr>
+      <w:del w:id="182" w:author="Boakye Dankwa (Student)" w:date="2020-04-01T16:29:00Z">
         <w:r>
           <w:delText>5.1.1 Unit testing with J</w:delText>
         </w:r>
@@ -1813,11 +2405,11 @@
       <w:pPr>
         <w:contextualSpacing/>
         <w:rPr>
-          <w:del w:id="129" w:author="Boakye Dankwa (Student)" w:date="2020-04-01T16:29:00Z"/>
+          <w:del w:id="183" w:author="Boakye Dankwa (Student)" w:date="2020-04-01T16:29:00Z"/>
           <w:color w:val="FF0000"/>
         </w:rPr>
       </w:pPr>
-      <w:del w:id="130" w:author="Boakye Dankwa (Student)" w:date="2020-04-01T16:29:00Z">
+      <w:del w:id="184" w:author="Boakye Dankwa (Student)" w:date="2020-04-01T16:29:00Z">
         <w:r>
           <w:rPr>
             <w:color w:val="FF0000"/>
@@ -1848,7 +2440,7 @@
       <w:pPr>
         <w:contextualSpacing/>
         <w:rPr>
-          <w:del w:id="131" w:author="Boakye Dankwa (Student)" w:date="2020-04-01T16:29:00Z"/>
+          <w:del w:id="185" w:author="Boakye Dankwa (Student)" w:date="2020-04-01T16:29:00Z"/>
         </w:rPr>
       </w:pPr>
     </w:p>
@@ -1856,10 +2448,10 @@
       <w:pPr>
         <w:contextualSpacing/>
         <w:rPr>
-          <w:del w:id="132" w:author="Boakye Dankwa (Student)" w:date="2020-04-01T16:29:00Z"/>
-        </w:rPr>
-      </w:pPr>
-      <w:del w:id="133" w:author="Boakye Dankwa (Student)" w:date="2020-04-01T16:29:00Z">
+          <w:del w:id="186" w:author="Boakye Dankwa (Student)" w:date="2020-04-01T16:29:00Z"/>
+        </w:rPr>
+      </w:pPr>
+      <w:del w:id="187" w:author="Boakye Dankwa (Student)" w:date="2020-04-01T16:29:00Z">
         <w:r>
           <w:delText>By testing specific individual components of the system, the team performed a dynamic evaluation of the system under test (SUT)</w:delText>
         </w:r>
@@ -1875,10 +2467,10 @@
       <w:pPr>
         <w:contextualSpacing/>
         <w:rPr>
-          <w:del w:id="134" w:author="Boakye Dankwa (Student)" w:date="2020-04-01T16:29:00Z"/>
-        </w:rPr>
-      </w:pPr>
-      <w:del w:id="135" w:author="Boakye Dankwa (Student)" w:date="2020-04-01T16:29:00Z">
+          <w:del w:id="188" w:author="Boakye Dankwa (Student)" w:date="2020-04-01T16:29:00Z"/>
+        </w:rPr>
+      </w:pPr>
+      <w:del w:id="189" w:author="Boakye Dankwa (Student)" w:date="2020-04-01T16:29:00Z">
         <w:r>
           <w:delText>The team implemented J</w:delText>
         </w:r>
@@ -1912,7 +2504,7 @@
       <w:pPr>
         <w:contextualSpacing/>
         <w:rPr>
-          <w:del w:id="136" w:author="Boakye Dankwa (Student)" w:date="2020-04-01T16:29:00Z"/>
+          <w:del w:id="190" w:author="Boakye Dankwa (Student)" w:date="2020-04-01T16:29:00Z"/>
         </w:rPr>
       </w:pPr>
     </w:p>
@@ -1920,10 +2512,10 @@
       <w:pPr>
         <w:contextualSpacing/>
         <w:rPr>
-          <w:del w:id="137" w:author="Boakye Dankwa (Student)" w:date="2020-04-01T16:29:00Z"/>
-        </w:rPr>
-      </w:pPr>
-      <w:del w:id="138" w:author="Boakye Dankwa (Student)" w:date="2020-04-01T16:29:00Z">
+          <w:del w:id="191" w:author="Boakye Dankwa (Student)" w:date="2020-04-01T16:29:00Z"/>
+        </w:rPr>
+      </w:pPr>
+      <w:del w:id="192" w:author="Boakye Dankwa (Student)" w:date="2020-04-01T16:29:00Z">
         <w:r>
           <w:delText>Parameterized testing with JUnit 5 required certain dependencies such as, the junit-jupiter-params artefact to be</w:delText>
         </w:r>
@@ -1951,10 +2543,10 @@
       <w:pPr>
         <w:contextualSpacing/>
         <w:rPr>
-          <w:del w:id="139" w:author="Boakye Dankwa (Student)" w:date="2020-04-01T16:29:00Z"/>
-        </w:rPr>
-      </w:pPr>
-      <w:del w:id="140" w:author="Boakye Dankwa (Student)" w:date="2020-04-01T16:29:00Z">
+          <w:del w:id="193" w:author="Boakye Dankwa (Student)" w:date="2020-04-01T16:29:00Z"/>
+        </w:rPr>
+      </w:pPr>
+      <w:del w:id="194" w:author="Boakye Dankwa (Student)" w:date="2020-04-01T16:29:00Z">
         <w:r>
           <w:delText>Testing for exceptions with JUnit 5, the team used the assertThrows method. This methods returns an exceptions when the supplied executable  throws an exception that relates to the expected data type.</w:delText>
         </w:r>
@@ -1964,7 +2556,7 @@
       <w:pPr>
         <w:contextualSpacing/>
         <w:rPr>
-          <w:del w:id="141" w:author="Boakye Dankwa (Student)" w:date="2020-04-01T16:29:00Z"/>
+          <w:del w:id="195" w:author="Boakye Dankwa (Student)" w:date="2020-04-01T16:29:00Z"/>
         </w:rPr>
       </w:pPr>
     </w:p>
@@ -1972,10 +2564,10 @@
       <w:pPr>
         <w:contextualSpacing/>
         <w:rPr>
-          <w:del w:id="142" w:author="Boakye Dankwa (Student)" w:date="2020-04-01T16:29:00Z"/>
-        </w:rPr>
-      </w:pPr>
-      <w:del w:id="143" w:author="Boakye Dankwa (Student)" w:date="2020-04-01T16:29:00Z">
+          <w:del w:id="196" w:author="Boakye Dankwa (Student)" w:date="2020-04-01T16:29:00Z"/>
+        </w:rPr>
+      </w:pPr>
+      <w:del w:id="197" w:author="Boakye Dankwa (Student)" w:date="2020-04-01T16:29:00Z">
         <w:r>
           <w:delText>5.1.2</w:delText>
         </w:r>
@@ -2201,7 +2793,7 @@
                     </pic:cNvPicPr>
                   </pic:nvPicPr>
                   <pic:blipFill>
-                    <a:blip r:embed="rId10" cstate="print">
+                    <a:blip r:embed="rId9" cstate="print">
                       <a:extLst>
                         <a:ext uri="{28A0092B-C50C-407E-A947-70E740481C1C}">
                           <a14:useLocalDpi xmlns:a14="http://schemas.microsoft.com/office/drawing/2010/main" val="0"/>
@@ -2268,7 +2860,15 @@
         <w:fldChar w:fldCharType="end"/>
       </w:r>
       <w:r>
-        <w:t xml:space="preserve"> forms the basis for the Product Backlog of user requirements, which we would invite the client to maintain as a live document to ensure the end product meets the clients needs and objectives. </w:t>
+        <w:t xml:space="preserve"> forms the basis for the Product Backlog of user requirements, which we would invite the client to maintain as a live document to ensure the end product meets the </w:t>
+      </w:r>
+      <w:proofErr w:type="spellStart"/>
+      <w:r>
+        <w:t>clients</w:t>
+      </w:r>
+      <w:proofErr w:type="spellEnd"/>
+      <w:r>
+        <w:t xml:space="preserve"> needs and objectives. </w:t>
       </w:r>
     </w:p>
     <w:p>
@@ -2292,7 +2892,15 @@
         <w:jc w:val="both"/>
       </w:pPr>
       <w:r>
-        <w:t xml:space="preserve">To meet the scheduling requirements of the team members, and considering the current COVID-19 situation in the UK, the tracking of sprints shall be done exclusively online using GitHub as the project control room. The sprints shall not be physically tracked using post-it notes as they would likely be in an office environment. Figure 6.2 shows the structure of the Project Management area of the GitHub control room – featuring columns with User Requirements Stories (the Product Backlog), Assumptions, To Do (Priority User Requirements Stories), Current Sprint (tasks falling due in the next two weeks) and Done. </w:t>
+        <w:t xml:space="preserve">To meet the scheduling requirements of the team </w:t>
+      </w:r>
+      <w:proofErr w:type="gramStart"/>
+      <w:r>
+        <w:t>members, and</w:t>
+      </w:r>
+      <w:proofErr w:type="gramEnd"/>
+      <w:r>
+        <w:t xml:space="preserve"> considering the current COVID-19 situation in the UK, the tracking of sprints shall be done exclusively online using GitHub as the project control room. The sprints shall not be physically tracked using post-it notes as they would likely be in an office environment. Figure 6.2 shows the structure of the Project Management area of the GitHub control room – featuring columns with User Requirements Stories (the Product Backlog), Assumptions, To Do (Priority User Requirements Stories), Current Sprint (tasks falling due in the next two weeks) and Done. </w:t>
       </w:r>
     </w:p>
     <w:p>
@@ -2329,7 +2937,7 @@
                     <pic:cNvPicPr/>
                   </pic:nvPicPr>
                   <pic:blipFill>
-                    <a:blip r:embed="rId11"/>
+                    <a:blip r:embed="rId10"/>
                     <a:stretch>
                       <a:fillRect/>
                     </a:stretch>
@@ -2409,16 +3017,16 @@
           <w:numId w:val="3"/>
         </w:numPr>
       </w:pPr>
-      <w:bookmarkStart w:id="144" w:name="_Ref35610326"/>
-      <w:bookmarkStart w:id="145" w:name="_Ref36303638"/>
+      <w:bookmarkStart w:id="198" w:name="_Ref35610326"/>
+      <w:bookmarkStart w:id="199" w:name="_Ref36303638"/>
       <w:r>
         <w:t xml:space="preserve">Client </w:t>
       </w:r>
-      <w:bookmarkEnd w:id="144"/>
+      <w:bookmarkEnd w:id="198"/>
       <w:r>
         <w:t>User Requirements Specification</w:t>
       </w:r>
-      <w:bookmarkEnd w:id="145"/>
+      <w:bookmarkEnd w:id="199"/>
     </w:p>
     <w:p>
       <w:pPr>
@@ -2447,7 +3055,7 @@
                     </pic:cNvPicPr>
                   </pic:nvPicPr>
                   <pic:blipFill>
-                    <a:blip r:embed="rId12"/>
+                    <a:blip r:embed="rId11"/>
                     <a:stretch>
                       <a:fillRect/>
                     </a:stretch>
@@ -2481,12 +3089,12 @@
           <w:numId w:val="2"/>
         </w:numPr>
       </w:pPr>
-      <w:bookmarkStart w:id="146" w:name="_Ref35610451"/>
+      <w:bookmarkStart w:id="200" w:name="_Ref35610451"/>
       <w:r>
         <w:lastRenderedPageBreak/>
         <w:t>Project Requirements List</w:t>
       </w:r>
-      <w:bookmarkEnd w:id="146"/>
+      <w:bookmarkEnd w:id="200"/>
     </w:p>
     <w:p>
       <w:pPr>
@@ -2533,7 +3141,15 @@
         <w:spacing w:before="240"/>
       </w:pPr>
       <w:r>
-        <w:t>6. As an administrator, I need projects to be composed of tasks, so that tasks can be easily organised and users can be assigned more flexibly.</w:t>
+        <w:t xml:space="preserve">6. As an administrator, I need projects to be composed of tasks, so that tasks can be easily </w:t>
+      </w:r>
+      <w:proofErr w:type="gramStart"/>
+      <w:r>
+        <w:t>organised</w:t>
+      </w:r>
+      <w:proofErr w:type="gramEnd"/>
+      <w:r>
+        <w:t xml:space="preserve"> and users can be assigned more flexibly.</w:t>
       </w:r>
     </w:p>
     <w:p>
@@ -2549,7 +3165,23 @@
         <w:spacing w:before="240"/>
       </w:pPr>
       <w:r>
-        <w:t>8. As a 'user', I need to submit project_code, task_code, time details &amp; comments when booking time against a task. So that my work can be accurately tracked.</w:t>
+        <w:t xml:space="preserve">8. As a 'user', I need to submit </w:t>
+      </w:r>
+      <w:proofErr w:type="spellStart"/>
+      <w:r>
+        <w:t>project_code</w:t>
+      </w:r>
+      <w:proofErr w:type="spellEnd"/>
+      <w:r>
+        <w:t xml:space="preserve">, </w:t>
+      </w:r>
+      <w:proofErr w:type="spellStart"/>
+      <w:r>
+        <w:t>task_code</w:t>
+      </w:r>
+      <w:proofErr w:type="spellEnd"/>
+      <w:r>
+        <w:t>, time details &amp; comments when booking time against a task. So that my work can be accurately tracked.</w:t>
       </w:r>
     </w:p>
     <w:p>
@@ -2589,12 +3221,12 @@
           <w:numId w:val="2"/>
         </w:numPr>
       </w:pPr>
-      <w:bookmarkStart w:id="147" w:name="_Ref35610528"/>
+      <w:bookmarkStart w:id="201" w:name="_Ref35610528"/>
       <w:r>
         <w:lastRenderedPageBreak/>
         <w:t>Project Assumptions List</w:t>
       </w:r>
-      <w:bookmarkEnd w:id="147"/>
+      <w:bookmarkEnd w:id="201"/>
     </w:p>
     <w:p>
       <w:pPr>
@@ -2665,7 +3297,15 @@
         <w:spacing w:before="240"/>
       </w:pPr>
       <w:r>
-        <w:t>9. What is the hosting preference for the application? Cloud-computing or a standalone server? We will assume a Heroku cloud-based solution as deployment will be quick and require few man-hours to complete. However, this could be more expensive than other cloud based solutions at scale.</w:t>
+        <w:t xml:space="preserve">9. What is the hosting preference for the application? Cloud-computing or a standalone server? We will assume a Heroku cloud-based solution as deployment will be quick and require few man-hours to complete. However, this could be more expensive than other </w:t>
+      </w:r>
+      <w:proofErr w:type="gramStart"/>
+      <w:r>
+        <w:t>cloud based</w:t>
+      </w:r>
+      <w:proofErr w:type="gramEnd"/>
+      <w:r>
+        <w:t xml:space="preserve"> solutions at scale.</w:t>
       </w:r>
     </w:p>
     <w:p>
@@ -2711,7 +3351,7 @@
                     </pic:cNvPicPr>
                   </pic:nvPicPr>
                   <pic:blipFill>
-                    <a:blip r:embed="rId13"/>
+                    <a:blip r:embed="rId12"/>
                     <a:stretch>
                       <a:fillRect/>
                     </a:stretch>
@@ -2750,8 +3390,8 @@
 </file>
 
 <file path=word/comments.xml><?xml version="1.0" encoding="utf-8"?>
-<w:comments xmlns:wpc="http://schemas.microsoft.com/office/word/2010/wordprocessingCanvas" xmlns:cx="http://schemas.microsoft.com/office/drawing/2014/chartex" xmlns:cx1="http://schemas.microsoft.com/office/drawing/2015/9/8/chartex" xmlns:cx2="http://schemas.microsoft.com/office/drawing/2015/10/21/chartex" xmlns:cx3="http://schemas.microsoft.com/office/drawing/2016/5/9/chartex" xmlns:cx4="http://schemas.microsoft.com/office/drawing/2016/5/10/chartex" xmlns:cx5="http://schemas.microsoft.com/office/drawing/2016/5/11/chartex" xmlns:cx6="http://schemas.microsoft.com/office/drawing/2016/5/12/chartex" xmlns:cx7="http://schemas.microsoft.com/office/drawing/2016/5/13/chartex" xmlns:cx8="http://schemas.microsoft.com/office/drawing/2016/5/14/chartex" xmlns:mc="http://schemas.openxmlformats.org/markup-compatibility/2006" xmlns:aink="http://schemas.microsoft.com/office/drawing/2016/ink" xmlns:am3d="http://schemas.microsoft.com/office/drawing/2017/model3d" xmlns:o="urn:schemas-microsoft-com:office:office" xmlns:r="http://schemas.openxmlformats.org/officeDocument/2006/relationships" xmlns:m="http://schemas.openxmlformats.org/officeDocument/2006/math" xmlns:v="urn:schemas-microsoft-com:vml" xmlns:wp14="http://schemas.microsoft.com/office/word/2010/wordprocessingDrawing" xmlns:wp="http://schemas.openxmlformats.org/drawingml/2006/wordprocessingDrawing" xmlns:w10="urn:schemas-microsoft-com:office:word" xmlns:w="http://schemas.openxmlformats.org/wordprocessingml/2006/main" xmlns:w14="http://schemas.microsoft.com/office/word/2010/wordml" xmlns:w15="http://schemas.microsoft.com/office/word/2012/wordml" xmlns:w16cex="http://schemas.microsoft.com/office/word/2018/wordml/cex" xmlns:w16cid="http://schemas.microsoft.com/office/word/2016/wordml/cid" xmlns:w16="http://schemas.microsoft.com/office/word/2018/wordml" xmlns:w16se="http://schemas.microsoft.com/office/word/2015/wordml/symex" xmlns:wpg="http://schemas.microsoft.com/office/word/2010/wordprocessingGroup" xmlns:wpi="http://schemas.microsoft.com/office/word/2010/wordprocessingInk" xmlns:wne="http://schemas.microsoft.com/office/word/2006/wordml" xmlns:wps="http://schemas.microsoft.com/office/word/2010/wordprocessingShape" mc:Ignorable="w14 w15 w16se w16cid w16 w16cex wp14">
-  <w:comment w:id="7" w:author="Calum Mortimer" w:date="2020-04-01T16:05:00Z" w:initials="CM">
+<w:comments xmlns:wpc="http://schemas.microsoft.com/office/word/2010/wordprocessingCanvas" xmlns:cx="http://schemas.microsoft.com/office/drawing/2014/chartex" xmlns:cx1="http://schemas.microsoft.com/office/drawing/2015/9/8/chartex" xmlns:cx2="http://schemas.microsoft.com/office/drawing/2015/10/21/chartex" xmlns:cx3="http://schemas.microsoft.com/office/drawing/2016/5/9/chartex" xmlns:cx4="http://schemas.microsoft.com/office/drawing/2016/5/10/chartex" xmlns:cx5="http://schemas.microsoft.com/office/drawing/2016/5/11/chartex" xmlns:cx6="http://schemas.microsoft.com/office/drawing/2016/5/12/chartex" xmlns:cx7="http://schemas.microsoft.com/office/drawing/2016/5/13/chartex" xmlns:cx8="http://schemas.microsoft.com/office/drawing/2016/5/14/chartex" xmlns:mc="http://schemas.openxmlformats.org/markup-compatibility/2006" xmlns:aink="http://schemas.microsoft.com/office/drawing/2016/ink" xmlns:am3d="http://schemas.microsoft.com/office/drawing/2017/model3d" xmlns:o="urn:schemas-microsoft-com:office:office" xmlns:r="http://schemas.openxmlformats.org/officeDocument/2006/relationships" xmlns:m="http://schemas.openxmlformats.org/officeDocument/2006/math" xmlns:v="urn:schemas-microsoft-com:vml" xmlns:wp14="http://schemas.microsoft.com/office/word/2010/wordprocessingDrawing" xmlns:wp="http://schemas.openxmlformats.org/drawingml/2006/wordprocessingDrawing" xmlns:w10="urn:schemas-microsoft-com:office:word" xmlns:w="http://schemas.openxmlformats.org/wordprocessingml/2006/main" xmlns:w14="http://schemas.microsoft.com/office/word/2010/wordml" xmlns:w15="http://schemas.microsoft.com/office/word/2012/wordml" xmlns:w16cid="http://schemas.microsoft.com/office/word/2016/wordml/cid" xmlns:w16se="http://schemas.microsoft.com/office/word/2015/wordml/symex" xmlns:wpg="http://schemas.microsoft.com/office/word/2010/wordprocessingGroup" xmlns:wpi="http://schemas.microsoft.com/office/word/2010/wordprocessingInk" xmlns:wne="http://schemas.microsoft.com/office/word/2006/wordml" xmlns:wps="http://schemas.microsoft.com/office/word/2010/wordprocessingShape" mc:Ignorable="w14 w15 w16se w16cid wp14">
+  <w:comment w:id="15" w:author="Calum Mortimer" w:date="2020-04-01T16:05:00Z" w:initials="CM">
     <w:p>
       <w:pPr>
         <w:pStyle w:val="CommentText"/>
@@ -2767,7 +3407,7 @@
       </w:r>
     </w:p>
   </w:comment>
-  <w:comment w:id="15" w:author="BOWEN, JONATHAN" w:date="2020-04-01T17:02:00Z" w:initials="BJ">
+  <w:comment w:id="28" w:author="BOWEN, JONATHAN" w:date="2020-04-01T17:02:00Z" w:initials="BJ">
     <w:p>
       <w:pPr>
         <w:pStyle w:val="CommentText"/>
@@ -2783,7 +3423,44 @@
       </w:r>
     </w:p>
   </w:comment>
-  <w:comment w:id="42" w:author="BOWEN, JONATHAN" w:date="2020-04-01T17:06:00Z" w:initials="BJ">
+  <w:comment w:id="59" w:author="Calum Mortimer" w:date="2020-04-01T21:16:00Z" w:initials="CM">
+    <w:p>
+      <w:pPr>
+        <w:pStyle w:val="CommentText"/>
+      </w:pPr>
+      <w:r>
+        <w:rPr>
+          <w:rStyle w:val="CommentReference"/>
+        </w:rPr>
+        <w:annotationRef/>
+      </w:r>
+      <w:r>
+        <w:t xml:space="preserve">Not sure about this. The application has nothing to do with timetables, or meetings. </w:t>
+      </w:r>
+    </w:p>
+  </w:comment>
+  <w:comment w:id="63" w:author="Calum Mortimer" w:date="2020-04-01T21:17:00Z" w:initials="CM">
+    <w:p>
+      <w:pPr>
+        <w:pStyle w:val="CommentText"/>
+      </w:pPr>
+      <w:r>
+        <w:rPr>
+          <w:rStyle w:val="CommentReference"/>
+        </w:rPr>
+        <w:annotationRef/>
+      </w:r>
+      <w:r>
+        <w:t>There is no timetable?</w:t>
+      </w:r>
+    </w:p>
+    <w:p>
+      <w:pPr>
+        <w:pStyle w:val="CommentText"/>
+      </w:pPr>
+    </w:p>
+  </w:comment>
+  <w:comment w:id="88" w:author="BOWEN, JONATHAN" w:date="2020-04-01T17:06:00Z" w:initials="BJ">
     <w:p>
       <w:pPr>
         <w:pStyle w:val="CommentText"/>
@@ -2803,23 +3480,27 @@
 </file>
 
 <file path=word/commentsExtended.xml><?xml version="1.0" encoding="utf-8"?>
-<w15:commentsEx xmlns:wpc="http://schemas.microsoft.com/office/word/2010/wordprocessingCanvas" xmlns:cx="http://schemas.microsoft.com/office/drawing/2014/chartex" xmlns:cx1="http://schemas.microsoft.com/office/drawing/2015/9/8/chartex" xmlns:cx2="http://schemas.microsoft.com/office/drawing/2015/10/21/chartex" xmlns:cx3="http://schemas.microsoft.com/office/drawing/2016/5/9/chartex" xmlns:cx4="http://schemas.microsoft.com/office/drawing/2016/5/10/chartex" xmlns:cx5="http://schemas.microsoft.com/office/drawing/2016/5/11/chartex" xmlns:cx6="http://schemas.microsoft.com/office/drawing/2016/5/12/chartex" xmlns:cx7="http://schemas.microsoft.com/office/drawing/2016/5/13/chartex" xmlns:cx8="http://schemas.microsoft.com/office/drawing/2016/5/14/chartex" xmlns:mc="http://schemas.openxmlformats.org/markup-compatibility/2006" xmlns:aink="http://schemas.microsoft.com/office/drawing/2016/ink" xmlns:am3d="http://schemas.microsoft.com/office/drawing/2017/model3d" xmlns:o="urn:schemas-microsoft-com:office:office" xmlns:r="http://schemas.openxmlformats.org/officeDocument/2006/relationships" xmlns:m="http://schemas.openxmlformats.org/officeDocument/2006/math" xmlns:v="urn:schemas-microsoft-com:vml" xmlns:wp14="http://schemas.microsoft.com/office/word/2010/wordprocessingDrawing" xmlns:wp="http://schemas.openxmlformats.org/drawingml/2006/wordprocessingDrawing" xmlns:w10="urn:schemas-microsoft-com:office:word" xmlns:w="http://schemas.openxmlformats.org/wordprocessingml/2006/main" xmlns:w14="http://schemas.microsoft.com/office/word/2010/wordml" xmlns:w15="http://schemas.microsoft.com/office/word/2012/wordml" xmlns:w16cex="http://schemas.microsoft.com/office/word/2018/wordml/cex" xmlns:w16cid="http://schemas.microsoft.com/office/word/2016/wordml/cid" xmlns:w16="http://schemas.microsoft.com/office/word/2018/wordml" xmlns:w16se="http://schemas.microsoft.com/office/word/2015/wordml/symex" xmlns:wpg="http://schemas.microsoft.com/office/word/2010/wordprocessingGroup" xmlns:wpi="http://schemas.microsoft.com/office/word/2010/wordprocessingInk" xmlns:wne="http://schemas.microsoft.com/office/word/2006/wordml" xmlns:wps="http://schemas.microsoft.com/office/word/2010/wordprocessingShape" mc:Ignorable="w14 w15 w16se w16cid w16 w16cex wp14">
+<w15:commentsEx xmlns:wpc="http://schemas.microsoft.com/office/word/2010/wordprocessingCanvas" xmlns:cx="http://schemas.microsoft.com/office/drawing/2014/chartex" xmlns:cx1="http://schemas.microsoft.com/office/drawing/2015/9/8/chartex" xmlns:cx2="http://schemas.microsoft.com/office/drawing/2015/10/21/chartex" xmlns:cx3="http://schemas.microsoft.com/office/drawing/2016/5/9/chartex" xmlns:cx4="http://schemas.microsoft.com/office/drawing/2016/5/10/chartex" xmlns:cx5="http://schemas.microsoft.com/office/drawing/2016/5/11/chartex" xmlns:cx6="http://schemas.microsoft.com/office/drawing/2016/5/12/chartex" xmlns:cx7="http://schemas.microsoft.com/office/drawing/2016/5/13/chartex" xmlns:cx8="http://schemas.microsoft.com/office/drawing/2016/5/14/chartex" xmlns:mc="http://schemas.openxmlformats.org/markup-compatibility/2006" xmlns:aink="http://schemas.microsoft.com/office/drawing/2016/ink" xmlns:am3d="http://schemas.microsoft.com/office/drawing/2017/model3d" xmlns:o="urn:schemas-microsoft-com:office:office" xmlns:r="http://schemas.openxmlformats.org/officeDocument/2006/relationships" xmlns:m="http://schemas.openxmlformats.org/officeDocument/2006/math" xmlns:v="urn:schemas-microsoft-com:vml" xmlns:wp14="http://schemas.microsoft.com/office/word/2010/wordprocessingDrawing" xmlns:wp="http://schemas.openxmlformats.org/drawingml/2006/wordprocessingDrawing" xmlns:w10="urn:schemas-microsoft-com:office:word" xmlns:w="http://schemas.openxmlformats.org/wordprocessingml/2006/main" xmlns:w14="http://schemas.microsoft.com/office/word/2010/wordml" xmlns:w15="http://schemas.microsoft.com/office/word/2012/wordml" xmlns:w16cid="http://schemas.microsoft.com/office/word/2016/wordml/cid" xmlns:w16se="http://schemas.microsoft.com/office/word/2015/wordml/symex" xmlns:wpg="http://schemas.microsoft.com/office/word/2010/wordprocessingGroup" xmlns:wpi="http://schemas.microsoft.com/office/word/2010/wordprocessingInk" xmlns:wne="http://schemas.microsoft.com/office/word/2006/wordml" xmlns:wps="http://schemas.microsoft.com/office/word/2010/wordprocessingShape" mc:Ignorable="w14 w15 w16se w16cid wp14">
   <w15:commentEx w15:paraId="7C4FAD7D" w15:done="0"/>
   <w15:commentEx w15:paraId="405DBCFA" w15:done="0"/>
+  <w15:commentEx w15:paraId="7D0870D7" w15:done="0"/>
+  <w15:commentEx w15:paraId="5291D327" w15:done="0"/>
   <w15:commentEx w15:paraId="7B24C187" w15:done="0"/>
 </w15:commentsEx>
 </file>
 
 <file path=word/commentsIds.xml><?xml version="1.0" encoding="utf-8"?>
-<w16cid:commentsIds xmlns:wpc="http://schemas.microsoft.com/office/word/2010/wordprocessingCanvas" xmlns:cx="http://schemas.microsoft.com/office/drawing/2014/chartex" xmlns:cx1="http://schemas.microsoft.com/office/drawing/2015/9/8/chartex" xmlns:cx2="http://schemas.microsoft.com/office/drawing/2015/10/21/chartex" xmlns:cx3="http://schemas.microsoft.com/office/drawing/2016/5/9/chartex" xmlns:cx4="http://schemas.microsoft.com/office/drawing/2016/5/10/chartex" xmlns:cx5="http://schemas.microsoft.com/office/drawing/2016/5/11/chartex" xmlns:cx6="http://schemas.microsoft.com/office/drawing/2016/5/12/chartex" xmlns:cx7="http://schemas.microsoft.com/office/drawing/2016/5/13/chartex" xmlns:cx8="http://schemas.microsoft.com/office/drawing/2016/5/14/chartex" xmlns:mc="http://schemas.openxmlformats.org/markup-compatibility/2006" xmlns:aink="http://schemas.microsoft.com/office/drawing/2016/ink" xmlns:am3d="http://schemas.microsoft.com/office/drawing/2017/model3d" xmlns:o="urn:schemas-microsoft-com:office:office" xmlns:r="http://schemas.openxmlformats.org/officeDocument/2006/relationships" xmlns:m="http://schemas.openxmlformats.org/officeDocument/2006/math" xmlns:v="urn:schemas-microsoft-com:vml" xmlns:wp14="http://schemas.microsoft.com/office/word/2010/wordprocessingDrawing" xmlns:wp="http://schemas.openxmlformats.org/drawingml/2006/wordprocessingDrawing" xmlns:w10="urn:schemas-microsoft-com:office:word" xmlns:w="http://schemas.openxmlformats.org/wordprocessingml/2006/main" xmlns:w14="http://schemas.microsoft.com/office/word/2010/wordml" xmlns:w15="http://schemas.microsoft.com/office/word/2012/wordml" xmlns:w16cex="http://schemas.microsoft.com/office/word/2018/wordml/cex" xmlns:w16cid="http://schemas.microsoft.com/office/word/2016/wordml/cid" xmlns:w16="http://schemas.microsoft.com/office/word/2018/wordml" xmlns:w16se="http://schemas.microsoft.com/office/word/2015/wordml/symex" xmlns:wpg="http://schemas.microsoft.com/office/word/2010/wordprocessingGroup" xmlns:wpi="http://schemas.microsoft.com/office/word/2010/wordprocessingInk" xmlns:wne="http://schemas.microsoft.com/office/word/2006/wordml" xmlns:wps="http://schemas.microsoft.com/office/word/2010/wordprocessingShape" mc:Ignorable="w14 w15 w16se w16cid w16 w16cex wp14">
+<w16cid:commentsIds xmlns:wpc="http://schemas.microsoft.com/office/word/2010/wordprocessingCanvas" xmlns:cx="http://schemas.microsoft.com/office/drawing/2014/chartex" xmlns:cx1="http://schemas.microsoft.com/office/drawing/2015/9/8/chartex" xmlns:cx2="http://schemas.microsoft.com/office/drawing/2015/10/21/chartex" xmlns:cx3="http://schemas.microsoft.com/office/drawing/2016/5/9/chartex" xmlns:cx4="http://schemas.microsoft.com/office/drawing/2016/5/10/chartex" xmlns:cx5="http://schemas.microsoft.com/office/drawing/2016/5/11/chartex" xmlns:cx6="http://schemas.microsoft.com/office/drawing/2016/5/12/chartex" xmlns:cx7="http://schemas.microsoft.com/office/drawing/2016/5/13/chartex" xmlns:cx8="http://schemas.microsoft.com/office/drawing/2016/5/14/chartex" xmlns:mc="http://schemas.openxmlformats.org/markup-compatibility/2006" xmlns:aink="http://schemas.microsoft.com/office/drawing/2016/ink" xmlns:am3d="http://schemas.microsoft.com/office/drawing/2017/model3d" xmlns:o="urn:schemas-microsoft-com:office:office" xmlns:r="http://schemas.openxmlformats.org/officeDocument/2006/relationships" xmlns:m="http://schemas.openxmlformats.org/officeDocument/2006/math" xmlns:v="urn:schemas-microsoft-com:vml" xmlns:wp14="http://schemas.microsoft.com/office/word/2010/wordprocessingDrawing" xmlns:wp="http://schemas.openxmlformats.org/drawingml/2006/wordprocessingDrawing" xmlns:w10="urn:schemas-microsoft-com:office:word" xmlns:w="http://schemas.openxmlformats.org/wordprocessingml/2006/main" xmlns:w14="http://schemas.microsoft.com/office/word/2010/wordml" xmlns:w15="http://schemas.microsoft.com/office/word/2012/wordml" xmlns:w16cid="http://schemas.microsoft.com/office/word/2016/wordml/cid" xmlns:w16se="http://schemas.microsoft.com/office/word/2015/wordml/symex" xmlns:wpg="http://schemas.microsoft.com/office/word/2010/wordprocessingGroup" xmlns:wpi="http://schemas.microsoft.com/office/word/2010/wordprocessingInk" xmlns:wne="http://schemas.microsoft.com/office/word/2006/wordml" xmlns:wps="http://schemas.microsoft.com/office/word/2010/wordprocessingShape" mc:Ignorable="w14 w15 w16se w16cid wp14">
   <w16cid:commentId w16cid:paraId="7C4FAD7D" w16cid:durableId="222F3A56"/>
   <w16cid:commentId w16cid:paraId="405DBCFA" w16cid:durableId="222F5E41"/>
+  <w16cid:commentId w16cid:paraId="7D0870D7" w16cid:durableId="222F833B"/>
+  <w16cid:commentId w16cid:paraId="5291D327" w16cid:durableId="222F836B"/>
   <w16cid:commentId w16cid:paraId="7B24C187" w16cid:durableId="222F5E42"/>
 </w16cid:commentsIds>
 </file>
 
 <file path=word/numbering.xml><?xml version="1.0" encoding="utf-8"?>
-<w:numbering xmlns:wpc="http://schemas.microsoft.com/office/word/2010/wordprocessingCanvas" xmlns:cx="http://schemas.microsoft.com/office/drawing/2014/chartex" xmlns:cx1="http://schemas.microsoft.com/office/drawing/2015/9/8/chartex" xmlns:cx2="http://schemas.microsoft.com/office/drawing/2015/10/21/chartex" xmlns:cx3="http://schemas.microsoft.com/office/drawing/2016/5/9/chartex" xmlns:cx4="http://schemas.microsoft.com/office/drawing/2016/5/10/chartex" xmlns:cx5="http://schemas.microsoft.com/office/drawing/2016/5/11/chartex" xmlns:cx6="http://schemas.microsoft.com/office/drawing/2016/5/12/chartex" xmlns:cx7="http://schemas.microsoft.com/office/drawing/2016/5/13/chartex" xmlns:cx8="http://schemas.microsoft.com/office/drawing/2016/5/14/chartex" xmlns:mc="http://schemas.openxmlformats.org/markup-compatibility/2006" xmlns:aink="http://schemas.microsoft.com/office/drawing/2016/ink" xmlns:am3d="http://schemas.microsoft.com/office/drawing/2017/model3d" xmlns:o="urn:schemas-microsoft-com:office:office" xmlns:r="http://schemas.openxmlformats.org/officeDocument/2006/relationships" xmlns:m="http://schemas.openxmlformats.org/officeDocument/2006/math" xmlns:v="urn:schemas-microsoft-com:vml" xmlns:wp14="http://schemas.microsoft.com/office/word/2010/wordprocessingDrawing" xmlns:wp="http://schemas.openxmlformats.org/drawingml/2006/wordprocessingDrawing" xmlns:w10="urn:schemas-microsoft-com:office:word" xmlns:w="http://schemas.openxmlformats.org/wordprocessingml/2006/main" xmlns:w14="http://schemas.microsoft.com/office/word/2010/wordml" xmlns:w15="http://schemas.microsoft.com/office/word/2012/wordml" xmlns:w16cex="http://schemas.microsoft.com/office/word/2018/wordml/cex" xmlns:w16cid="http://schemas.microsoft.com/office/word/2016/wordml/cid" xmlns:w16="http://schemas.microsoft.com/office/word/2018/wordml" xmlns:w16se="http://schemas.microsoft.com/office/word/2015/wordml/symex" xmlns:wpg="http://schemas.microsoft.com/office/word/2010/wordprocessingGroup" xmlns:wpi="http://schemas.microsoft.com/office/word/2010/wordprocessingInk" xmlns:wne="http://schemas.microsoft.com/office/word/2006/wordml" xmlns:wps="http://schemas.microsoft.com/office/word/2010/wordprocessingShape" mc:Ignorable="w14 w15 w16se w16cid w16 w16cex wp14">
+<w:numbering xmlns:wpc="http://schemas.microsoft.com/office/word/2010/wordprocessingCanvas" xmlns:cx="http://schemas.microsoft.com/office/drawing/2014/chartex" xmlns:cx1="http://schemas.microsoft.com/office/drawing/2015/9/8/chartex" xmlns:cx2="http://schemas.microsoft.com/office/drawing/2015/10/21/chartex" xmlns:cx3="http://schemas.microsoft.com/office/drawing/2016/5/9/chartex" xmlns:cx4="http://schemas.microsoft.com/office/drawing/2016/5/10/chartex" xmlns:cx5="http://schemas.microsoft.com/office/drawing/2016/5/11/chartex" xmlns:cx6="http://schemas.microsoft.com/office/drawing/2016/5/12/chartex" xmlns:cx7="http://schemas.microsoft.com/office/drawing/2016/5/13/chartex" xmlns:cx8="http://schemas.microsoft.com/office/drawing/2016/5/14/chartex" xmlns:mc="http://schemas.openxmlformats.org/markup-compatibility/2006" xmlns:aink="http://schemas.microsoft.com/office/drawing/2016/ink" xmlns:am3d="http://schemas.microsoft.com/office/drawing/2017/model3d" xmlns:o="urn:schemas-microsoft-com:office:office" xmlns:r="http://schemas.openxmlformats.org/officeDocument/2006/relationships" xmlns:m="http://schemas.openxmlformats.org/officeDocument/2006/math" xmlns:v="urn:schemas-microsoft-com:vml" xmlns:wp14="http://schemas.microsoft.com/office/word/2010/wordprocessingDrawing" xmlns:wp="http://schemas.openxmlformats.org/drawingml/2006/wordprocessingDrawing" xmlns:w10="urn:schemas-microsoft-com:office:word" xmlns:w="http://schemas.openxmlformats.org/wordprocessingml/2006/main" xmlns:w14="http://schemas.microsoft.com/office/word/2010/wordml" xmlns:w15="http://schemas.microsoft.com/office/word/2012/wordml" xmlns:w16cid="http://schemas.microsoft.com/office/word/2016/wordml/cid" xmlns:w16se="http://schemas.microsoft.com/office/word/2015/wordml/symex" xmlns:wpg="http://schemas.microsoft.com/office/word/2010/wordprocessingGroup" xmlns:wpi="http://schemas.microsoft.com/office/word/2010/wordprocessingInk" xmlns:wne="http://schemas.microsoft.com/office/word/2006/wordml" xmlns:wps="http://schemas.microsoft.com/office/word/2010/wordprocessingShape" mc:Ignorable="w14 w15 w16se w16cid wp14">
   <w:abstractNum w:abstractNumId="0" w15:restartNumberingAfterBreak="0">
     <w:nsid w:val="06521880"/>
     <w:multiLevelType w:val="multilevel"/>
@@ -3974,7 +4655,7 @@
 </file>
 
 <file path=word/people.xml><?xml version="1.0" encoding="utf-8"?>
-<w15:people xmlns:wpc="http://schemas.microsoft.com/office/word/2010/wordprocessingCanvas" xmlns:cx="http://schemas.microsoft.com/office/drawing/2014/chartex" xmlns:cx1="http://schemas.microsoft.com/office/drawing/2015/9/8/chartex" xmlns:cx2="http://schemas.microsoft.com/office/drawing/2015/10/21/chartex" xmlns:cx3="http://schemas.microsoft.com/office/drawing/2016/5/9/chartex" xmlns:cx4="http://schemas.microsoft.com/office/drawing/2016/5/10/chartex" xmlns:cx5="http://schemas.microsoft.com/office/drawing/2016/5/11/chartex" xmlns:cx6="http://schemas.microsoft.com/office/drawing/2016/5/12/chartex" xmlns:cx7="http://schemas.microsoft.com/office/drawing/2016/5/13/chartex" xmlns:cx8="http://schemas.microsoft.com/office/drawing/2016/5/14/chartex" xmlns:mc="http://schemas.openxmlformats.org/markup-compatibility/2006" xmlns:aink="http://schemas.microsoft.com/office/drawing/2016/ink" xmlns:am3d="http://schemas.microsoft.com/office/drawing/2017/model3d" xmlns:o="urn:schemas-microsoft-com:office:office" xmlns:r="http://schemas.openxmlformats.org/officeDocument/2006/relationships" xmlns:m="http://schemas.openxmlformats.org/officeDocument/2006/math" xmlns:v="urn:schemas-microsoft-com:vml" xmlns:wp14="http://schemas.microsoft.com/office/word/2010/wordprocessingDrawing" xmlns:wp="http://schemas.openxmlformats.org/drawingml/2006/wordprocessingDrawing" xmlns:w10="urn:schemas-microsoft-com:office:word" xmlns:w="http://schemas.openxmlformats.org/wordprocessingml/2006/main" xmlns:w14="http://schemas.microsoft.com/office/word/2010/wordml" xmlns:w15="http://schemas.microsoft.com/office/word/2012/wordml" xmlns:w16cex="http://schemas.microsoft.com/office/word/2018/wordml/cex" xmlns:w16cid="http://schemas.microsoft.com/office/word/2016/wordml/cid" xmlns:w16="http://schemas.microsoft.com/office/word/2018/wordml" xmlns:w16se="http://schemas.microsoft.com/office/word/2015/wordml/symex" xmlns:wpg="http://schemas.microsoft.com/office/word/2010/wordprocessingGroup" xmlns:wpi="http://schemas.microsoft.com/office/word/2010/wordprocessingInk" xmlns:wne="http://schemas.microsoft.com/office/word/2006/wordml" xmlns:wps="http://schemas.microsoft.com/office/word/2010/wordprocessingShape" mc:Ignorable="w14 w15 w16se w16cid w16 w16cex wp14">
+<w15:people xmlns:wpc="http://schemas.microsoft.com/office/word/2010/wordprocessingCanvas" xmlns:cx="http://schemas.microsoft.com/office/drawing/2014/chartex" xmlns:cx1="http://schemas.microsoft.com/office/drawing/2015/9/8/chartex" xmlns:cx2="http://schemas.microsoft.com/office/drawing/2015/10/21/chartex" xmlns:cx3="http://schemas.microsoft.com/office/drawing/2016/5/9/chartex" xmlns:cx4="http://schemas.microsoft.com/office/drawing/2016/5/10/chartex" xmlns:cx5="http://schemas.microsoft.com/office/drawing/2016/5/11/chartex" xmlns:cx6="http://schemas.microsoft.com/office/drawing/2016/5/12/chartex" xmlns:cx7="http://schemas.microsoft.com/office/drawing/2016/5/13/chartex" xmlns:cx8="http://schemas.microsoft.com/office/drawing/2016/5/14/chartex" xmlns:mc="http://schemas.openxmlformats.org/markup-compatibility/2006" xmlns:aink="http://schemas.microsoft.com/office/drawing/2016/ink" xmlns:am3d="http://schemas.microsoft.com/office/drawing/2017/model3d" xmlns:o="urn:schemas-microsoft-com:office:office" xmlns:r="http://schemas.openxmlformats.org/officeDocument/2006/relationships" xmlns:m="http://schemas.openxmlformats.org/officeDocument/2006/math" xmlns:v="urn:schemas-microsoft-com:vml" xmlns:wp14="http://schemas.microsoft.com/office/word/2010/wordprocessingDrawing" xmlns:wp="http://schemas.openxmlformats.org/drawingml/2006/wordprocessingDrawing" xmlns:w10="urn:schemas-microsoft-com:office:word" xmlns:w="http://schemas.openxmlformats.org/wordprocessingml/2006/main" xmlns:w14="http://schemas.microsoft.com/office/word/2010/wordml" xmlns:w15="http://schemas.microsoft.com/office/word/2012/wordml" xmlns:w16cid="http://schemas.microsoft.com/office/word/2016/wordml/cid" xmlns:w16se="http://schemas.microsoft.com/office/word/2015/wordml/symex" xmlns:wpg="http://schemas.microsoft.com/office/word/2010/wordprocessingGroup" xmlns:wpi="http://schemas.microsoft.com/office/word/2010/wordprocessingInk" xmlns:wne="http://schemas.microsoft.com/office/word/2006/wordml" xmlns:wps="http://schemas.microsoft.com/office/word/2010/wordprocessingShape" mc:Ignorable="w14 w15 w16se w16cid wp14">
   <w15:person w15:author="Calum Mortimer">
     <w15:presenceInfo w15:providerId="Windows Live" w15:userId="aa02db821cd7961e"/>
   </w15:person>
@@ -3988,7 +4669,7 @@
 </file>
 
 <file path=word/styles.xml><?xml version="1.0" encoding="utf-8"?>
-<w:styles xmlns:mc="http://schemas.openxmlformats.org/markup-compatibility/2006" xmlns:r="http://schemas.openxmlformats.org/officeDocument/2006/relationships" xmlns:w="http://schemas.openxmlformats.org/wordprocessingml/2006/main" xmlns:w14="http://schemas.microsoft.com/office/word/2010/wordml" xmlns:w15="http://schemas.microsoft.com/office/word/2012/wordml" xmlns:w16cex="http://schemas.microsoft.com/office/word/2018/wordml/cex" xmlns:w16cid="http://schemas.microsoft.com/office/word/2016/wordml/cid" xmlns:w16="http://schemas.microsoft.com/office/word/2018/wordml" xmlns:w16se="http://schemas.microsoft.com/office/word/2015/wordml/symex" mc:Ignorable="w14 w15 w16se w16cid w16 w16cex">
+<w:styles xmlns:mc="http://schemas.openxmlformats.org/markup-compatibility/2006" xmlns:r="http://schemas.openxmlformats.org/officeDocument/2006/relationships" xmlns:w="http://schemas.openxmlformats.org/wordprocessingml/2006/main" xmlns:w14="http://schemas.microsoft.com/office/word/2010/wordml" xmlns:w15="http://schemas.microsoft.com/office/word/2012/wordml" xmlns:w16cid="http://schemas.microsoft.com/office/word/2016/wordml/cid" xmlns:w16se="http://schemas.microsoft.com/office/word/2015/wordml/symex" mc:Ignorable="w14 w15 w16se w16cid">
   <w:docDefaults>
     <w:rPrDefault>
       <w:rPr>
@@ -4000,7 +4681,7 @@
     </w:rPrDefault>
     <w:pPrDefault/>
   </w:docDefaults>
-  <w:latentStyles w:defLockedState="0" w:defUIPriority="99" w:defSemiHidden="0" w:defUnhideWhenUsed="0" w:defQFormat="0" w:count="376">
+  <w:latentStyles w:defLockedState="0" w:defUIPriority="99" w:defSemiHidden="0" w:defUnhideWhenUsed="0" w:defQFormat="0" w:count="377">
     <w:lsdException w:name="Normal" w:uiPriority="0" w:qFormat="1"/>
     <w:lsdException w:name="heading 1" w:uiPriority="9" w:qFormat="1"/>
     <w:lsdException w:name="heading 2" w:semiHidden="1" w:uiPriority="9" w:unhideWhenUsed="1" w:qFormat="1"/>
@@ -4106,7 +4787,6 @@
     <w:lsdException w:name="HTML Sample" w:semiHidden="1" w:unhideWhenUsed="1"/>
     <w:lsdException w:name="HTML Typewriter" w:semiHidden="1" w:unhideWhenUsed="1"/>
     <w:lsdException w:name="HTML Variable" w:semiHidden="1" w:unhideWhenUsed="1"/>
-    <w:lsdException w:name="Normal Table" w:semiHidden="1" w:unhideWhenUsed="1"/>
     <w:lsdException w:name="annotation subject" w:semiHidden="1" w:unhideWhenUsed="1"/>
     <w:lsdException w:name="No List" w:semiHidden="1" w:unhideWhenUsed="1"/>
     <w:lsdException w:name="Outline List 1" w:semiHidden="1" w:unhideWhenUsed="1"/>
@@ -4153,10 +4833,8 @@
     <w:lsdException w:name="Table Subtle 2" w:semiHidden="1" w:unhideWhenUsed="1"/>
     <w:lsdException w:name="Table Web 1" w:semiHidden="1" w:unhideWhenUsed="1"/>
     <w:lsdException w:name="Table Web 2" w:semiHidden="1" w:unhideWhenUsed="1"/>
-    <w:lsdException w:name="Table Web 3" w:semiHidden="1" w:unhideWhenUsed="1"/>
     <w:lsdException w:name="Balloon Text" w:semiHidden="1" w:unhideWhenUsed="1"/>
     <w:lsdException w:name="Table Grid" w:uiPriority="39"/>
-    <w:lsdException w:name="Table Theme" w:semiHidden="1" w:unhideWhenUsed="1"/>
     <w:lsdException w:name="Placeholder Text" w:semiHidden="1"/>
     <w:lsdException w:name="No Spacing" w:uiPriority="1" w:qFormat="1"/>
     <w:lsdException w:name="Light Shading" w:uiPriority="60"/>
@@ -4374,6 +5052,7 @@
     <w:lsdException w:name="List Table 7 Colorful Accent 6" w:uiPriority="52"/>
     <w:lsdException w:name="Mention" w:semiHidden="1" w:unhideWhenUsed="1"/>
     <w:lsdException w:name="Smart Hyperlink" w:semiHidden="1" w:unhideWhenUsed="1"/>
+    <w:lsdException w:name="Smart Link Error" w:semiHidden="1" w:unhideWhenUsed="1"/>
   </w:latentStyles>
   <w:style w:type="paragraph" w:default="1" w:styleId="Normal">
     <w:name w:val="Normal"/>
@@ -5027,7 +5706,7 @@
 </file>
 
 <file path=customXml/itemProps1.xml><?xml version="1.0" encoding="utf-8"?>
-<ds:datastoreItem xmlns:ds="http://schemas.openxmlformats.org/officeDocument/2006/customXml" ds:itemID="{3C0C35C4-9BF2-B947-947E-875C588CD4B2}">
+<ds:datastoreItem xmlns:ds="http://schemas.openxmlformats.org/officeDocument/2006/customXml" ds:itemID="{EB581B79-830B-43DC-A166-8888FD28552F}">
   <ds:schemaRefs>
     <ds:schemaRef ds:uri="http://schemas.openxmlformats.org/officeDocument/2006/bibliography"/>
   </ds:schemaRefs>

</xml_diff>

<commit_message>
minor proof reading changes
</commit_message>
<xml_diff>
--- a/Final Report/CS993 Time Booking System Report.docx
+++ b/Final Report/CS993 Time Booking System Report.docx
@@ -84,10 +84,11 @@
         <w:spacing w:before="240" w:after="0" w:line="240" w:lineRule="auto"/>
         <w:jc w:val="both"/>
         <w:rPr>
+          <w:del w:id="4" w:author="Calum Mortimer" w:date="2020-04-01T22:24:00Z"/>
           <w:rFonts w:eastAsia="Times New Roman" w:cs="Times New Roman"/>
           <w:lang w:eastAsia="en-GB"/>
         </w:rPr>
-        <w:pPrChange w:id="4" w:author="Calum Mortimer" w:date="2020-04-01T20:25:00Z">
+        <w:pPrChange w:id="5" w:author="Calum Mortimer" w:date="2020-04-01T20:25:00Z">
           <w:pPr>
             <w:spacing w:after="0" w:line="240" w:lineRule="auto"/>
             <w:jc w:val="both"/>
@@ -111,7 +112,7 @@
         </w:rPr>
         <w:t xml:space="preserve">John McGuire, </w:t>
       </w:r>
-      <w:del w:id="5" w:author="Calum Mortimer" w:date="2020-04-01T20:27:00Z">
+      <w:del w:id="6" w:author="Calum Mortimer" w:date="2020-04-01T20:27:00Z">
         <w:r>
           <w:rPr>
             <w:rFonts w:eastAsia="Times New Roman" w:cs="Arial"/>
@@ -121,7 +122,7 @@
           <w:delText>owne</w:delText>
         </w:r>
       </w:del>
-      <w:ins w:id="6" w:author="Calum Mortimer" w:date="2020-04-01T20:27:00Z">
+      <w:ins w:id="7" w:author="Calum Mortimer" w:date="2020-04-01T20:27:00Z">
         <w:r>
           <w:rPr>
             <w:rFonts w:eastAsia="Times New Roman" w:cs="Arial"/>
@@ -131,7 +132,7 @@
           <w:t>managing director</w:t>
         </w:r>
       </w:ins>
-      <w:del w:id="7" w:author="Calum Mortimer" w:date="2020-04-01T20:27:00Z">
+      <w:del w:id="8" w:author="Calum Mortimer" w:date="2020-04-01T20:27:00Z">
         <w:r>
           <w:rPr>
             <w:rFonts w:eastAsia="Times New Roman" w:cs="Arial"/>
@@ -192,21 +193,33 @@
     </w:p>
     <w:p>
       <w:pPr>
-        <w:spacing w:after="0" w:line="240" w:lineRule="auto"/>
+        <w:spacing w:before="240" w:after="0" w:line="240" w:lineRule="auto"/>
+        <w:jc w:val="both"/>
         <w:rPr>
           <w:rFonts w:eastAsia="Times New Roman" w:cs="Times New Roman"/>
           <w:lang w:eastAsia="en-GB"/>
         </w:rPr>
-      </w:pPr>
-    </w:p>
-    <w:p>
-      <w:pPr>
-        <w:spacing w:after="0" w:line="240" w:lineRule="auto"/>
+        <w:pPrChange w:id="9" w:author="Calum Mortimer" w:date="2020-04-01T22:24:00Z">
+          <w:pPr>
+            <w:spacing w:after="0" w:line="240" w:lineRule="auto"/>
+          </w:pPr>
+        </w:pPrChange>
+      </w:pPr>
+    </w:p>
+    <w:p>
+      <w:pPr>
+        <w:spacing w:before="240" w:after="0" w:line="240" w:lineRule="auto"/>
         <w:jc w:val="both"/>
         <w:rPr>
           <w:rFonts w:eastAsia="Times New Roman" w:cs="Times New Roman"/>
           <w:lang w:eastAsia="en-GB"/>
         </w:rPr>
+        <w:pPrChange w:id="10" w:author="Calum Mortimer" w:date="2020-04-01T22:24:00Z">
+          <w:pPr>
+            <w:spacing w:after="0" w:line="240" w:lineRule="auto"/>
+            <w:jc w:val="both"/>
+          </w:pPr>
+        </w:pPrChange>
       </w:pPr>
       <w:r>
         <w:rPr>
@@ -215,7 +228,7 @@
         </w:rPr>
         <w:t xml:space="preserve">The software requested by the client is a ‘Time Booking System’ – essentially </w:t>
       </w:r>
-      <w:del w:id="8" w:author="Calum Mortimer" w:date="2020-04-01T16:06:00Z">
+      <w:del w:id="11" w:author="Calum Mortimer" w:date="2020-04-01T16:06:00Z">
         <w:r>
           <w:rPr>
             <w:rFonts w:eastAsia="Times New Roman" w:cs="Times New Roman"/>
@@ -224,7 +237,7 @@
           <w:delText>a task and meeting management system</w:delText>
         </w:r>
       </w:del>
-      <w:ins w:id="9" w:author="Calum Mortimer" w:date="2020-04-01T16:06:00Z">
+      <w:ins w:id="12" w:author="Calum Mortimer" w:date="2020-04-01T16:06:00Z">
         <w:r>
           <w:rPr>
             <w:rFonts w:eastAsia="Times New Roman" w:cs="Times New Roman"/>
@@ -240,7 +253,7 @@
         </w:rPr>
         <w:t xml:space="preserve">. The intention of the software is to allow users (ostensibly the client’s own staff) to </w:t>
       </w:r>
-      <w:del w:id="10" w:author="Calum Mortimer" w:date="2020-04-01T16:06:00Z">
+      <w:del w:id="13" w:author="Calum Mortimer" w:date="2020-04-01T16:06:00Z">
         <w:r>
           <w:rPr>
             <w:rFonts w:eastAsia="Times New Roman" w:cs="Times New Roman"/>
@@ -249,7 +262,7 @@
           <w:delText xml:space="preserve">assign </w:delText>
         </w:r>
       </w:del>
-      <w:ins w:id="11" w:author="Calum Mortimer" w:date="2020-04-01T16:06:00Z">
+      <w:ins w:id="14" w:author="Calum Mortimer" w:date="2020-04-01T16:06:00Z">
         <w:r>
           <w:rPr>
             <w:rFonts w:eastAsia="Times New Roman" w:cs="Times New Roman"/>
@@ -279,7 +292,7 @@
         </w:rPr>
         <w:t xml:space="preserve"> to various tasks</w:t>
       </w:r>
-      <w:ins w:id="12" w:author="Calum Mortimer" w:date="2020-04-01T16:06:00Z">
+      <w:ins w:id="15" w:author="Calum Mortimer" w:date="2020-04-01T16:06:00Z">
         <w:r>
           <w:rPr>
             <w:rFonts w:eastAsia="Times New Roman" w:cs="Times New Roman"/>
@@ -288,7 +301,7 @@
           <w:t xml:space="preserve"> or projects </w:t>
         </w:r>
       </w:ins>
-      <w:del w:id="13" w:author="Calum Mortimer" w:date="2020-04-01T16:06:00Z">
+      <w:del w:id="16" w:author="Calum Mortimer" w:date="2020-04-01T16:06:00Z">
         <w:r>
           <w:rPr>
             <w:rFonts w:eastAsia="Times New Roman" w:cs="Times New Roman"/>
@@ -309,7 +322,7 @@
       <w:pPr>
         <w:spacing w:before="240"/>
         <w:jc w:val="both"/>
-        <w:pPrChange w:id="14" w:author="Calum Mortimer" w:date="2020-04-01T16:07:00Z">
+        <w:pPrChange w:id="17" w:author="Calum Mortimer" w:date="2020-04-01T16:07:00Z">
           <w:pPr>
             <w:spacing w:before="240"/>
           </w:pPr>
@@ -335,7 +348,7 @@
           <w:numId w:val="10"/>
         </w:numPr>
       </w:pPr>
-      <w:commentRangeStart w:id="15"/>
+      <w:commentRangeStart w:id="18"/>
       <w:r>
         <w:t>Requirement gathering and analysis</w:t>
       </w:r>
@@ -387,14 +400,14 @@
     <w:p>
       <w:pPr>
         <w:jc w:val="both"/>
-        <w:pPrChange w:id="16" w:author="Calum Mortimer" w:date="2020-04-01T16:07:00Z">
+        <w:pPrChange w:id="19" w:author="Calum Mortimer" w:date="2020-04-01T16:07:00Z">
           <w:pPr/>
         </w:pPrChange>
       </w:pPr>
       <w:r>
         <w:t>Further to these topics is a section detailing the workflow and software development methodologies used within this software development project, and some discussion around why these methodologies were chosen and alternative paths which could</w:t>
       </w:r>
-      <w:ins w:id="17" w:author="Calum Mortimer" w:date="2020-04-01T16:07:00Z">
+      <w:ins w:id="20" w:author="Calum Mortimer" w:date="2020-04-01T16:07:00Z">
         <w:r>
           <w:t xml:space="preserve"> have</w:t>
         </w:r>
@@ -402,7 +415,7 @@
       <w:r>
         <w:t xml:space="preserve"> be</w:t>
       </w:r>
-      <w:ins w:id="18" w:author="Calum Mortimer" w:date="2020-04-01T16:07:00Z">
+      <w:ins w:id="21" w:author="Calum Mortimer" w:date="2020-04-01T16:07:00Z">
         <w:r>
           <w:t>en</w:t>
         </w:r>
@@ -418,12 +431,12 @@
       <w:r>
         <w:br w:type="page"/>
       </w:r>
-      <w:commentRangeEnd w:id="15"/>
+      <w:commentRangeEnd w:id="18"/>
       <w:r>
         <w:rPr>
           <w:rStyle w:val="CommentReference"/>
         </w:rPr>
-        <w:commentReference w:id="15"/>
+        <w:commentReference w:id="18"/>
       </w:r>
     </w:p>
     <w:p>
@@ -443,13 +456,13 @@
       <w:pPr>
         <w:spacing w:before="240"/>
         <w:rPr>
-          <w:del w:id="19" w:author="Calum Mortimer" w:date="2020-04-01T20:29:00Z"/>
-        </w:rPr>
-        <w:pPrChange w:id="20" w:author="Calum Mortimer" w:date="2020-04-01T20:29:00Z">
+          <w:del w:id="22" w:author="Calum Mortimer" w:date="2020-04-01T20:29:00Z"/>
+        </w:rPr>
+        <w:pPrChange w:id="23" w:author="Calum Mortimer" w:date="2020-04-01T20:29:00Z">
           <w:pPr/>
         </w:pPrChange>
       </w:pPr>
-      <w:del w:id="21" w:author="Calum Mortimer" w:date="2020-04-01T20:29:00Z">
+      <w:del w:id="24" w:author="Calum Mortimer" w:date="2020-04-01T20:29:00Z">
         <w:r>
           <w:delText>Target – 1000 words</w:delText>
         </w:r>
@@ -459,7 +472,7 @@
       <w:pPr>
         <w:spacing w:before="240"/>
         <w:jc w:val="both"/>
-        <w:pPrChange w:id="22" w:author="Calum Mortimer" w:date="2020-04-01T20:29:00Z">
+        <w:pPrChange w:id="25" w:author="Calum Mortimer" w:date="2020-04-01T20:29:00Z">
           <w:pPr>
             <w:jc w:val="both"/>
           </w:pPr>
@@ -618,7 +631,7 @@
       <w:pPr>
         <w:spacing w:before="240"/>
         <w:jc w:val="both"/>
-        <w:pPrChange w:id="23" w:author="Calum Mortimer" w:date="2020-04-01T20:30:00Z">
+        <w:pPrChange w:id="26" w:author="Calum Mortimer" w:date="2020-04-01T20:30:00Z">
           <w:pPr>
             <w:spacing w:before="240"/>
           </w:pPr>
@@ -663,12 +676,12 @@
       <w:r>
         <w:t xml:space="preserve"> This functionality is already available in several “off the shelf” software packages. One such example of a widely</w:t>
       </w:r>
-      <w:ins w:id="24" w:author="BOWEN, JONATHAN" w:date="2020-04-01T17:01:00Z">
+      <w:ins w:id="27" w:author="BOWEN, JONATHAN" w:date="2020-04-01T17:01:00Z">
         <w:r>
           <w:t>-</w:t>
         </w:r>
       </w:ins>
-      <w:del w:id="25" w:author="BOWEN, JONATHAN" w:date="2020-04-01T17:01:00Z">
+      <w:del w:id="28" w:author="BOWEN, JONATHAN" w:date="2020-04-01T17:01:00Z">
         <w:r>
           <w:delText xml:space="preserve"> </w:delText>
         </w:r>
@@ -691,36 +704,25 @@
       <w:r>
         <w:t>One difference which stands out versus “old</w:t>
       </w:r>
-      <w:ins w:id="26" w:author="BOWEN, JONATHAN" w:date="2020-04-01T17:01:00Z">
+      <w:ins w:id="29" w:author="BOWEN, JONATHAN" w:date="2020-04-01T17:01:00Z">
         <w:r>
           <w:t>-</w:t>
         </w:r>
       </w:ins>
-      <w:del w:id="27" w:author="BOWEN, JONATHAN" w:date="2020-04-01T17:01:00Z">
+      <w:del w:id="30" w:author="BOWEN, JONATHAN" w:date="2020-04-01T17:01:00Z">
         <w:r>
           <w:delText xml:space="preserve"> </w:delText>
         </w:r>
       </w:del>
       <w:r>
-        <w:t xml:space="preserve">school” timesheet recording is the client’s request for a </w:t>
-      </w:r>
-      <w:commentRangeStart w:id="28"/>
-      <w:r>
-        <w:t>disconnected mobile application</w:t>
-      </w:r>
-      <w:commentRangeEnd w:id="28"/>
-      <w:r>
-        <w:rPr>
-          <w:rStyle w:val="CommentReference"/>
-        </w:rPr>
-        <w:commentReference w:id="28"/>
-      </w:r>
-      <w:ins w:id="29" w:author="Calum Mortimer" w:date="2020-04-01T20:30:00Z">
+        <w:t>school” timesheet recording is the client’s request for a disconnected mobile application</w:t>
+      </w:r>
+      <w:ins w:id="31" w:author="Calum Mortimer" w:date="2020-04-01T20:30:00Z">
         <w:r>
           <w:t xml:space="preserve"> – i.e. a mobile app. which allows timesheets to be recorded while disconnected from the int</w:t>
         </w:r>
       </w:ins>
-      <w:ins w:id="30" w:author="Calum Mortimer" w:date="2020-04-01T20:31:00Z">
+      <w:ins w:id="32" w:author="Calum Mortimer" w:date="2020-04-01T20:31:00Z">
         <w:r>
           <w:t>ernet</w:t>
         </w:r>
@@ -947,7 +949,7 @@
           <w:numId w:val="1"/>
         </w:numPr>
         <w:rPr>
-          <w:del w:id="31" w:author="Calum Mortimer" w:date="2020-04-01T20:31:00Z"/>
+          <w:del w:id="33" w:author="Calum Mortimer" w:date="2020-04-01T20:31:00Z"/>
         </w:rPr>
       </w:pPr>
       <w:r>
@@ -962,11 +964,11 @@
           <w:ilvl w:val="0"/>
           <w:numId w:val="1"/>
         </w:numPr>
-        <w:pPrChange w:id="32" w:author="Calum Mortimer" w:date="2020-04-01T20:31:00Z">
+        <w:pPrChange w:id="34" w:author="Calum Mortimer" w:date="2020-04-01T20:31:00Z">
           <w:pPr/>
         </w:pPrChange>
       </w:pPr>
-      <w:del w:id="33" w:author="Calum Mortimer" w:date="2020-04-01T20:31:00Z">
+      <w:del w:id="35" w:author="Calum Mortimer" w:date="2020-04-01T20:31:00Z">
         <w:r>
           <w:delText>Target – 1000 words</w:delText>
         </w:r>
@@ -976,7 +978,7 @@
       <w:pPr>
         <w:spacing w:before="240"/>
         <w:jc w:val="both"/>
-        <w:pPrChange w:id="34" w:author="Calum Mortimer" w:date="2020-04-01T20:32:00Z">
+        <w:pPrChange w:id="36" w:author="Calum Mortimer" w:date="2020-04-01T20:32:00Z">
           <w:pPr/>
         </w:pPrChange>
       </w:pPr>
@@ -986,7 +988,7 @@
       <w:r>
         <w:t xml:space="preserve"> in the previous </w:t>
       </w:r>
-      <w:del w:id="35" w:author="BOWEN, JONATHAN" w:date="2020-04-01T17:02:00Z">
+      <w:del w:id="37" w:author="BOWEN, JONATHAN" w:date="2020-04-01T17:02:00Z">
         <w:r>
           <w:delText xml:space="preserve">design </w:delText>
         </w:r>
@@ -1000,7 +1002,7 @@
       <w:r>
         <w:t>gn technique called</w:t>
       </w:r>
-      <w:del w:id="36" w:author="BOWEN, JONATHAN" w:date="2020-04-01T17:02:00Z">
+      <w:del w:id="38" w:author="BOWEN, JONATHAN" w:date="2020-04-01T17:02:00Z">
         <w:r>
           <w:delText xml:space="preserve"> (physical)</w:delText>
         </w:r>
@@ -1027,19 +1029,19 @@
     <w:p>
       <w:pPr>
         <w:jc w:val="both"/>
-        <w:pPrChange w:id="37" w:author="Calum Mortimer" w:date="2020-04-01T20:32:00Z">
+        <w:pPrChange w:id="39" w:author="Calum Mortimer" w:date="2020-04-01T20:32:00Z">
           <w:pPr/>
         </w:pPrChange>
       </w:pPr>
       <w:r>
         <w:t xml:space="preserve">This brainstorming method is useful for establishing the classes and data </w:t>
       </w:r>
-      <w:del w:id="38" w:author="Calum Mortimer" w:date="2020-04-01T21:13:00Z">
+      <w:del w:id="40" w:author="Calum Mortimer" w:date="2020-04-01T21:13:00Z">
         <w:r>
           <w:delText xml:space="preserve">that </w:delText>
         </w:r>
       </w:del>
-      <w:ins w:id="39" w:author="Calum Mortimer" w:date="2020-04-01T21:13:00Z">
+      <w:ins w:id="41" w:author="Calum Mortimer" w:date="2020-04-01T21:13:00Z">
         <w:r>
           <w:t>which</w:t>
         </w:r>
@@ -1052,7 +1054,7 @@
       </w:r>
       <w:r>
         <w:rPr>
-          <w:rPrChange w:id="40" w:author="BOWEN, JONATHAN" w:date="2020-04-01T17:02:00Z">
+          <w:rPrChange w:id="42" w:author="BOWEN, JONATHAN" w:date="2020-04-01T17:02:00Z">
             <w:rPr>
               <w:highlight w:val="yellow"/>
             </w:rPr>
@@ -1063,7 +1065,7 @@
       <w:r>
         <w:t xml:space="preserve"> we designate as a class is written on an index card, then it</w:t>
       </w:r>
-      <w:del w:id="41" w:author="Calum Mortimer" w:date="2020-04-01T21:13:00Z">
+      <w:del w:id="43" w:author="Calum Mortimer" w:date="2020-04-01T21:13:00Z">
         <w:r>
           <w:delText>’</w:delText>
         </w:r>
@@ -1077,12 +1079,12 @@
       <w:r>
         <w:t xml:space="preserve">inference the final section, by listing the other classes </w:t>
       </w:r>
-      <w:del w:id="42" w:author="Calum Mortimer" w:date="2020-04-01T21:13:00Z">
+      <w:del w:id="44" w:author="Calum Mortimer" w:date="2020-04-01T21:13:00Z">
         <w:r>
           <w:delText xml:space="preserve">that </w:delText>
         </w:r>
       </w:del>
-      <w:ins w:id="43" w:author="Calum Mortimer" w:date="2020-04-01T21:13:00Z">
+      <w:ins w:id="45" w:author="Calum Mortimer" w:date="2020-04-01T21:13:00Z">
         <w:r>
           <w:t>which</w:t>
         </w:r>
@@ -1097,7 +1099,7 @@
     <w:p>
       <w:pPr>
         <w:jc w:val="both"/>
-        <w:pPrChange w:id="44" w:author="Calum Mortimer" w:date="2020-04-01T20:32:00Z">
+        <w:pPrChange w:id="46" w:author="Calum Mortimer" w:date="2020-04-01T20:32:00Z">
           <w:pPr/>
         </w:pPrChange>
       </w:pPr>
@@ -1110,12 +1112,12 @@
       <w:r>
         <w:t>setbacks later in the development process. Furthermore, the CRC cards serve a</w:t>
       </w:r>
-      <w:ins w:id="45" w:author="BOWEN, JONATHAN" w:date="2020-04-01T17:03:00Z">
+      <w:ins w:id="47" w:author="BOWEN, JONATHAN" w:date="2020-04-01T17:03:00Z">
         <w:r>
           <w:t xml:space="preserve">n additional </w:t>
         </w:r>
       </w:ins>
-      <w:del w:id="46" w:author="BOWEN, JONATHAN" w:date="2020-04-01T17:03:00Z">
+      <w:del w:id="48" w:author="BOWEN, JONATHAN" w:date="2020-04-01T17:03:00Z">
         <w:r>
           <w:delText xml:space="preserve"> dual-</w:delText>
         </w:r>
@@ -1129,12 +1131,12 @@
       <w:r>
         <w:t xml:space="preserve"> providing an unambiguous, </w:t>
       </w:r>
-      <w:del w:id="47" w:author="BOWEN, JONATHAN" w:date="2020-04-01T17:03:00Z">
+      <w:del w:id="49" w:author="BOWEN, JONATHAN" w:date="2020-04-01T17:03:00Z">
         <w:r>
           <w:delText xml:space="preserve">strong </w:delText>
         </w:r>
       </w:del>
-      <w:ins w:id="48" w:author="BOWEN, JONATHAN" w:date="2020-04-01T17:03:00Z">
+      <w:ins w:id="50" w:author="BOWEN, JONATHAN" w:date="2020-04-01T17:03:00Z">
         <w:r>
           <w:t xml:space="preserve">structured </w:t>
         </w:r>
@@ -1146,19 +1148,19 @@
     <w:p>
       <w:pPr>
         <w:jc w:val="both"/>
-        <w:pPrChange w:id="49" w:author="Calum Mortimer" w:date="2020-04-01T20:32:00Z">
+        <w:pPrChange w:id="51" w:author="Calum Mortimer" w:date="2020-04-01T20:32:00Z">
           <w:pPr/>
         </w:pPrChange>
       </w:pPr>
       <w:r>
         <w:t xml:space="preserve">The use of CRC cards uncovered design challenges </w:t>
       </w:r>
-      <w:del w:id="50" w:author="Calum Mortimer" w:date="2020-04-01T21:14:00Z">
+      <w:del w:id="52" w:author="Calum Mortimer" w:date="2020-04-01T21:14:00Z">
         <w:r>
           <w:delText xml:space="preserve">that </w:delText>
         </w:r>
       </w:del>
-      <w:ins w:id="51" w:author="Calum Mortimer" w:date="2020-04-01T21:14:00Z">
+      <w:ins w:id="53" w:author="Calum Mortimer" w:date="2020-04-01T21:14:00Z">
         <w:r>
           <w:t xml:space="preserve">which </w:t>
         </w:r>
@@ -1176,14 +1178,14 @@
     <w:p>
       <w:pPr>
         <w:jc w:val="both"/>
-        <w:pPrChange w:id="52" w:author="Calum Mortimer" w:date="2020-04-01T20:32:00Z">
+        <w:pPrChange w:id="54" w:author="Calum Mortimer" w:date="2020-04-01T20:32:00Z">
           <w:pPr/>
         </w:pPrChange>
       </w:pPr>
       <w:r>
         <w:t>The team also made use of another conceptual modelling process that is</w:t>
       </w:r>
-      <w:ins w:id="53" w:author="BOWEN, JONATHAN" w:date="2020-04-01T17:03:00Z">
+      <w:ins w:id="55" w:author="BOWEN, JONATHAN" w:date="2020-04-01T17:03:00Z">
         <w:r>
           <w:t xml:space="preserve"> conceptually</w:t>
         </w:r>
@@ -1199,12 +1201,12 @@
       <w:r>
         <w:t xml:space="preserve"> CRC cards - a class diagram. The main purpose of such diagrams is to describe the architecture of </w:t>
       </w:r>
-      <w:del w:id="54" w:author="BOWEN, JONATHAN" w:date="2020-04-01T17:03:00Z">
+      <w:del w:id="56" w:author="BOWEN, JONATHAN" w:date="2020-04-01T17:03:00Z">
         <w:r>
           <w:delText xml:space="preserve">our </w:delText>
         </w:r>
       </w:del>
-      <w:ins w:id="55" w:author="BOWEN, JONATHAN" w:date="2020-04-01T17:03:00Z">
+      <w:ins w:id="57" w:author="BOWEN, JONATHAN" w:date="2020-04-01T17:03:00Z">
         <w:r>
           <w:t xml:space="preserve">the </w:t>
         </w:r>
@@ -1238,28 +1240,6 @@
       </w:r>
       <w:r>
         <w:t xml:space="preserve"> class.</w:t>
-      </w:r>
-    </w:p>
-    <w:p>
-      <w:pPr>
-        <w:jc w:val="both"/>
-        <w:pPrChange w:id="56" w:author="Calum Mortimer" w:date="2020-04-01T20:32:00Z">
-          <w:pPr/>
-        </w:pPrChange>
-      </w:pPr>
-      <w:r>
-        <w:t>Another design method we employed in this stage was the use of design patterns. which bring a plethora of benefits to the project by providing reliable, known solutions to common problems encountered in any software design stage. Not only are time and money saved by not having to write and test the software/procedure anew, but time is also saved in the design stage by not having to create, from scratch, a certain procedure nor do we have to consider too deeply the implications of its implementation. Only a relatively small amount of effort will be needed to integrate any relevant frameworks with our code.</w:t>
-      </w:r>
-    </w:p>
-    <w:p>
-      <w:pPr>
-        <w:jc w:val="both"/>
-        <w:pPrChange w:id="57" w:author="Calum Mortimer" w:date="2020-04-01T20:32:00Z">
-          <w:pPr/>
-        </w:pPrChange>
-      </w:pPr>
-      <w:r>
-        <w:t>The team identified at least one design pattern that would prove useful in our design - the singleton - which ensures that only one instance of a class can exist. In this case, our system would only want one ‘master’ timetable to exist to prevent the time-booking conflicts that would very quickly occur if multiple timetables where instantiated. Furthermore, it was discussed that a singleton could be beneficial in instantiating only one database connection that could be shared my multiple users, as each user opening a new connection could result in excessive server loads – dependent on the number of users.</w:t>
       </w:r>
     </w:p>
     <w:p>
@@ -1270,160 +1250,225 @@
         </w:pPrChange>
       </w:pPr>
       <w:r>
-        <w:t>A further use of design patterns that we intended to use was an ‘Observer’. This pattern allows an object (the subject) – in our case,</w:t>
-      </w:r>
-      <w:commentRangeStart w:id="59"/>
-      <w:r>
-        <w:t xml:space="preserve"> the timetable, a slot within the timetable, or an activity booked in a slot – to maintain a list of dependent objects (the observers). When a change is detected in the subject, the observers are notified of that change. As an example, this pattern would be especially useful to communicate booking changes to all users (observers) that have been invited to the meeting (subject).</w:t>
-      </w:r>
-      <w:commentRangeEnd w:id="59"/>
-      <w:r>
-        <w:rPr>
-          <w:rStyle w:val="CommentReference"/>
-        </w:rPr>
-        <w:commentReference w:id="59"/>
-      </w:r>
-    </w:p>
-    <w:p>
-      <w:pPr>
-        <w:jc w:val="both"/>
-        <w:pPrChange w:id="60" w:author="Calum Mortimer" w:date="2020-04-01T20:32:00Z">
+        <w:t>Another design method we employed in this stage was the use of design patterns. which bring a plethora of benefits to the project by providing reliable, known solutions to common problems encountered in any software design stage. Not only are time and money saved by not having to write and test the software/procedure anew, but time is also saved in the design stage by not having to create, from scratch, a certain procedure nor do we have to consider too deeply the implications of its implementation. Only a relatively small amount of effort will be needed to integrate any relevant frameworks with our code.</w:t>
+      </w:r>
+    </w:p>
+    <w:p>
+      <w:pPr>
+        <w:jc w:val="both"/>
+        <w:pPrChange w:id="59" w:author="Calum Mortimer" w:date="2020-04-01T20:32:00Z">
           <w:pPr/>
         </w:pPrChange>
       </w:pPr>
-      <w:proofErr w:type="gramStart"/>
-      <w:r>
-        <w:lastRenderedPageBreak/>
-        <w:t>Similar to</w:t>
-      </w:r>
-      <w:proofErr w:type="gramEnd"/>
-      <w:r>
-        <w:t xml:space="preserve"> design patterns, the team also considered various</w:t>
-      </w:r>
-      <w:r>
-        <w:t xml:space="preserve"> Java</w:t>
-      </w:r>
-      <w:r>
-        <w:t xml:space="preserve"> frameworks and common architectures.</w:t>
-      </w:r>
-      <w:r>
-        <w:t xml:space="preserve"> </w:t>
-      </w:r>
-      <w:r>
-        <w:t>Such frameworks can range from pre-designed code ‘skeletons’ that solve a common design problem, with space left to add your own code, to virtually complete applications that require very little customisation. As established in section 2.1 of this report, the client’s requirements (at face value) can be met by several off-the-shelf solutions. Indeed, this could be to our advantage as it suggests that frameworks already exist for this kind of application. Should the client still require a custom solution, such frameworks could save much development time and lead to a more timeous delivery of the product to the client.</w:t>
-      </w:r>
-    </w:p>
-    <w:p>
-      <w:pPr>
-        <w:jc w:val="both"/>
-        <w:rPr>
-          <w:ins w:id="61" w:author="BOWEN, JONATHAN" w:date="2020-04-01T17:05:00Z"/>
+      <w:r>
+        <w:t xml:space="preserve">The team identified at least one design pattern that would prove useful in our design - the singleton - which ensures that only one instance of a class can exist. In this case, our system would only want one ‘master’ timetable to exist to prevent the time-booking conflicts that would very quickly occur if multiple timetables where instantiated. Furthermore, it was discussed that a singleton could be beneficial in instantiating only one database connection that could be shared my multiple users, as each user opening a new connection could result in excessive server loads – dependent on the number of </w:t>
+      </w:r>
+      <w:commentRangeStart w:id="60"/>
+      <w:r>
+        <w:t>users</w:t>
+      </w:r>
+      <w:commentRangeEnd w:id="60"/>
+      <w:r>
+        <w:rPr>
+          <w:rStyle w:val="CommentReference"/>
+        </w:rPr>
+        <w:commentReference w:id="60"/>
+      </w:r>
+      <w:r>
+        <w:t>.</w:t>
+      </w:r>
+    </w:p>
+    <w:p>
+      <w:pPr>
+        <w:jc w:val="both"/>
+        <w:rPr>
+          <w:del w:id="61" w:author="Calum Mortimer" w:date="2020-04-01T22:27:00Z"/>
         </w:rPr>
         <w:pPrChange w:id="62" w:author="Calum Mortimer" w:date="2020-04-01T20:32:00Z">
           <w:pPr/>
         </w:pPrChange>
       </w:pPr>
-      <w:r>
-        <w:t xml:space="preserve">The common architecture that we would likely employ is the client/server architecture. The server controls clients’ access to </w:t>
-      </w:r>
-      <w:commentRangeStart w:id="63"/>
-      <w:r>
-        <w:t xml:space="preserve">the timetable </w:t>
-      </w:r>
-      <w:commentRangeEnd w:id="63"/>
-      <w:r>
-        <w:rPr>
-          <w:rStyle w:val="CommentReference"/>
-        </w:rPr>
-        <w:commentReference w:id="63"/>
-      </w:r>
-      <w:r>
-        <w:t>and provides</w:t>
-      </w:r>
-      <w:ins w:id="64" w:author="BOWEN, JONATHAN" w:date="2020-04-01T17:04:00Z">
-        <w:r>
-          <w:t xml:space="preserve"> an avenue of</w:t>
-        </w:r>
-      </w:ins>
-      <w:r>
-        <w:t xml:space="preserve"> easy maintenance </w:t>
-      </w:r>
-      <w:ins w:id="65" w:author="BOWEN, JONATHAN" w:date="2020-04-01T17:04:00Z">
-        <w:r>
-          <w:t>as only</w:t>
-        </w:r>
-      </w:ins>
-      <w:del w:id="66" w:author="BOWEN, JONATHAN" w:date="2020-04-01T17:04:00Z">
-        <w:r>
-          <w:delText>of</w:delText>
+      <w:del w:id="63" w:author="Calum Mortimer" w:date="2020-04-01T22:27:00Z">
+        <w:r>
+          <w:delText>A further use of design patterns that we intended to use was an ‘Observer’. This pattern allows an object (the subject) – in our case,</w:delText>
+        </w:r>
+        <w:commentRangeStart w:id="64"/>
+        <w:r>
+          <w:delText xml:space="preserve"> the timetable, a slot within the timetable, or an activity booked in a slot – to maintain a list of dependent objects (the observers). When a change is detected in the subject, the observers are notified of that change. As an example, this pattern would be especially useful to communicate booking changes to all users (observers) that have been invited to the meeting (subject).</w:delText>
+        </w:r>
+        <w:commentRangeEnd w:id="64"/>
+        <w:r>
+          <w:rPr>
+            <w:rStyle w:val="CommentReference"/>
+          </w:rPr>
+          <w:commentReference w:id="64"/>
         </w:r>
       </w:del>
-      <w:r>
-        <w:t xml:space="preserve"> a single timetable </w:t>
-      </w:r>
-      <w:del w:id="67" w:author="BOWEN, JONATHAN" w:date="2020-04-01T17:04:00Z">
-        <w:r>
-          <w:delText xml:space="preserve">that </w:delText>
-        </w:r>
-      </w:del>
-      <w:r>
-        <w:t xml:space="preserve">is updated by </w:t>
-      </w:r>
-      <w:del w:id="68" w:author="BOWEN, JONATHAN" w:date="2020-04-01T17:04:00Z">
-        <w:r>
-          <w:delText xml:space="preserve">many </w:delText>
-        </w:r>
-      </w:del>
-      <w:ins w:id="69" w:author="BOWEN, JONATHAN" w:date="2020-04-01T17:04:00Z">
-        <w:r>
-          <w:t xml:space="preserve">numerous </w:t>
-        </w:r>
-      </w:ins>
-      <w:r>
-        <w:t>client requests. Linking this architecture with a relevant framework would give us a very strong foundation from which we can customise</w:t>
-      </w:r>
-      <w:ins w:id="70" w:author="BOWEN, JONATHAN" w:date="2020-04-01T17:04:00Z">
-        <w:r>
-          <w:t xml:space="preserve"> and develop the application</w:t>
-        </w:r>
-      </w:ins>
-      <w:r>
-        <w:t xml:space="preserve"> until all</w:t>
-      </w:r>
-      <w:del w:id="71" w:author="BOWEN, JONATHAN" w:date="2020-04-01T17:04:00Z">
-        <w:r>
-          <w:delText xml:space="preserve"> of</w:delText>
-        </w:r>
-      </w:del>
-      <w:r>
-        <w:t xml:space="preserve"> the client’s requirements are met. </w:t>
-      </w:r>
-      <w:r>
-        <w:t xml:space="preserve">One example of a framework we considered was Spring. Initially introduced to us </w:t>
-      </w:r>
-      <w:r>
-        <w:t>during</w:t>
-      </w:r>
-      <w:r>
-        <w:t xml:space="preserve"> our laboratory sessions, the spring framework was found to be especially advantageous for java and web application development.</w:t>
-      </w:r>
-      <w:ins w:id="72" w:author="BOWEN, JONATHAN" w:date="2020-04-01T17:05:00Z">
-        <w:r>
-          <w:t>\</w:t>
-        </w:r>
-      </w:ins>
-    </w:p>
-    <w:p>
-      <w:pPr>
-        <w:jc w:val="both"/>
-        <w:rPr>
-          <w:ins w:id="73" w:author="BOWEN, JONATHAN" w:date="2020-04-01T17:05:00Z"/>
-        </w:rPr>
-        <w:pPrChange w:id="74" w:author="Calum Mortimer" w:date="2020-04-01T20:32:00Z">
+    </w:p>
+    <w:p>
+      <w:pPr>
+        <w:jc w:val="both"/>
+        <w:pPrChange w:id="65" w:author="Calum Mortimer" w:date="2020-04-01T20:32:00Z">
           <w:pPr/>
         </w:pPrChange>
       </w:pPr>
-      <w:ins w:id="75" w:author="BOWEN, JONATHAN" w:date="2020-04-01T17:05:00Z">
+      <w:proofErr w:type="gramStart"/>
+      <w:r>
+        <w:t>Similar to</w:t>
+      </w:r>
+      <w:proofErr w:type="gramEnd"/>
+      <w:r>
+        <w:t xml:space="preserve"> design patterns, the team also considered various</w:t>
+      </w:r>
+      <w:r>
+        <w:t xml:space="preserve"> Java</w:t>
+      </w:r>
+      <w:r>
+        <w:t xml:space="preserve"> frameworks and common architectures.</w:t>
+      </w:r>
+      <w:r>
+        <w:t xml:space="preserve"> </w:t>
+      </w:r>
+      <w:r>
+        <w:t xml:space="preserve">Such frameworks can range from pre-designed code ‘skeletons’ that solve a common design problem, with space left to add your own code, to virtually complete applications that require very little customisation. As established in section 2.1 of this report, the client’s requirements (at face value) can be met by several off-the-shelf solutions. Indeed, this could be to our advantage as it </w:t>
+      </w:r>
+      <w:r>
+        <w:lastRenderedPageBreak/>
+        <w:t>suggests that frameworks already exist for this kind of application. Should the client still require a custom solution, such frameworks could save much development time and lead to a more timeous delivery of the product to the client.</w:t>
+      </w:r>
+    </w:p>
+    <w:p>
+      <w:pPr>
+        <w:jc w:val="both"/>
+        <w:rPr>
+          <w:ins w:id="66" w:author="BOWEN, JONATHAN" w:date="2020-04-01T17:05:00Z"/>
+        </w:rPr>
+        <w:pPrChange w:id="67" w:author="Calum Mortimer" w:date="2020-04-01T20:32:00Z">
+          <w:pPr/>
+        </w:pPrChange>
+      </w:pPr>
+      <w:r>
+        <w:t xml:space="preserve">The common architecture that we would likely employ is the client/server architecture. The server controls clients’ access to the </w:t>
+      </w:r>
+      <w:del w:id="68" w:author="Calum Mortimer" w:date="2020-04-01T22:28:00Z">
+        <w:r>
+          <w:delText xml:space="preserve">timetable </w:delText>
+        </w:r>
+      </w:del>
+      <w:ins w:id="69" w:author="Calum Mortimer" w:date="2020-04-01T22:28:00Z">
+        <w:r>
+          <w:t xml:space="preserve">database </w:t>
+        </w:r>
+      </w:ins>
+      <w:r>
+        <w:t>and provides</w:t>
+      </w:r>
+      <w:ins w:id="70" w:author="BOWEN, JONATHAN" w:date="2020-04-01T17:04:00Z">
+        <w:r>
+          <w:t xml:space="preserve"> an avenue of</w:t>
+        </w:r>
+      </w:ins>
+      <w:r>
+        <w:t xml:space="preserve"> easy maintenance </w:t>
+      </w:r>
+      <w:ins w:id="71" w:author="BOWEN, JONATHAN" w:date="2020-04-01T17:04:00Z">
+        <w:r>
+          <w:t>as only</w:t>
+        </w:r>
+      </w:ins>
+      <w:del w:id="72" w:author="BOWEN, JONATHAN" w:date="2020-04-01T17:04:00Z">
+        <w:r>
+          <w:delText>of</w:delText>
+        </w:r>
+      </w:del>
+      <w:ins w:id="73" w:author="Calum Mortimer" w:date="2020-04-01T22:28:00Z">
+        <w:r>
+          <w:t xml:space="preserve"> single rows are </w:t>
+        </w:r>
+      </w:ins>
+      <w:del w:id="74" w:author="Calum Mortimer" w:date="2020-04-01T22:28:00Z">
+        <w:r>
+          <w:delText xml:space="preserve"> a single timetable </w:delText>
+        </w:r>
+      </w:del>
+      <w:del w:id="75" w:author="BOWEN, JONATHAN" w:date="2020-04-01T17:04:00Z">
+        <w:r>
+          <w:delText xml:space="preserve">that </w:delText>
+        </w:r>
+      </w:del>
+      <w:del w:id="76" w:author="Calum Mortimer" w:date="2020-04-01T22:28:00Z">
+        <w:r>
+          <w:delText xml:space="preserve">is </w:delText>
+        </w:r>
+      </w:del>
+      <w:r>
+        <w:t xml:space="preserve">updated </w:t>
+      </w:r>
+      <w:ins w:id="77" w:author="Calum Mortimer" w:date="2020-04-01T22:28:00Z">
+        <w:r>
+          <w:t xml:space="preserve">at a time </w:t>
+        </w:r>
+      </w:ins>
+      <w:r>
+        <w:t xml:space="preserve">by </w:t>
+      </w:r>
+      <w:del w:id="78" w:author="BOWEN, JONATHAN" w:date="2020-04-01T17:04:00Z">
+        <w:r>
+          <w:delText xml:space="preserve">many </w:delText>
+        </w:r>
+      </w:del>
+      <w:ins w:id="79" w:author="BOWEN, JONATHAN" w:date="2020-04-01T17:04:00Z">
+        <w:r>
+          <w:t xml:space="preserve">numerous </w:t>
+        </w:r>
+      </w:ins>
+      <w:r>
+        <w:t>client requests. Linking this architecture with a relevant framework would give us a very strong foundation from which we can customise</w:t>
+      </w:r>
+      <w:ins w:id="80" w:author="BOWEN, JONATHAN" w:date="2020-04-01T17:04:00Z">
+        <w:r>
+          <w:t xml:space="preserve"> and develop the application</w:t>
+        </w:r>
+      </w:ins>
+      <w:r>
+        <w:t xml:space="preserve"> until all</w:t>
+      </w:r>
+      <w:del w:id="81" w:author="BOWEN, JONATHAN" w:date="2020-04-01T17:04:00Z">
+        <w:r>
+          <w:delText xml:space="preserve"> of</w:delText>
+        </w:r>
+      </w:del>
+      <w:r>
+        <w:t xml:space="preserve"> the client’s requirements are met. </w:t>
+      </w:r>
+      <w:r>
+        <w:t xml:space="preserve">One example of a framework we considered was Spring. Initially introduced to us </w:t>
+      </w:r>
+      <w:r>
+        <w:t>during</w:t>
+      </w:r>
+      <w:r>
+        <w:t xml:space="preserve"> our laboratory sessions, the spring framework was found to be especially advantageous for java and web application development.</w:t>
+      </w:r>
+      <w:ins w:id="82" w:author="BOWEN, JONATHAN" w:date="2020-04-01T17:05:00Z">
+        <w:del w:id="83" w:author="Calum Mortimer" w:date="2020-04-01T22:29:00Z">
+          <w:r>
+            <w:delText>\</w:delText>
+          </w:r>
+        </w:del>
+      </w:ins>
+    </w:p>
+    <w:p>
+      <w:pPr>
+        <w:jc w:val="both"/>
+        <w:rPr>
+          <w:ins w:id="84" w:author="BOWEN, JONATHAN" w:date="2020-04-01T17:05:00Z"/>
+        </w:rPr>
+        <w:pPrChange w:id="85" w:author="Calum Mortimer" w:date="2020-04-01T20:32:00Z">
+          <w:pPr/>
+        </w:pPrChange>
+      </w:pPr>
+      <w:ins w:id="86" w:author="BOWEN, JONATHAN" w:date="2020-04-01T17:05:00Z">
         <w:r>
           <w:t xml:space="preserve">By combining the advantages of the </w:t>
         </w:r>
@@ -1463,13 +1508,13 @@
       <w:pPr>
         <w:jc w:val="both"/>
         <w:rPr>
-          <w:del w:id="76" w:author="Calum Mortimer" w:date="2020-04-01T21:17:00Z"/>
-        </w:rPr>
-        <w:pPrChange w:id="77" w:author="Calum Mortimer" w:date="2020-04-01T21:18:00Z">
+          <w:del w:id="87" w:author="Calum Mortimer" w:date="2020-04-01T21:17:00Z"/>
+        </w:rPr>
+        <w:pPrChange w:id="88" w:author="Calum Mortimer" w:date="2020-04-01T21:18:00Z">
           <w:pPr/>
         </w:pPrChange>
       </w:pPr>
-      <w:del w:id="78" w:author="Calum Mortimer" w:date="2020-04-01T21:17:00Z">
+      <w:del w:id="89" w:author="Calum Mortimer" w:date="2020-04-01T21:17:00Z">
         <w:r>
           <w:delText>Target – 1000 words</w:delText>
         </w:r>
@@ -1479,54 +1524,54 @@
       <w:pPr>
         <w:spacing w:before="240"/>
         <w:jc w:val="both"/>
-        <w:pPrChange w:id="79" w:author="Calum Mortimer" w:date="2020-04-01T21:18:00Z">
+        <w:pPrChange w:id="90" w:author="Calum Mortimer" w:date="2020-04-01T21:18:00Z">
           <w:pPr/>
         </w:pPrChange>
       </w:pPr>
       <w:r>
         <w:t xml:space="preserve">In order to construct the program, the team elected to use Java to construct the business logic. Java is </w:t>
       </w:r>
-      <w:del w:id="80" w:author="Calum Mortimer" w:date="2020-04-01T21:19:00Z">
+      <w:del w:id="91" w:author="Calum Mortimer" w:date="2020-04-01T21:19:00Z">
         <w:r>
           <w:delText xml:space="preserve">comprehensive enough to cover all of the use-cases and commonly used for this kind </w:delText>
         </w:r>
       </w:del>
-      <w:ins w:id="81" w:author="Calum Mortimer" w:date="2020-04-01T21:19:00Z">
+      <w:ins w:id="92" w:author="Calum Mortimer" w:date="2020-04-01T21:19:00Z">
         <w:r>
           <w:t xml:space="preserve">a </w:t>
         </w:r>
       </w:ins>
-      <w:ins w:id="82" w:author="Calum Mortimer" w:date="2020-04-01T21:20:00Z">
+      <w:ins w:id="93" w:author="Calum Mortimer" w:date="2020-04-01T21:20:00Z">
         <w:r>
           <w:t>general purpose programming language which is likely to support all of the required back-end functionality</w:t>
         </w:r>
       </w:ins>
-      <w:del w:id="83" w:author="Calum Mortimer" w:date="2020-04-01T21:19:00Z">
+      <w:del w:id="94" w:author="Calum Mortimer" w:date="2020-04-01T21:19:00Z">
         <w:r>
           <w:delText>of application</w:delText>
         </w:r>
       </w:del>
-      <w:ins w:id="84" w:author="Calum Mortimer" w:date="2020-04-01T21:20:00Z">
+      <w:ins w:id="95" w:author="Calum Mortimer" w:date="2020-04-01T21:20:00Z">
         <w:r>
           <w:t xml:space="preserve">, and it is the programming language </w:t>
         </w:r>
       </w:ins>
-      <w:ins w:id="85" w:author="Calum Mortimer" w:date="2020-04-01T21:21:00Z">
+      <w:ins w:id="96" w:author="Calum Mortimer" w:date="2020-04-01T21:21:00Z">
         <w:r>
           <w:t xml:space="preserve">the team have the most experience </w:t>
         </w:r>
       </w:ins>
-      <w:ins w:id="86" w:author="Calum Mortimer" w:date="2020-04-01T21:23:00Z">
+      <w:ins w:id="97" w:author="Calum Mortimer" w:date="2020-04-01T21:23:00Z">
         <w:r>
           <w:t>with</w:t>
         </w:r>
       </w:ins>
-      <w:ins w:id="87" w:author="Calum Mortimer" w:date="2020-04-01T21:21:00Z">
+      <w:ins w:id="98" w:author="Calum Mortimer" w:date="2020-04-01T21:21:00Z">
         <w:r>
           <w:t xml:space="preserve"> using. This means that the developed product is likely to be quick to market. </w:t>
         </w:r>
       </w:ins>
-      <w:del w:id="88" w:author="Calum Mortimer" w:date="2020-04-01T21:20:00Z">
+      <w:del w:id="99" w:author="Calum Mortimer" w:date="2020-04-01T21:20:00Z">
         <w:r>
           <w:delText>. Most importantly, the team already has experience with programming in Java.</w:delText>
         </w:r>
@@ -1535,11 +1580,11 @@
     <w:p>
       <w:pPr>
         <w:jc w:val="both"/>
-        <w:pPrChange w:id="89" w:author="Calum Mortimer" w:date="2020-04-01T21:18:00Z">
+        <w:pPrChange w:id="100" w:author="Calum Mortimer" w:date="2020-04-01T21:18:00Z">
           <w:pPr/>
         </w:pPrChange>
       </w:pPr>
-      <w:del w:id="90" w:author="Calum Mortimer" w:date="2020-04-01T21:18:00Z">
+      <w:del w:id="101" w:author="Calum Mortimer" w:date="2020-04-01T21:18:00Z">
         <w:r>
           <w:delText xml:space="preserve">    </w:delText>
         </w:r>
@@ -1547,12 +1592,12 @@
       <w:r>
         <w:t xml:space="preserve">Starting from the classes and methods identified during design, we set out method signatures and unit tests (using JUnit) to drive development. We use test-driven development like this </w:t>
       </w:r>
-      <w:del w:id="91" w:author="BOWEN, JONATHAN" w:date="2020-04-01T17:05:00Z">
+      <w:del w:id="102" w:author="BOWEN, JONATHAN" w:date="2020-04-01T17:05:00Z">
         <w:r>
           <w:delText>in order to</w:delText>
         </w:r>
       </w:del>
-      <w:ins w:id="92" w:author="BOWEN, JONATHAN" w:date="2020-04-01T17:05:00Z">
+      <w:ins w:id="103" w:author="BOWEN, JONATHAN" w:date="2020-04-01T17:05:00Z">
         <w:r>
           <w:t>so that we can</w:t>
         </w:r>
@@ -1560,12 +1605,12 @@
       <w:r>
         <w:t xml:space="preserve"> ensure that our code meets the API specifications necessary to integrate it with other systems and code generated by other team members and, more generally, </w:t>
       </w:r>
-      <w:del w:id="93" w:author="BOWEN, JONATHAN" w:date="2020-04-01T17:05:00Z">
+      <w:del w:id="104" w:author="BOWEN, JONATHAN" w:date="2020-04-01T17:05:00Z">
         <w:r>
           <w:delText>in order to</w:delText>
         </w:r>
       </w:del>
-      <w:ins w:id="94" w:author="BOWEN, JONATHAN" w:date="2020-04-01T17:05:00Z">
+      <w:ins w:id="105" w:author="BOWEN, JONATHAN" w:date="2020-04-01T17:05:00Z">
         <w:r>
           <w:t>to</w:t>
         </w:r>
@@ -1577,48 +1622,57 @@
     <w:p>
       <w:pPr>
         <w:jc w:val="both"/>
-        <w:pPrChange w:id="95" w:author="Calum Mortimer" w:date="2020-04-01T21:18:00Z">
+        <w:pPrChange w:id="106" w:author="Calum Mortimer" w:date="2020-04-01T21:18:00Z">
           <w:pPr/>
         </w:pPrChange>
       </w:pPr>
-      <w:commentRangeStart w:id="96"/>
-      <w:del w:id="97" w:author="Calum Mortimer" w:date="2020-04-01T21:18:00Z">
+      <w:del w:id="107" w:author="Calum Mortimer" w:date="2020-04-01T21:18:00Z">
         <w:r>
           <w:delText xml:space="preserve">    </w:delText>
         </w:r>
       </w:del>
       <w:r>
-        <w:t xml:space="preserve">Another </w:t>
-      </w:r>
-      <w:commentRangeStart w:id="98"/>
-      <w:r>
-        <w:rPr>
-          <w:highlight w:val="yellow"/>
-          <w:rPrChange w:id="99" w:author="BOWEN, JONATHAN" w:date="2020-04-01T17:06:00Z">
-            <w:rPr/>
-          </w:rPrChange>
-        </w:rPr>
-        <w:t>aspect</w:t>
-      </w:r>
-      <w:r>
-        <w:t xml:space="preserve"> </w:t>
-      </w:r>
-      <w:commentRangeEnd w:id="98"/>
-      <w:r>
-        <w:rPr>
-          <w:rStyle w:val="CommentReference"/>
-        </w:rPr>
-        <w:commentReference w:id="98"/>
-      </w:r>
+        <w:t>Another</w:t>
+      </w:r>
+      <w:ins w:id="108" w:author="Calum Mortimer" w:date="2020-04-01T22:31:00Z">
+        <w:r>
+          <w:t xml:space="preserve"> principle </w:t>
+        </w:r>
+      </w:ins>
+      <w:del w:id="109" w:author="Calum Mortimer" w:date="2020-04-01T22:31:00Z">
+        <w:r>
+          <w:delText xml:space="preserve"> </w:delText>
+        </w:r>
+        <w:commentRangeStart w:id="110"/>
+        <w:r>
+          <w:rPr>
+            <w:highlight w:val="yellow"/>
+            <w:rPrChange w:id="111" w:author="BOWEN, JONATHAN" w:date="2020-04-01T17:06:00Z">
+              <w:rPr/>
+            </w:rPrChange>
+          </w:rPr>
+          <w:delText>aspect</w:delText>
+        </w:r>
+        <w:r>
+          <w:delText xml:space="preserve"> </w:delText>
+        </w:r>
+        <w:commentRangeEnd w:id="110"/>
+        <w:r>
+          <w:rPr>
+            <w:rStyle w:val="CommentReference"/>
+          </w:rPr>
+          <w:commentReference w:id="110"/>
+        </w:r>
+      </w:del>
       <w:r>
         <w:t>that</w:t>
       </w:r>
-      <w:ins w:id="100" w:author="BOWEN, JONATHAN" w:date="2020-04-01T17:06:00Z">
+      <w:ins w:id="112" w:author="BOWEN, JONATHAN" w:date="2020-04-01T17:06:00Z">
         <w:r>
           <w:t xml:space="preserve"> eases the process of</w:t>
         </w:r>
       </w:ins>
-      <w:del w:id="101" w:author="BOWEN, JONATHAN" w:date="2020-04-01T17:06:00Z">
+      <w:del w:id="113" w:author="BOWEN, JONATHAN" w:date="2020-04-01T17:06:00Z">
         <w:r>
           <w:delText>'s important for</w:delText>
         </w:r>
@@ -1634,30 +1688,31 @@
       <w:r>
         <w:t xml:space="preserve"> people's code. It also helps to prevent errors being introduced from misunderstanding how</w:t>
       </w:r>
-      <w:ins w:id="102" w:author="BOWEN, JONATHAN" w:date="2020-04-01T17:07:00Z">
+      <w:ins w:id="114" w:author="BOWEN, JONATHAN" w:date="2020-04-01T17:07:00Z">
         <w:r>
           <w:t xml:space="preserve"> the</w:t>
         </w:r>
       </w:ins>
       <w:r>
-        <w:t xml:space="preserve"> code functions when attempting to extend it. Since the team is primarily trained in Java, for that part of the program we didn't introduce any conventions other than the standard Oracle Java conventions*.</w:t>
-      </w:r>
-      <w:commentRangeEnd w:id="96"/>
-      <w:r>
-        <w:rPr>
-          <w:rStyle w:val="CommentReference"/>
-        </w:rPr>
-        <w:commentReference w:id="96"/>
-      </w:r>
-    </w:p>
-    <w:p>
-      <w:pPr>
-        <w:jc w:val="both"/>
-        <w:pPrChange w:id="103" w:author="Calum Mortimer" w:date="2020-04-01T21:18:00Z">
+        <w:t xml:space="preserve"> code functions when attempting to extend it. Since the team is primarily trained in Java, for that part of the program we didn't introduce any conventions other than the standard Oracle Java conventions</w:t>
+      </w:r>
+      <w:del w:id="115" w:author="Calum Mortimer" w:date="2020-04-01T22:31:00Z">
+        <w:r>
+          <w:delText>*</w:delText>
+        </w:r>
+      </w:del>
+      <w:r>
+        <w:t>.</w:t>
+      </w:r>
+    </w:p>
+    <w:p>
+      <w:pPr>
+        <w:jc w:val="both"/>
+        <w:pPrChange w:id="116" w:author="Calum Mortimer" w:date="2020-04-01T21:18:00Z">
           <w:pPr/>
         </w:pPrChange>
       </w:pPr>
-      <w:del w:id="104" w:author="Calum Mortimer" w:date="2020-04-01T21:18:00Z">
+      <w:del w:id="117" w:author="Calum Mortimer" w:date="2020-04-01T21:18:00Z">
         <w:r>
           <w:delText xml:space="preserve">    </w:delText>
         </w:r>
@@ -1671,12 +1726,12 @@
       <w:r>
         <w:t xml:space="preserve">t systems co-operating (the front-end, business logic layer and database), one of the first goals for construction is to build a spike or single feature that uses all layers. Rather than developing </w:t>
       </w:r>
-      <w:del w:id="105" w:author="Calum Mortimer" w:date="2020-04-01T21:24:00Z">
+      <w:del w:id="118" w:author="Calum Mortimer" w:date="2020-04-01T21:24:00Z">
         <w:r>
           <w:delText>all of</w:delText>
         </w:r>
       </w:del>
-      <w:ins w:id="106" w:author="Calum Mortimer" w:date="2020-04-01T21:24:00Z">
+      <w:ins w:id="119" w:author="Calum Mortimer" w:date="2020-04-01T21:24:00Z">
         <w:r>
           <w:t>all</w:t>
         </w:r>
@@ -1688,11 +1743,11 @@
     <w:p>
       <w:pPr>
         <w:jc w:val="both"/>
-        <w:pPrChange w:id="107" w:author="Calum Mortimer" w:date="2020-04-01T21:18:00Z">
+        <w:pPrChange w:id="120" w:author="Calum Mortimer" w:date="2020-04-01T21:18:00Z">
           <w:pPr/>
         </w:pPrChange>
       </w:pPr>
-      <w:del w:id="108" w:author="Calum Mortimer" w:date="2020-04-01T21:18:00Z">
+      <w:del w:id="121" w:author="Calum Mortimer" w:date="2020-04-01T21:18:00Z">
         <w:r>
           <w:delText xml:space="preserve">    </w:delText>
         </w:r>
@@ -1700,12 +1755,12 @@
       <w:r>
         <w:t>Having a functional piece of software</w:t>
       </w:r>
-      <w:ins w:id="109" w:author="BOWEN, JONATHAN" w:date="2020-04-01T17:07:00Z">
+      <w:ins w:id="122" w:author="BOWEN, JONATHAN" w:date="2020-04-01T17:07:00Z">
         <w:r>
           <w:t xml:space="preserve">, even if only to demonstrate features in a rudimentary form, </w:t>
         </w:r>
       </w:ins>
-      <w:del w:id="110" w:author="BOWEN, JONATHAN" w:date="2020-04-01T17:07:00Z">
+      <w:del w:id="123" w:author="BOWEN, JONATHAN" w:date="2020-04-01T17:07:00Z">
         <w:r>
           <w:delText xml:space="preserve"> quickly </w:delText>
         </w:r>
@@ -1713,12 +1768,12 @@
       <w:r>
         <w:t>is helpful for showing clients what the development team is doing and ensuring it meets the requirements</w:t>
       </w:r>
-      <w:ins w:id="111" w:author="BOWEN, JONATHAN" w:date="2020-04-01T17:07:00Z">
+      <w:ins w:id="124" w:author="BOWEN, JONATHAN" w:date="2020-04-01T17:07:00Z">
         <w:r>
           <w:t>;</w:t>
         </w:r>
       </w:ins>
-      <w:del w:id="112" w:author="BOWEN, JONATHAN" w:date="2020-04-01T17:07:00Z">
+      <w:del w:id="125" w:author="BOWEN, JONATHAN" w:date="2020-04-01T17:07:00Z">
         <w:r>
           <w:delText>,</w:delText>
         </w:r>
@@ -1730,16 +1785,16 @@
     <w:p>
       <w:pPr>
         <w:jc w:val="both"/>
-        <w:pPrChange w:id="113" w:author="Calum Mortimer" w:date="2020-04-01T21:18:00Z">
+        <w:pPrChange w:id="126" w:author="Calum Mortimer" w:date="2020-04-01T21:18:00Z">
           <w:pPr/>
         </w:pPrChange>
       </w:pPr>
-      <w:ins w:id="114" w:author="BOWEN, JONATHAN" w:date="2020-04-01T17:07:00Z">
+      <w:ins w:id="127" w:author="BOWEN, JONATHAN" w:date="2020-04-01T17:07:00Z">
         <w:r>
           <w:t xml:space="preserve">By </w:t>
         </w:r>
       </w:ins>
-      <w:del w:id="115" w:author="BOWEN, JONATHAN" w:date="2020-04-01T17:07:00Z">
+      <w:del w:id="128" w:author="BOWEN, JONATHAN" w:date="2020-04-01T17:07:00Z">
         <w:r>
           <w:delText xml:space="preserve">    In order to </w:delText>
         </w:r>
@@ -1747,12 +1802,12 @@
       <w:r>
         <w:t>creat</w:t>
       </w:r>
-      <w:ins w:id="116" w:author="BOWEN, JONATHAN" w:date="2020-04-01T17:08:00Z">
+      <w:ins w:id="129" w:author="BOWEN, JONATHAN" w:date="2020-04-01T17:08:00Z">
         <w:r>
           <w:t>ing</w:t>
         </w:r>
       </w:ins>
-      <w:del w:id="117" w:author="BOWEN, JONATHAN" w:date="2020-04-01T17:08:00Z">
+      <w:del w:id="130" w:author="BOWEN, JONATHAN" w:date="2020-04-01T17:08:00Z">
         <w:r>
           <w:delText>e</w:delText>
         </w:r>
@@ -1760,17 +1815,17 @@
       <w:r>
         <w:t xml:space="preserve"> a deployable web application prototype, the team elected to develop for the Heroku platform. Heroku provides a platform for small-scale web applications that can be used for deployment or testing and, importantly for a student development group, provides a (limited) free service. Even if the application would ultimately be run from a server owned by the client, using Heroku allows for prototyping and demonstration of the application in a web context and without the development group setting up a server (which could be a barrier</w:t>
       </w:r>
-      <w:ins w:id="118" w:author="BOWEN, JONATHAN" w:date="2020-04-01T17:08:00Z">
+      <w:ins w:id="131" w:author="BOWEN, JONATHAN" w:date="2020-04-01T17:08:00Z">
         <w:r>
           <w:t xml:space="preserve">; </w:t>
         </w:r>
       </w:ins>
-      <w:del w:id="119" w:author="BOWEN, JONATHAN" w:date="2020-04-01T17:08:00Z">
+      <w:del w:id="132" w:author="BOWEN, JONATHAN" w:date="2020-04-01T17:08:00Z">
         <w:r>
           <w:delText xml:space="preserve"> for</w:delText>
         </w:r>
       </w:del>
-      <w:ins w:id="120" w:author="BOWEN, JONATHAN" w:date="2020-04-01T17:08:00Z">
+      <w:ins w:id="133" w:author="BOWEN, JONATHAN" w:date="2020-04-01T17:08:00Z">
         <w:r>
           <w:t>particularly for</w:t>
         </w:r>
@@ -1778,7 +1833,7 @@
       <w:r>
         <w:t xml:space="preserve"> student teams</w:t>
       </w:r>
-      <w:del w:id="121" w:author="BOWEN, JONATHAN" w:date="2020-04-01T17:08:00Z">
+      <w:del w:id="134" w:author="BOWEN, JONATHAN" w:date="2020-04-01T17:08:00Z">
         <w:r>
           <w:delText xml:space="preserve"> in particular</w:delText>
         </w:r>
@@ -1790,11 +1845,11 @@
     <w:p>
       <w:pPr>
         <w:jc w:val="both"/>
-        <w:pPrChange w:id="122" w:author="Calum Mortimer" w:date="2020-04-01T21:18:00Z">
+        <w:pPrChange w:id="135" w:author="Calum Mortimer" w:date="2020-04-01T21:18:00Z">
           <w:pPr/>
         </w:pPrChange>
       </w:pPr>
-      <w:del w:id="123" w:author="Calum Mortimer" w:date="2020-04-01T21:18:00Z">
+      <w:del w:id="136" w:author="Calum Mortimer" w:date="2020-04-01T21:18:00Z">
         <w:r>
           <w:delText xml:space="preserve">    </w:delText>
         </w:r>
@@ -1836,8 +1891,8 @@
           <w:numId w:val="1"/>
         </w:numPr>
         <w:rPr>
-          <w:ins w:id="124" w:author="Boakye Dankwa (Student)" w:date="2020-04-01T16:29:00Z"/>
-          <w:del w:id="125" w:author="Calum Mortimer" w:date="2020-04-01T21:26:00Z"/>
+          <w:ins w:id="137" w:author="Boakye Dankwa (Student)" w:date="2020-04-01T16:29:00Z"/>
+          <w:del w:id="138" w:author="Calum Mortimer" w:date="2020-04-01T21:26:00Z"/>
         </w:rPr>
       </w:pPr>
       <w:r>
@@ -1852,15 +1907,6 @@
           <w:ilvl w:val="0"/>
           <w:numId w:val="1"/>
         </w:numPr>
-        <w:pPrChange w:id="126" w:author="Boakye Dankwa (Student)" w:date="2020-04-01T16:29:00Z">
-          <w:pPr>
-            <w:pStyle w:val="Heading1"/>
-            <w:numPr>
-              <w:numId w:val="1"/>
-            </w:numPr>
-            <w:ind w:left="720" w:hanging="360"/>
-          </w:pPr>
-        </w:pPrChange>
       </w:pPr>
     </w:p>
     <w:p>
@@ -1868,22 +1914,17 @@
         <w:spacing w:before="240"/>
         <w:jc w:val="both"/>
         <w:rPr>
-          <w:ins w:id="127" w:author="Boakye Dankwa (Student)" w:date="2020-04-01T16:29:00Z"/>
-        </w:rPr>
-        <w:pPrChange w:id="128" w:author="Calum Mortimer" w:date="2020-04-01T21:26:00Z">
+          <w:ins w:id="139" w:author="Boakye Dankwa (Student)" w:date="2020-04-01T16:29:00Z"/>
+        </w:rPr>
+        <w:pPrChange w:id="140" w:author="Calum Mortimer" w:date="2020-04-01T21:26:00Z">
           <w:pPr/>
         </w:pPrChange>
       </w:pPr>
-      <w:ins w:id="129" w:author="Boakye Dankwa (Student)" w:date="2020-04-01T16:29:00Z">
+      <w:ins w:id="141" w:author="Boakye Dankwa (Student)" w:date="2020-04-01T16:29:00Z">
         <w:r>
           <w:t xml:space="preserve">Towards the goal of designing and implementing valuable tests on the application, it was necessary </w:t>
         </w:r>
         <w:r>
-          <w:rPr>
-            <w:rPrChange w:id="130" w:author="Calum Mortimer" w:date="2020-04-01T21:26:00Z">
-              <w:rPr/>
-            </w:rPrChange>
-          </w:rPr>
           <w:t>for the team to fully understand the requirements of the system being tested. Hence, on achieving a</w:t>
         </w:r>
         <w:r>
@@ -1895,13 +1936,13 @@
       <w:pPr>
         <w:jc w:val="both"/>
         <w:rPr>
-          <w:ins w:id="131" w:author="Boakye Dankwa (Student)" w:date="2020-04-01T16:29:00Z"/>
-        </w:rPr>
-        <w:pPrChange w:id="132" w:author="Calum Mortimer" w:date="2020-04-01T21:26:00Z">
+          <w:ins w:id="142" w:author="Boakye Dankwa (Student)" w:date="2020-04-01T16:29:00Z"/>
+        </w:rPr>
+        <w:pPrChange w:id="143" w:author="Calum Mortimer" w:date="2020-04-01T21:26:00Z">
           <w:pPr/>
         </w:pPrChange>
       </w:pPr>
-      <w:ins w:id="133" w:author="Boakye Dankwa (Student)" w:date="2020-04-01T16:29:00Z">
+      <w:ins w:id="144" w:author="Boakye Dankwa (Student)" w:date="2020-04-01T16:29:00Z">
         <w:r>
           <w:t>This section discusses verification and validation techniques as well as unit testing and the integration of testing frameworks that were applied. These ensured Software Quality Control within the stages of the development process and in effect, ensured that the applications being developed meets the functionality and specifications outlined in the user requirements.</w:t>
         </w:r>
@@ -1916,19 +1957,19 @@
         </w:numPr>
         <w:ind w:left="993" w:hanging="567"/>
         <w:rPr>
-          <w:ins w:id="134" w:author="Boakye Dankwa (Student)" w:date="2020-04-01T16:29:00Z"/>
-        </w:rPr>
-        <w:pPrChange w:id="135" w:author="Calum Mortimer" w:date="2020-04-01T21:26:00Z">
+          <w:ins w:id="145" w:author="Boakye Dankwa (Student)" w:date="2020-04-01T16:29:00Z"/>
+        </w:rPr>
+        <w:pPrChange w:id="146" w:author="Calum Mortimer" w:date="2020-04-01T21:26:00Z">
           <w:pPr/>
         </w:pPrChange>
       </w:pPr>
-      <w:ins w:id="136" w:author="Calum Mortimer" w:date="2020-04-01T21:27:00Z">
+      <w:ins w:id="147" w:author="Calum Mortimer" w:date="2020-04-01T21:27:00Z">
         <w:r>
           <w:t>Client User Requirements Specification</w:t>
         </w:r>
       </w:ins>
-      <w:ins w:id="137" w:author="Boakye Dankwa (Student)" w:date="2020-04-01T16:29:00Z">
-        <w:del w:id="138" w:author="Calum Mortimer" w:date="2020-04-01T21:27:00Z">
+      <w:ins w:id="148" w:author="Boakye Dankwa (Student)" w:date="2020-04-01T16:29:00Z">
+        <w:del w:id="149" w:author="Calum Mortimer" w:date="2020-04-01T21:27:00Z">
           <w:r>
             <w:delText>5.1 Verification</w:delText>
           </w:r>
@@ -1941,15 +1982,15 @@
         <w:contextualSpacing/>
         <w:jc w:val="both"/>
         <w:rPr>
-          <w:ins w:id="139" w:author="Boakye Dankwa (Student)" w:date="2020-04-01T16:29:00Z"/>
-        </w:rPr>
-        <w:pPrChange w:id="140" w:author="Calum Mortimer" w:date="2020-04-01T21:31:00Z">
+          <w:ins w:id="150" w:author="Boakye Dankwa (Student)" w:date="2020-04-01T16:29:00Z"/>
+        </w:rPr>
+        <w:pPrChange w:id="151" w:author="Calum Mortimer" w:date="2020-04-01T21:31:00Z">
           <w:pPr>
             <w:contextualSpacing/>
           </w:pPr>
         </w:pPrChange>
       </w:pPr>
-      <w:ins w:id="141" w:author="Boakye Dankwa (Student)" w:date="2020-04-01T16:29:00Z">
+      <w:ins w:id="152" w:author="Boakye Dankwa (Student)" w:date="2020-04-01T16:29:00Z">
         <w:r>
           <w:t xml:space="preserve">In performing verification testing, the team made sure that design outputs matched design inputs by undertaking a </w:t>
         </w:r>
@@ -1959,7 +2000,15 @@
         </w:r>
         <w:proofErr w:type="gramEnd"/>
         <w:r>
-          <w:t xml:space="preserve"> approach in refining the individual project components and units until the final deliverable was attained. Such as, determining that the code performs as it should be </w:t>
+          <w:t xml:space="preserve"> approach in refining the individual project components and units until the final deliverable was attained. Such as, determining that the code performs as it should</w:t>
+        </w:r>
+        <w:del w:id="153" w:author="Calum Mortimer" w:date="2020-04-01T22:33:00Z">
+          <w:r>
+            <w:delText xml:space="preserve"> be</w:delText>
+          </w:r>
+        </w:del>
+        <w:r>
+          <w:t xml:space="preserve"> </w:t>
         </w:r>
         <w:proofErr w:type="gramStart"/>
         <w:r>
@@ -1976,16 +2025,16 @@
         <w:pStyle w:val="Heading3"/>
         <w:ind w:left="142" w:firstLine="425"/>
         <w:rPr>
-          <w:ins w:id="142" w:author="Boakye Dankwa (Student)" w:date="2020-04-01T16:29:00Z"/>
-          <w:del w:id="143" w:author="Calum Mortimer" w:date="2020-04-01T21:31:00Z"/>
-        </w:rPr>
-        <w:pPrChange w:id="144" w:author="Calum Mortimer" w:date="2020-04-01T21:31:00Z">
+          <w:ins w:id="154" w:author="Boakye Dankwa (Student)" w:date="2020-04-01T16:29:00Z"/>
+          <w:del w:id="155" w:author="Calum Mortimer" w:date="2020-04-01T21:31:00Z"/>
+        </w:rPr>
+        <w:pPrChange w:id="156" w:author="Calum Mortimer" w:date="2020-04-01T21:31:00Z">
           <w:pPr>
             <w:contextualSpacing/>
           </w:pPr>
         </w:pPrChange>
       </w:pPr>
-      <w:ins w:id="145" w:author="Calum Mortimer" w:date="2020-04-01T21:31:00Z">
+      <w:ins w:id="157" w:author="Calum Mortimer" w:date="2020-04-01T21:31:00Z">
         <w:r>
           <w:t>5.1.1.</w:t>
         </w:r>
@@ -1993,7 +2042,7 @@
           <w:tab/>
         </w:r>
       </w:ins>
-      <w:ins w:id="146" w:author="Calum Mortimer" w:date="2020-04-01T21:28:00Z">
+      <w:ins w:id="158" w:author="Calum Mortimer" w:date="2020-04-01T21:28:00Z">
         <w:r>
           <w:t xml:space="preserve">Unit testing with JUnit5 in Eclipse IDE – Justification </w:t>
         </w:r>
@@ -2004,17 +2053,17 @@
         <w:pStyle w:val="Heading3"/>
         <w:ind w:left="142" w:firstLine="425"/>
         <w:rPr>
-          <w:ins w:id="147" w:author="Boakye Dankwa (Student)" w:date="2020-04-01T16:29:00Z"/>
-          <w:del w:id="148" w:author="Calum Mortimer" w:date="2020-04-01T21:31:00Z"/>
-        </w:rPr>
-        <w:pPrChange w:id="149" w:author="Calum Mortimer" w:date="2020-04-01T21:31:00Z">
+          <w:ins w:id="159" w:author="Boakye Dankwa (Student)" w:date="2020-04-01T16:29:00Z"/>
+          <w:del w:id="160" w:author="Calum Mortimer" w:date="2020-04-01T21:31:00Z"/>
+        </w:rPr>
+        <w:pPrChange w:id="161" w:author="Calum Mortimer" w:date="2020-04-01T21:31:00Z">
           <w:pPr>
             <w:contextualSpacing/>
           </w:pPr>
         </w:pPrChange>
       </w:pPr>
-      <w:ins w:id="150" w:author="Boakye Dankwa (Student)" w:date="2020-04-01T16:29:00Z">
-        <w:del w:id="151" w:author="Calum Mortimer" w:date="2020-04-01T21:31:00Z">
+      <w:ins w:id="162" w:author="Boakye Dankwa (Student)" w:date="2020-04-01T16:29:00Z">
+        <w:del w:id="163" w:author="Calum Mortimer" w:date="2020-04-01T21:31:00Z">
           <w:r>
             <w:delText>5.1.1 Unit testing with JUnit5 in Eclipse IDE- Justification:</w:delText>
           </w:r>
@@ -2026,9 +2075,9 @@
         <w:pStyle w:val="Heading3"/>
         <w:ind w:left="142" w:firstLine="425"/>
         <w:rPr>
-          <w:ins w:id="152" w:author="Boakye Dankwa (Student)" w:date="2020-04-01T16:29:00Z"/>
-        </w:rPr>
-        <w:pPrChange w:id="153" w:author="Calum Mortimer" w:date="2020-04-01T21:31:00Z">
+          <w:ins w:id="164" w:author="Boakye Dankwa (Student)" w:date="2020-04-01T16:29:00Z"/>
+        </w:rPr>
+        <w:pPrChange w:id="165" w:author="Calum Mortimer" w:date="2020-04-01T21:31:00Z">
           <w:pPr>
             <w:contextualSpacing/>
           </w:pPr>
@@ -2040,45 +2089,84 @@
         <w:spacing w:before="240"/>
         <w:jc w:val="both"/>
         <w:rPr>
-          <w:ins w:id="154" w:author="Boakye Dankwa (Student)" w:date="2020-04-01T16:29:00Z"/>
-        </w:rPr>
-        <w:pPrChange w:id="155" w:author="Calum Mortimer" w:date="2020-04-01T21:32:00Z">
+          <w:ins w:id="166" w:author="Boakye Dankwa (Student)" w:date="2020-04-01T16:29:00Z"/>
+        </w:rPr>
+        <w:pPrChange w:id="167" w:author="Calum Mortimer" w:date="2020-04-01T21:32:00Z">
           <w:pPr/>
         </w:pPrChange>
       </w:pPr>
-      <w:ins w:id="156" w:author="Boakye Dankwa (Student)" w:date="2020-04-01T16:29:00Z">
-        <w:r>
-          <w:t>The testing conducted on the system focused the unit testing and the acceptance testing levels this is because the team was interested in testing and finding out how individual components of the system responds to the specifications given through the requirement. With User Acceptance testing, the developers have the chance to observe the system been tested by the actual users. This provides a reliable user feedback that in effect improves the iterative process of development.</w:t>
-        </w:r>
-      </w:ins>
-    </w:p>
-    <w:p>
-      <w:pPr>
-        <w:jc w:val="both"/>
-        <w:rPr>
-          <w:ins w:id="157" w:author="Boakye Dankwa (Student)" w:date="2020-04-01T16:29:00Z"/>
-        </w:rPr>
-        <w:pPrChange w:id="158" w:author="Calum Mortimer" w:date="2020-04-01T21:32:00Z">
+      <w:ins w:id="168" w:author="Boakye Dankwa (Student)" w:date="2020-04-01T16:29:00Z">
+        <w:r>
+          <w:t>The testing conducted on the system focused the unit testing and the acceptance testing levels</w:t>
+        </w:r>
+      </w:ins>
+      <w:ins w:id="169" w:author="Calum Mortimer" w:date="2020-04-01T22:33:00Z">
+        <w:r>
+          <w:t>.</w:t>
+        </w:r>
+      </w:ins>
+      <w:ins w:id="170" w:author="Boakye Dankwa (Student)" w:date="2020-04-01T16:29:00Z">
+        <w:r>
+          <w:t xml:space="preserve"> </w:t>
+        </w:r>
+      </w:ins>
+      <w:ins w:id="171" w:author="Calum Mortimer" w:date="2020-04-01T22:33:00Z">
+        <w:r>
+          <w:t>T</w:t>
+        </w:r>
+      </w:ins>
+      <w:ins w:id="172" w:author="Boakye Dankwa (Student)" w:date="2020-04-01T16:29:00Z">
+        <w:del w:id="173" w:author="Calum Mortimer" w:date="2020-04-01T22:33:00Z">
+          <w:r>
+            <w:delText>t</w:delText>
+          </w:r>
+        </w:del>
+        <w:r>
+          <w:t>his is because the team was interested in testing and finding out how individual components of the system responds to the specifications given through the requirement. With User Acceptance testing, the developers have the chance to observe the system been tested by the actual users. This provides a reliable user feedback that in effect improves the iterative process of development.</w:t>
+        </w:r>
+      </w:ins>
+    </w:p>
+    <w:p>
+      <w:pPr>
+        <w:jc w:val="both"/>
+        <w:rPr>
+          <w:ins w:id="174" w:author="Boakye Dankwa (Student)" w:date="2020-04-01T16:29:00Z"/>
+        </w:rPr>
+        <w:pPrChange w:id="175" w:author="Calum Mortimer" w:date="2020-04-01T21:32:00Z">
           <w:pPr/>
         </w:pPrChange>
       </w:pPr>
-      <w:ins w:id="159" w:author="Boakye Dankwa (Student)" w:date="2020-04-01T16:29:00Z">
+      <w:ins w:id="176" w:author="Boakye Dankwa (Student)" w:date="2020-04-01T16:29:00Z">
         <w:r>
           <w:t xml:space="preserve">Also, JUnit and Eclipse are been used because the development platform for this project is in the Java programming language. JUnit 5 provides advanced unit testing functionality and provides capabilities </w:t>
         </w:r>
-        <w:proofErr w:type="gramStart"/>
-        <w:r>
-          <w:t>and also</w:t>
-        </w:r>
-        <w:proofErr w:type="gramEnd"/>
-        <w:r>
-          <w:t xml:space="preserve"> integrates seamlessly with other external frameworks and makes some useful functionalities available such mock classes and mock objects through </w:t>
-        </w:r>
-        <w:proofErr w:type="spellStart"/>
-        <w:r>
-          <w:t>Mockino</w:t>
-        </w:r>
-        <w:proofErr w:type="spellEnd"/>
+        <w:del w:id="177" w:author="Calum Mortimer" w:date="2020-04-01T22:33:00Z">
+          <w:r>
+            <w:delText>and also</w:delText>
+          </w:r>
+        </w:del>
+      </w:ins>
+      <w:ins w:id="178" w:author="Calum Mortimer" w:date="2020-04-01T22:33:00Z">
+        <w:r>
+          <w:t>and</w:t>
+        </w:r>
+      </w:ins>
+      <w:ins w:id="179" w:author="Boakye Dankwa (Student)" w:date="2020-04-01T16:29:00Z">
+        <w:r>
+          <w:t xml:space="preserve"> integrates seamlessly with other external frameworks and makes some useful functionalities available such mock classes and mock objects through Mocki</w:t>
+        </w:r>
+      </w:ins>
+      <w:ins w:id="180" w:author="Calum Mortimer" w:date="2020-04-01T22:33:00Z">
+        <w:r>
+          <w:t>to</w:t>
+        </w:r>
+      </w:ins>
+      <w:ins w:id="181" w:author="Boakye Dankwa (Student)" w:date="2020-04-01T16:29:00Z">
+        <w:del w:id="182" w:author="Calum Mortimer" w:date="2020-04-01T22:33:00Z">
+          <w:r>
+            <w:delText>no</w:delText>
+          </w:r>
+        </w:del>
         <w:r>
           <w:t xml:space="preserve"> and automation through Selenium.</w:t>
         </w:r>
@@ -2089,34 +2177,53 @@
         <w:contextualSpacing/>
         <w:jc w:val="both"/>
         <w:rPr>
-          <w:ins w:id="160" w:author="Boakye Dankwa (Student)" w:date="2020-04-01T16:29:00Z"/>
-        </w:rPr>
-        <w:pPrChange w:id="161" w:author="Calum Mortimer" w:date="2020-04-01T21:32:00Z">
+          <w:del w:id="183" w:author="Calum Mortimer" w:date="2020-04-01T22:34:00Z"/>
+        </w:rPr>
+      </w:pPr>
+      <w:ins w:id="184" w:author="Boakye Dankwa (Student)" w:date="2020-04-01T16:29:00Z">
+        <w:r>
+          <w:t>By undertaking unit testing on individual components of the system, the team performed a dynamic evaluation of the system under test (SUT), through an execution of inputs to identify failures and errors in how the application functions and to ensure that each unit of the software performs as expected. The unit testing was focused more on testable functionalities that are likely to exhibit a high cost of failure.</w:t>
+        </w:r>
+      </w:ins>
+    </w:p>
+    <w:p>
+      <w:pPr>
+        <w:contextualSpacing/>
+        <w:jc w:val="both"/>
+        <w:rPr>
+          <w:ins w:id="185" w:author="Calum Mortimer" w:date="2020-04-01T22:34:00Z"/>
+        </w:rPr>
+      </w:pPr>
+    </w:p>
+    <w:p>
+      <w:pPr>
+        <w:contextualSpacing/>
+        <w:jc w:val="both"/>
+        <w:rPr>
+          <w:ins w:id="186" w:author="Calum Mortimer" w:date="2020-04-01T22:34:00Z"/>
+        </w:rPr>
+        <w:pPrChange w:id="187" w:author="Calum Mortimer" w:date="2020-04-01T21:32:00Z">
           <w:pPr>
             <w:contextualSpacing/>
           </w:pPr>
         </w:pPrChange>
       </w:pPr>
-      <w:ins w:id="162" w:author="Boakye Dankwa (Student)" w:date="2020-04-01T16:29:00Z">
-        <w:r>
-          <w:t>By undertaking unit testing on individual components of the system, the team performed a dynamic evaluation of the system under test (SUT), through an execution of inputs to identify failures and errors in how the application functions and to ensure that each unit of the software performs as expected. The unit testing was focused more on testable functionalities that are likely to exhibit a high cost of failure.</w:t>
-        </w:r>
-      </w:ins>
-    </w:p>
-    <w:p>
-      <w:pPr>
+    </w:p>
+    <w:p>
+      <w:pPr>
+        <w:spacing w:before="240"/>
         <w:contextualSpacing/>
         <w:jc w:val="both"/>
         <w:rPr>
-          <w:ins w:id="163" w:author="Boakye Dankwa (Student)" w:date="2020-04-01T16:29:00Z"/>
-        </w:rPr>
-        <w:pPrChange w:id="164" w:author="Calum Mortimer" w:date="2020-04-01T21:32:00Z">
+          <w:ins w:id="188" w:author="Boakye Dankwa (Student)" w:date="2020-04-01T16:29:00Z"/>
+        </w:rPr>
+        <w:pPrChange w:id="189" w:author="Calum Mortimer" w:date="2020-04-01T22:34:00Z">
           <w:pPr>
             <w:contextualSpacing/>
           </w:pPr>
         </w:pPrChange>
       </w:pPr>
-      <w:ins w:id="165" w:author="Boakye Dankwa (Student)" w:date="2020-04-01T16:29:00Z">
+      <w:ins w:id="190" w:author="Boakye Dankwa (Student)" w:date="2020-04-01T16:29:00Z">
         <w:r>
           <w:t>The team implemented Junit test in Eclipse. Eclipse provides a beta support for JUnit 5 making it possible to run JUnit Jupiter tests, through the assert and fail call methods, directly in Eclipse. With Junit Jupiter several assertion and assumption methods are available that makes it easier for the team to view all test failures in a comparison dialogue in Eclipse. JUnit5 made it possible to implement advance testing features such as the parametrized testing. This allowed a single test method to be tested many times using different parameters.</w:t>
         </w:r>
@@ -2127,9 +2234,9 @@
         <w:contextualSpacing/>
         <w:jc w:val="both"/>
         <w:rPr>
-          <w:ins w:id="166" w:author="Boakye Dankwa (Student)" w:date="2020-04-01T16:29:00Z"/>
-        </w:rPr>
-        <w:pPrChange w:id="167" w:author="Calum Mortimer" w:date="2020-04-01T21:32:00Z">
+          <w:ins w:id="191" w:author="Boakye Dankwa (Student)" w:date="2020-04-01T16:29:00Z"/>
+        </w:rPr>
+        <w:pPrChange w:id="192" w:author="Calum Mortimer" w:date="2020-04-01T21:32:00Z">
           <w:pPr>
             <w:contextualSpacing/>
           </w:pPr>
@@ -2141,107 +2248,120 @@
         <w:contextualSpacing/>
         <w:jc w:val="both"/>
         <w:rPr>
-          <w:ins w:id="168" w:author="Boakye Dankwa (Student)" w:date="2020-04-01T16:29:00Z"/>
-        </w:rPr>
-        <w:pPrChange w:id="169" w:author="Calum Mortimer" w:date="2020-04-01T21:32:00Z">
+          <w:ins w:id="193" w:author="Calum Mortimer" w:date="2020-04-01T22:35:00Z"/>
+        </w:rPr>
+      </w:pPr>
+      <w:ins w:id="194" w:author="Boakye Dankwa (Student)" w:date="2020-04-01T16:29:00Z">
+        <w:r>
+          <w:t xml:space="preserve">Parameterized testing with JUnit 5 required certain dependencies such as, the </w:t>
+        </w:r>
+        <w:proofErr w:type="spellStart"/>
+        <w:r>
+          <w:t>junit</w:t>
+        </w:r>
+        <w:proofErr w:type="spellEnd"/>
+        <w:r>
+          <w:t>-</w:t>
+        </w:r>
+        <w:proofErr w:type="spellStart"/>
+        <w:r>
+          <w:t>jupiter</w:t>
+        </w:r>
+        <w:proofErr w:type="spellEnd"/>
+        <w:r>
+          <w:t xml:space="preserve">-params artefact to be imported in </w:t>
+        </w:r>
+      </w:ins>
+      <w:ins w:id="195" w:author="Boakye Dankwa (Student)" w:date="2020-04-01T16:30:00Z">
+        <w:r>
+          <w:t>Eclipse which</w:t>
+        </w:r>
+      </w:ins>
+      <w:ins w:id="196" w:author="Boakye Dankwa (Student)" w:date="2020-04-01T16:29:00Z">
+        <w:r>
+          <w:t xml:space="preserve"> is </w:t>
+        </w:r>
+        <w:proofErr w:type="gramStart"/>
+        <w:r>
+          <w:t>similar to</w:t>
+        </w:r>
+        <w:proofErr w:type="gramEnd"/>
+        <w:r>
+          <w:t xml:space="preserve"> other forms of testing except that a parametrized annotation is added. </w:t>
+        </w:r>
+      </w:ins>
+      <w:ins w:id="197" w:author="Boakye Dankwa (Student)" w:date="2020-04-01T16:30:00Z">
+        <w:r>
+          <w:t>On w</w:t>
+        </w:r>
+      </w:ins>
+      <w:ins w:id="198" w:author="Boakye Dankwa (Student)" w:date="2020-04-01T16:29:00Z">
+        <w:r>
+          <w:t>riting parameterized test</w:t>
+        </w:r>
+      </w:ins>
+      <w:ins w:id="199" w:author="Boakye Dankwa (Student)" w:date="2020-04-01T16:31:00Z">
+        <w:r>
+          <w:t>s</w:t>
+        </w:r>
+      </w:ins>
+      <w:ins w:id="200" w:author="Boakye Dankwa (Student)" w:date="2020-04-01T16:29:00Z">
+        <w:r>
+          <w:t xml:space="preserve"> the team passed an input value and an expected </w:t>
+        </w:r>
+        <w:r>
+          <w:lastRenderedPageBreak/>
+          <w:t xml:space="preserve">value as well as computing the actual results using the inputs. Assert methods such </w:t>
+        </w:r>
+        <w:proofErr w:type="spellStart"/>
+        <w:r>
+          <w:t>assertTrue</w:t>
+        </w:r>
+        <w:proofErr w:type="spellEnd"/>
+        <w:r>
+          <w:t xml:space="preserve"> and </w:t>
+        </w:r>
+        <w:proofErr w:type="spellStart"/>
+        <w:r>
+          <w:t>assertEquals</w:t>
+        </w:r>
+        <w:proofErr w:type="spellEnd"/>
+        <w:r>
+          <w:t xml:space="preserve"> methods asserts the actual value with the expected value.</w:t>
+        </w:r>
+      </w:ins>
+    </w:p>
+    <w:p>
+      <w:pPr>
+        <w:contextualSpacing/>
+        <w:jc w:val="both"/>
+        <w:rPr>
+          <w:ins w:id="201" w:author="Boakye Dankwa (Student)" w:date="2020-04-01T16:29:00Z"/>
+        </w:rPr>
+        <w:pPrChange w:id="202" w:author="Calum Mortimer" w:date="2020-04-01T21:32:00Z">
           <w:pPr>
             <w:contextualSpacing/>
           </w:pPr>
         </w:pPrChange>
       </w:pPr>
-      <w:ins w:id="170" w:author="Boakye Dankwa (Student)" w:date="2020-04-01T16:29:00Z">
-        <w:r>
-          <w:t xml:space="preserve">Parameterized testing with JUnit 5 required certain dependencies such as, the </w:t>
-        </w:r>
-        <w:proofErr w:type="spellStart"/>
-        <w:r>
-          <w:t>junit</w:t>
-        </w:r>
-        <w:proofErr w:type="spellEnd"/>
-        <w:r>
-          <w:t>-</w:t>
-        </w:r>
-        <w:proofErr w:type="spellStart"/>
-        <w:r>
-          <w:t>jupiter</w:t>
-        </w:r>
-        <w:proofErr w:type="spellEnd"/>
-        <w:r>
-          <w:t xml:space="preserve">-params artefact to be imported in </w:t>
-        </w:r>
-      </w:ins>
-      <w:ins w:id="171" w:author="Boakye Dankwa (Student)" w:date="2020-04-01T16:30:00Z">
-        <w:r>
-          <w:t>Eclipse which</w:t>
-        </w:r>
-      </w:ins>
-      <w:ins w:id="172" w:author="Boakye Dankwa (Student)" w:date="2020-04-01T16:29:00Z">
-        <w:r>
-          <w:t xml:space="preserve"> is </w:t>
-        </w:r>
-        <w:proofErr w:type="gramStart"/>
-        <w:r>
-          <w:t>similar to</w:t>
-        </w:r>
-        <w:proofErr w:type="gramEnd"/>
-        <w:r>
-          <w:t xml:space="preserve"> other forms of testing except that a parametrized annotation is added. </w:t>
-        </w:r>
-      </w:ins>
-      <w:ins w:id="173" w:author="Boakye Dankwa (Student)" w:date="2020-04-01T16:30:00Z">
-        <w:r>
-          <w:t>On w</w:t>
-        </w:r>
-      </w:ins>
-      <w:ins w:id="174" w:author="Boakye Dankwa (Student)" w:date="2020-04-01T16:29:00Z">
-        <w:r>
-          <w:t>riting parameterized test</w:t>
-        </w:r>
-      </w:ins>
-      <w:ins w:id="175" w:author="Boakye Dankwa (Student)" w:date="2020-04-01T16:31:00Z">
-        <w:r>
-          <w:t>s</w:t>
-        </w:r>
-      </w:ins>
-      <w:ins w:id="176" w:author="Boakye Dankwa (Student)" w:date="2020-04-01T16:29:00Z">
-        <w:r>
-          <w:t xml:space="preserve"> the team passed an input value and an expected value as well as computing the actual results using the inputs. Assert methods such </w:t>
-        </w:r>
-        <w:proofErr w:type="spellStart"/>
-        <w:r>
-          <w:t>assertTrue</w:t>
-        </w:r>
-        <w:proofErr w:type="spellEnd"/>
-        <w:r>
-          <w:t xml:space="preserve"> and </w:t>
-        </w:r>
-        <w:proofErr w:type="spellStart"/>
-        <w:r>
-          <w:t>assertEquals</w:t>
-        </w:r>
-        <w:proofErr w:type="spellEnd"/>
-        <w:r>
-          <w:t xml:space="preserve"> methods asserts the actual value with the expected value.</w:t>
-        </w:r>
-      </w:ins>
-    </w:p>
-    <w:p>
-      <w:pPr>
+    </w:p>
+    <w:p>
+      <w:pPr>
+        <w:spacing w:before="240"/>
         <w:contextualSpacing/>
         <w:jc w:val="both"/>
         <w:rPr>
-          <w:ins w:id="177" w:author="Boakye Dankwa (Student)" w:date="2020-04-01T16:29:00Z"/>
-          <w:del w:id="178" w:author="Calum Mortimer" w:date="2020-04-01T21:33:00Z"/>
-        </w:rPr>
-        <w:pPrChange w:id="179" w:author="Calum Mortimer" w:date="2020-04-01T21:32:00Z">
+          <w:ins w:id="203" w:author="Boakye Dankwa (Student)" w:date="2020-04-01T16:29:00Z"/>
+          <w:del w:id="204" w:author="Calum Mortimer" w:date="2020-04-01T21:33:00Z"/>
+        </w:rPr>
+        <w:pPrChange w:id="205" w:author="Calum Mortimer" w:date="2020-04-01T22:35:00Z">
           <w:pPr>
             <w:contextualSpacing/>
           </w:pPr>
         </w:pPrChange>
       </w:pPr>
-      <w:ins w:id="180" w:author="Boakye Dankwa (Student)" w:date="2020-04-01T16:29:00Z">
-        <w:r>
-          <w:lastRenderedPageBreak/>
+      <w:ins w:id="206" w:author="Boakye Dankwa (Student)" w:date="2020-04-01T16:29:00Z">
+        <w:r>
           <w:t xml:space="preserve">Testing for exceptions with JUnit 5, the team used the </w:t>
         </w:r>
         <w:proofErr w:type="spellStart"/>
@@ -2267,9 +2387,9 @@
         <w:contextualSpacing/>
         <w:jc w:val="both"/>
         <w:rPr>
-          <w:ins w:id="181" w:author="Calum Mortimer" w:date="2020-04-01T21:32:00Z"/>
-        </w:rPr>
-        <w:pPrChange w:id="182" w:author="Calum Mortimer" w:date="2020-04-01T21:33:00Z">
+          <w:ins w:id="207" w:author="Calum Mortimer" w:date="2020-04-01T21:32:00Z"/>
+        </w:rPr>
+        <w:pPrChange w:id="208" w:author="Calum Mortimer" w:date="2020-04-01T21:33:00Z">
           <w:pPr>
             <w:contextualSpacing/>
           </w:pPr>
@@ -2281,16 +2401,16 @@
         <w:pStyle w:val="Heading3"/>
         <w:ind w:firstLine="426"/>
         <w:rPr>
-          <w:ins w:id="183" w:author="Boakye Dankwa (Student)" w:date="2020-04-01T16:29:00Z"/>
-          <w:del w:id="184" w:author="Calum Mortimer" w:date="2020-04-01T21:33:00Z"/>
-        </w:rPr>
-        <w:pPrChange w:id="185" w:author="Calum Mortimer" w:date="2020-04-01T21:35:00Z">
+          <w:ins w:id="209" w:author="Boakye Dankwa (Student)" w:date="2020-04-01T16:29:00Z"/>
+          <w:del w:id="210" w:author="Calum Mortimer" w:date="2020-04-01T21:33:00Z"/>
+        </w:rPr>
+        <w:pPrChange w:id="211" w:author="Calum Mortimer" w:date="2020-04-01T21:35:00Z">
           <w:pPr>
             <w:contextualSpacing/>
           </w:pPr>
         </w:pPrChange>
       </w:pPr>
-      <w:ins w:id="186" w:author="Calum Mortimer" w:date="2020-04-01T21:32:00Z">
+      <w:ins w:id="212" w:author="Calum Mortimer" w:date="2020-04-01T21:32:00Z">
         <w:r>
           <w:t>5.1.</w:t>
         </w:r>
@@ -2307,7 +2427,7 @@
           <w:t xml:space="preserve">Mockito Mock Framework with </w:t>
         </w:r>
       </w:ins>
-      <w:ins w:id="187" w:author="Calum Mortimer" w:date="2020-04-01T21:33:00Z">
+      <w:ins w:id="213" w:author="Calum Mortimer" w:date="2020-04-01T21:33:00Z">
         <w:r>
           <w:t>JUnit5</w:t>
         </w:r>
@@ -2318,195 +2438,7 @@
         <w:pStyle w:val="Heading3"/>
         <w:ind w:firstLine="426"/>
         <w:rPr>
-          <w:ins w:id="188" w:author="Boakye Dankwa (Student)" w:date="2020-04-01T16:31:00Z"/>
-          <w:del w:id="189" w:author="Calum Mortimer" w:date="2020-04-01T21:33:00Z"/>
-        </w:rPr>
-        <w:pPrChange w:id="190" w:author="Calum Mortimer" w:date="2020-04-01T21:35:00Z">
-          <w:pPr>
-            <w:contextualSpacing/>
-          </w:pPr>
-        </w:pPrChange>
-      </w:pPr>
-      <w:ins w:id="191" w:author="Boakye Dankwa (Student)" w:date="2020-04-01T16:29:00Z">
-        <w:del w:id="192" w:author="Calum Mortimer" w:date="2020-04-01T21:33:00Z">
-          <w:r>
-            <w:delText>5.1.2 Mockinto Mock framework with JUnit5</w:delText>
-          </w:r>
-        </w:del>
-      </w:ins>
-    </w:p>
-    <w:p>
-      <w:pPr>
-        <w:pStyle w:val="Heading3"/>
-        <w:ind w:firstLine="426"/>
-        <w:rPr>
-          <w:ins w:id="193" w:author="Boakye Dankwa (Student)" w:date="2020-04-01T16:29:00Z"/>
-        </w:rPr>
-        <w:pPrChange w:id="194" w:author="Calum Mortimer" w:date="2020-04-01T21:35:00Z">
-          <w:pPr>
-            <w:contextualSpacing/>
-          </w:pPr>
-        </w:pPrChange>
-      </w:pPr>
-    </w:p>
-    <w:p>
-      <w:pPr>
-        <w:spacing w:before="240"/>
-        <w:contextualSpacing/>
-        <w:rPr>
-          <w:ins w:id="195" w:author="Boakye Dankwa (Student)" w:date="2020-04-01T16:29:00Z"/>
-        </w:rPr>
-        <w:pPrChange w:id="196" w:author="Calum Mortimer" w:date="2020-04-01T21:33:00Z">
-          <w:pPr>
-            <w:contextualSpacing/>
-          </w:pPr>
-        </w:pPrChange>
-      </w:pPr>
-      <w:ins w:id="197" w:author="Boakye Dankwa (Student)" w:date="2020-04-01T16:29:00Z">
-        <w:r>
-          <w:t xml:space="preserve">The extension </w:t>
-        </w:r>
-      </w:ins>
-      <w:ins w:id="198" w:author="Calum Mortimer" w:date="2020-04-01T21:33:00Z">
-        <w:r>
-          <w:t>m</w:t>
-        </w:r>
-      </w:ins>
-      <w:ins w:id="199" w:author="Boakye Dankwa (Student)" w:date="2020-04-01T16:29:00Z">
-        <w:del w:id="200" w:author="Calum Mortimer" w:date="2020-04-01T21:33:00Z">
-          <w:r>
-            <w:delText>m</w:delText>
-          </w:r>
-        </w:del>
-        <w:r>
-          <w:t xml:space="preserve">odel available in JUnit 5 allowed the team to extend the features inherent in JUnit to other external frameworks that provides specific testing functions. One of such frameworks that proved useful in testing classes that had </w:t>
-        </w:r>
-        <w:proofErr w:type="spellStart"/>
-        <w:r>
-          <w:t>radomise</w:t>
-        </w:r>
-        <w:proofErr w:type="spellEnd"/>
-        <w:r>
-          <w:t xml:space="preserve"> functionalities is by implementing the mock class through </w:t>
-        </w:r>
-        <w:proofErr w:type="spellStart"/>
-        <w:r>
-          <w:t>Mockinto</w:t>
-        </w:r>
-        <w:proofErr w:type="spellEnd"/>
-        <w:r>
-          <w:t>.</w:t>
-        </w:r>
-      </w:ins>
-    </w:p>
-    <w:p>
-      <w:pPr>
-        <w:contextualSpacing/>
-        <w:rPr>
-          <w:ins w:id="201" w:author="Boakye Dankwa (Student)" w:date="2020-04-01T16:29:00Z"/>
-        </w:rPr>
-      </w:pPr>
-      <w:ins w:id="202" w:author="Boakye Dankwa (Student)" w:date="2020-04-01T16:29:00Z">
-        <w:r>
-          <w:t xml:space="preserve">By using </w:t>
-        </w:r>
-        <w:proofErr w:type="spellStart"/>
-        <w:r>
-          <w:t>Mockinto</w:t>
-        </w:r>
-        <w:proofErr w:type="spellEnd"/>
-        <w:r>
-          <w:t>, the team created mock classes and mock objects that isolated the system we are testing and made sure that the unit test been performed were really targeting and focused on the system under test (SUT). Mock objects were programme according to the expected values of the unit test and hence, returned specific values when the methods were called.</w:t>
-        </w:r>
-      </w:ins>
-    </w:p>
-    <w:p>
-      <w:pPr>
-        <w:contextualSpacing/>
-        <w:rPr>
-          <w:ins w:id="203" w:author="Boakye Dankwa (Student)" w:date="2020-04-01T16:29:00Z"/>
-        </w:rPr>
-      </w:pPr>
-      <w:ins w:id="204" w:author="Boakye Dankwa (Student)" w:date="2020-04-01T16:29:00Z">
-        <w:r>
-          <w:t xml:space="preserve">To unit test a component of our system, such as the </w:t>
-        </w:r>
-        <w:proofErr w:type="spellStart"/>
-        <w:r>
-          <w:t>UserLogin</w:t>
-        </w:r>
-        <w:proofErr w:type="spellEnd"/>
-        <w:r>
-          <w:t>, the annotation @</w:t>
-        </w:r>
-        <w:proofErr w:type="spellStart"/>
-        <w:r>
-          <w:t>InjectMocks</w:t>
-        </w:r>
-        <w:proofErr w:type="spellEnd"/>
-        <w:r>
-          <w:t xml:space="preserve"> is used to bring up the system under test (SUT) to the unit test then the system is mocked using the annotation @Mock.  </w:t>
-        </w:r>
-      </w:ins>
-    </w:p>
-    <w:p>
-      <w:pPr>
-        <w:contextualSpacing/>
-        <w:rPr>
-          <w:ins w:id="205" w:author="Calum Mortimer" w:date="2020-04-01T21:33:00Z"/>
-        </w:rPr>
-      </w:pPr>
-      <w:ins w:id="206" w:author="Boakye Dankwa (Student)" w:date="2020-04-01T16:29:00Z">
-        <w:r>
-          <w:t>The mock class contained three test methods, one verifies the answer of the system under test when a correct input is received, another also verifies the opposite. And finally, the third test is concerned with verifying an error with the system. Also, since the system restricts a user who is already logged in to attempt to log in again, a test, that verifies a login exception that is raised when the same user tries to login twice, is implemented.</w:t>
-        </w:r>
-      </w:ins>
-    </w:p>
-    <w:p>
-      <w:pPr>
-        <w:pStyle w:val="Heading2"/>
-        <w:ind w:left="720" w:hanging="436"/>
-        <w:rPr>
-          <w:ins w:id="207" w:author="Boakye Dankwa (Student)" w:date="2020-04-01T16:29:00Z"/>
-          <w:del w:id="208" w:author="Calum Mortimer" w:date="2020-04-01T21:33:00Z"/>
-        </w:rPr>
-        <w:pPrChange w:id="209" w:author="Calum Mortimer" w:date="2020-04-01T21:35:00Z">
-          <w:pPr>
-            <w:contextualSpacing/>
-          </w:pPr>
-        </w:pPrChange>
-      </w:pPr>
-      <w:ins w:id="210" w:author="Calum Mortimer" w:date="2020-04-01T21:33:00Z">
-        <w:r>
-          <w:t>5.2</w:t>
-        </w:r>
-        <w:r>
-          <w:tab/>
-          <w:t>Validation</w:t>
-        </w:r>
-      </w:ins>
-    </w:p>
-    <w:p>
-      <w:pPr>
-        <w:ind w:hanging="436"/>
-        <w:contextualSpacing/>
-        <w:rPr>
-          <w:ins w:id="211" w:author="Boakye Dankwa (Student)" w:date="2020-04-01T16:29:00Z"/>
-          <w:del w:id="212" w:author="Calum Mortimer" w:date="2020-04-01T21:33:00Z"/>
-        </w:rPr>
-        <w:pPrChange w:id="213" w:author="Calum Mortimer" w:date="2020-04-01T21:35:00Z">
-          <w:pPr>
-            <w:contextualSpacing/>
-          </w:pPr>
-        </w:pPrChange>
-      </w:pPr>
-    </w:p>
-    <w:p>
-      <w:pPr>
-        <w:ind w:hanging="436"/>
-        <w:contextualSpacing/>
-        <w:rPr>
-          <w:ins w:id="214" w:author="Boakye Dankwa (Student)" w:date="2020-04-01T18:40:00Z"/>
+          <w:ins w:id="214" w:author="Boakye Dankwa (Student)" w:date="2020-04-01T16:31:00Z"/>
           <w:del w:id="215" w:author="Calum Mortimer" w:date="2020-04-01T21:33:00Z"/>
         </w:rPr>
         <w:pPrChange w:id="216" w:author="Calum Mortimer" w:date="2020-04-01T21:35:00Z">
@@ -2518,17 +2450,17 @@
       <w:ins w:id="217" w:author="Boakye Dankwa (Student)" w:date="2020-04-01T16:29:00Z">
         <w:del w:id="218" w:author="Calum Mortimer" w:date="2020-04-01T21:33:00Z">
           <w:r>
-            <w:delText>5.2 Validation</w:delText>
+            <w:delText>5.1.2 Mockinto Mock framework with JUnit5</w:delText>
           </w:r>
         </w:del>
       </w:ins>
     </w:p>
     <w:p>
       <w:pPr>
-        <w:pStyle w:val="Heading2"/>
-        <w:ind w:left="720" w:hanging="436"/>
-        <w:rPr>
-          <w:ins w:id="219" w:author="Boakye Dankwa (Student)" w:date="2020-04-01T18:40:00Z"/>
+        <w:pStyle w:val="Heading3"/>
+        <w:ind w:firstLine="426"/>
+        <w:rPr>
+          <w:ins w:id="219" w:author="Boakye Dankwa (Student)" w:date="2020-04-01T16:29:00Z"/>
         </w:rPr>
         <w:pPrChange w:id="220" w:author="Calum Mortimer" w:date="2020-04-01T21:35:00Z">
           <w:pPr>
@@ -2541,61 +2473,336 @@
       <w:pPr>
         <w:spacing w:before="240"/>
         <w:contextualSpacing/>
-        <w:rPr>
-          <w:ins w:id="221" w:author="Boakye Dankwa (Student)" w:date="2020-04-01T18:40:00Z"/>
-        </w:rPr>
-        <w:pPrChange w:id="222" w:author="Calum Mortimer" w:date="2020-04-01T21:33:00Z">
+        <w:jc w:val="both"/>
+        <w:rPr>
+          <w:ins w:id="221" w:author="Calum Mortimer" w:date="2020-04-01T22:35:00Z"/>
+        </w:rPr>
+        <w:pPrChange w:id="222" w:author="Calum Mortimer" w:date="2020-04-01T22:35:00Z">
+          <w:pPr>
+            <w:spacing w:before="240"/>
+            <w:contextualSpacing/>
+          </w:pPr>
+        </w:pPrChange>
+      </w:pPr>
+      <w:ins w:id="223" w:author="Boakye Dankwa (Student)" w:date="2020-04-01T16:29:00Z">
+        <w:r>
+          <w:t xml:space="preserve">The extension </w:t>
+        </w:r>
+      </w:ins>
+      <w:ins w:id="224" w:author="Calum Mortimer" w:date="2020-04-01T21:33:00Z">
+        <w:r>
+          <w:t>m</w:t>
+        </w:r>
+      </w:ins>
+      <w:ins w:id="225" w:author="Boakye Dankwa (Student)" w:date="2020-04-01T16:29:00Z">
+        <w:del w:id="226" w:author="Calum Mortimer" w:date="2020-04-01T21:33:00Z">
+          <w:r>
+            <w:delText>m</w:delText>
+          </w:r>
+        </w:del>
+        <w:r>
+          <w:t xml:space="preserve">odel available in JUnit 5 allowed the team to extend the features inherent in JUnit to other external frameworks that provides specific testing functions. One of such frameworks that proved useful in testing classes that had </w:t>
+        </w:r>
+        <w:del w:id="227" w:author="Calum Mortimer" w:date="2020-04-01T22:35:00Z">
+          <w:r>
+            <w:delText>radomise</w:delText>
+          </w:r>
+        </w:del>
+      </w:ins>
+      <w:ins w:id="228" w:author="Calum Mortimer" w:date="2020-04-01T22:35:00Z">
+        <w:r>
+          <w:t>randomise</w:t>
+        </w:r>
+      </w:ins>
+      <w:ins w:id="229" w:author="Boakye Dankwa (Student)" w:date="2020-04-01T16:29:00Z">
+        <w:r>
+          <w:t xml:space="preserve"> functionalities is by implementing the mock class through Mocki</w:t>
+        </w:r>
+        <w:del w:id="230" w:author="Calum Mortimer" w:date="2020-04-01T22:35:00Z">
+          <w:r>
+            <w:delText>n</w:delText>
+          </w:r>
+        </w:del>
+        <w:r>
+          <w:t>to.</w:t>
+        </w:r>
+      </w:ins>
+    </w:p>
+    <w:p>
+      <w:pPr>
+        <w:spacing w:before="240"/>
+        <w:contextualSpacing/>
+        <w:jc w:val="both"/>
+        <w:rPr>
+          <w:ins w:id="231" w:author="Boakye Dankwa (Student)" w:date="2020-04-01T16:29:00Z"/>
+        </w:rPr>
+        <w:pPrChange w:id="232" w:author="Calum Mortimer" w:date="2020-04-01T22:35:00Z">
           <w:pPr>
             <w:contextualSpacing/>
           </w:pPr>
         </w:pPrChange>
       </w:pPr>
-      <w:ins w:id="223" w:author="Boakye Dankwa (Student)" w:date="2020-04-01T18:40:00Z">
-        <w:r>
-          <w:t>In ensuring that the right application or product is develop, and that it meets the requirements that have been specified by the users, the team employed validation techniques that guided the stages involved in the software development process. An example of such techniques employed is the User Acceptance Testing (UAT) which is a form of user testing approach base on input and/or advice provided by the users for the testing process.</w:t>
-        </w:r>
-      </w:ins>
     </w:p>
     <w:p>
       <w:pPr>
         <w:contextualSpacing/>
-        <w:rPr>
-          <w:ins w:id="224" w:author="Boakye Dankwa (Student)" w:date="2020-04-01T18:40:00Z"/>
-        </w:rPr>
-      </w:pPr>
-      <w:ins w:id="225" w:author="Boakye Dankwa (Student)" w:date="2020-04-01T18:40:00Z">
-        <w:r>
-          <w:t>Tools such as Selenium, that automates how the product will be used by the users was use in conducting user testing on the product.</w:t>
-        </w:r>
-      </w:ins>
-    </w:p>
-    <w:p>
-      <w:pPr>
-        <w:pStyle w:val="Heading3"/>
-        <w:rPr>
-          <w:ins w:id="226" w:author="Calum Mortimer" w:date="2020-04-01T21:34:00Z"/>
-        </w:rPr>
-        <w:pPrChange w:id="227" w:author="Calum Mortimer" w:date="2020-04-01T21:34:00Z">
+        <w:jc w:val="both"/>
+        <w:rPr>
+          <w:ins w:id="233" w:author="Calum Mortimer" w:date="2020-04-01T22:35:00Z"/>
+        </w:rPr>
+        <w:pPrChange w:id="234" w:author="Calum Mortimer" w:date="2020-04-01T22:35:00Z">
           <w:pPr>
             <w:contextualSpacing/>
           </w:pPr>
         </w:pPrChange>
       </w:pPr>
-    </w:p>
-    <w:p>
-      <w:pPr>
-        <w:pStyle w:val="Heading3"/>
-        <w:ind w:firstLine="426"/>
-        <w:rPr>
-          <w:ins w:id="228" w:author="Boakye Dankwa (Student)" w:date="2020-04-01T18:40:00Z"/>
-        </w:rPr>
-        <w:pPrChange w:id="229" w:author="Calum Mortimer" w:date="2020-04-01T21:34:00Z">
+      <w:ins w:id="235" w:author="Boakye Dankwa (Student)" w:date="2020-04-01T16:29:00Z">
+        <w:r>
+          <w:t>By using Mocki</w:t>
+        </w:r>
+        <w:del w:id="236" w:author="Calum Mortimer" w:date="2020-04-01T22:35:00Z">
+          <w:r>
+            <w:delText>n</w:delText>
+          </w:r>
+        </w:del>
+        <w:r>
+          <w:t>to, the team created mock classes and mock objects that isolated the system we are testing and made sure that the unit test been performed were really targeting and focused on the system under test (SUT). Mock objects were programme according to the expected values of the unit test and hence, returned specific values when the methods were called.</w:t>
+        </w:r>
+      </w:ins>
+    </w:p>
+    <w:p>
+      <w:pPr>
+        <w:contextualSpacing/>
+        <w:jc w:val="both"/>
+        <w:rPr>
+          <w:ins w:id="237" w:author="Boakye Dankwa (Student)" w:date="2020-04-01T16:29:00Z"/>
+        </w:rPr>
+        <w:pPrChange w:id="238" w:author="Calum Mortimer" w:date="2020-04-01T22:35:00Z">
           <w:pPr>
             <w:contextualSpacing/>
           </w:pPr>
         </w:pPrChange>
       </w:pPr>
-      <w:ins w:id="230" w:author="Calum Mortimer" w:date="2020-04-01T21:34:00Z">
+    </w:p>
+    <w:p>
+      <w:pPr>
+        <w:contextualSpacing/>
+        <w:jc w:val="both"/>
+        <w:rPr>
+          <w:ins w:id="239" w:author="Calum Mortimer" w:date="2020-04-01T22:35:00Z"/>
+        </w:rPr>
+        <w:pPrChange w:id="240" w:author="Calum Mortimer" w:date="2020-04-01T22:35:00Z">
+          <w:pPr>
+            <w:contextualSpacing/>
+          </w:pPr>
+        </w:pPrChange>
+      </w:pPr>
+      <w:ins w:id="241" w:author="Boakye Dankwa (Student)" w:date="2020-04-01T16:29:00Z">
+        <w:r>
+          <w:t xml:space="preserve">To unit test a component of our system, such as the </w:t>
+        </w:r>
+        <w:proofErr w:type="spellStart"/>
+        <w:r>
+          <w:t>UserLogin</w:t>
+        </w:r>
+        <w:proofErr w:type="spellEnd"/>
+        <w:r>
+          <w:t>, the annotation @</w:t>
+        </w:r>
+        <w:proofErr w:type="spellStart"/>
+        <w:r>
+          <w:t>InjectMocks</w:t>
+        </w:r>
+        <w:proofErr w:type="spellEnd"/>
+        <w:r>
+          <w:t xml:space="preserve"> is used to bring up the system under test (SUT) to the unit test then the system is mocked using the annotation @Mock.  </w:t>
+        </w:r>
+      </w:ins>
+    </w:p>
+    <w:p>
+      <w:pPr>
+        <w:contextualSpacing/>
+        <w:jc w:val="both"/>
+        <w:rPr>
+          <w:ins w:id="242" w:author="Boakye Dankwa (Student)" w:date="2020-04-01T16:29:00Z"/>
+        </w:rPr>
+        <w:pPrChange w:id="243" w:author="Calum Mortimer" w:date="2020-04-01T22:35:00Z">
+          <w:pPr>
+            <w:contextualSpacing/>
+          </w:pPr>
+        </w:pPrChange>
+      </w:pPr>
+    </w:p>
+    <w:p>
+      <w:pPr>
+        <w:contextualSpacing/>
+        <w:jc w:val="both"/>
+        <w:rPr>
+          <w:ins w:id="244" w:author="Calum Mortimer" w:date="2020-04-01T21:33:00Z"/>
+        </w:rPr>
+        <w:pPrChange w:id="245" w:author="Calum Mortimer" w:date="2020-04-01T22:35:00Z">
+          <w:pPr>
+            <w:contextualSpacing/>
+          </w:pPr>
+        </w:pPrChange>
+      </w:pPr>
+      <w:ins w:id="246" w:author="Boakye Dankwa (Student)" w:date="2020-04-01T16:29:00Z">
+        <w:r>
+          <w:t>The mock class contained three test methods, one verifies the answer of the system under test when a correct input is received, another also verifies the opposite. And finally, the third test is concerned with verifying an error with the system. Also, since the system restricts a user who is already logged in to attempt to log in again, a test, that verifies a login exception that is raised when the same user tries to login twice, is implemented.</w:t>
+        </w:r>
+      </w:ins>
+    </w:p>
+    <w:p>
+      <w:pPr>
+        <w:pStyle w:val="Heading2"/>
+        <w:ind w:left="720" w:hanging="436"/>
+        <w:rPr>
+          <w:ins w:id="247" w:author="Boakye Dankwa (Student)" w:date="2020-04-01T16:29:00Z"/>
+          <w:del w:id="248" w:author="Calum Mortimer" w:date="2020-04-01T21:33:00Z"/>
+        </w:rPr>
+        <w:pPrChange w:id="249" w:author="Calum Mortimer" w:date="2020-04-01T21:35:00Z">
+          <w:pPr>
+            <w:contextualSpacing/>
+          </w:pPr>
+        </w:pPrChange>
+      </w:pPr>
+      <w:ins w:id="250" w:author="Calum Mortimer" w:date="2020-04-01T21:33:00Z">
+        <w:r>
+          <w:t>5.2</w:t>
+        </w:r>
+        <w:r>
+          <w:tab/>
+          <w:t>Validation</w:t>
+        </w:r>
+      </w:ins>
+    </w:p>
+    <w:p>
+      <w:pPr>
+        <w:ind w:hanging="436"/>
+        <w:contextualSpacing/>
+        <w:rPr>
+          <w:ins w:id="251" w:author="Boakye Dankwa (Student)" w:date="2020-04-01T16:29:00Z"/>
+          <w:del w:id="252" w:author="Calum Mortimer" w:date="2020-04-01T21:33:00Z"/>
+        </w:rPr>
+        <w:pPrChange w:id="253" w:author="Calum Mortimer" w:date="2020-04-01T21:35:00Z">
+          <w:pPr>
+            <w:contextualSpacing/>
+          </w:pPr>
+        </w:pPrChange>
+      </w:pPr>
+    </w:p>
+    <w:p>
+      <w:pPr>
+        <w:ind w:hanging="436"/>
+        <w:contextualSpacing/>
+        <w:rPr>
+          <w:ins w:id="254" w:author="Boakye Dankwa (Student)" w:date="2020-04-01T18:40:00Z"/>
+          <w:del w:id="255" w:author="Calum Mortimer" w:date="2020-04-01T21:33:00Z"/>
+        </w:rPr>
+        <w:pPrChange w:id="256" w:author="Calum Mortimer" w:date="2020-04-01T21:35:00Z">
+          <w:pPr>
+            <w:contextualSpacing/>
+          </w:pPr>
+        </w:pPrChange>
+      </w:pPr>
+      <w:ins w:id="257" w:author="Boakye Dankwa (Student)" w:date="2020-04-01T16:29:00Z">
+        <w:del w:id="258" w:author="Calum Mortimer" w:date="2020-04-01T21:33:00Z">
+          <w:r>
+            <w:delText>5.2 Validation</w:delText>
+          </w:r>
+        </w:del>
+      </w:ins>
+    </w:p>
+    <w:p>
+      <w:pPr>
+        <w:pStyle w:val="Heading2"/>
+        <w:ind w:left="720" w:hanging="436"/>
+        <w:rPr>
+          <w:ins w:id="259" w:author="Boakye Dankwa (Student)" w:date="2020-04-01T18:40:00Z"/>
+        </w:rPr>
+        <w:pPrChange w:id="260" w:author="Calum Mortimer" w:date="2020-04-01T21:35:00Z">
+          <w:pPr>
+            <w:contextualSpacing/>
+          </w:pPr>
+        </w:pPrChange>
+      </w:pPr>
+    </w:p>
+    <w:p>
+      <w:pPr>
+        <w:spacing w:before="240"/>
+        <w:contextualSpacing/>
+        <w:jc w:val="both"/>
+        <w:rPr>
+          <w:ins w:id="261" w:author="Calum Mortimer" w:date="2020-04-01T22:35:00Z"/>
+        </w:rPr>
+      </w:pPr>
+      <w:ins w:id="262" w:author="Boakye Dankwa (Student)" w:date="2020-04-01T18:40:00Z">
+        <w:r>
+          <w:t>In ensuring that the right application or product is develop, and that it meets the requirements that have been specified by the users, the team employed validation techniques that guided the stages involved in the software development process. An example of such techniques employed is the User Acceptance Testing (UAT) which is a form of user testing approach base on input and/or advice provided by the users for the testing process.</w:t>
+        </w:r>
+      </w:ins>
+    </w:p>
+    <w:p>
+      <w:pPr>
+        <w:spacing w:before="240"/>
+        <w:contextualSpacing/>
+        <w:jc w:val="both"/>
+        <w:rPr>
+          <w:ins w:id="263" w:author="Boakye Dankwa (Student)" w:date="2020-04-01T18:40:00Z"/>
+        </w:rPr>
+        <w:pPrChange w:id="264" w:author="Calum Mortimer" w:date="2020-04-01T22:35:00Z">
+          <w:pPr>
+            <w:contextualSpacing/>
+          </w:pPr>
+        </w:pPrChange>
+      </w:pPr>
+    </w:p>
+    <w:p>
+      <w:pPr>
+        <w:contextualSpacing/>
+        <w:jc w:val="both"/>
+        <w:rPr>
+          <w:ins w:id="265" w:author="Boakye Dankwa (Student)" w:date="2020-04-01T18:40:00Z"/>
+        </w:rPr>
+        <w:pPrChange w:id="266" w:author="Calum Mortimer" w:date="2020-04-01T22:35:00Z">
+          <w:pPr>
+            <w:contextualSpacing/>
+          </w:pPr>
+        </w:pPrChange>
+      </w:pPr>
+      <w:ins w:id="267" w:author="Boakye Dankwa (Student)" w:date="2020-04-01T18:40:00Z">
+        <w:r>
+          <w:t>Tools such as Selenium, that automates how the product will be used by the users was use in conducting user testing on the product.</w:t>
+        </w:r>
+      </w:ins>
+    </w:p>
+    <w:p>
+      <w:pPr>
+        <w:pStyle w:val="Heading3"/>
+        <w:rPr>
+          <w:ins w:id="268" w:author="Calum Mortimer" w:date="2020-04-01T21:34:00Z"/>
+        </w:rPr>
+        <w:pPrChange w:id="269" w:author="Calum Mortimer" w:date="2020-04-01T21:34:00Z">
+          <w:pPr>
+            <w:contextualSpacing/>
+          </w:pPr>
+        </w:pPrChange>
+      </w:pPr>
+    </w:p>
+    <w:p>
+      <w:pPr>
+        <w:pStyle w:val="Heading3"/>
+        <w:ind w:firstLine="426"/>
+        <w:rPr>
+          <w:ins w:id="270" w:author="Boakye Dankwa (Student)" w:date="2020-04-01T18:40:00Z"/>
+        </w:rPr>
+        <w:pPrChange w:id="271" w:author="Calum Mortimer" w:date="2020-04-01T21:34:00Z">
+          <w:pPr>
+            <w:contextualSpacing/>
+          </w:pPr>
+        </w:pPrChange>
+      </w:pPr>
+      <w:ins w:id="272" w:author="Calum Mortimer" w:date="2020-04-01T21:34:00Z">
         <w:r>
           <w:t>5.</w:t>
         </w:r>
@@ -2623,11 +2830,11 @@
       <w:pPr>
         <w:contextualSpacing/>
         <w:rPr>
-          <w:del w:id="231" w:author="Calum Mortimer" w:date="2020-04-01T21:34:00Z"/>
-        </w:rPr>
-      </w:pPr>
-      <w:ins w:id="232" w:author="Boakye Dankwa (Student)" w:date="2020-04-01T18:40:00Z">
-        <w:del w:id="233" w:author="Calum Mortimer" w:date="2020-04-01T21:34:00Z">
+          <w:del w:id="273" w:author="Calum Mortimer" w:date="2020-04-01T21:34:00Z"/>
+        </w:rPr>
+      </w:pPr>
+      <w:ins w:id="274" w:author="Boakye Dankwa (Student)" w:date="2020-04-01T18:40:00Z">
+        <w:del w:id="275" w:author="Calum Mortimer" w:date="2020-04-01T21:34:00Z">
           <w:r>
             <w:delText>5.2.1 User Acceptance Testing</w:delText>
           </w:r>
@@ -2638,18 +2845,24 @@
       <w:pPr>
         <w:contextualSpacing/>
         <w:rPr>
-          <w:ins w:id="234" w:author="Calum Mortimer" w:date="2020-04-01T21:34:00Z"/>
+          <w:ins w:id="276" w:author="Calum Mortimer" w:date="2020-04-01T21:34:00Z"/>
         </w:rPr>
       </w:pPr>
     </w:p>
     <w:p>
       <w:pPr>
         <w:contextualSpacing/>
-        <w:rPr>
-          <w:ins w:id="235" w:author="Boakye Dankwa (Student)" w:date="2020-04-01T18:40:00Z"/>
-        </w:rPr>
-      </w:pPr>
-      <w:ins w:id="236" w:author="Boakye Dankwa (Student)" w:date="2020-04-01T18:40:00Z">
+        <w:jc w:val="both"/>
+        <w:rPr>
+          <w:ins w:id="277" w:author="Boakye Dankwa (Student)" w:date="2020-04-01T18:40:00Z"/>
+        </w:rPr>
+        <w:pPrChange w:id="278" w:author="Calum Mortimer" w:date="2020-04-01T22:36:00Z">
+          <w:pPr>
+            <w:contextualSpacing/>
+          </w:pPr>
+        </w:pPrChange>
+      </w:pPr>
+      <w:ins w:id="279" w:author="Boakye Dankwa (Student)" w:date="2020-04-01T18:40:00Z">
         <w:r>
           <w:t>By providing a detailed and readable description of the functionalities of the system, the team conducted a high-level test among non-technical users. This testing happens at the last stage of the development process until the product is released. Users test each functionality of the product and determine if the functionality satisfy the requirements.</w:t>
         </w:r>
@@ -2659,17 +2872,17 @@
       <w:pPr>
         <w:contextualSpacing/>
         <w:rPr>
-          <w:ins w:id="237" w:author="Boakye Dankwa (Student)" w:date="2020-04-01T16:29:00Z"/>
-        </w:rPr>
-      </w:pPr>
-    </w:p>
-    <w:p>
-      <w:pPr>
-        <w:rPr>
-          <w:del w:id="238" w:author="Boakye Dankwa (Student)" w:date="2020-04-01T16:29:00Z"/>
-        </w:rPr>
-      </w:pPr>
-      <w:del w:id="239" w:author="Boakye Dankwa (Student)" w:date="2020-04-01T16:29:00Z">
+          <w:ins w:id="280" w:author="Boakye Dankwa (Student)" w:date="2020-04-01T16:29:00Z"/>
+        </w:rPr>
+      </w:pPr>
+    </w:p>
+    <w:p>
+      <w:pPr>
+        <w:rPr>
+          <w:del w:id="281" w:author="Boakye Dankwa (Student)" w:date="2020-04-01T16:29:00Z"/>
+        </w:rPr>
+      </w:pPr>
+      <w:del w:id="282" w:author="Boakye Dankwa (Student)" w:date="2020-04-01T16:29:00Z">
         <w:r>
           <w:delText>Towards the goal of designing and implementing valuable tests on the application, it was necessary for the team to fully understand the requirements of the system being tested. Hence, on achieving a User Acceptance Testing (UAT) methodology, evaluation techniques were applied right after requirement gathering and continued through all stages of the development process.</w:delText>
         </w:r>
@@ -2678,10 +2891,10 @@
     <w:p>
       <w:pPr>
         <w:rPr>
-          <w:del w:id="240" w:author="Boakye Dankwa (Student)" w:date="2020-04-01T16:29:00Z"/>
-        </w:rPr>
-      </w:pPr>
-      <w:del w:id="241" w:author="Boakye Dankwa (Student)" w:date="2020-04-01T16:29:00Z">
+          <w:del w:id="283" w:author="Boakye Dankwa (Student)" w:date="2020-04-01T16:29:00Z"/>
+        </w:rPr>
+      </w:pPr>
+      <w:del w:id="284" w:author="Boakye Dankwa (Student)" w:date="2020-04-01T16:29:00Z">
         <w:r>
           <w:delText>This section discusses verification and validation techniques as well as unit testing and the integration of testing frameworks that were applied. These ensured Software Quality Control within the stages of the development process and in effect, ensured that the applications being developed meets the functionality and specifications outlined in the user requirements.</w:delText>
         </w:r>
@@ -2690,10 +2903,10 @@
     <w:p>
       <w:pPr>
         <w:rPr>
-          <w:del w:id="242" w:author="Boakye Dankwa (Student)" w:date="2020-04-01T16:29:00Z"/>
-        </w:rPr>
-      </w:pPr>
-      <w:del w:id="243" w:author="Boakye Dankwa (Student)" w:date="2020-04-01T16:29:00Z">
+          <w:del w:id="285" w:author="Boakye Dankwa (Student)" w:date="2020-04-01T16:29:00Z"/>
+        </w:rPr>
+      </w:pPr>
+      <w:del w:id="286" w:author="Boakye Dankwa (Student)" w:date="2020-04-01T16:29:00Z">
         <w:r>
           <w:delText>5.1 Verification</w:delText>
         </w:r>
@@ -2703,10 +2916,10 @@
       <w:pPr>
         <w:contextualSpacing/>
         <w:rPr>
-          <w:del w:id="244" w:author="Boakye Dankwa (Student)" w:date="2020-04-01T16:29:00Z"/>
-        </w:rPr>
-      </w:pPr>
-      <w:del w:id="245" w:author="Boakye Dankwa (Student)" w:date="2020-04-01T16:29:00Z">
+          <w:del w:id="287" w:author="Boakye Dankwa (Student)" w:date="2020-04-01T16:29:00Z"/>
+        </w:rPr>
+      </w:pPr>
+      <w:del w:id="288" w:author="Boakye Dankwa (Student)" w:date="2020-04-01T16:29:00Z">
         <w:r>
           <w:delText xml:space="preserve">In performing verification testing, the team made sure that design outputs matched design inputs by undertaking a step-wise approach in refining the individual project components and units until the final deliverable was attained. Such as, determining that the code performs as it should be and also implements the application design, hence, unit testing was implemented by the team as a verification activity to test the software. </w:delText>
         </w:r>
@@ -2716,7 +2929,7 @@
       <w:pPr>
         <w:contextualSpacing/>
         <w:rPr>
-          <w:del w:id="246" w:author="Boakye Dankwa (Student)" w:date="2020-04-01T16:29:00Z"/>
+          <w:del w:id="289" w:author="Boakye Dankwa (Student)" w:date="2020-04-01T16:29:00Z"/>
         </w:rPr>
       </w:pPr>
     </w:p>
@@ -2724,10 +2937,10 @@
       <w:pPr>
         <w:contextualSpacing/>
         <w:rPr>
-          <w:del w:id="247" w:author="Boakye Dankwa (Student)" w:date="2020-04-01T16:29:00Z"/>
-        </w:rPr>
-      </w:pPr>
-      <w:del w:id="248" w:author="Boakye Dankwa (Student)" w:date="2020-04-01T16:29:00Z">
+          <w:del w:id="290" w:author="Boakye Dankwa (Student)" w:date="2020-04-01T16:29:00Z"/>
+        </w:rPr>
+      </w:pPr>
+      <w:del w:id="291" w:author="Boakye Dankwa (Student)" w:date="2020-04-01T16:29:00Z">
         <w:r>
           <w:delText>5.1.1 Unit testing with J</w:delText>
         </w:r>
@@ -2746,11 +2959,11 @@
       <w:pPr>
         <w:contextualSpacing/>
         <w:rPr>
-          <w:del w:id="249" w:author="Boakye Dankwa (Student)" w:date="2020-04-01T16:29:00Z"/>
+          <w:del w:id="292" w:author="Boakye Dankwa (Student)" w:date="2020-04-01T16:29:00Z"/>
           <w:color w:val="FF0000"/>
         </w:rPr>
       </w:pPr>
-      <w:del w:id="250" w:author="Boakye Dankwa (Student)" w:date="2020-04-01T16:29:00Z">
+      <w:del w:id="293" w:author="Boakye Dankwa (Student)" w:date="2020-04-01T16:29:00Z">
         <w:r>
           <w:rPr>
             <w:color w:val="FF0000"/>
@@ -2781,7 +2994,7 @@
       <w:pPr>
         <w:contextualSpacing/>
         <w:rPr>
-          <w:del w:id="251" w:author="Boakye Dankwa (Student)" w:date="2020-04-01T16:29:00Z"/>
+          <w:del w:id="294" w:author="Boakye Dankwa (Student)" w:date="2020-04-01T16:29:00Z"/>
         </w:rPr>
       </w:pPr>
     </w:p>
@@ -2789,10 +3002,10 @@
       <w:pPr>
         <w:contextualSpacing/>
         <w:rPr>
-          <w:del w:id="252" w:author="Boakye Dankwa (Student)" w:date="2020-04-01T16:29:00Z"/>
-        </w:rPr>
-      </w:pPr>
-      <w:del w:id="253" w:author="Boakye Dankwa (Student)" w:date="2020-04-01T16:29:00Z">
+          <w:del w:id="295" w:author="Boakye Dankwa (Student)" w:date="2020-04-01T16:29:00Z"/>
+        </w:rPr>
+      </w:pPr>
+      <w:del w:id="296" w:author="Boakye Dankwa (Student)" w:date="2020-04-01T16:29:00Z">
         <w:r>
           <w:delText>By testing specific individual components of the system, the team performed a dynamic evaluation of the system under test (SUT)</w:delText>
         </w:r>
@@ -2808,10 +3021,10 @@
       <w:pPr>
         <w:contextualSpacing/>
         <w:rPr>
-          <w:del w:id="254" w:author="Boakye Dankwa (Student)" w:date="2020-04-01T16:29:00Z"/>
-        </w:rPr>
-      </w:pPr>
-      <w:del w:id="255" w:author="Boakye Dankwa (Student)" w:date="2020-04-01T16:29:00Z">
+          <w:del w:id="297" w:author="Boakye Dankwa (Student)" w:date="2020-04-01T16:29:00Z"/>
+        </w:rPr>
+      </w:pPr>
+      <w:del w:id="298" w:author="Boakye Dankwa (Student)" w:date="2020-04-01T16:29:00Z">
         <w:r>
           <w:delText>The team implemented J</w:delText>
         </w:r>
@@ -2845,7 +3058,7 @@
       <w:pPr>
         <w:contextualSpacing/>
         <w:rPr>
-          <w:del w:id="256" w:author="Boakye Dankwa (Student)" w:date="2020-04-01T16:29:00Z"/>
+          <w:del w:id="299" w:author="Boakye Dankwa (Student)" w:date="2020-04-01T16:29:00Z"/>
         </w:rPr>
       </w:pPr>
     </w:p>
@@ -2853,10 +3066,10 @@
       <w:pPr>
         <w:contextualSpacing/>
         <w:rPr>
-          <w:del w:id="257" w:author="Boakye Dankwa (Student)" w:date="2020-04-01T16:29:00Z"/>
-        </w:rPr>
-      </w:pPr>
-      <w:del w:id="258" w:author="Boakye Dankwa (Student)" w:date="2020-04-01T16:29:00Z">
+          <w:del w:id="300" w:author="Boakye Dankwa (Student)" w:date="2020-04-01T16:29:00Z"/>
+        </w:rPr>
+      </w:pPr>
+      <w:del w:id="301" w:author="Boakye Dankwa (Student)" w:date="2020-04-01T16:29:00Z">
         <w:r>
           <w:delText>Parameterized testing with JUnit 5 required certain dependencies such as, the junit-jupiter-params artefact to be</w:delText>
         </w:r>
@@ -2884,10 +3097,10 @@
       <w:pPr>
         <w:contextualSpacing/>
         <w:rPr>
-          <w:del w:id="259" w:author="Boakye Dankwa (Student)" w:date="2020-04-01T16:29:00Z"/>
-        </w:rPr>
-      </w:pPr>
-      <w:del w:id="260" w:author="Boakye Dankwa (Student)" w:date="2020-04-01T16:29:00Z">
+          <w:del w:id="302" w:author="Boakye Dankwa (Student)" w:date="2020-04-01T16:29:00Z"/>
+        </w:rPr>
+      </w:pPr>
+      <w:del w:id="303" w:author="Boakye Dankwa (Student)" w:date="2020-04-01T16:29:00Z">
         <w:r>
           <w:delText>Testing for exceptions with JUnit 5, the team used the assertThrows method. This methods returns an exceptions when the supplied executable  throws an exception that relates to the expected data type.</w:delText>
         </w:r>
@@ -2897,7 +3110,7 @@
       <w:pPr>
         <w:contextualSpacing/>
         <w:rPr>
-          <w:del w:id="261" w:author="Boakye Dankwa (Student)" w:date="2020-04-01T16:29:00Z"/>
+          <w:del w:id="304" w:author="Boakye Dankwa (Student)" w:date="2020-04-01T16:29:00Z"/>
         </w:rPr>
       </w:pPr>
     </w:p>
@@ -2905,10 +3118,10 @@
       <w:pPr>
         <w:contextualSpacing/>
         <w:rPr>
-          <w:del w:id="262" w:author="Boakye Dankwa (Student)" w:date="2020-04-01T16:29:00Z"/>
-        </w:rPr>
-      </w:pPr>
-      <w:del w:id="263" w:author="Boakye Dankwa (Student)" w:date="2020-04-01T16:29:00Z">
+          <w:del w:id="305" w:author="Boakye Dankwa (Student)" w:date="2020-04-01T16:29:00Z"/>
+        </w:rPr>
+      </w:pPr>
+      <w:del w:id="306" w:author="Boakye Dankwa (Student)" w:date="2020-04-01T16:29:00Z">
         <w:r>
           <w:delText>5.1.2</w:delText>
         </w:r>
@@ -2925,48 +3138,72 @@
     <w:p>
       <w:pPr>
         <w:contextualSpacing/>
+        <w:rPr>
+          <w:del w:id="307" w:author="Calum Mortimer" w:date="2020-04-01T22:36:00Z"/>
+        </w:rPr>
       </w:pPr>
     </w:p>
     <w:p>
       <w:pPr>
         <w:contextualSpacing/>
-      </w:pPr>
-    </w:p>
-    <w:p/>
-    <w:p/>
-    <w:p/>
-    <w:p>
-      <w:pPr>
-        <w:rPr>
-          <w:del w:id="264" w:author="Calum Mortimer" w:date="2020-04-01T21:35:00Z"/>
-        </w:rPr>
-      </w:pPr>
-    </w:p>
-    <w:p>
-      <w:pPr>
-        <w:rPr>
-          <w:del w:id="265" w:author="Calum Mortimer" w:date="2020-04-01T21:35:00Z"/>
-        </w:rPr>
-      </w:pPr>
-    </w:p>
-    <w:p>
-      <w:pPr>
-        <w:rPr>
-          <w:del w:id="266" w:author="Calum Mortimer" w:date="2020-04-01T21:35:00Z"/>
-        </w:rPr>
-      </w:pPr>
-    </w:p>
-    <w:p>
-      <w:pPr>
-        <w:rPr>
-          <w:del w:id="267" w:author="Calum Mortimer" w:date="2020-04-01T21:35:00Z"/>
-        </w:rPr>
-      </w:pPr>
-    </w:p>
-    <w:p>
-      <w:pPr>
-        <w:rPr>
-          <w:del w:id="268" w:author="Calum Mortimer" w:date="2020-04-01T21:35:00Z"/>
+        <w:rPr>
+          <w:del w:id="308" w:author="Calum Mortimer" w:date="2020-04-01T22:36:00Z"/>
+        </w:rPr>
+      </w:pPr>
+    </w:p>
+    <w:p>
+      <w:pPr>
+        <w:rPr>
+          <w:del w:id="309" w:author="Calum Mortimer" w:date="2020-04-01T22:36:00Z"/>
+        </w:rPr>
+      </w:pPr>
+    </w:p>
+    <w:p>
+      <w:pPr>
+        <w:rPr>
+          <w:del w:id="310" w:author="Calum Mortimer" w:date="2020-04-01T22:36:00Z"/>
+        </w:rPr>
+      </w:pPr>
+    </w:p>
+    <w:p>
+      <w:pPr>
+        <w:rPr>
+          <w:del w:id="311" w:author="Calum Mortimer" w:date="2020-04-01T22:36:00Z"/>
+        </w:rPr>
+      </w:pPr>
+    </w:p>
+    <w:p>
+      <w:pPr>
+        <w:rPr>
+          <w:del w:id="312" w:author="Calum Mortimer" w:date="2020-04-01T21:35:00Z"/>
+        </w:rPr>
+      </w:pPr>
+    </w:p>
+    <w:p>
+      <w:pPr>
+        <w:rPr>
+          <w:del w:id="313" w:author="Calum Mortimer" w:date="2020-04-01T21:35:00Z"/>
+        </w:rPr>
+      </w:pPr>
+    </w:p>
+    <w:p>
+      <w:pPr>
+        <w:rPr>
+          <w:del w:id="314" w:author="Calum Mortimer" w:date="2020-04-01T21:35:00Z"/>
+        </w:rPr>
+      </w:pPr>
+    </w:p>
+    <w:p>
+      <w:pPr>
+        <w:rPr>
+          <w:del w:id="315" w:author="Calum Mortimer" w:date="2020-04-01T21:35:00Z"/>
+        </w:rPr>
+      </w:pPr>
+    </w:p>
+    <w:p>
+      <w:pPr>
+        <w:rPr>
+          <w:del w:id="316" w:author="Calum Mortimer" w:date="2020-04-01T21:35:00Z"/>
         </w:rPr>
       </w:pPr>
     </w:p>
@@ -2974,7 +3211,7 @@
       <w:pPr>
         <w:spacing w:after="0" w:line="240" w:lineRule="auto"/>
       </w:pPr>
-      <w:del w:id="269" w:author="Calum Mortimer" w:date="2020-04-01T21:35:00Z">
+      <w:del w:id="317" w:author="Calum Mortimer" w:date="2020-04-01T21:35:00Z">
         <w:r>
           <w:br w:type="page"/>
         </w:r>
@@ -2987,7 +3224,7 @@
           <w:ilvl w:val="0"/>
           <w:numId w:val="1"/>
         </w:numPr>
-        <w:pPrChange w:id="270" w:author="Calum Mortimer" w:date="2020-04-01T21:35:00Z">
+        <w:pPrChange w:id="318" w:author="Calum Mortimer" w:date="2020-04-01T21:35:00Z">
           <w:pPr>
             <w:pStyle w:val="Heading1"/>
             <w:numPr>
@@ -3006,10 +3243,10 @@
       <w:pPr>
         <w:spacing w:before="240"/>
         <w:rPr>
-          <w:del w:id="271" w:author="Calum Mortimer" w:date="2020-04-01T21:35:00Z"/>
-        </w:rPr>
-      </w:pPr>
-      <w:del w:id="272" w:author="Calum Mortimer" w:date="2020-04-01T21:35:00Z">
+          <w:del w:id="319" w:author="Calum Mortimer" w:date="2020-04-01T21:35:00Z"/>
+        </w:rPr>
+      </w:pPr>
+      <w:del w:id="320" w:author="Calum Mortimer" w:date="2020-04-01T21:35:00Z">
         <w:r>
           <w:delText>Target – 800 words</w:delText>
         </w:r>
@@ -3021,12 +3258,7 @@
         <w:jc w:val="both"/>
       </w:pPr>
       <w:r>
-        <w:t>The plan for approaching the development lifecycle of this project was using a Scrum workflow, which is part of the toolbox of agile methodologies within the software engineering industry. The following section details how this meth</w:t>
-      </w:r>
-      <w:bookmarkStart w:id="273" w:name="_GoBack"/>
-      <w:bookmarkEnd w:id="273"/>
-      <w:r>
-        <w:t xml:space="preserve">odology is practically applied to this project, and why the use of the scrum approach is justified in these project circumstances. </w:t>
+        <w:t xml:space="preserve">The plan for approaching the development lifecycle of this project was using a Scrum workflow, which is part of the toolbox of agile methodologies within the software engineering industry. The following section details how this methodology is practically applied to this project, and why the use of the scrum approach is justified in these project circumstances. </w:t>
       </w:r>
     </w:p>
     <w:p>
@@ -3365,6 +3597,8 @@
         </w:rPr>
         <w:t>Figure 6.2 – Central Planning Area for Project Sprints on GitHub</w:t>
       </w:r>
+      <w:bookmarkStart w:id="321" w:name="_GoBack"/>
+      <w:bookmarkEnd w:id="321"/>
     </w:p>
     <w:p>
       <w:pPr>
@@ -3409,16 +3643,16 @@
           <w:numId w:val="3"/>
         </w:numPr>
       </w:pPr>
-      <w:bookmarkStart w:id="274" w:name="_Ref35610326"/>
-      <w:bookmarkStart w:id="275" w:name="_Ref36303638"/>
+      <w:bookmarkStart w:id="322" w:name="_Ref35610326"/>
+      <w:bookmarkStart w:id="323" w:name="_Ref36303638"/>
       <w:r>
         <w:t xml:space="preserve">Client </w:t>
       </w:r>
-      <w:bookmarkEnd w:id="274"/>
+      <w:bookmarkEnd w:id="322"/>
       <w:r>
         <w:t>User Requirements Specification</w:t>
       </w:r>
-      <w:bookmarkEnd w:id="275"/>
+      <w:bookmarkEnd w:id="323"/>
     </w:p>
     <w:p>
       <w:pPr>
@@ -3481,12 +3715,12 @@
           <w:numId w:val="2"/>
         </w:numPr>
       </w:pPr>
-      <w:bookmarkStart w:id="276" w:name="_Ref35610451"/>
+      <w:bookmarkStart w:id="324" w:name="_Ref35610451"/>
       <w:r>
         <w:lastRenderedPageBreak/>
         <w:t>Project Requirements List</w:t>
       </w:r>
-      <w:bookmarkEnd w:id="276"/>
+      <w:bookmarkEnd w:id="324"/>
     </w:p>
     <w:p>
       <w:pPr>
@@ -3613,12 +3847,12 @@
           <w:numId w:val="2"/>
         </w:numPr>
       </w:pPr>
-      <w:bookmarkStart w:id="277" w:name="_Ref35610528"/>
+      <w:bookmarkStart w:id="325" w:name="_Ref35610528"/>
       <w:r>
         <w:lastRenderedPageBreak/>
         <w:t>Project Assumptions List</w:t>
       </w:r>
-      <w:bookmarkEnd w:id="277"/>
+      <w:bookmarkEnd w:id="325"/>
     </w:p>
     <w:p>
       <w:pPr>
@@ -3783,7 +4017,7 @@
 
 <file path=word/comments.xml><?xml version="1.0" encoding="utf-8"?>
 <w:comments xmlns:wpc="http://schemas.microsoft.com/office/word/2010/wordprocessingCanvas" xmlns:cx="http://schemas.microsoft.com/office/drawing/2014/chartex" xmlns:cx1="http://schemas.microsoft.com/office/drawing/2015/9/8/chartex" xmlns:cx2="http://schemas.microsoft.com/office/drawing/2015/10/21/chartex" xmlns:cx3="http://schemas.microsoft.com/office/drawing/2016/5/9/chartex" xmlns:cx4="http://schemas.microsoft.com/office/drawing/2016/5/10/chartex" xmlns:cx5="http://schemas.microsoft.com/office/drawing/2016/5/11/chartex" xmlns:cx6="http://schemas.microsoft.com/office/drawing/2016/5/12/chartex" xmlns:cx7="http://schemas.microsoft.com/office/drawing/2016/5/13/chartex" xmlns:cx8="http://schemas.microsoft.com/office/drawing/2016/5/14/chartex" xmlns:mc="http://schemas.openxmlformats.org/markup-compatibility/2006" xmlns:aink="http://schemas.microsoft.com/office/drawing/2016/ink" xmlns:am3d="http://schemas.microsoft.com/office/drawing/2017/model3d" xmlns:o="urn:schemas-microsoft-com:office:office" xmlns:r="http://schemas.openxmlformats.org/officeDocument/2006/relationships" xmlns:m="http://schemas.openxmlformats.org/officeDocument/2006/math" xmlns:v="urn:schemas-microsoft-com:vml" xmlns:wp14="http://schemas.microsoft.com/office/word/2010/wordprocessingDrawing" xmlns:wp="http://schemas.openxmlformats.org/drawingml/2006/wordprocessingDrawing" xmlns:w10="urn:schemas-microsoft-com:office:word" xmlns:w="http://schemas.openxmlformats.org/wordprocessingml/2006/main" xmlns:w14="http://schemas.microsoft.com/office/word/2010/wordml" xmlns:w15="http://schemas.microsoft.com/office/word/2012/wordml" xmlns:w16cid="http://schemas.microsoft.com/office/word/2016/wordml/cid" xmlns:w16se="http://schemas.microsoft.com/office/word/2015/wordml/symex" xmlns:wpg="http://schemas.microsoft.com/office/word/2010/wordprocessingGroup" xmlns:wpi="http://schemas.microsoft.com/office/word/2010/wordprocessingInk" xmlns:wne="http://schemas.microsoft.com/office/word/2006/wordml" xmlns:wps="http://schemas.microsoft.com/office/word/2010/wordprocessingShape" mc:Ignorable="w14 w15 w16se w16cid wp14">
-  <w:comment w:id="15" w:author="Calum Mortimer" w:date="2020-04-01T16:05:00Z" w:initials="CM">
+  <w:comment w:id="18" w:author="Calum Mortimer" w:date="2020-04-01T16:05:00Z" w:initials="CM">
     <w:p>
       <w:pPr>
         <w:pStyle w:val="CommentText"/>
@@ -3799,7 +4033,7 @@
       </w:r>
     </w:p>
   </w:comment>
-  <w:comment w:id="28" w:author="BOWEN, JONATHAN" w:date="2020-04-01T17:02:00Z" w:initials="BJ">
+  <w:comment w:id="60" w:author="Calum Mortimer" w:date="2020-04-01T22:27:00Z" w:initials="CM">
     <w:p>
       <w:pPr>
         <w:pStyle w:val="CommentText"/>
@@ -3811,11 +4045,11 @@
         <w:annotationRef/>
       </w:r>
       <w:r>
-        <w:t>Should we expand on this? explain what it means?</w:t>
+        <w:t>Have removed the paragraph between this and the next one – I don’t think it makes sense. We are not designing anything to do with timetables.</w:t>
       </w:r>
     </w:p>
   </w:comment>
-  <w:comment w:id="59" w:author="Calum Mortimer" w:date="2020-04-01T21:16:00Z" w:initials="CM">
+  <w:comment w:id="64" w:author="Calum Mortimer" w:date="2020-04-01T21:16:00Z" w:initials="CM">
     <w:p>
       <w:pPr>
         <w:pStyle w:val="CommentText"/>
@@ -3831,7 +4065,7 @@
       </w:r>
     </w:p>
   </w:comment>
-  <w:comment w:id="63" w:author="Calum Mortimer" w:date="2020-04-01T21:17:00Z" w:initials="CM">
+  <w:comment w:id="110" w:author="BOWEN, JONATHAN" w:date="2020-04-01T17:06:00Z" w:initials="BJ">
     <w:p>
       <w:pPr>
         <w:pStyle w:val="CommentText"/>
@@ -3843,44 +4077,7 @@
         <w:annotationRef/>
       </w:r>
       <w:r>
-        <w:t>There is no timetable?</w:t>
-      </w:r>
-    </w:p>
-    <w:p>
-      <w:pPr>
-        <w:pStyle w:val="CommentText"/>
-      </w:pPr>
-    </w:p>
-  </w:comment>
-  <w:comment w:id="98" w:author="BOWEN, JONATHAN" w:date="2020-04-01T17:06:00Z" w:initials="BJ">
-    <w:p>
-      <w:pPr>
-        <w:pStyle w:val="CommentText"/>
-      </w:pPr>
-      <w:r>
-        <w:rPr>
-          <w:rStyle w:val="CommentReference"/>
-        </w:rPr>
-        <w:annotationRef/>
-      </w:r>
-      <w:r>
         <w:t>Is there a better word for this?</w:t>
-      </w:r>
-    </w:p>
-  </w:comment>
-  <w:comment w:id="96" w:author="Calum Mortimer" w:date="2020-04-01T21:23:00Z" w:initials="CM">
-    <w:p>
-      <w:pPr>
-        <w:pStyle w:val="CommentText"/>
-      </w:pPr>
-      <w:r>
-        <w:rPr>
-          <w:rStyle w:val="CommentReference"/>
-        </w:rPr>
-        <w:annotationRef/>
-      </w:r>
-      <w:r>
-        <w:t>Not sure if this makes sense</w:t>
       </w:r>
     </w:p>
   </w:comment>
@@ -3890,22 +4087,18 @@
 <file path=word/commentsExtended.xml><?xml version="1.0" encoding="utf-8"?>
 <w15:commentsEx xmlns:wpc="http://schemas.microsoft.com/office/word/2010/wordprocessingCanvas" xmlns:cx="http://schemas.microsoft.com/office/drawing/2014/chartex" xmlns:cx1="http://schemas.microsoft.com/office/drawing/2015/9/8/chartex" xmlns:cx2="http://schemas.microsoft.com/office/drawing/2015/10/21/chartex" xmlns:cx3="http://schemas.microsoft.com/office/drawing/2016/5/9/chartex" xmlns:cx4="http://schemas.microsoft.com/office/drawing/2016/5/10/chartex" xmlns:cx5="http://schemas.microsoft.com/office/drawing/2016/5/11/chartex" xmlns:cx6="http://schemas.microsoft.com/office/drawing/2016/5/12/chartex" xmlns:cx7="http://schemas.microsoft.com/office/drawing/2016/5/13/chartex" xmlns:cx8="http://schemas.microsoft.com/office/drawing/2016/5/14/chartex" xmlns:mc="http://schemas.openxmlformats.org/markup-compatibility/2006" xmlns:aink="http://schemas.microsoft.com/office/drawing/2016/ink" xmlns:am3d="http://schemas.microsoft.com/office/drawing/2017/model3d" xmlns:o="urn:schemas-microsoft-com:office:office" xmlns:r="http://schemas.openxmlformats.org/officeDocument/2006/relationships" xmlns:m="http://schemas.openxmlformats.org/officeDocument/2006/math" xmlns:v="urn:schemas-microsoft-com:vml" xmlns:wp14="http://schemas.microsoft.com/office/word/2010/wordprocessingDrawing" xmlns:wp="http://schemas.openxmlformats.org/drawingml/2006/wordprocessingDrawing" xmlns:w10="urn:schemas-microsoft-com:office:word" xmlns:w="http://schemas.openxmlformats.org/wordprocessingml/2006/main" xmlns:w14="http://schemas.microsoft.com/office/word/2010/wordml" xmlns:w15="http://schemas.microsoft.com/office/word/2012/wordml" xmlns:w16cid="http://schemas.microsoft.com/office/word/2016/wordml/cid" xmlns:w16se="http://schemas.microsoft.com/office/word/2015/wordml/symex" xmlns:wpg="http://schemas.microsoft.com/office/word/2010/wordprocessingGroup" xmlns:wpi="http://schemas.microsoft.com/office/word/2010/wordprocessingInk" xmlns:wne="http://schemas.microsoft.com/office/word/2006/wordml" xmlns:wps="http://schemas.microsoft.com/office/word/2010/wordprocessingShape" mc:Ignorable="w14 w15 w16se w16cid wp14">
   <w15:commentEx w15:paraId="7C4FAD7D" w15:done="0"/>
-  <w15:commentEx w15:paraId="405DBCFA" w15:done="0"/>
+  <w15:commentEx w15:paraId="24EFA0B5" w15:done="0"/>
   <w15:commentEx w15:paraId="7D0870D7" w15:done="0"/>
-  <w15:commentEx w15:paraId="5291D327" w15:done="0"/>
   <w15:commentEx w15:paraId="7B24C187" w15:done="0"/>
-  <w15:commentEx w15:paraId="1CB2EA12" w15:done="0"/>
 </w15:commentsEx>
 </file>
 
 <file path=word/commentsIds.xml><?xml version="1.0" encoding="utf-8"?>
 <w16cid:commentsIds xmlns:wpc="http://schemas.microsoft.com/office/word/2010/wordprocessingCanvas" xmlns:cx="http://schemas.microsoft.com/office/drawing/2014/chartex" xmlns:cx1="http://schemas.microsoft.com/office/drawing/2015/9/8/chartex" xmlns:cx2="http://schemas.microsoft.com/office/drawing/2015/10/21/chartex" xmlns:cx3="http://schemas.microsoft.com/office/drawing/2016/5/9/chartex" xmlns:cx4="http://schemas.microsoft.com/office/drawing/2016/5/10/chartex" xmlns:cx5="http://schemas.microsoft.com/office/drawing/2016/5/11/chartex" xmlns:cx6="http://schemas.microsoft.com/office/drawing/2016/5/12/chartex" xmlns:cx7="http://schemas.microsoft.com/office/drawing/2016/5/13/chartex" xmlns:cx8="http://schemas.microsoft.com/office/drawing/2016/5/14/chartex" xmlns:mc="http://schemas.openxmlformats.org/markup-compatibility/2006" xmlns:aink="http://schemas.microsoft.com/office/drawing/2016/ink" xmlns:am3d="http://schemas.microsoft.com/office/drawing/2017/model3d" xmlns:o="urn:schemas-microsoft-com:office:office" xmlns:r="http://schemas.openxmlformats.org/officeDocument/2006/relationships" xmlns:m="http://schemas.openxmlformats.org/officeDocument/2006/math" xmlns:v="urn:schemas-microsoft-com:vml" xmlns:wp14="http://schemas.microsoft.com/office/word/2010/wordprocessingDrawing" xmlns:wp="http://schemas.openxmlformats.org/drawingml/2006/wordprocessingDrawing" xmlns:w10="urn:schemas-microsoft-com:office:word" xmlns:w="http://schemas.openxmlformats.org/wordprocessingml/2006/main" xmlns:w14="http://schemas.microsoft.com/office/word/2010/wordml" xmlns:w15="http://schemas.microsoft.com/office/word/2012/wordml" xmlns:w16cid="http://schemas.microsoft.com/office/word/2016/wordml/cid" xmlns:w16se="http://schemas.microsoft.com/office/word/2015/wordml/symex" xmlns:wpg="http://schemas.microsoft.com/office/word/2010/wordprocessingGroup" xmlns:wpi="http://schemas.microsoft.com/office/word/2010/wordprocessingInk" xmlns:wne="http://schemas.microsoft.com/office/word/2006/wordml" xmlns:wps="http://schemas.microsoft.com/office/word/2010/wordprocessingShape" mc:Ignorable="w14 w15 w16se w16cid wp14">
   <w16cid:commentId w16cid:paraId="7C4FAD7D" w16cid:durableId="222F3A56"/>
-  <w16cid:commentId w16cid:paraId="405DBCFA" w16cid:durableId="222F5E41"/>
+  <w16cid:commentId w16cid:paraId="24EFA0B5" w16cid:durableId="222F93CA"/>
   <w16cid:commentId w16cid:paraId="7D0870D7" w16cid:durableId="222F833B"/>
-  <w16cid:commentId w16cid:paraId="5291D327" w16cid:durableId="222F836B"/>
   <w16cid:commentId w16cid:paraId="7B24C187" w16cid:durableId="222F5E42"/>
-  <w16cid:commentId w16cid:paraId="1CB2EA12" w16cid:durableId="222F84E6"/>
 </w16cid:commentsIds>
 </file>
 
@@ -6356,7 +6549,7 @@
 </file>
 
 <file path=customXml/itemProps1.xml><?xml version="1.0" encoding="utf-8"?>
-<ds:datastoreItem xmlns:ds="http://schemas.openxmlformats.org/officeDocument/2006/customXml" ds:itemID="{4C5393D2-9A05-44ED-89FB-AA8FD197404F}">
+<ds:datastoreItem xmlns:ds="http://schemas.openxmlformats.org/officeDocument/2006/customXml" ds:itemID="{9986B291-C7A8-4ABA-B65C-19B4CFEFED62}">
   <ds:schemaRefs>
     <ds:schemaRef ds:uri="http://schemas.openxmlformats.org/officeDocument/2006/bibliography"/>
   </ds:schemaRefs>

</xml_diff>